<commit_message>
added the diary to the main document
</commit_message>
<xml_diff>
--- a/software engineering project document(1).docx
+++ b/software engineering project document(1).docx
@@ -1,6 +1,6 @@
 
 <file path=word/document.xml><?xml version="1.0" encoding="utf-8"?>
-<w:document xmlns:wpc="http://schemas.microsoft.com/office/word/2010/wordprocessingCanvas" xmlns:mc="http://schemas.openxmlformats.org/markup-compatibility/2006" xmlns:o="urn:schemas-microsoft-com:office:office" xmlns:r="http://schemas.openxmlformats.org/officeDocument/2006/relationships" xmlns:m="http://schemas.openxmlformats.org/officeDocument/2006/math" xmlns:v="urn:schemas-microsoft-com:vml" xmlns:wp14="http://schemas.microsoft.com/office/word/2010/wordprocessingDrawing" xmlns:wp="http://schemas.openxmlformats.org/drawingml/2006/wordprocessingDrawing" xmlns:w10="urn:schemas-microsoft-com:office:word" xmlns:w="http://schemas.openxmlformats.org/wordprocessingml/2006/main" xmlns:w14="http://schemas.microsoft.com/office/word/2010/wordml" xmlns:w15="http://schemas.microsoft.com/office/word/2012/wordml" xmlns:wpg="http://schemas.microsoft.com/office/word/2010/wordprocessingGroup" xmlns:wpi="http://schemas.microsoft.com/office/word/2010/wordprocessingInk" xmlns:wne="http://schemas.microsoft.com/office/word/2006/wordml" xmlns:wps="http://schemas.microsoft.com/office/word/2010/wordprocessingShape" mc:Ignorable="w14 w15 wp14">
+<w:document xmlns:wpc="http://schemas.microsoft.com/office/word/2010/wordprocessingCanvas" xmlns:cx="http://schemas.microsoft.com/office/drawing/2014/chartex" xmlns:cx1="http://schemas.microsoft.com/office/drawing/2015/9/8/chartex" xmlns:cx2="http://schemas.microsoft.com/office/drawing/2015/10/21/chartex" xmlns:mc="http://schemas.openxmlformats.org/markup-compatibility/2006" xmlns:o="urn:schemas-microsoft-com:office:office" xmlns:r="http://schemas.openxmlformats.org/officeDocument/2006/relationships" xmlns:m="http://schemas.openxmlformats.org/officeDocument/2006/math" xmlns:v="urn:schemas-microsoft-com:vml" xmlns:wp14="http://schemas.microsoft.com/office/word/2010/wordprocessingDrawing" xmlns:wp="http://schemas.openxmlformats.org/drawingml/2006/wordprocessingDrawing" xmlns:w10="urn:schemas-microsoft-com:office:word" xmlns:w="http://schemas.openxmlformats.org/wordprocessingml/2006/main" xmlns:w14="http://schemas.microsoft.com/office/word/2010/wordml" xmlns:w15="http://schemas.microsoft.com/office/word/2012/wordml" xmlns:w16se="http://schemas.microsoft.com/office/word/2015/wordml/symex" xmlns:wpg="http://schemas.microsoft.com/office/word/2010/wordprocessingGroup" xmlns:wpi="http://schemas.microsoft.com/office/word/2010/wordprocessingInk" xmlns:wne="http://schemas.microsoft.com/office/word/2006/wordml" xmlns:wps="http://schemas.microsoft.com/office/word/2010/wordprocessingShape" mc:Ignorable="w14 w15 w16se wp14">
   <w:body>
     <w:p>
       <w:pPr>
@@ -557,6 +557,384 @@
         </w:rPr>
       </w:pPr>
     </w:p>
+    <w:p>
+      <w:pPr>
+        <w:spacing w:line="360" w:lineRule="auto"/>
+        <w:jc w:val="both"/>
+        <w:rPr>
+          <w:rFonts w:ascii="Arial" w:hAnsi="Arial" w:cs="Arial"/>
+          <w:sz w:val="24"/>
+          <w:szCs w:val="24"/>
+        </w:rPr>
+      </w:pPr>
+    </w:p>
+    <w:p>
+      <w:pPr>
+        <w:spacing w:line="360" w:lineRule="auto"/>
+        <w:jc w:val="both"/>
+        <w:rPr>
+          <w:rFonts w:ascii="Arial" w:hAnsi="Arial" w:cs="Arial"/>
+          <w:sz w:val="24"/>
+          <w:szCs w:val="24"/>
+        </w:rPr>
+      </w:pPr>
+    </w:p>
+    <w:p>
+      <w:pPr>
+        <w:spacing w:line="360" w:lineRule="auto"/>
+        <w:jc w:val="both"/>
+        <w:rPr>
+          <w:rFonts w:ascii="Arial" w:hAnsi="Arial" w:cs="Arial"/>
+          <w:sz w:val="24"/>
+          <w:szCs w:val="24"/>
+        </w:rPr>
+      </w:pPr>
+    </w:p>
+    <w:p>
+      <w:pPr>
+        <w:spacing w:line="360" w:lineRule="auto"/>
+        <w:jc w:val="both"/>
+        <w:rPr>
+          <w:rFonts w:ascii="Arial" w:hAnsi="Arial" w:cs="Arial"/>
+          <w:sz w:val="24"/>
+          <w:szCs w:val="24"/>
+        </w:rPr>
+      </w:pPr>
+    </w:p>
+    <w:p>
+      <w:pPr>
+        <w:spacing w:line="360" w:lineRule="auto"/>
+        <w:jc w:val="both"/>
+        <w:rPr>
+          <w:rFonts w:ascii="Arial" w:hAnsi="Arial" w:cs="Arial"/>
+          <w:sz w:val="24"/>
+          <w:szCs w:val="24"/>
+        </w:rPr>
+      </w:pPr>
+    </w:p>
+    <w:p>
+      <w:pPr>
+        <w:spacing w:line="360" w:lineRule="auto"/>
+        <w:jc w:val="both"/>
+        <w:rPr>
+          <w:rFonts w:ascii="Arial" w:hAnsi="Arial" w:cs="Arial"/>
+          <w:sz w:val="24"/>
+          <w:szCs w:val="24"/>
+        </w:rPr>
+      </w:pPr>
+    </w:p>
+    <w:p>
+      <w:pPr>
+        <w:spacing w:line="360" w:lineRule="auto"/>
+        <w:jc w:val="both"/>
+        <w:rPr>
+          <w:rFonts w:ascii="Arial" w:hAnsi="Arial" w:cs="Arial"/>
+          <w:sz w:val="24"/>
+          <w:szCs w:val="24"/>
+        </w:rPr>
+      </w:pPr>
+    </w:p>
+    <w:p>
+      <w:pPr>
+        <w:spacing w:line="360" w:lineRule="auto"/>
+        <w:jc w:val="both"/>
+        <w:rPr>
+          <w:rFonts w:ascii="Arial" w:hAnsi="Arial" w:cs="Arial"/>
+          <w:sz w:val="24"/>
+          <w:szCs w:val="24"/>
+        </w:rPr>
+      </w:pPr>
+    </w:p>
+    <w:p>
+      <w:pPr>
+        <w:spacing w:line="360" w:lineRule="auto"/>
+        <w:jc w:val="both"/>
+        <w:rPr>
+          <w:rFonts w:ascii="Arial" w:hAnsi="Arial" w:cs="Arial"/>
+          <w:sz w:val="24"/>
+          <w:szCs w:val="24"/>
+        </w:rPr>
+      </w:pPr>
+    </w:p>
+    <w:p>
+      <w:pPr>
+        <w:spacing w:line="360" w:lineRule="auto"/>
+        <w:jc w:val="both"/>
+        <w:rPr>
+          <w:rFonts w:ascii="Arial" w:hAnsi="Arial" w:cs="Arial"/>
+          <w:sz w:val="24"/>
+          <w:szCs w:val="24"/>
+        </w:rPr>
+      </w:pPr>
+    </w:p>
+    <w:p>
+      <w:pPr>
+        <w:spacing w:line="360" w:lineRule="auto"/>
+        <w:jc w:val="both"/>
+        <w:rPr>
+          <w:rFonts w:ascii="Arial" w:hAnsi="Arial" w:cs="Arial"/>
+          <w:sz w:val="24"/>
+          <w:szCs w:val="24"/>
+        </w:rPr>
+      </w:pPr>
+    </w:p>
+    <w:p>
+      <w:pPr>
+        <w:spacing w:line="360" w:lineRule="auto"/>
+        <w:jc w:val="both"/>
+        <w:rPr>
+          <w:rFonts w:ascii="Arial" w:hAnsi="Arial" w:cs="Arial"/>
+          <w:sz w:val="24"/>
+          <w:szCs w:val="24"/>
+        </w:rPr>
+      </w:pPr>
+    </w:p>
+    <w:p>
+      <w:pPr>
+        <w:spacing w:line="360" w:lineRule="auto"/>
+        <w:jc w:val="both"/>
+        <w:rPr>
+          <w:rFonts w:ascii="Arial" w:hAnsi="Arial" w:cs="Arial"/>
+          <w:sz w:val="24"/>
+          <w:szCs w:val="24"/>
+        </w:rPr>
+      </w:pPr>
+    </w:p>
+    <w:p>
+      <w:pPr>
+        <w:spacing w:line="360" w:lineRule="auto"/>
+        <w:jc w:val="both"/>
+        <w:rPr>
+          <w:rFonts w:ascii="Arial" w:hAnsi="Arial" w:cs="Arial"/>
+          <w:sz w:val="24"/>
+          <w:szCs w:val="24"/>
+        </w:rPr>
+      </w:pPr>
+    </w:p>
+    <w:p>
+      <w:pPr>
+        <w:spacing w:line="360" w:lineRule="auto"/>
+        <w:jc w:val="both"/>
+        <w:rPr>
+          <w:rFonts w:ascii="Arial" w:hAnsi="Arial" w:cs="Arial"/>
+          <w:sz w:val="24"/>
+          <w:szCs w:val="24"/>
+        </w:rPr>
+      </w:pPr>
+    </w:p>
+    <w:p>
+      <w:pPr>
+        <w:spacing w:line="360" w:lineRule="auto"/>
+        <w:jc w:val="both"/>
+        <w:rPr>
+          <w:rFonts w:ascii="Arial" w:hAnsi="Arial" w:cs="Arial"/>
+          <w:sz w:val="24"/>
+          <w:szCs w:val="24"/>
+        </w:rPr>
+      </w:pPr>
+    </w:p>
+    <w:p>
+      <w:pPr>
+        <w:spacing w:line="360" w:lineRule="auto"/>
+        <w:jc w:val="both"/>
+        <w:rPr>
+          <w:rFonts w:ascii="Arial" w:hAnsi="Arial" w:cs="Arial"/>
+          <w:sz w:val="24"/>
+          <w:szCs w:val="24"/>
+        </w:rPr>
+      </w:pPr>
+    </w:p>
+    <w:tbl>
+      <w:tblPr>
+        <w:tblStyle w:val="TableGrid"/>
+        <w:tblpPr w:leftFromText="180" w:rightFromText="180" w:vertAnchor="page" w:horzAnchor="margin" w:tblpXSpec="center" w:tblpY="2356"/>
+        <w:tblW w:w="11058" w:type="dxa"/>
+        <w:tblLook w:val="04A0" w:firstRow="1" w:lastRow="0" w:firstColumn="1" w:lastColumn="0" w:noHBand="0" w:noVBand="1"/>
+      </w:tblPr>
+      <w:tblGrid>
+        <w:gridCol w:w="3828"/>
+        <w:gridCol w:w="7230"/>
+      </w:tblGrid>
+      <w:tr>
+        <w:trPr>
+          <w:trHeight w:val="699"/>
+        </w:trPr>
+        <w:tc>
+          <w:tcPr>
+            <w:tcW w:w="3828" w:type="dxa"/>
+          </w:tcPr>
+          <w:p>
+            <w:pPr>
+              <w:rPr>
+                <w:b/>
+              </w:rPr>
+            </w:pPr>
+            <w:r>
+              <w:rPr>
+                <w:b/>
+              </w:rPr>
+              <w:t>Group member</w:t>
+            </w:r>
+          </w:p>
+        </w:tc>
+        <w:tc>
+          <w:tcPr>
+            <w:tcW w:w="7230" w:type="dxa"/>
+          </w:tcPr>
+          <w:p>
+            <w:pPr>
+              <w:rPr>
+                <w:b/>
+              </w:rPr>
+            </w:pPr>
+            <w:r>
+              <w:rPr>
+                <w:b/>
+              </w:rPr>
+              <w:t xml:space="preserve">Contribution </w:t>
+            </w:r>
+          </w:p>
+        </w:tc>
+      </w:tr>
+      <w:tr>
+        <w:tc>
+          <w:tcPr>
+            <w:tcW w:w="3828" w:type="dxa"/>
+          </w:tcPr>
+          <w:p>
+            <w:proofErr w:type="spellStart"/>
+            <w:r>
+              <w:t>Wanano</w:t>
+            </w:r>
+            <w:proofErr w:type="spellEnd"/>
+            <w:r>
+              <w:t xml:space="preserve"> K </w:t>
+            </w:r>
+            <w:proofErr w:type="spellStart"/>
+            <w:r>
+              <w:t>Masikara</w:t>
+            </w:r>
+            <w:proofErr w:type="spellEnd"/>
+          </w:p>
+        </w:tc>
+        <w:tc>
+          <w:tcPr>
+            <w:tcW w:w="7230" w:type="dxa"/>
+          </w:tcPr>
+          <w:p>
+            <w:r>
+              <w:t>Met with the client in week 2 to interview the client and find out about the software requirements. Will be in charge of designing and implementation of the website.</w:t>
+            </w:r>
+          </w:p>
+        </w:tc>
+      </w:tr>
+      <w:tr>
+        <w:tc>
+          <w:tcPr>
+            <w:tcW w:w="3828" w:type="dxa"/>
+          </w:tcPr>
+          <w:p>
+            <w:r>
+              <w:t xml:space="preserve">John </w:t>
+            </w:r>
+            <w:proofErr w:type="spellStart"/>
+            <w:r>
+              <w:t>Kapapero</w:t>
+            </w:r>
+            <w:proofErr w:type="spellEnd"/>
+          </w:p>
+        </w:tc>
+        <w:tc>
+          <w:tcPr>
+            <w:tcW w:w="7230" w:type="dxa"/>
+          </w:tcPr>
+          <w:p>
+            <w:r>
+              <w:t>Met with the client in week 2 to interview the client and find out about the software requirements. Will be in charge of designing and implementation of the website.</w:t>
+            </w:r>
+          </w:p>
+        </w:tc>
+      </w:tr>
+      <w:tr>
+        <w:tc>
+          <w:tcPr>
+            <w:tcW w:w="3828" w:type="dxa"/>
+          </w:tcPr>
+          <w:p>
+            <w:r>
+              <w:t xml:space="preserve">Selma </w:t>
+            </w:r>
+            <w:proofErr w:type="spellStart"/>
+            <w:r>
+              <w:t>Theophilus</w:t>
+            </w:r>
+            <w:proofErr w:type="spellEnd"/>
+            <w:r>
+              <w:t xml:space="preserve"> </w:t>
+            </w:r>
+          </w:p>
+        </w:tc>
+        <w:tc>
+          <w:tcPr>
+            <w:tcW w:w="7230" w:type="dxa"/>
+          </w:tcPr>
+          <w:p>
+            <w:r>
+              <w:t>Met with the client in week 2. Is in charge of creating the documentation for the software.</w:t>
+            </w:r>
+          </w:p>
+        </w:tc>
+      </w:tr>
+      <w:tr>
+        <w:tc>
+          <w:tcPr>
+            <w:tcW w:w="3828" w:type="dxa"/>
+          </w:tcPr>
+          <w:p>
+            <w:r>
+              <w:t>Priscilla S Masule</w:t>
+            </w:r>
+          </w:p>
+        </w:tc>
+        <w:tc>
+          <w:tcPr>
+            <w:tcW w:w="7230" w:type="dxa"/>
+          </w:tcPr>
+          <w:p>
+            <w:r>
+              <w:t>Met with the client in week 2. Is in charge of the documentation for the software. Is also in charge of regularly meeting with the client (every 2 to 3 weeks) and informing the client of progress made, and enquire about the changes that the client might want to make.</w:t>
+            </w:r>
+          </w:p>
+        </w:tc>
+      </w:tr>
+      <w:tr>
+        <w:tc>
+          <w:tcPr>
+            <w:tcW w:w="3828" w:type="dxa"/>
+          </w:tcPr>
+          <w:p>
+            <w:r>
+              <w:t xml:space="preserve">Ella N </w:t>
+            </w:r>
+            <w:proofErr w:type="spellStart"/>
+            <w:r>
+              <w:t>Shiimi</w:t>
+            </w:r>
+            <w:proofErr w:type="spellEnd"/>
+          </w:p>
+        </w:tc>
+        <w:tc>
+          <w:tcPr>
+            <w:tcW w:w="7230" w:type="dxa"/>
+          </w:tcPr>
+          <w:p>
+            <w:r>
+              <w:t>Met with the client in week 2. Is in charge of the documentation for the software. Is also in charge of regularly meeting with the client (every 2 to 3 weeks) and informing the client of progress made, and enquire about the changes that the client might want to make.</w:t>
+            </w:r>
+          </w:p>
+        </w:tc>
+      </w:tr>
+    </w:tbl>
     <w:p>
       <w:pPr>
         <w:spacing w:line="360" w:lineRule="auto"/>
@@ -581,7 +959,7 @@
 </file>
 
 <file path=word/styles.xml><?xml version="1.0" encoding="utf-8"?>
-<w:styles xmlns:mc="http://schemas.openxmlformats.org/markup-compatibility/2006" xmlns:r="http://schemas.openxmlformats.org/officeDocument/2006/relationships" xmlns:w="http://schemas.openxmlformats.org/wordprocessingml/2006/main" xmlns:w14="http://schemas.microsoft.com/office/word/2010/wordml" xmlns:w15="http://schemas.microsoft.com/office/word/2012/wordml" mc:Ignorable="w14 w15">
+<w:styles xmlns:mc="http://schemas.openxmlformats.org/markup-compatibility/2006" xmlns:r="http://schemas.openxmlformats.org/officeDocument/2006/relationships" xmlns:w="http://schemas.openxmlformats.org/wordprocessingml/2006/main" xmlns:w14="http://schemas.microsoft.com/office/word/2010/wordml" xmlns:w15="http://schemas.microsoft.com/office/word/2012/wordml" xmlns:w16se="http://schemas.microsoft.com/office/word/2015/wordml/symex" mc:Ignorable="w14 w15 w16se">
   <w:docDefaults>
     <w:rPrDefault>
       <w:rPr>
@@ -597,7 +975,7 @@
       </w:pPr>
     </w:pPrDefault>
   </w:docDefaults>
-  <w:latentStyles w:defLockedState="0" w:defUIPriority="99" w:defSemiHidden="0" w:defUnhideWhenUsed="0" w:defQFormat="0" w:count="371">
+  <w:latentStyles w:defLockedState="0" w:defUIPriority="99" w:defSemiHidden="0" w:defUnhideWhenUsed="0" w:defQFormat="0" w:count="372">
     <w:lsdException w:name="Normal" w:uiPriority="0" w:qFormat="1"/>
     <w:lsdException w:name="heading 1" w:uiPriority="9" w:qFormat="1"/>
     <w:lsdException w:name="heading 2" w:semiHidden="1" w:uiPriority="9" w:unhideWhenUsed="1" w:qFormat="1"/>
@@ -703,7 +1081,6 @@
     <w:lsdException w:name="HTML Sample" w:semiHidden="1" w:unhideWhenUsed="1"/>
     <w:lsdException w:name="HTML Typewriter" w:semiHidden="1" w:unhideWhenUsed="1"/>
     <w:lsdException w:name="HTML Variable" w:semiHidden="1" w:unhideWhenUsed="1"/>
-    <w:lsdException w:name="Normal Table" w:semiHidden="1" w:unhideWhenUsed="1"/>
     <w:lsdException w:name="annotation subject" w:semiHidden="1" w:unhideWhenUsed="1"/>
     <w:lsdException w:name="No List" w:semiHidden="1" w:unhideWhenUsed="1"/>
     <w:lsdException w:name="Outline List 1" w:semiHidden="1" w:unhideWhenUsed="1"/>
@@ -750,10 +1127,8 @@
     <w:lsdException w:name="Table Subtle 2" w:semiHidden="1" w:unhideWhenUsed="1"/>
     <w:lsdException w:name="Table Web 1" w:semiHidden="1" w:unhideWhenUsed="1"/>
     <w:lsdException w:name="Table Web 2" w:semiHidden="1" w:unhideWhenUsed="1"/>
-    <w:lsdException w:name="Table Web 3" w:semiHidden="1" w:unhideWhenUsed="1"/>
     <w:lsdException w:name="Balloon Text" w:semiHidden="1" w:unhideWhenUsed="1"/>
     <w:lsdException w:name="Table Grid" w:uiPriority="39"/>
-    <w:lsdException w:name="Table Theme" w:semiHidden="1" w:unhideWhenUsed="1"/>
     <w:lsdException w:name="Placeholder Text" w:semiHidden="1"/>
     <w:lsdException w:name="No Spacing" w:uiPriority="1" w:qFormat="1"/>
     <w:lsdException w:name="Light Shading" w:uiPriority="60"/>
@@ -969,6 +1344,7 @@
     <w:lsdException w:name="List Table 5 Dark Accent 6" w:uiPriority="50"/>
     <w:lsdException w:name="List Table 6 Colorful Accent 6" w:uiPriority="51"/>
     <w:lsdException w:name="List Table 7 Colorful Accent 6" w:uiPriority="52"/>
+    <w:lsdException w:name="Mention" w:semiHidden="1" w:unhideWhenUsed="1"/>
   </w:latentStyles>
   <w:style w:type="paragraph" w:default="1" w:styleId="Normal">
     <w:name w:val="Normal"/>
@@ -1000,6 +1376,25 @@
     <w:uiPriority w:val="99"/>
     <w:semiHidden/>
     <w:unhideWhenUsed/>
+  </w:style>
+  <w:style w:type="table" w:styleId="TableGrid">
+    <w:name w:val="Table Grid"/>
+    <w:basedOn w:val="TableNormal"/>
+    <w:uiPriority w:val="39"/>
+    <w:rsid w:val="00BC26A0"/>
+    <w:pPr>
+      <w:spacing w:after="0" w:line="240" w:lineRule="auto"/>
+    </w:pPr>
+    <w:tblPr>
+      <w:tblBorders>
+        <w:top w:val="single" w:sz="4" w:space="0" w:color="auto"/>
+        <w:left w:val="single" w:sz="4" w:space="0" w:color="auto"/>
+        <w:bottom w:val="single" w:sz="4" w:space="0" w:color="auto"/>
+        <w:right w:val="single" w:sz="4" w:space="0" w:color="auto"/>
+        <w:insideH w:val="single" w:sz="4" w:space="0" w:color="auto"/>
+        <w:insideV w:val="single" w:sz="4" w:space="0" w:color="auto"/>
+      </w:tblBorders>
+    </w:tblPr>
   </w:style>
 </w:styles>
 </file>

</xml_diff>

<commit_message>
adding documentattion requirements of week 2
</commit_message>
<xml_diff>
--- a/software engineering project document(1).docx
+++ b/software engineering project document(1).docx
@@ -545,6 +545,848 @@
         </w:rPr>
         <w:t>Ashley: that would be great. Thank you.</w:t>
       </w:r>
+    </w:p>
+    <w:p>
+      <w:pPr>
+        <w:spacing w:line="360" w:lineRule="auto"/>
+        <w:jc w:val="both"/>
+        <w:rPr>
+          <w:rFonts w:ascii="Arial" w:hAnsi="Arial" w:cs="Arial"/>
+          <w:sz w:val="24"/>
+          <w:szCs w:val="24"/>
+        </w:rPr>
+      </w:pPr>
+    </w:p>
+    <w:p>
+      <w:pPr>
+        <w:spacing w:line="360" w:lineRule="auto"/>
+        <w:jc w:val="both"/>
+        <w:rPr>
+          <w:rFonts w:ascii="Arial" w:hAnsi="Arial" w:cs="Arial"/>
+          <w:sz w:val="24"/>
+          <w:szCs w:val="24"/>
+        </w:rPr>
+      </w:pPr>
+    </w:p>
+    <w:p>
+      <w:pPr>
+        <w:spacing w:line="360" w:lineRule="auto"/>
+        <w:jc w:val="both"/>
+        <w:rPr>
+          <w:rFonts w:ascii="Arial" w:hAnsi="Arial" w:cs="Arial"/>
+          <w:sz w:val="24"/>
+          <w:szCs w:val="24"/>
+        </w:rPr>
+      </w:pPr>
+    </w:p>
+    <w:p>
+      <w:pPr>
+        <w:spacing w:line="360" w:lineRule="auto"/>
+        <w:jc w:val="both"/>
+        <w:rPr>
+          <w:rFonts w:ascii="Arial" w:hAnsi="Arial" w:cs="Arial"/>
+          <w:sz w:val="24"/>
+          <w:szCs w:val="24"/>
+        </w:rPr>
+      </w:pPr>
+    </w:p>
+    <w:p>
+      <w:pPr>
+        <w:spacing w:line="360" w:lineRule="auto"/>
+        <w:jc w:val="both"/>
+        <w:rPr>
+          <w:rFonts w:ascii="Arial" w:hAnsi="Arial" w:cs="Arial"/>
+          <w:sz w:val="24"/>
+          <w:szCs w:val="24"/>
+        </w:rPr>
+      </w:pPr>
+    </w:p>
+    <w:p>
+      <w:pPr>
+        <w:spacing w:line="360" w:lineRule="auto"/>
+        <w:jc w:val="both"/>
+        <w:rPr>
+          <w:rFonts w:ascii="Arial" w:hAnsi="Arial" w:cs="Arial"/>
+          <w:sz w:val="24"/>
+          <w:szCs w:val="24"/>
+        </w:rPr>
+      </w:pPr>
+    </w:p>
+    <w:p>
+      <w:pPr>
+        <w:spacing w:line="360" w:lineRule="auto"/>
+        <w:jc w:val="both"/>
+        <w:rPr>
+          <w:rFonts w:ascii="Arial" w:hAnsi="Arial" w:cs="Arial"/>
+          <w:sz w:val="24"/>
+          <w:szCs w:val="24"/>
+        </w:rPr>
+      </w:pPr>
+    </w:p>
+    <w:p>
+      <w:pPr>
+        <w:spacing w:line="360" w:lineRule="auto"/>
+        <w:jc w:val="both"/>
+        <w:rPr>
+          <w:rFonts w:ascii="Arial" w:hAnsi="Arial" w:cs="Arial"/>
+          <w:sz w:val="24"/>
+          <w:szCs w:val="24"/>
+        </w:rPr>
+      </w:pPr>
+    </w:p>
+    <w:p>
+      <w:pPr>
+        <w:spacing w:line="360" w:lineRule="auto"/>
+        <w:jc w:val="both"/>
+        <w:rPr>
+          <w:rFonts w:ascii="Arial" w:hAnsi="Arial" w:cs="Arial"/>
+          <w:sz w:val="24"/>
+          <w:szCs w:val="24"/>
+        </w:rPr>
+      </w:pPr>
+    </w:p>
+    <w:p>
+      <w:pPr>
+        <w:spacing w:line="360" w:lineRule="auto"/>
+        <w:jc w:val="both"/>
+        <w:rPr>
+          <w:rFonts w:ascii="Arial" w:hAnsi="Arial" w:cs="Arial"/>
+          <w:sz w:val="24"/>
+          <w:szCs w:val="24"/>
+        </w:rPr>
+      </w:pPr>
+    </w:p>
+    <w:p>
+      <w:pPr>
+        <w:spacing w:line="360" w:lineRule="auto"/>
+        <w:jc w:val="both"/>
+        <w:rPr>
+          <w:rFonts w:ascii="Arial" w:hAnsi="Arial" w:cs="Arial"/>
+          <w:sz w:val="24"/>
+          <w:szCs w:val="24"/>
+        </w:rPr>
+      </w:pPr>
+    </w:p>
+    <w:p>
+      <w:pPr>
+        <w:spacing w:line="360" w:lineRule="auto"/>
+        <w:jc w:val="both"/>
+        <w:rPr>
+          <w:rFonts w:ascii="Arial" w:hAnsi="Arial" w:cs="Arial"/>
+          <w:sz w:val="24"/>
+          <w:szCs w:val="24"/>
+        </w:rPr>
+      </w:pPr>
+    </w:p>
+    <w:p>
+      <w:pPr>
+        <w:spacing w:line="360" w:lineRule="auto"/>
+        <w:jc w:val="both"/>
+        <w:rPr>
+          <w:rFonts w:ascii="Arial" w:hAnsi="Arial" w:cs="Arial"/>
+          <w:sz w:val="24"/>
+          <w:szCs w:val="24"/>
+        </w:rPr>
+      </w:pPr>
+    </w:p>
+    <w:p>
+      <w:pPr>
+        <w:spacing w:line="360" w:lineRule="auto"/>
+        <w:jc w:val="both"/>
+        <w:rPr>
+          <w:rFonts w:ascii="Arial" w:hAnsi="Arial" w:cs="Arial"/>
+          <w:sz w:val="24"/>
+          <w:szCs w:val="24"/>
+        </w:rPr>
+      </w:pPr>
+    </w:p>
+    <w:p>
+      <w:pPr>
+        <w:spacing w:line="360" w:lineRule="auto"/>
+        <w:jc w:val="both"/>
+        <w:rPr>
+          <w:rFonts w:ascii="Arial" w:hAnsi="Arial" w:cs="Arial"/>
+          <w:sz w:val="24"/>
+          <w:szCs w:val="24"/>
+        </w:rPr>
+      </w:pPr>
+    </w:p>
+    <w:p>
+      <w:pPr>
+        <w:spacing w:line="360" w:lineRule="auto"/>
+        <w:jc w:val="both"/>
+        <w:rPr>
+          <w:rFonts w:ascii="Arial" w:hAnsi="Arial" w:cs="Arial"/>
+          <w:sz w:val="24"/>
+          <w:szCs w:val="24"/>
+        </w:rPr>
+      </w:pPr>
+    </w:p>
+    <w:p>
+      <w:pPr>
+        <w:spacing w:line="360" w:lineRule="auto"/>
+        <w:jc w:val="both"/>
+        <w:rPr>
+          <w:rFonts w:ascii="Arial" w:hAnsi="Arial" w:cs="Arial"/>
+          <w:sz w:val="24"/>
+          <w:szCs w:val="24"/>
+        </w:rPr>
+      </w:pPr>
+    </w:p>
+    <w:p>
+      <w:pPr>
+        <w:pStyle w:val="Default"/>
+        <w:numPr>
+          <w:ilvl w:val="0"/>
+          <w:numId w:val="3"/>
+        </w:numPr>
+        <w:rPr>
+          <w:rFonts w:ascii="Arial" w:hAnsi="Arial" w:cs="Arial"/>
+          <w:b/>
+        </w:rPr>
+      </w:pPr>
+      <w:r>
+        <w:rPr>
+          <w:rFonts w:ascii="Arial" w:hAnsi="Arial" w:cs="Arial"/>
+          <w:b/>
+        </w:rPr>
+        <w:t>A brief description of the client you plan to work with, including a rationale for why you chose this client</w:t>
+      </w:r>
+    </w:p>
+    <w:p>
+      <w:pPr>
+        <w:pStyle w:val="Default"/>
+        <w:rPr>
+          <w:rFonts w:ascii="Arial" w:hAnsi="Arial" w:cs="Arial"/>
+          <w:b/>
+        </w:rPr>
+      </w:pPr>
+    </w:p>
+    <w:p>
+      <w:pPr>
+        <w:pStyle w:val="Default"/>
+        <w:rPr>
+          <w:rFonts w:ascii="Arial" w:hAnsi="Arial" w:cs="Arial"/>
+          <w:b/>
+        </w:rPr>
+      </w:pPr>
+    </w:p>
+    <w:p>
+      <w:pPr>
+        <w:pStyle w:val="Default"/>
+        <w:rPr>
+          <w:rFonts w:ascii="Arial" w:hAnsi="Arial" w:cs="Arial"/>
+        </w:rPr>
+      </w:pPr>
+      <w:r>
+        <w:rPr>
+          <w:rFonts w:ascii="Arial" w:hAnsi="Arial" w:cs="Arial"/>
+        </w:rPr>
+        <w:t xml:space="preserve">Our client YES I DO COLLECTIONS is a business that provides services to people who would like to get married. The business is based in Windhoek and </w:t>
+      </w:r>
+      <w:proofErr w:type="spellStart"/>
+      <w:r>
+        <w:rPr>
+          <w:rFonts w:ascii="Arial" w:hAnsi="Arial" w:cs="Arial"/>
+        </w:rPr>
+        <w:t>Ondangwa</w:t>
+      </w:r>
+      <w:proofErr w:type="spellEnd"/>
+      <w:r>
+        <w:rPr>
+          <w:rFonts w:ascii="Arial" w:hAnsi="Arial" w:cs="Arial"/>
+        </w:rPr>
+        <w:t>. It provides services such as wedding dresses and suits as well as wedding cakes and decorations. The reason why we chose this client is because we want businesses like these to become well known and by creating a website for this business is the perfect way to do so, it will help the company get enough exposure.</w:t>
+      </w:r>
+    </w:p>
+    <w:p>
+      <w:pPr>
+        <w:pStyle w:val="Default"/>
+        <w:rPr>
+          <w:rFonts w:ascii="Arial" w:hAnsi="Arial" w:cs="Arial"/>
+        </w:rPr>
+      </w:pPr>
+      <w:r>
+        <w:rPr>
+          <w:rFonts w:ascii="Arial" w:hAnsi="Arial" w:cs="Arial"/>
+        </w:rPr>
+        <w:t xml:space="preserve"> </w:t>
+      </w:r>
+    </w:p>
+    <w:p>
+      <w:pPr>
+        <w:pStyle w:val="Default"/>
+        <w:jc w:val="both"/>
+        <w:rPr>
+          <w:rFonts w:ascii="Arial" w:hAnsi="Arial" w:cs="Arial"/>
+          <w:b/>
+        </w:rPr>
+      </w:pPr>
+    </w:p>
+    <w:p>
+      <w:pPr>
+        <w:pStyle w:val="Default"/>
+        <w:numPr>
+          <w:ilvl w:val="0"/>
+          <w:numId w:val="3"/>
+        </w:numPr>
+        <w:jc w:val="both"/>
+        <w:rPr>
+          <w:rFonts w:ascii="Arial" w:hAnsi="Arial" w:cs="Arial"/>
+          <w:b/>
+        </w:rPr>
+      </w:pPr>
+      <w:r>
+        <w:rPr>
+          <w:rFonts w:ascii="Arial" w:hAnsi="Arial" w:cs="Arial"/>
+          <w:b/>
+        </w:rPr>
+        <w:t>A brief description of the problem you will analyse</w:t>
+      </w:r>
+    </w:p>
+    <w:p>
+      <w:pPr>
+        <w:spacing w:line="240" w:lineRule="auto"/>
+        <w:rPr>
+          <w:rFonts w:ascii="Arial" w:hAnsi="Arial" w:cs="Arial"/>
+          <w:b/>
+          <w:sz w:val="24"/>
+          <w:szCs w:val="24"/>
+        </w:rPr>
+      </w:pPr>
+    </w:p>
+    <w:p>
+      <w:pPr>
+        <w:spacing w:line="240" w:lineRule="auto"/>
+        <w:rPr>
+          <w:rFonts w:ascii="Arial" w:hAnsi="Arial" w:cs="Arial"/>
+          <w:sz w:val="24"/>
+          <w:szCs w:val="24"/>
+        </w:rPr>
+      </w:pPr>
+      <w:proofErr w:type="gramStart"/>
+      <w:r>
+        <w:rPr>
+          <w:rFonts w:ascii="Arial" w:hAnsi="Arial" w:cs="Arial"/>
+          <w:sz w:val="24"/>
+          <w:szCs w:val="24"/>
+        </w:rPr>
+        <w:t>YES</w:t>
+      </w:r>
+      <w:proofErr w:type="gramEnd"/>
+      <w:r>
+        <w:rPr>
+          <w:rFonts w:ascii="Arial" w:hAnsi="Arial" w:cs="Arial"/>
+          <w:sz w:val="24"/>
+          <w:szCs w:val="24"/>
+        </w:rPr>
+        <w:t xml:space="preserve"> I DO COLLECTIONS is a slowly growing business that is currently experiencing a few problems which are affecting the development of the business.  As per observation and different information gathering skills that we used, we gathered that, the business has a very hard time advertising their business offers to people around the country or around the world. They put up posters whenever they have promotions or simply just want people to know about the shop. These posters have to include contact details, location and a few images to show what the business offers. This has turned out to be very expensive money and time wise. And also, not a lot of people pay attention to posters nowadays so chances of someone walking past their poster is a 7 out of ten.</w:t>
+      </w:r>
+    </w:p>
+    <w:p>
+      <w:pPr>
+        <w:spacing w:line="240" w:lineRule="auto"/>
+        <w:rPr>
+          <w:rFonts w:ascii="Arial" w:hAnsi="Arial" w:cs="Arial"/>
+          <w:sz w:val="24"/>
+          <w:szCs w:val="24"/>
+        </w:rPr>
+      </w:pPr>
+      <w:r>
+        <w:rPr>
+          <w:rFonts w:ascii="Arial" w:hAnsi="Arial" w:cs="Arial"/>
+          <w:sz w:val="24"/>
+          <w:szCs w:val="24"/>
+        </w:rPr>
+        <w:t>Another problem that they encounter is booking misunderstandings between them and the clients. They have everything written manually, so when a customer orders for specific items that have already been ordered by another client (example on the same day) and the items have not been ticked out of the business books, misunderstandings occur and a lot of loss is made by the business, which also end up disappointing one of the clients.</w:t>
+      </w:r>
+    </w:p>
+    <w:p>
+      <w:pPr>
+        <w:spacing w:line="240" w:lineRule="auto"/>
+        <w:rPr>
+          <w:rFonts w:ascii="Arial" w:hAnsi="Arial" w:cs="Arial"/>
+          <w:sz w:val="24"/>
+          <w:szCs w:val="24"/>
+        </w:rPr>
+      </w:pPr>
+      <w:r>
+        <w:rPr>
+          <w:rFonts w:ascii="Arial" w:hAnsi="Arial" w:cs="Arial"/>
+          <w:sz w:val="24"/>
+          <w:szCs w:val="24"/>
+        </w:rPr>
+        <w:t>The owners simply need a platform where they can display their stock, show their prices, show when prices have increased or when the items are on promotion. They need a platform where they can easily show that items are not in stock or when certain items are already requested by another client, so that they solve the problem of miscommunication between them and their clients. They need a platform that will show the people around the country the gorgeous, quality and affordable items that they offer, hence making it easy for clients around the country to interact with the business.</w:t>
+      </w:r>
+    </w:p>
+    <w:p>
+      <w:pPr>
+        <w:spacing w:line="240" w:lineRule="auto"/>
+        <w:rPr>
+          <w:rFonts w:ascii="Arial" w:hAnsi="Arial" w:cs="Arial"/>
+          <w:sz w:val="24"/>
+          <w:szCs w:val="24"/>
+        </w:rPr>
+      </w:pPr>
+    </w:p>
+    <w:p>
+      <w:pPr>
+        <w:pStyle w:val="ListParagraph"/>
+        <w:numPr>
+          <w:ilvl w:val="0"/>
+          <w:numId w:val="3"/>
+        </w:numPr>
+        <w:spacing w:line="240" w:lineRule="auto"/>
+        <w:rPr>
+          <w:rFonts w:ascii="Arial" w:hAnsi="Arial" w:cs="Arial"/>
+          <w:b/>
+          <w:sz w:val="24"/>
+          <w:szCs w:val="24"/>
+        </w:rPr>
+      </w:pPr>
+      <w:r>
+        <w:rPr>
+          <w:rFonts w:ascii="Arial" w:hAnsi="Arial" w:cs="Arial"/>
+          <w:b/>
+          <w:sz w:val="24"/>
+          <w:szCs w:val="24"/>
+        </w:rPr>
+        <w:t>Preliminary Analysis of project requirements</w:t>
+      </w:r>
+    </w:p>
+    <w:p>
+      <w:pPr>
+        <w:spacing w:line="240" w:lineRule="auto"/>
+        <w:rPr>
+          <w:rFonts w:ascii="Arial" w:hAnsi="Arial" w:cs="Arial"/>
+          <w:sz w:val="24"/>
+          <w:szCs w:val="24"/>
+        </w:rPr>
+      </w:pPr>
+      <w:r>
+        <w:rPr>
+          <w:rFonts w:ascii="Arial" w:hAnsi="Arial" w:cs="Arial"/>
+          <w:sz w:val="24"/>
+          <w:szCs w:val="24"/>
+        </w:rPr>
+        <w:t>Functional Requirement</w:t>
+      </w:r>
+    </w:p>
+    <w:p>
+      <w:pPr>
+        <w:pStyle w:val="ListParagraph"/>
+        <w:numPr>
+          <w:ilvl w:val="0"/>
+          <w:numId w:val="1"/>
+        </w:numPr>
+        <w:spacing w:line="240" w:lineRule="auto"/>
+        <w:rPr>
+          <w:rFonts w:ascii="Arial" w:hAnsi="Arial" w:cs="Arial"/>
+          <w:sz w:val="24"/>
+          <w:szCs w:val="24"/>
+        </w:rPr>
+      </w:pPr>
+      <w:r>
+        <w:rPr>
+          <w:rFonts w:ascii="Arial" w:hAnsi="Arial" w:cs="Arial"/>
+          <w:sz w:val="24"/>
+          <w:szCs w:val="24"/>
+        </w:rPr>
+        <w:t>Display the price of all the designs and all the products, whether they are rented or bought which ae gowns, jewellery, shoes, suits, ties and outfits.</w:t>
+      </w:r>
+    </w:p>
+    <w:p>
+      <w:pPr>
+        <w:pStyle w:val="ListParagraph"/>
+        <w:spacing w:line="240" w:lineRule="auto"/>
+        <w:rPr>
+          <w:rFonts w:ascii="Arial" w:hAnsi="Arial" w:cs="Arial"/>
+          <w:sz w:val="24"/>
+          <w:szCs w:val="24"/>
+        </w:rPr>
+      </w:pPr>
+    </w:p>
+    <w:p>
+      <w:pPr>
+        <w:pStyle w:val="ListParagraph"/>
+        <w:numPr>
+          <w:ilvl w:val="0"/>
+          <w:numId w:val="2"/>
+        </w:numPr>
+        <w:spacing w:line="240" w:lineRule="auto"/>
+        <w:rPr>
+          <w:rFonts w:ascii="Arial" w:hAnsi="Arial" w:cs="Arial"/>
+          <w:sz w:val="24"/>
+          <w:szCs w:val="24"/>
+        </w:rPr>
+      </w:pPr>
+      <w:r>
+        <w:rPr>
+          <w:rFonts w:ascii="Arial" w:hAnsi="Arial" w:cs="Arial"/>
+          <w:sz w:val="24"/>
+          <w:szCs w:val="24"/>
+        </w:rPr>
+        <w:lastRenderedPageBreak/>
+        <w:t>This is one of the customers’ needs and it is feasible to perform this because it is the main requirement. The complexity or such a requirement is minimal because there is no large processing of data or calculations since it is simply displaying the customer items.</w:t>
+      </w:r>
+    </w:p>
+    <w:p>
+      <w:pPr>
+        <w:pStyle w:val="ListParagraph"/>
+        <w:spacing w:line="240" w:lineRule="auto"/>
+        <w:ind w:left="1080"/>
+        <w:rPr>
+          <w:rFonts w:ascii="Arial" w:hAnsi="Arial" w:cs="Arial"/>
+          <w:sz w:val="24"/>
+          <w:szCs w:val="24"/>
+        </w:rPr>
+      </w:pPr>
+    </w:p>
+    <w:p>
+      <w:pPr>
+        <w:pStyle w:val="ListParagraph"/>
+        <w:numPr>
+          <w:ilvl w:val="0"/>
+          <w:numId w:val="1"/>
+        </w:numPr>
+        <w:spacing w:line="240" w:lineRule="auto"/>
+        <w:rPr>
+          <w:rFonts w:ascii="Arial" w:hAnsi="Arial" w:cs="Arial"/>
+          <w:sz w:val="24"/>
+          <w:szCs w:val="24"/>
+        </w:rPr>
+      </w:pPr>
+      <w:r>
+        <w:rPr>
+          <w:rFonts w:ascii="Arial" w:hAnsi="Arial" w:cs="Arial"/>
+          <w:sz w:val="24"/>
+          <w:szCs w:val="24"/>
+        </w:rPr>
+        <w:t>Display if decorations or any product have already been booked by another client or not in stock. (Availability).</w:t>
+      </w:r>
+    </w:p>
+    <w:p>
+      <w:pPr>
+        <w:pStyle w:val="ListParagraph"/>
+        <w:numPr>
+          <w:ilvl w:val="0"/>
+          <w:numId w:val="2"/>
+        </w:numPr>
+        <w:spacing w:line="240" w:lineRule="auto"/>
+        <w:rPr>
+          <w:rFonts w:ascii="Arial" w:hAnsi="Arial" w:cs="Arial"/>
+          <w:sz w:val="24"/>
+          <w:szCs w:val="24"/>
+        </w:rPr>
+      </w:pPr>
+      <w:r>
+        <w:rPr>
+          <w:rFonts w:ascii="Arial" w:hAnsi="Arial" w:cs="Arial"/>
+          <w:sz w:val="24"/>
+          <w:szCs w:val="24"/>
+        </w:rPr>
+        <w:t>This requirement is also feasible to perform since it enhances a user’s experience by giving them immediate feedback on a product they had liked to buy or rent. There is some complexity on the requirement because</w:t>
+      </w:r>
+    </w:p>
+    <w:p>
+      <w:pPr>
+        <w:spacing w:line="240" w:lineRule="auto"/>
+        <w:rPr>
+          <w:rFonts w:ascii="Arial" w:hAnsi="Arial" w:cs="Arial"/>
+          <w:sz w:val="24"/>
+          <w:szCs w:val="24"/>
+        </w:rPr>
+      </w:pPr>
+    </w:p>
+    <w:p>
+      <w:pPr>
+        <w:spacing w:line="240" w:lineRule="auto"/>
+        <w:rPr>
+          <w:rFonts w:ascii="Arial" w:hAnsi="Arial" w:cs="Arial"/>
+          <w:sz w:val="24"/>
+          <w:szCs w:val="24"/>
+        </w:rPr>
+      </w:pPr>
+    </w:p>
+    <w:p>
+      <w:pPr>
+        <w:spacing w:line="240" w:lineRule="auto"/>
+        <w:rPr>
+          <w:rFonts w:ascii="Arial" w:hAnsi="Arial" w:cs="Arial"/>
+          <w:sz w:val="24"/>
+          <w:szCs w:val="24"/>
+        </w:rPr>
+      </w:pPr>
+    </w:p>
+    <w:p>
+      <w:pPr>
+        <w:spacing w:line="240" w:lineRule="auto"/>
+        <w:rPr>
+          <w:rFonts w:ascii="Arial" w:hAnsi="Arial" w:cs="Arial"/>
+          <w:b/>
+          <w:sz w:val="24"/>
+          <w:szCs w:val="24"/>
+        </w:rPr>
+      </w:pPr>
+      <w:r>
+        <w:rPr>
+          <w:rFonts w:ascii="Arial" w:hAnsi="Arial" w:cs="Arial"/>
+          <w:b/>
+          <w:sz w:val="24"/>
+          <w:szCs w:val="24"/>
+        </w:rPr>
+        <w:t>4.A motivation of the suggested Process plan</w:t>
+      </w:r>
+    </w:p>
+    <w:p>
+      <w:pPr>
+        <w:spacing w:line="240" w:lineRule="auto"/>
+        <w:rPr>
+          <w:rFonts w:ascii="Arial" w:hAnsi="Arial" w:cs="Arial"/>
+          <w:sz w:val="24"/>
+          <w:szCs w:val="24"/>
+        </w:rPr>
+      </w:pPr>
+    </w:p>
+    <w:p>
+      <w:pPr>
+        <w:spacing w:line="240" w:lineRule="auto"/>
+        <w:rPr>
+          <w:rFonts w:ascii="Arial" w:hAnsi="Arial" w:cs="Arial"/>
+          <w:b/>
+          <w:sz w:val="24"/>
+          <w:szCs w:val="24"/>
+        </w:rPr>
+      </w:pPr>
+      <w:r>
+        <w:rPr>
+          <w:rFonts w:ascii="Arial" w:hAnsi="Arial" w:cs="Arial"/>
+          <w:sz w:val="24"/>
+          <w:szCs w:val="24"/>
+        </w:rPr>
+        <w:t>The client requested feedback every two weeks thus we decided to use the incremental development model.</w:t>
+      </w:r>
+    </w:p>
+    <w:p>
+      <w:pPr>
+        <w:spacing w:line="240" w:lineRule="auto"/>
+        <w:rPr>
+          <w:rFonts w:ascii="Arial" w:hAnsi="Arial" w:cs="Arial"/>
+          <w:sz w:val="24"/>
+          <w:szCs w:val="24"/>
+        </w:rPr>
+      </w:pPr>
+      <w:r>
+        <w:rPr>
+          <w:rFonts w:ascii="Arial" w:hAnsi="Arial" w:cs="Arial"/>
+          <w:sz w:val="24"/>
+          <w:szCs w:val="24"/>
+        </w:rPr>
+        <w:t>Incremental development benefits;</w:t>
+      </w:r>
+    </w:p>
+    <w:p>
+      <w:pPr>
+        <w:pStyle w:val="ListParagraph"/>
+        <w:numPr>
+          <w:ilvl w:val="0"/>
+          <w:numId w:val="4"/>
+        </w:numPr>
+        <w:spacing w:line="240" w:lineRule="auto"/>
+        <w:rPr>
+          <w:rFonts w:ascii="Arial" w:hAnsi="Arial" w:cs="Arial"/>
+          <w:sz w:val="24"/>
+          <w:szCs w:val="24"/>
+        </w:rPr>
+      </w:pPr>
+      <w:r>
+        <w:rPr>
+          <w:rFonts w:ascii="Arial" w:hAnsi="Arial" w:cs="Arial"/>
+          <w:sz w:val="24"/>
+          <w:szCs w:val="24"/>
+        </w:rPr>
+        <w:t>The cost of accommodating changing customer requirements is reduced.</w:t>
+      </w:r>
+    </w:p>
+    <w:p>
+      <w:pPr>
+        <w:pStyle w:val="ListParagraph"/>
+        <w:numPr>
+          <w:ilvl w:val="0"/>
+          <w:numId w:val="2"/>
+        </w:numPr>
+        <w:spacing w:line="240" w:lineRule="auto"/>
+        <w:rPr>
+          <w:rFonts w:ascii="Arial" w:hAnsi="Arial" w:cs="Arial"/>
+          <w:sz w:val="24"/>
+          <w:szCs w:val="24"/>
+        </w:rPr>
+      </w:pPr>
+      <w:r>
+        <w:rPr>
+          <w:rFonts w:ascii="Arial" w:hAnsi="Arial" w:cs="Arial"/>
+          <w:sz w:val="24"/>
+          <w:szCs w:val="24"/>
+        </w:rPr>
+        <w:t>The amount of analysis and documentation that has to be redone is much less than is required with waterfall model.</w:t>
+      </w:r>
+    </w:p>
+    <w:p>
+      <w:pPr>
+        <w:pStyle w:val="ListParagraph"/>
+        <w:spacing w:line="240" w:lineRule="auto"/>
+        <w:ind w:left="1080"/>
+        <w:rPr>
+          <w:rFonts w:ascii="Arial" w:hAnsi="Arial" w:cs="Arial"/>
+          <w:sz w:val="24"/>
+          <w:szCs w:val="24"/>
+        </w:rPr>
+      </w:pPr>
+    </w:p>
+    <w:p>
+      <w:pPr>
+        <w:pStyle w:val="ListParagraph"/>
+        <w:numPr>
+          <w:ilvl w:val="0"/>
+          <w:numId w:val="4"/>
+        </w:numPr>
+        <w:spacing w:line="240" w:lineRule="auto"/>
+        <w:rPr>
+          <w:rFonts w:ascii="Arial" w:hAnsi="Arial" w:cs="Arial"/>
+          <w:sz w:val="24"/>
+          <w:szCs w:val="24"/>
+        </w:rPr>
+      </w:pPr>
+      <w:r>
+        <w:rPr>
+          <w:rFonts w:ascii="Arial" w:hAnsi="Arial" w:cs="Arial"/>
+          <w:sz w:val="24"/>
+          <w:szCs w:val="24"/>
+        </w:rPr>
+        <w:t>It is easier to get customer feedback on the development work that has been done.</w:t>
+      </w:r>
+    </w:p>
+    <w:p>
+      <w:pPr>
+        <w:pStyle w:val="ListParagraph"/>
+        <w:numPr>
+          <w:ilvl w:val="0"/>
+          <w:numId w:val="2"/>
+        </w:numPr>
+        <w:spacing w:line="240" w:lineRule="auto"/>
+        <w:rPr>
+          <w:rFonts w:ascii="Arial" w:hAnsi="Arial" w:cs="Arial"/>
+          <w:sz w:val="24"/>
+          <w:szCs w:val="24"/>
+        </w:rPr>
+      </w:pPr>
+      <w:r>
+        <w:rPr>
+          <w:rFonts w:ascii="Arial" w:hAnsi="Arial" w:cs="Arial"/>
+          <w:sz w:val="24"/>
+          <w:szCs w:val="24"/>
+        </w:rPr>
+        <w:t>Customers can comment on demonstrations of the software and see how much work has been done.</w:t>
+      </w:r>
+    </w:p>
+    <w:p>
+      <w:pPr>
+        <w:pStyle w:val="ListParagraph"/>
+        <w:spacing w:line="240" w:lineRule="auto"/>
+        <w:ind w:left="1080"/>
+        <w:rPr>
+          <w:rFonts w:ascii="Arial" w:hAnsi="Arial" w:cs="Arial"/>
+          <w:sz w:val="24"/>
+          <w:szCs w:val="24"/>
+        </w:rPr>
+      </w:pPr>
+    </w:p>
+    <w:p>
+      <w:pPr>
+        <w:pStyle w:val="ListParagraph"/>
+        <w:numPr>
+          <w:ilvl w:val="0"/>
+          <w:numId w:val="4"/>
+        </w:numPr>
+        <w:spacing w:line="240" w:lineRule="auto"/>
+        <w:rPr>
+          <w:rFonts w:ascii="Arial" w:hAnsi="Arial" w:cs="Arial"/>
+          <w:sz w:val="24"/>
+          <w:szCs w:val="24"/>
+        </w:rPr>
+      </w:pPr>
+      <w:r>
+        <w:rPr>
+          <w:rFonts w:ascii="Arial" w:hAnsi="Arial" w:cs="Arial"/>
+          <w:sz w:val="24"/>
+          <w:szCs w:val="24"/>
+        </w:rPr>
+        <w:t>More rapid delivery and deployment of useful software to the customer is possible.</w:t>
+      </w:r>
+    </w:p>
+    <w:p>
+      <w:pPr>
+        <w:pStyle w:val="ListParagraph"/>
+        <w:numPr>
+          <w:ilvl w:val="0"/>
+          <w:numId w:val="2"/>
+        </w:numPr>
+        <w:spacing w:line="240" w:lineRule="auto"/>
+        <w:rPr>
+          <w:rFonts w:ascii="Arial" w:hAnsi="Arial" w:cs="Arial"/>
+          <w:sz w:val="24"/>
+          <w:szCs w:val="24"/>
+        </w:rPr>
+      </w:pPr>
+      <w:r>
+        <w:rPr>
+          <w:rFonts w:ascii="Arial" w:hAnsi="Arial" w:cs="Arial"/>
+          <w:sz w:val="24"/>
+          <w:szCs w:val="24"/>
+        </w:rPr>
+        <w:t>Customers are able to use and gain value from the software earlier than is possible with the waterfall process.</w:t>
+      </w:r>
+    </w:p>
+    <w:p>
+      <w:pPr>
+        <w:spacing w:line="240" w:lineRule="auto"/>
+        <w:rPr>
+          <w:rFonts w:ascii="Arial" w:hAnsi="Arial" w:cs="Arial"/>
+          <w:sz w:val="24"/>
+          <w:szCs w:val="24"/>
+        </w:rPr>
+      </w:pPr>
+    </w:p>
+    <w:p>
+      <w:pPr>
+        <w:spacing w:line="240" w:lineRule="auto"/>
+        <w:rPr>
+          <w:rFonts w:ascii="Arial" w:hAnsi="Arial" w:cs="Arial"/>
+          <w:sz w:val="24"/>
+          <w:szCs w:val="24"/>
+        </w:rPr>
+      </w:pPr>
+      <w:r>
+        <w:rPr>
+          <w:rFonts w:ascii="Arial" w:hAnsi="Arial" w:cs="Arial"/>
+          <w:sz w:val="24"/>
+          <w:szCs w:val="24"/>
+        </w:rPr>
+        <w:t xml:space="preserve"> </w:t>
+      </w:r>
+    </w:p>
+    <w:p>
+      <w:pPr>
+        <w:spacing w:line="360" w:lineRule="auto"/>
+        <w:jc w:val="both"/>
+        <w:rPr>
+          <w:rFonts w:ascii="Arial" w:hAnsi="Arial" w:cs="Arial"/>
+          <w:sz w:val="24"/>
+          <w:szCs w:val="24"/>
+        </w:rPr>
+      </w:pPr>
+      <w:bookmarkStart w:id="0" w:name="_GoBack"/>
+      <w:bookmarkEnd w:id="0"/>
     </w:p>
     <w:p>
       <w:pPr>
@@ -945,8 +1787,6 @@
           <w:szCs w:val="24"/>
         </w:rPr>
       </w:pPr>
-      <w:bookmarkStart w:id="0" w:name="_GoBack"/>
-      <w:bookmarkEnd w:id="0"/>
     </w:p>
     <w:sectPr>
       <w:pgSz w:w="11906" w:h="16838"/>
@@ -956,6 +1796,403 @@
     </w:sectPr>
   </w:body>
 </w:document>
+</file>
+
+<file path=word/numbering.xml><?xml version="1.0" encoding="utf-8"?>
+<w:numbering xmlns:wpc="http://schemas.microsoft.com/office/word/2010/wordprocessingCanvas" xmlns:cx="http://schemas.microsoft.com/office/drawing/2014/chartex" xmlns:cx1="http://schemas.microsoft.com/office/drawing/2015/9/8/chartex" xmlns:cx2="http://schemas.microsoft.com/office/drawing/2015/10/21/chartex" xmlns:mc="http://schemas.openxmlformats.org/markup-compatibility/2006" xmlns:o="urn:schemas-microsoft-com:office:office" xmlns:r="http://schemas.openxmlformats.org/officeDocument/2006/relationships" xmlns:m="http://schemas.openxmlformats.org/officeDocument/2006/math" xmlns:v="urn:schemas-microsoft-com:vml" xmlns:wp14="http://schemas.microsoft.com/office/word/2010/wordprocessingDrawing" xmlns:wp="http://schemas.openxmlformats.org/drawingml/2006/wordprocessingDrawing" xmlns:w10="urn:schemas-microsoft-com:office:word" xmlns:w="http://schemas.openxmlformats.org/wordprocessingml/2006/main" xmlns:w14="http://schemas.microsoft.com/office/word/2010/wordml" xmlns:w15="http://schemas.microsoft.com/office/word/2012/wordml" xmlns:w16se="http://schemas.microsoft.com/office/word/2015/wordml/symex" xmlns:wpg="http://schemas.microsoft.com/office/word/2010/wordprocessingGroup" xmlns:wpi="http://schemas.microsoft.com/office/word/2010/wordprocessingInk" xmlns:wne="http://schemas.microsoft.com/office/word/2006/wordml" xmlns:wps="http://schemas.microsoft.com/office/word/2010/wordprocessingShape" mc:Ignorable="w14 w15 w16se wp14">
+  <w:abstractNum w:abstractNumId="0" w15:restartNumberingAfterBreak="0">
+    <w:nsid w:val="30FB51E7"/>
+    <w:multiLevelType w:val="hybridMultilevel"/>
+    <w:tmpl w:val="0BCAAE8C"/>
+    <w:lvl w:ilvl="0" w:tplc="0809000F">
+      <w:start w:val="1"/>
+      <w:numFmt w:val="decimal"/>
+      <w:lvlText w:val="%1."/>
+      <w:lvlJc w:val="left"/>
+      <w:pPr>
+        <w:ind w:left="720" w:hanging="360"/>
+      </w:pPr>
+      <w:rPr>
+        <w:rFonts w:hint="default"/>
+      </w:rPr>
+    </w:lvl>
+    <w:lvl w:ilvl="1" w:tplc="08090019" w:tentative="1">
+      <w:start w:val="1"/>
+      <w:numFmt w:val="lowerLetter"/>
+      <w:lvlText w:val="%2."/>
+      <w:lvlJc w:val="left"/>
+      <w:pPr>
+        <w:ind w:left="1440" w:hanging="360"/>
+      </w:pPr>
+    </w:lvl>
+    <w:lvl w:ilvl="2" w:tplc="0809001B" w:tentative="1">
+      <w:start w:val="1"/>
+      <w:numFmt w:val="lowerRoman"/>
+      <w:lvlText w:val="%3."/>
+      <w:lvlJc w:val="right"/>
+      <w:pPr>
+        <w:ind w:left="2160" w:hanging="180"/>
+      </w:pPr>
+    </w:lvl>
+    <w:lvl w:ilvl="3" w:tplc="0809000F" w:tentative="1">
+      <w:start w:val="1"/>
+      <w:numFmt w:val="decimal"/>
+      <w:lvlText w:val="%4."/>
+      <w:lvlJc w:val="left"/>
+      <w:pPr>
+        <w:ind w:left="2880" w:hanging="360"/>
+      </w:pPr>
+    </w:lvl>
+    <w:lvl w:ilvl="4" w:tplc="08090019" w:tentative="1">
+      <w:start w:val="1"/>
+      <w:numFmt w:val="lowerLetter"/>
+      <w:lvlText w:val="%5."/>
+      <w:lvlJc w:val="left"/>
+      <w:pPr>
+        <w:ind w:left="3600" w:hanging="360"/>
+      </w:pPr>
+    </w:lvl>
+    <w:lvl w:ilvl="5" w:tplc="0809001B" w:tentative="1">
+      <w:start w:val="1"/>
+      <w:numFmt w:val="lowerRoman"/>
+      <w:lvlText w:val="%6."/>
+      <w:lvlJc w:val="right"/>
+      <w:pPr>
+        <w:ind w:left="4320" w:hanging="180"/>
+      </w:pPr>
+    </w:lvl>
+    <w:lvl w:ilvl="6" w:tplc="0809000F" w:tentative="1">
+      <w:start w:val="1"/>
+      <w:numFmt w:val="decimal"/>
+      <w:lvlText w:val="%7."/>
+      <w:lvlJc w:val="left"/>
+      <w:pPr>
+        <w:ind w:left="5040" w:hanging="360"/>
+      </w:pPr>
+    </w:lvl>
+    <w:lvl w:ilvl="7" w:tplc="08090019" w:tentative="1">
+      <w:start w:val="1"/>
+      <w:numFmt w:val="lowerLetter"/>
+      <w:lvlText w:val="%8."/>
+      <w:lvlJc w:val="left"/>
+      <w:pPr>
+        <w:ind w:left="5760" w:hanging="360"/>
+      </w:pPr>
+    </w:lvl>
+    <w:lvl w:ilvl="8" w:tplc="0809001B" w:tentative="1">
+      <w:start w:val="1"/>
+      <w:numFmt w:val="lowerRoman"/>
+      <w:lvlText w:val="%9."/>
+      <w:lvlJc w:val="right"/>
+      <w:pPr>
+        <w:ind w:left="6480" w:hanging="180"/>
+      </w:pPr>
+    </w:lvl>
+  </w:abstractNum>
+  <w:abstractNum w:abstractNumId="1" w15:restartNumberingAfterBreak="0">
+    <w:nsid w:val="4D6E42C9"/>
+    <w:multiLevelType w:val="hybridMultilevel"/>
+    <w:tmpl w:val="32D48108"/>
+    <w:lvl w:ilvl="0" w:tplc="243EA4E4">
+      <w:start w:val="1"/>
+      <w:numFmt w:val="bullet"/>
+      <w:lvlText w:val="-"/>
+      <w:lvlJc w:val="left"/>
+      <w:pPr>
+        <w:ind w:left="1080" w:hanging="360"/>
+      </w:pPr>
+      <w:rPr>
+        <w:rFonts w:ascii="Arial" w:eastAsiaTheme="minorHAnsi" w:hAnsi="Arial" w:cs="Arial" w:hint="default"/>
+      </w:rPr>
+    </w:lvl>
+    <w:lvl w:ilvl="1" w:tplc="08090003" w:tentative="1">
+      <w:start w:val="1"/>
+      <w:numFmt w:val="bullet"/>
+      <w:lvlText w:val="o"/>
+      <w:lvlJc w:val="left"/>
+      <w:pPr>
+        <w:ind w:left="1800" w:hanging="360"/>
+      </w:pPr>
+      <w:rPr>
+        <w:rFonts w:ascii="Courier New" w:hAnsi="Courier New" w:cs="Courier New" w:hint="default"/>
+      </w:rPr>
+    </w:lvl>
+    <w:lvl w:ilvl="2" w:tplc="08090005" w:tentative="1">
+      <w:start w:val="1"/>
+      <w:numFmt w:val="bullet"/>
+      <w:lvlText w:val=""/>
+      <w:lvlJc w:val="left"/>
+      <w:pPr>
+        <w:ind w:left="2520" w:hanging="360"/>
+      </w:pPr>
+      <w:rPr>
+        <w:rFonts w:ascii="Wingdings" w:hAnsi="Wingdings" w:hint="default"/>
+      </w:rPr>
+    </w:lvl>
+    <w:lvl w:ilvl="3" w:tplc="08090001" w:tentative="1">
+      <w:start w:val="1"/>
+      <w:numFmt w:val="bullet"/>
+      <w:lvlText w:val=""/>
+      <w:lvlJc w:val="left"/>
+      <w:pPr>
+        <w:ind w:left="3240" w:hanging="360"/>
+      </w:pPr>
+      <w:rPr>
+        <w:rFonts w:ascii="Symbol" w:hAnsi="Symbol" w:hint="default"/>
+      </w:rPr>
+    </w:lvl>
+    <w:lvl w:ilvl="4" w:tplc="08090003" w:tentative="1">
+      <w:start w:val="1"/>
+      <w:numFmt w:val="bullet"/>
+      <w:lvlText w:val="o"/>
+      <w:lvlJc w:val="left"/>
+      <w:pPr>
+        <w:ind w:left="3960" w:hanging="360"/>
+      </w:pPr>
+      <w:rPr>
+        <w:rFonts w:ascii="Courier New" w:hAnsi="Courier New" w:cs="Courier New" w:hint="default"/>
+      </w:rPr>
+    </w:lvl>
+    <w:lvl w:ilvl="5" w:tplc="08090005" w:tentative="1">
+      <w:start w:val="1"/>
+      <w:numFmt w:val="bullet"/>
+      <w:lvlText w:val=""/>
+      <w:lvlJc w:val="left"/>
+      <w:pPr>
+        <w:ind w:left="4680" w:hanging="360"/>
+      </w:pPr>
+      <w:rPr>
+        <w:rFonts w:ascii="Wingdings" w:hAnsi="Wingdings" w:hint="default"/>
+      </w:rPr>
+    </w:lvl>
+    <w:lvl w:ilvl="6" w:tplc="08090001" w:tentative="1">
+      <w:start w:val="1"/>
+      <w:numFmt w:val="bullet"/>
+      <w:lvlText w:val=""/>
+      <w:lvlJc w:val="left"/>
+      <w:pPr>
+        <w:ind w:left="5400" w:hanging="360"/>
+      </w:pPr>
+      <w:rPr>
+        <w:rFonts w:ascii="Symbol" w:hAnsi="Symbol" w:hint="default"/>
+      </w:rPr>
+    </w:lvl>
+    <w:lvl w:ilvl="7" w:tplc="08090003" w:tentative="1">
+      <w:start w:val="1"/>
+      <w:numFmt w:val="bullet"/>
+      <w:lvlText w:val="o"/>
+      <w:lvlJc w:val="left"/>
+      <w:pPr>
+        <w:ind w:left="6120" w:hanging="360"/>
+      </w:pPr>
+      <w:rPr>
+        <w:rFonts w:ascii="Courier New" w:hAnsi="Courier New" w:cs="Courier New" w:hint="default"/>
+      </w:rPr>
+    </w:lvl>
+    <w:lvl w:ilvl="8" w:tplc="08090005" w:tentative="1">
+      <w:start w:val="1"/>
+      <w:numFmt w:val="bullet"/>
+      <w:lvlText w:val=""/>
+      <w:lvlJc w:val="left"/>
+      <w:pPr>
+        <w:ind w:left="6840" w:hanging="360"/>
+      </w:pPr>
+      <w:rPr>
+        <w:rFonts w:ascii="Wingdings" w:hAnsi="Wingdings" w:hint="default"/>
+      </w:rPr>
+    </w:lvl>
+  </w:abstractNum>
+  <w:abstractNum w:abstractNumId="2" w15:restartNumberingAfterBreak="0">
+    <w:nsid w:val="61524C3B"/>
+    <w:multiLevelType w:val="hybridMultilevel"/>
+    <w:tmpl w:val="53EAA53E"/>
+    <w:lvl w:ilvl="0" w:tplc="0809000F">
+      <w:start w:val="1"/>
+      <w:numFmt w:val="decimal"/>
+      <w:lvlText w:val="%1."/>
+      <w:lvlJc w:val="left"/>
+      <w:pPr>
+        <w:ind w:left="720" w:hanging="360"/>
+      </w:pPr>
+      <w:rPr>
+        <w:rFonts w:hint="default"/>
+      </w:rPr>
+    </w:lvl>
+    <w:lvl w:ilvl="1" w:tplc="08090019" w:tentative="1">
+      <w:start w:val="1"/>
+      <w:numFmt w:val="lowerLetter"/>
+      <w:lvlText w:val="%2."/>
+      <w:lvlJc w:val="left"/>
+      <w:pPr>
+        <w:ind w:left="1440" w:hanging="360"/>
+      </w:pPr>
+    </w:lvl>
+    <w:lvl w:ilvl="2" w:tplc="0809001B" w:tentative="1">
+      <w:start w:val="1"/>
+      <w:numFmt w:val="lowerRoman"/>
+      <w:lvlText w:val="%3."/>
+      <w:lvlJc w:val="right"/>
+      <w:pPr>
+        <w:ind w:left="2160" w:hanging="180"/>
+      </w:pPr>
+    </w:lvl>
+    <w:lvl w:ilvl="3" w:tplc="0809000F" w:tentative="1">
+      <w:start w:val="1"/>
+      <w:numFmt w:val="decimal"/>
+      <w:lvlText w:val="%4."/>
+      <w:lvlJc w:val="left"/>
+      <w:pPr>
+        <w:ind w:left="2880" w:hanging="360"/>
+      </w:pPr>
+    </w:lvl>
+    <w:lvl w:ilvl="4" w:tplc="08090019" w:tentative="1">
+      <w:start w:val="1"/>
+      <w:numFmt w:val="lowerLetter"/>
+      <w:lvlText w:val="%5."/>
+      <w:lvlJc w:val="left"/>
+      <w:pPr>
+        <w:ind w:left="3600" w:hanging="360"/>
+      </w:pPr>
+    </w:lvl>
+    <w:lvl w:ilvl="5" w:tplc="0809001B" w:tentative="1">
+      <w:start w:val="1"/>
+      <w:numFmt w:val="lowerRoman"/>
+      <w:lvlText w:val="%6."/>
+      <w:lvlJc w:val="right"/>
+      <w:pPr>
+        <w:ind w:left="4320" w:hanging="180"/>
+      </w:pPr>
+    </w:lvl>
+    <w:lvl w:ilvl="6" w:tplc="0809000F" w:tentative="1">
+      <w:start w:val="1"/>
+      <w:numFmt w:val="decimal"/>
+      <w:lvlText w:val="%7."/>
+      <w:lvlJc w:val="left"/>
+      <w:pPr>
+        <w:ind w:left="5040" w:hanging="360"/>
+      </w:pPr>
+    </w:lvl>
+    <w:lvl w:ilvl="7" w:tplc="08090019" w:tentative="1">
+      <w:start w:val="1"/>
+      <w:numFmt w:val="lowerLetter"/>
+      <w:lvlText w:val="%8."/>
+      <w:lvlJc w:val="left"/>
+      <w:pPr>
+        <w:ind w:left="5760" w:hanging="360"/>
+      </w:pPr>
+    </w:lvl>
+    <w:lvl w:ilvl="8" w:tplc="0809001B" w:tentative="1">
+      <w:start w:val="1"/>
+      <w:numFmt w:val="lowerRoman"/>
+      <w:lvlText w:val="%9."/>
+      <w:lvlJc w:val="right"/>
+      <w:pPr>
+        <w:ind w:left="6480" w:hanging="180"/>
+      </w:pPr>
+    </w:lvl>
+  </w:abstractNum>
+  <w:abstractNum w:abstractNumId="3" w15:restartNumberingAfterBreak="0">
+    <w:nsid w:val="726258B9"/>
+    <w:multiLevelType w:val="hybridMultilevel"/>
+    <w:tmpl w:val="2B4448B0"/>
+    <w:lvl w:ilvl="0" w:tplc="0809000F">
+      <w:start w:val="1"/>
+      <w:numFmt w:val="decimal"/>
+      <w:lvlText w:val="%1."/>
+      <w:lvlJc w:val="left"/>
+      <w:pPr>
+        <w:ind w:left="720" w:hanging="360"/>
+      </w:pPr>
+      <w:rPr>
+        <w:rFonts w:hint="default"/>
+      </w:rPr>
+    </w:lvl>
+    <w:lvl w:ilvl="1" w:tplc="08090019" w:tentative="1">
+      <w:start w:val="1"/>
+      <w:numFmt w:val="lowerLetter"/>
+      <w:lvlText w:val="%2."/>
+      <w:lvlJc w:val="left"/>
+      <w:pPr>
+        <w:ind w:left="1440" w:hanging="360"/>
+      </w:pPr>
+    </w:lvl>
+    <w:lvl w:ilvl="2" w:tplc="0809001B" w:tentative="1">
+      <w:start w:val="1"/>
+      <w:numFmt w:val="lowerRoman"/>
+      <w:lvlText w:val="%3."/>
+      <w:lvlJc w:val="right"/>
+      <w:pPr>
+        <w:ind w:left="2160" w:hanging="180"/>
+      </w:pPr>
+    </w:lvl>
+    <w:lvl w:ilvl="3" w:tplc="0809000F" w:tentative="1">
+      <w:start w:val="1"/>
+      <w:numFmt w:val="decimal"/>
+      <w:lvlText w:val="%4."/>
+      <w:lvlJc w:val="left"/>
+      <w:pPr>
+        <w:ind w:left="2880" w:hanging="360"/>
+      </w:pPr>
+    </w:lvl>
+    <w:lvl w:ilvl="4" w:tplc="08090019" w:tentative="1">
+      <w:start w:val="1"/>
+      <w:numFmt w:val="lowerLetter"/>
+      <w:lvlText w:val="%5."/>
+      <w:lvlJc w:val="left"/>
+      <w:pPr>
+        <w:ind w:left="3600" w:hanging="360"/>
+      </w:pPr>
+    </w:lvl>
+    <w:lvl w:ilvl="5" w:tplc="0809001B" w:tentative="1">
+      <w:start w:val="1"/>
+      <w:numFmt w:val="lowerRoman"/>
+      <w:lvlText w:val="%6."/>
+      <w:lvlJc w:val="right"/>
+      <w:pPr>
+        <w:ind w:left="4320" w:hanging="180"/>
+      </w:pPr>
+    </w:lvl>
+    <w:lvl w:ilvl="6" w:tplc="0809000F" w:tentative="1">
+      <w:start w:val="1"/>
+      <w:numFmt w:val="decimal"/>
+      <w:lvlText w:val="%7."/>
+      <w:lvlJc w:val="left"/>
+      <w:pPr>
+        <w:ind w:left="5040" w:hanging="360"/>
+      </w:pPr>
+    </w:lvl>
+    <w:lvl w:ilvl="7" w:tplc="08090019" w:tentative="1">
+      <w:start w:val="1"/>
+      <w:numFmt w:val="lowerLetter"/>
+      <w:lvlText w:val="%8."/>
+      <w:lvlJc w:val="left"/>
+      <w:pPr>
+        <w:ind w:left="5760" w:hanging="360"/>
+      </w:pPr>
+    </w:lvl>
+    <w:lvl w:ilvl="8" w:tplc="0809001B" w:tentative="1">
+      <w:start w:val="1"/>
+      <w:numFmt w:val="lowerRoman"/>
+      <w:lvlText w:val="%9."/>
+      <w:lvlJc w:val="right"/>
+      <w:pPr>
+        <w:ind w:left="6480" w:hanging="180"/>
+      </w:pPr>
+    </w:lvl>
+  </w:abstractNum>
+  <w:num w:numId="1">
+    <w:abstractNumId w:val="3"/>
+  </w:num>
+  <w:num w:numId="2">
+    <w:abstractNumId w:val="1"/>
+  </w:num>
+  <w:num w:numId="3">
+    <w:abstractNumId w:val="2"/>
+  </w:num>
+  <w:num w:numId="4">
+    <w:abstractNumId w:val="0"/>
+  </w:num>
+</w:numbering>
 </file>
 
 <file path=word/styles.xml><?xml version="1.0" encoding="utf-8"?>
@@ -1081,6 +2318,7 @@
     <w:lsdException w:name="HTML Sample" w:semiHidden="1" w:unhideWhenUsed="1"/>
     <w:lsdException w:name="HTML Typewriter" w:semiHidden="1" w:unhideWhenUsed="1"/>
     <w:lsdException w:name="HTML Variable" w:semiHidden="1" w:unhideWhenUsed="1"/>
+    <w:lsdException w:name="Normal Table" w:semiHidden="1" w:unhideWhenUsed="1"/>
     <w:lsdException w:name="annotation subject" w:semiHidden="1" w:unhideWhenUsed="1"/>
     <w:lsdException w:name="No List" w:semiHidden="1" w:unhideWhenUsed="1"/>
     <w:lsdException w:name="Outline List 1" w:semiHidden="1" w:unhideWhenUsed="1"/>
@@ -1127,8 +2365,10 @@
     <w:lsdException w:name="Table Subtle 2" w:semiHidden="1" w:unhideWhenUsed="1"/>
     <w:lsdException w:name="Table Web 1" w:semiHidden="1" w:unhideWhenUsed="1"/>
     <w:lsdException w:name="Table Web 2" w:semiHidden="1" w:unhideWhenUsed="1"/>
+    <w:lsdException w:name="Table Web 3" w:semiHidden="1" w:unhideWhenUsed="1"/>
     <w:lsdException w:name="Balloon Text" w:semiHidden="1" w:unhideWhenUsed="1"/>
     <w:lsdException w:name="Table Grid" w:uiPriority="39"/>
+    <w:lsdException w:name="Table Theme" w:semiHidden="1" w:unhideWhenUsed="1"/>
     <w:lsdException w:name="Placeholder Text" w:semiHidden="1"/>
     <w:lsdException w:name="No Spacing" w:uiPriority="1" w:qFormat="1"/>
     <w:lsdException w:name="Light Shading" w:uiPriority="60"/>
@@ -1396,6 +2636,34 @@
       </w:tblBorders>
     </w:tblPr>
   </w:style>
+  <w:style w:type="paragraph" w:customStyle="1" w:styleId="Default">
+    <w:name w:val="Default"/>
+    <w:rsid w:val="0032335F"/>
+    <w:pPr>
+      <w:autoSpaceDE w:val="0"/>
+      <w:autoSpaceDN w:val="0"/>
+      <w:adjustRightInd w:val="0"/>
+      <w:spacing w:after="0" w:line="240" w:lineRule="auto"/>
+    </w:pPr>
+    <w:rPr>
+      <w:rFonts w:ascii="Calibri" w:hAnsi="Calibri" w:cs="Calibri"/>
+      <w:color w:val="000000"/>
+      <w:sz w:val="24"/>
+      <w:szCs w:val="24"/>
+    </w:rPr>
+  </w:style>
+  <w:style w:type="paragraph" w:styleId="ListParagraph">
+    <w:name w:val="List Paragraph"/>
+    <w:basedOn w:val="Normal"/>
+    <w:uiPriority w:val="34"/>
+    <w:qFormat/>
+    <w:rsid w:val="0032335F"/>
+    <w:pPr>
+      <w:spacing w:after="200" w:line="276" w:lineRule="auto"/>
+      <w:ind w:left="720"/>
+      <w:contextualSpacing/>
+    </w:pPr>
+  </w:style>
 </w:styles>
 </file>
 

</xml_diff>

<commit_message>
made changes to the document
</commit_message>
<xml_diff>
--- a/software engineering project document(1).docx
+++ b/software engineering project document(1).docx
@@ -1,6 +1,6 @@
 
 <file path=word/document.xml><?xml version="1.0" encoding="utf-8"?>
-<w:document xmlns:wpc="http://schemas.microsoft.com/office/word/2010/wordprocessingCanvas" xmlns:cx="http://schemas.microsoft.com/office/drawing/2014/chartex" xmlns:cx1="http://schemas.microsoft.com/office/drawing/2015/9/8/chartex" xmlns:cx2="http://schemas.microsoft.com/office/drawing/2015/10/21/chartex" xmlns:mc="http://schemas.openxmlformats.org/markup-compatibility/2006" xmlns:o="urn:schemas-microsoft-com:office:office" xmlns:r="http://schemas.openxmlformats.org/officeDocument/2006/relationships" xmlns:m="http://schemas.openxmlformats.org/officeDocument/2006/math" xmlns:v="urn:schemas-microsoft-com:vml" xmlns:wp14="http://schemas.microsoft.com/office/word/2010/wordprocessingDrawing" xmlns:wp="http://schemas.openxmlformats.org/drawingml/2006/wordprocessingDrawing" xmlns:w10="urn:schemas-microsoft-com:office:word" xmlns:w="http://schemas.openxmlformats.org/wordprocessingml/2006/main" xmlns:w14="http://schemas.microsoft.com/office/word/2010/wordml" xmlns:w15="http://schemas.microsoft.com/office/word/2012/wordml" xmlns:w16se="http://schemas.microsoft.com/office/word/2015/wordml/symex" xmlns:wpg="http://schemas.microsoft.com/office/word/2010/wordprocessingGroup" xmlns:wpi="http://schemas.microsoft.com/office/word/2010/wordprocessingInk" xmlns:wne="http://schemas.microsoft.com/office/word/2006/wordml" xmlns:wps="http://schemas.microsoft.com/office/word/2010/wordprocessingShape" mc:Ignorable="w14 w15 w16se wp14">
+<w:document xmlns:wpc="http://schemas.microsoft.com/office/word/2010/wordprocessingCanvas" xmlns:mc="http://schemas.openxmlformats.org/markup-compatibility/2006" xmlns:o="urn:schemas-microsoft-com:office:office" xmlns:r="http://schemas.openxmlformats.org/officeDocument/2006/relationships" xmlns:m="http://schemas.openxmlformats.org/officeDocument/2006/math" xmlns:v="urn:schemas-microsoft-com:vml" xmlns:wp14="http://schemas.microsoft.com/office/word/2010/wordprocessingDrawing" xmlns:wp="http://schemas.openxmlformats.org/drawingml/2006/wordprocessingDrawing" xmlns:w10="urn:schemas-microsoft-com:office:word" xmlns:w="http://schemas.openxmlformats.org/wordprocessingml/2006/main" xmlns:w14="http://schemas.microsoft.com/office/word/2010/wordml" xmlns:wpg="http://schemas.microsoft.com/office/word/2010/wordprocessingGroup" xmlns:wpi="http://schemas.microsoft.com/office/word/2010/wordprocessingInk" xmlns:wne="http://schemas.microsoft.com/office/word/2006/wordml" xmlns:wps="http://schemas.microsoft.com/office/word/2010/wordprocessingShape" mc:Ignorable="w14 wp14">
   <w:body>
     <w:p>
       <w:pPr>
@@ -256,6 +256,7 @@
           <w:sz w:val="24"/>
           <w:szCs w:val="24"/>
         </w:rPr>
+        <w:lastRenderedPageBreak/>
         <w:t xml:space="preserve">John (student): okay we will do that. Can you tell us what you want on the website? </w:t>
       </w:r>
     </w:p>
@@ -466,7 +467,7 @@
           <w:sz w:val="24"/>
           <w:szCs w:val="24"/>
         </w:rPr>
-        <w:t xml:space="preserve">Ashley: if the client is interested in using our services, we will go to them to take their measurements for the dresses and suits and to confirm their design, materials, and colour for the decorations. After that the clients have to come in for measurements </w:t>
+        <w:t xml:space="preserve">Ashley: if the client is interested in using our services, we will go to them to take their measurements for the dresses and suits and to confirm their design, materials, and </w:t>
       </w:r>
       <w:r>
         <w:rPr>
@@ -475,7 +476,7 @@
           <w:szCs w:val="24"/>
         </w:rPr>
         <w:lastRenderedPageBreak/>
-        <w:t>especially if its custom made. For the wedding we will go to the specific town to do the decorations</w:t>
+        <w:t>colour for the decorations. After that the clients have to come in for measurements especially if its custom made. For the wedding we will go to the specific town to do the decorations</w:t>
       </w:r>
       <w:r>
         <w:rPr>
@@ -864,23 +865,13 @@
           <w:szCs w:val="24"/>
         </w:rPr>
       </w:pPr>
-      <w:proofErr w:type="gramStart"/>
-      <w:r>
-        <w:rPr>
-          <w:rFonts w:ascii="Arial" w:hAnsi="Arial" w:cs="Arial"/>
-          <w:sz w:val="24"/>
-          <w:szCs w:val="24"/>
-        </w:rPr>
-        <w:t>YES</w:t>
-      </w:r>
-      <w:proofErr w:type="gramEnd"/>
-      <w:r>
-        <w:rPr>
-          <w:rFonts w:ascii="Arial" w:hAnsi="Arial" w:cs="Arial"/>
-          <w:sz w:val="24"/>
-          <w:szCs w:val="24"/>
-        </w:rPr>
-        <w:t xml:space="preserve"> I DO COLLECTIONS is a slowly growing business that is currently experiencing a few problems which are affecting the development of the business.  As per observation and different information gathering skills that we used, we gathered that, the business has a very hard time advertising their business offers to people around the country or around the world. They put up posters whenever they have promotions or simply just want people to know about the shop. These posters have to include contact details, location and a few images to show what the business offers. This has turned out to be very expensive money and time wise. And also, not a lot of people pay attention to posters nowadays so chances of someone walking past their poster is a 7 out of ten.</w:t>
+      <w:r>
+        <w:rPr>
+          <w:rFonts w:ascii="Arial" w:hAnsi="Arial" w:cs="Arial"/>
+          <w:sz w:val="24"/>
+          <w:szCs w:val="24"/>
+        </w:rPr>
+        <w:t>YES I DO COLLECTIONS is a slowly growing business that is currently experiencing a few problems which are affecting the development of the business.  As per observation and different information gathering skills that we used, we gathered that, the business has a very hard time advertising their business offers to people around the country or around the world. They put up posters whenever they have promotions or simply just want people to know about the shop. These posters have to include contact details, location and a few images to show what the business offers. This has turned out to be very expensive money and time wise. And also, not a lot of people pay attention to posters nowadays so chances of someone walking past their poster is a 7 out of ten.</w:t>
       </w:r>
     </w:p>
     <w:p>
@@ -1385,184 +1376,96 @@
           <w:szCs w:val="24"/>
         </w:rPr>
       </w:pPr>
+    </w:p>
+    <w:p>
+      <w:pPr>
+        <w:spacing w:line="360" w:lineRule="auto"/>
+        <w:jc w:val="both"/>
+        <w:rPr>
+          <w:rFonts w:ascii="Arial" w:hAnsi="Arial" w:cs="Arial"/>
+          <w:sz w:val="24"/>
+          <w:szCs w:val="24"/>
+        </w:rPr>
+      </w:pPr>
+    </w:p>
+    <w:p>
+      <w:pPr>
+        <w:spacing w:line="360" w:lineRule="auto"/>
+        <w:jc w:val="both"/>
+        <w:rPr>
+          <w:rFonts w:ascii="Arial" w:hAnsi="Arial" w:cs="Arial"/>
+          <w:sz w:val="24"/>
+          <w:szCs w:val="24"/>
+        </w:rPr>
+      </w:pPr>
+    </w:p>
+    <w:p>
+      <w:pPr>
+        <w:spacing w:line="360" w:lineRule="auto"/>
+        <w:jc w:val="both"/>
+        <w:rPr>
+          <w:rFonts w:ascii="Arial" w:hAnsi="Arial" w:cs="Arial"/>
+          <w:sz w:val="24"/>
+          <w:szCs w:val="24"/>
+        </w:rPr>
+      </w:pPr>
+    </w:p>
+    <w:p>
+      <w:pPr>
+        <w:spacing w:line="360" w:lineRule="auto"/>
+        <w:jc w:val="both"/>
+        <w:rPr>
+          <w:rFonts w:ascii="Arial" w:hAnsi="Arial" w:cs="Arial"/>
+          <w:sz w:val="24"/>
+          <w:szCs w:val="24"/>
+        </w:rPr>
+      </w:pPr>
+    </w:p>
+    <w:p>
+      <w:pPr>
+        <w:spacing w:line="360" w:lineRule="auto"/>
+        <w:jc w:val="both"/>
+        <w:rPr>
+          <w:rFonts w:ascii="Arial" w:hAnsi="Arial" w:cs="Arial"/>
+          <w:sz w:val="24"/>
+          <w:szCs w:val="24"/>
+        </w:rPr>
+      </w:pPr>
+    </w:p>
+    <w:p>
+      <w:pPr>
+        <w:spacing w:line="360" w:lineRule="auto"/>
+        <w:jc w:val="both"/>
+        <w:rPr>
+          <w:rFonts w:ascii="Arial" w:hAnsi="Arial" w:cs="Arial"/>
+          <w:sz w:val="24"/>
+          <w:szCs w:val="24"/>
+        </w:rPr>
+      </w:pPr>
+    </w:p>
+    <w:p>
+      <w:pPr>
+        <w:spacing w:line="360" w:lineRule="auto"/>
+        <w:jc w:val="both"/>
+        <w:rPr>
+          <w:rFonts w:ascii="Arial" w:hAnsi="Arial" w:cs="Arial"/>
+          <w:sz w:val="24"/>
+          <w:szCs w:val="24"/>
+        </w:rPr>
+      </w:pPr>
+    </w:p>
+    <w:p>
+      <w:pPr>
+        <w:spacing w:line="360" w:lineRule="auto"/>
+        <w:jc w:val="both"/>
+        <w:rPr>
+          <w:rFonts w:ascii="Arial" w:hAnsi="Arial" w:cs="Arial"/>
+          <w:sz w:val="24"/>
+          <w:szCs w:val="24"/>
+        </w:rPr>
+      </w:pPr>
       <w:bookmarkStart w:id="0" w:name="_GoBack"/>
       <w:bookmarkEnd w:id="0"/>
-    </w:p>
-    <w:p>
-      <w:pPr>
-        <w:spacing w:line="360" w:lineRule="auto"/>
-        <w:jc w:val="both"/>
-        <w:rPr>
-          <w:rFonts w:ascii="Arial" w:hAnsi="Arial" w:cs="Arial"/>
-          <w:sz w:val="24"/>
-          <w:szCs w:val="24"/>
-        </w:rPr>
-      </w:pPr>
-    </w:p>
-    <w:p>
-      <w:pPr>
-        <w:spacing w:line="360" w:lineRule="auto"/>
-        <w:jc w:val="both"/>
-        <w:rPr>
-          <w:rFonts w:ascii="Arial" w:hAnsi="Arial" w:cs="Arial"/>
-          <w:sz w:val="24"/>
-          <w:szCs w:val="24"/>
-        </w:rPr>
-      </w:pPr>
-    </w:p>
-    <w:p>
-      <w:pPr>
-        <w:spacing w:line="360" w:lineRule="auto"/>
-        <w:jc w:val="both"/>
-        <w:rPr>
-          <w:rFonts w:ascii="Arial" w:hAnsi="Arial" w:cs="Arial"/>
-          <w:sz w:val="24"/>
-          <w:szCs w:val="24"/>
-        </w:rPr>
-      </w:pPr>
-    </w:p>
-    <w:p>
-      <w:pPr>
-        <w:spacing w:line="360" w:lineRule="auto"/>
-        <w:jc w:val="both"/>
-        <w:rPr>
-          <w:rFonts w:ascii="Arial" w:hAnsi="Arial" w:cs="Arial"/>
-          <w:sz w:val="24"/>
-          <w:szCs w:val="24"/>
-        </w:rPr>
-      </w:pPr>
-    </w:p>
-    <w:p>
-      <w:pPr>
-        <w:spacing w:line="360" w:lineRule="auto"/>
-        <w:jc w:val="both"/>
-        <w:rPr>
-          <w:rFonts w:ascii="Arial" w:hAnsi="Arial" w:cs="Arial"/>
-          <w:sz w:val="24"/>
-          <w:szCs w:val="24"/>
-        </w:rPr>
-      </w:pPr>
-    </w:p>
-    <w:p>
-      <w:pPr>
-        <w:spacing w:line="360" w:lineRule="auto"/>
-        <w:jc w:val="both"/>
-        <w:rPr>
-          <w:rFonts w:ascii="Arial" w:hAnsi="Arial" w:cs="Arial"/>
-          <w:sz w:val="24"/>
-          <w:szCs w:val="24"/>
-        </w:rPr>
-      </w:pPr>
-    </w:p>
-    <w:p>
-      <w:pPr>
-        <w:spacing w:line="360" w:lineRule="auto"/>
-        <w:jc w:val="both"/>
-        <w:rPr>
-          <w:rFonts w:ascii="Arial" w:hAnsi="Arial" w:cs="Arial"/>
-          <w:sz w:val="24"/>
-          <w:szCs w:val="24"/>
-        </w:rPr>
-      </w:pPr>
-    </w:p>
-    <w:p>
-      <w:pPr>
-        <w:spacing w:line="360" w:lineRule="auto"/>
-        <w:jc w:val="both"/>
-        <w:rPr>
-          <w:rFonts w:ascii="Arial" w:hAnsi="Arial" w:cs="Arial"/>
-          <w:sz w:val="24"/>
-          <w:szCs w:val="24"/>
-        </w:rPr>
-      </w:pPr>
-    </w:p>
-    <w:p>
-      <w:pPr>
-        <w:spacing w:line="360" w:lineRule="auto"/>
-        <w:jc w:val="both"/>
-        <w:rPr>
-          <w:rFonts w:ascii="Arial" w:hAnsi="Arial" w:cs="Arial"/>
-          <w:sz w:val="24"/>
-          <w:szCs w:val="24"/>
-        </w:rPr>
-      </w:pPr>
-    </w:p>
-    <w:p>
-      <w:pPr>
-        <w:spacing w:line="360" w:lineRule="auto"/>
-        <w:jc w:val="both"/>
-        <w:rPr>
-          <w:rFonts w:ascii="Arial" w:hAnsi="Arial" w:cs="Arial"/>
-          <w:sz w:val="24"/>
-          <w:szCs w:val="24"/>
-        </w:rPr>
-      </w:pPr>
-    </w:p>
-    <w:p>
-      <w:pPr>
-        <w:spacing w:line="360" w:lineRule="auto"/>
-        <w:jc w:val="both"/>
-        <w:rPr>
-          <w:rFonts w:ascii="Arial" w:hAnsi="Arial" w:cs="Arial"/>
-          <w:sz w:val="24"/>
-          <w:szCs w:val="24"/>
-        </w:rPr>
-      </w:pPr>
-    </w:p>
-    <w:p>
-      <w:pPr>
-        <w:spacing w:line="360" w:lineRule="auto"/>
-        <w:jc w:val="both"/>
-        <w:rPr>
-          <w:rFonts w:ascii="Arial" w:hAnsi="Arial" w:cs="Arial"/>
-          <w:sz w:val="24"/>
-          <w:szCs w:val="24"/>
-        </w:rPr>
-      </w:pPr>
-    </w:p>
-    <w:p>
-      <w:pPr>
-        <w:spacing w:line="360" w:lineRule="auto"/>
-        <w:jc w:val="both"/>
-        <w:rPr>
-          <w:rFonts w:ascii="Arial" w:hAnsi="Arial" w:cs="Arial"/>
-          <w:sz w:val="24"/>
-          <w:szCs w:val="24"/>
-        </w:rPr>
-      </w:pPr>
-    </w:p>
-    <w:p>
-      <w:pPr>
-        <w:spacing w:line="360" w:lineRule="auto"/>
-        <w:jc w:val="both"/>
-        <w:rPr>
-          <w:rFonts w:ascii="Arial" w:hAnsi="Arial" w:cs="Arial"/>
-          <w:sz w:val="24"/>
-          <w:szCs w:val="24"/>
-        </w:rPr>
-      </w:pPr>
-    </w:p>
-    <w:p>
-      <w:pPr>
-        <w:spacing w:line="360" w:lineRule="auto"/>
-        <w:jc w:val="both"/>
-        <w:rPr>
-          <w:rFonts w:ascii="Arial" w:hAnsi="Arial" w:cs="Arial"/>
-          <w:sz w:val="24"/>
-          <w:szCs w:val="24"/>
-        </w:rPr>
-      </w:pPr>
-    </w:p>
-    <w:p>
-      <w:pPr>
-        <w:spacing w:line="360" w:lineRule="auto"/>
-        <w:jc w:val="both"/>
-        <w:rPr>
-          <w:rFonts w:ascii="Arial" w:hAnsi="Arial" w:cs="Arial"/>
-          <w:sz w:val="24"/>
-          <w:szCs w:val="24"/>
-        </w:rPr>
-      </w:pPr>
     </w:p>
     <w:p>
       <w:pPr>
@@ -1644,19 +1547,9 @@
             <w:tcW w:w="3828" w:type="dxa"/>
           </w:tcPr>
           <w:p>
-            <w:proofErr w:type="spellStart"/>
             <w:r>
-              <w:t>Wanano</w:t>
+              <w:t>Wanano K Masikara</w:t>
             </w:r>
-            <w:proofErr w:type="spellEnd"/>
-            <w:r>
-              <w:t xml:space="preserve"> K </w:t>
-            </w:r>
-            <w:proofErr w:type="spellStart"/>
-            <w:r>
-              <w:t>Masikara</w:t>
-            </w:r>
-            <w:proofErr w:type="spellEnd"/>
           </w:p>
         </w:tc>
         <w:tc>
@@ -1677,13 +1570,8 @@
           </w:tcPr>
           <w:p>
             <w:r>
-              <w:t xml:space="preserve">John </w:t>
+              <w:t>John Kapapero</w:t>
             </w:r>
-            <w:proofErr w:type="spellStart"/>
-            <w:r>
-              <w:t>Kapapero</w:t>
-            </w:r>
-            <w:proofErr w:type="spellEnd"/>
           </w:p>
         </w:tc>
         <w:tc>
@@ -1704,15 +1592,7 @@
           </w:tcPr>
           <w:p>
             <w:r>
-              <w:t xml:space="preserve">Selma </w:t>
-            </w:r>
-            <w:proofErr w:type="spellStart"/>
-            <w:r>
-              <w:t>Theophilus</w:t>
-            </w:r>
-            <w:proofErr w:type="spellEnd"/>
-            <w:r>
-              <w:t xml:space="preserve"> </w:t>
+              <w:t xml:space="preserve">Selma Theophilus </w:t>
             </w:r>
           </w:p>
         </w:tc>
@@ -1756,13 +1636,8 @@
           </w:tcPr>
           <w:p>
             <w:r>
-              <w:t xml:space="preserve">Ella N </w:t>
+              <w:t>Ella N Shiimi</w:t>
             </w:r>
-            <w:proofErr w:type="spellStart"/>
-            <w:r>
-              <w:t>Shiimi</w:t>
-            </w:r>
-            <w:proofErr w:type="spellEnd"/>
           </w:p>
         </w:tc>
         <w:tc>
@@ -1799,8 +1674,8 @@
 </file>
 
 <file path=word/numbering.xml><?xml version="1.0" encoding="utf-8"?>
-<w:numbering xmlns:wpc="http://schemas.microsoft.com/office/word/2010/wordprocessingCanvas" xmlns:cx="http://schemas.microsoft.com/office/drawing/2014/chartex" xmlns:cx1="http://schemas.microsoft.com/office/drawing/2015/9/8/chartex" xmlns:cx2="http://schemas.microsoft.com/office/drawing/2015/10/21/chartex" xmlns:mc="http://schemas.openxmlformats.org/markup-compatibility/2006" xmlns:o="urn:schemas-microsoft-com:office:office" xmlns:r="http://schemas.openxmlformats.org/officeDocument/2006/relationships" xmlns:m="http://schemas.openxmlformats.org/officeDocument/2006/math" xmlns:v="urn:schemas-microsoft-com:vml" xmlns:wp14="http://schemas.microsoft.com/office/word/2010/wordprocessingDrawing" xmlns:wp="http://schemas.openxmlformats.org/drawingml/2006/wordprocessingDrawing" xmlns:w10="urn:schemas-microsoft-com:office:word" xmlns:w="http://schemas.openxmlformats.org/wordprocessingml/2006/main" xmlns:w14="http://schemas.microsoft.com/office/word/2010/wordml" xmlns:w15="http://schemas.microsoft.com/office/word/2012/wordml" xmlns:w16se="http://schemas.microsoft.com/office/word/2015/wordml/symex" xmlns:wpg="http://schemas.microsoft.com/office/word/2010/wordprocessingGroup" xmlns:wpi="http://schemas.microsoft.com/office/word/2010/wordprocessingInk" xmlns:wne="http://schemas.microsoft.com/office/word/2006/wordml" xmlns:wps="http://schemas.microsoft.com/office/word/2010/wordprocessingShape" mc:Ignorable="w14 w15 w16se wp14">
-  <w:abstractNum w:abstractNumId="0" w15:restartNumberingAfterBreak="0">
+<w:numbering xmlns:wpc="http://schemas.microsoft.com/office/word/2010/wordprocessingCanvas" xmlns:mc="http://schemas.openxmlformats.org/markup-compatibility/2006" xmlns:o="urn:schemas-microsoft-com:office:office" xmlns:r="http://schemas.openxmlformats.org/officeDocument/2006/relationships" xmlns:m="http://schemas.openxmlformats.org/officeDocument/2006/math" xmlns:v="urn:schemas-microsoft-com:vml" xmlns:wp14="http://schemas.microsoft.com/office/word/2010/wordprocessingDrawing" xmlns:wp="http://schemas.openxmlformats.org/drawingml/2006/wordprocessingDrawing" xmlns:w10="urn:schemas-microsoft-com:office:word" xmlns:w="http://schemas.openxmlformats.org/wordprocessingml/2006/main" xmlns:w14="http://schemas.microsoft.com/office/word/2010/wordml" xmlns:wpg="http://schemas.microsoft.com/office/word/2010/wordprocessingGroup" xmlns:wpi="http://schemas.microsoft.com/office/word/2010/wordprocessingInk" xmlns:wne="http://schemas.microsoft.com/office/word/2006/wordml" xmlns:wps="http://schemas.microsoft.com/office/word/2010/wordprocessingShape" mc:Ignorable="w14 wp14">
+  <w:abstractNum w:abstractNumId="0">
     <w:nsid w:val="30FB51E7"/>
     <w:multiLevelType w:val="hybridMultilevel"/>
     <w:tmpl w:val="0BCAAE8C"/>
@@ -1889,7 +1764,7 @@
       </w:pPr>
     </w:lvl>
   </w:abstractNum>
-  <w:abstractNum w:abstractNumId="1" w15:restartNumberingAfterBreak="0">
+  <w:abstractNum w:abstractNumId="1">
     <w:nsid w:val="4D6E42C9"/>
     <w:multiLevelType w:val="hybridMultilevel"/>
     <w:tmpl w:val="32D48108"/>
@@ -2002,7 +1877,7 @@
       </w:rPr>
     </w:lvl>
   </w:abstractNum>
-  <w:abstractNum w:abstractNumId="2" w15:restartNumberingAfterBreak="0">
+  <w:abstractNum w:abstractNumId="2">
     <w:nsid w:val="61524C3B"/>
     <w:multiLevelType w:val="hybridMultilevel"/>
     <w:tmpl w:val="53EAA53E"/>
@@ -2091,7 +1966,7 @@
       </w:pPr>
     </w:lvl>
   </w:abstractNum>
-  <w:abstractNum w:abstractNumId="3" w15:restartNumberingAfterBreak="0">
+  <w:abstractNum w:abstractNumId="3">
     <w:nsid w:val="726258B9"/>
     <w:multiLevelType w:val="hybridMultilevel"/>
     <w:tmpl w:val="2B4448B0"/>
@@ -2196,7 +2071,7 @@
 </file>
 
 <file path=word/styles.xml><?xml version="1.0" encoding="utf-8"?>
-<w:styles xmlns:mc="http://schemas.openxmlformats.org/markup-compatibility/2006" xmlns:r="http://schemas.openxmlformats.org/officeDocument/2006/relationships" xmlns:w="http://schemas.openxmlformats.org/wordprocessingml/2006/main" xmlns:w14="http://schemas.microsoft.com/office/word/2010/wordml" xmlns:w15="http://schemas.microsoft.com/office/word/2012/wordml" xmlns:w16se="http://schemas.microsoft.com/office/word/2015/wordml/symex" mc:Ignorable="w14 w15 w16se">
+<w:styles xmlns:mc="http://schemas.openxmlformats.org/markup-compatibility/2006" xmlns:r="http://schemas.openxmlformats.org/officeDocument/2006/relationships" xmlns:w="http://schemas.openxmlformats.org/wordprocessingml/2006/main" xmlns:w14="http://schemas.microsoft.com/office/word/2010/wordml" mc:Ignorable="w14">
   <w:docDefaults>
     <w:rPrDefault>
       <w:rPr>
@@ -2212,379 +2087,381 @@
       </w:pPr>
     </w:pPrDefault>
   </w:docDefaults>
-  <w:latentStyles w:defLockedState="0" w:defUIPriority="99" w:defSemiHidden="0" w:defUnhideWhenUsed="0" w:defQFormat="0" w:count="372">
-    <w:lsdException w:name="Normal" w:uiPriority="0" w:qFormat="1"/>
-    <w:lsdException w:name="heading 1" w:uiPriority="9" w:qFormat="1"/>
-    <w:lsdException w:name="heading 2" w:semiHidden="1" w:uiPriority="9" w:unhideWhenUsed="1" w:qFormat="1"/>
-    <w:lsdException w:name="heading 3" w:semiHidden="1" w:uiPriority="9" w:unhideWhenUsed="1" w:qFormat="1"/>
-    <w:lsdException w:name="heading 4" w:semiHidden="1" w:uiPriority="9" w:unhideWhenUsed="1" w:qFormat="1"/>
-    <w:lsdException w:name="heading 5" w:semiHidden="1" w:uiPriority="9" w:unhideWhenUsed="1" w:qFormat="1"/>
-    <w:lsdException w:name="heading 6" w:semiHidden="1" w:uiPriority="9" w:unhideWhenUsed="1" w:qFormat="1"/>
-    <w:lsdException w:name="heading 7" w:semiHidden="1" w:uiPriority="9" w:unhideWhenUsed="1" w:qFormat="1"/>
-    <w:lsdException w:name="heading 8" w:semiHidden="1" w:uiPriority="9" w:unhideWhenUsed="1" w:qFormat="1"/>
-    <w:lsdException w:name="heading 9" w:semiHidden="1" w:uiPriority="9" w:unhideWhenUsed="1" w:qFormat="1"/>
-    <w:lsdException w:name="index 1" w:semiHidden="1" w:unhideWhenUsed="1"/>
-    <w:lsdException w:name="index 2" w:semiHidden="1" w:unhideWhenUsed="1"/>
-    <w:lsdException w:name="index 3" w:semiHidden="1" w:unhideWhenUsed="1"/>
-    <w:lsdException w:name="index 4" w:semiHidden="1" w:unhideWhenUsed="1"/>
-    <w:lsdException w:name="index 5" w:semiHidden="1" w:unhideWhenUsed="1"/>
-    <w:lsdException w:name="index 6" w:semiHidden="1" w:unhideWhenUsed="1"/>
-    <w:lsdException w:name="index 7" w:semiHidden="1" w:unhideWhenUsed="1"/>
-    <w:lsdException w:name="index 8" w:semiHidden="1" w:unhideWhenUsed="1"/>
-    <w:lsdException w:name="index 9" w:semiHidden="1" w:unhideWhenUsed="1"/>
-    <w:lsdException w:name="toc 1" w:semiHidden="1" w:uiPriority="39" w:unhideWhenUsed="1"/>
-    <w:lsdException w:name="toc 2" w:semiHidden="1" w:uiPriority="39" w:unhideWhenUsed="1"/>
-    <w:lsdException w:name="toc 3" w:semiHidden="1" w:uiPriority="39" w:unhideWhenUsed="1"/>
-    <w:lsdException w:name="toc 4" w:semiHidden="1" w:uiPriority="39" w:unhideWhenUsed="1"/>
-    <w:lsdException w:name="toc 5" w:semiHidden="1" w:uiPriority="39" w:unhideWhenUsed="1"/>
-    <w:lsdException w:name="toc 6" w:semiHidden="1" w:uiPriority="39" w:unhideWhenUsed="1"/>
-    <w:lsdException w:name="toc 7" w:semiHidden="1" w:uiPriority="39" w:unhideWhenUsed="1"/>
-    <w:lsdException w:name="toc 8" w:semiHidden="1" w:uiPriority="39" w:unhideWhenUsed="1"/>
-    <w:lsdException w:name="toc 9" w:semiHidden="1" w:uiPriority="39" w:unhideWhenUsed="1"/>
-    <w:lsdException w:name="Normal Indent" w:semiHidden="1" w:unhideWhenUsed="1"/>
-    <w:lsdException w:name="footnote text" w:semiHidden="1" w:unhideWhenUsed="1"/>
-    <w:lsdException w:name="annotation text" w:semiHidden="1" w:unhideWhenUsed="1"/>
-    <w:lsdException w:name="header" w:semiHidden="1" w:unhideWhenUsed="1"/>
-    <w:lsdException w:name="footer" w:semiHidden="1" w:unhideWhenUsed="1"/>
-    <w:lsdException w:name="index heading" w:semiHidden="1" w:unhideWhenUsed="1"/>
-    <w:lsdException w:name="caption" w:semiHidden="1" w:uiPriority="35" w:unhideWhenUsed="1" w:qFormat="1"/>
-    <w:lsdException w:name="table of figures" w:semiHidden="1" w:unhideWhenUsed="1"/>
-    <w:lsdException w:name="envelope address" w:semiHidden="1" w:unhideWhenUsed="1"/>
-    <w:lsdException w:name="envelope return" w:semiHidden="1" w:unhideWhenUsed="1"/>
-    <w:lsdException w:name="footnote reference" w:semiHidden="1" w:unhideWhenUsed="1"/>
-    <w:lsdException w:name="annotation reference" w:semiHidden="1" w:unhideWhenUsed="1"/>
-    <w:lsdException w:name="line number" w:semiHidden="1" w:unhideWhenUsed="1"/>
-    <w:lsdException w:name="page number" w:semiHidden="1" w:unhideWhenUsed="1"/>
-    <w:lsdException w:name="endnote reference" w:semiHidden="1" w:unhideWhenUsed="1"/>
-    <w:lsdException w:name="endnote text" w:semiHidden="1" w:unhideWhenUsed="1"/>
-    <w:lsdException w:name="table of authorities" w:semiHidden="1" w:unhideWhenUsed="1"/>
-    <w:lsdException w:name="macro" w:semiHidden="1" w:unhideWhenUsed="1"/>
-    <w:lsdException w:name="toa heading" w:semiHidden="1" w:unhideWhenUsed="1"/>
-    <w:lsdException w:name="List" w:semiHidden="1" w:unhideWhenUsed="1"/>
-    <w:lsdException w:name="List Bullet" w:semiHidden="1" w:unhideWhenUsed="1"/>
-    <w:lsdException w:name="List Number" w:semiHidden="1" w:unhideWhenUsed="1"/>
-    <w:lsdException w:name="List 2" w:semiHidden="1" w:unhideWhenUsed="1"/>
-    <w:lsdException w:name="List 3" w:semiHidden="1" w:unhideWhenUsed="1"/>
-    <w:lsdException w:name="List 4" w:semiHidden="1" w:unhideWhenUsed="1"/>
-    <w:lsdException w:name="List 5" w:semiHidden="1" w:unhideWhenUsed="1"/>
-    <w:lsdException w:name="List Bullet 2" w:semiHidden="1" w:unhideWhenUsed="1"/>
-    <w:lsdException w:name="List Bullet 3" w:semiHidden="1" w:unhideWhenUsed="1"/>
-    <w:lsdException w:name="List Bullet 4" w:semiHidden="1" w:unhideWhenUsed="1"/>
-    <w:lsdException w:name="List Bullet 5" w:semiHidden="1" w:unhideWhenUsed="1"/>
-    <w:lsdException w:name="List Number 2" w:semiHidden="1" w:unhideWhenUsed="1"/>
-    <w:lsdException w:name="List Number 3" w:semiHidden="1" w:unhideWhenUsed="1"/>
-    <w:lsdException w:name="List Number 4" w:semiHidden="1" w:unhideWhenUsed="1"/>
-    <w:lsdException w:name="List Number 5" w:semiHidden="1" w:unhideWhenUsed="1"/>
-    <w:lsdException w:name="Title" w:uiPriority="10" w:qFormat="1"/>
-    <w:lsdException w:name="Closing" w:semiHidden="1" w:unhideWhenUsed="1"/>
-    <w:lsdException w:name="Signature" w:semiHidden="1" w:unhideWhenUsed="1"/>
-    <w:lsdException w:name="Default Paragraph Font" w:semiHidden="1" w:uiPriority="1" w:unhideWhenUsed="1"/>
-    <w:lsdException w:name="Body Text" w:semiHidden="1" w:unhideWhenUsed="1"/>
-    <w:lsdException w:name="Body Text Indent" w:semiHidden="1" w:unhideWhenUsed="1"/>
-    <w:lsdException w:name="List Continue" w:semiHidden="1" w:unhideWhenUsed="1"/>
-    <w:lsdException w:name="List Continue 2" w:semiHidden="1" w:unhideWhenUsed="1"/>
-    <w:lsdException w:name="List Continue 3" w:semiHidden="1" w:unhideWhenUsed="1"/>
-    <w:lsdException w:name="List Continue 4" w:semiHidden="1" w:unhideWhenUsed="1"/>
-    <w:lsdException w:name="List Continue 5" w:semiHidden="1" w:unhideWhenUsed="1"/>
-    <w:lsdException w:name="Message Header" w:semiHidden="1" w:unhideWhenUsed="1"/>
-    <w:lsdException w:name="Subtitle" w:uiPriority="11" w:qFormat="1"/>
-    <w:lsdException w:name="Salutation" w:semiHidden="1" w:unhideWhenUsed="1"/>
-    <w:lsdException w:name="Date" w:semiHidden="1" w:unhideWhenUsed="1"/>
-    <w:lsdException w:name="Body Text First Indent" w:semiHidden="1" w:unhideWhenUsed="1"/>
-    <w:lsdException w:name="Body Text First Indent 2" w:semiHidden="1" w:unhideWhenUsed="1"/>
-    <w:lsdException w:name="Note Heading" w:semiHidden="1" w:unhideWhenUsed="1"/>
-    <w:lsdException w:name="Body Text 2" w:semiHidden="1" w:unhideWhenUsed="1"/>
-    <w:lsdException w:name="Body Text 3" w:semiHidden="1" w:unhideWhenUsed="1"/>
-    <w:lsdException w:name="Body Text Indent 2" w:semiHidden="1" w:unhideWhenUsed="1"/>
-    <w:lsdException w:name="Body Text Indent 3" w:semiHidden="1" w:unhideWhenUsed="1"/>
-    <w:lsdException w:name="Block Text" w:semiHidden="1" w:unhideWhenUsed="1"/>
-    <w:lsdException w:name="Hyperlink" w:semiHidden="1" w:unhideWhenUsed="1"/>
-    <w:lsdException w:name="FollowedHyperlink" w:semiHidden="1" w:unhideWhenUsed="1"/>
-    <w:lsdException w:name="Strong" w:uiPriority="22" w:qFormat="1"/>
-    <w:lsdException w:name="Emphasis" w:uiPriority="20" w:qFormat="1"/>
-    <w:lsdException w:name="Document Map" w:semiHidden="1" w:unhideWhenUsed="1"/>
-    <w:lsdException w:name="Plain Text" w:semiHidden="1" w:unhideWhenUsed="1"/>
-    <w:lsdException w:name="E-mail Signature" w:semiHidden="1" w:unhideWhenUsed="1"/>
-    <w:lsdException w:name="HTML Top of Form" w:semiHidden="1" w:unhideWhenUsed="1"/>
-    <w:lsdException w:name="HTML Bottom of Form" w:semiHidden="1" w:unhideWhenUsed="1"/>
-    <w:lsdException w:name="Normal (Web)" w:semiHidden="1" w:unhideWhenUsed="1"/>
-    <w:lsdException w:name="HTML Acronym" w:semiHidden="1" w:unhideWhenUsed="1"/>
-    <w:lsdException w:name="HTML Address" w:semiHidden="1" w:unhideWhenUsed="1"/>
-    <w:lsdException w:name="HTML Cite" w:semiHidden="1" w:unhideWhenUsed="1"/>
-    <w:lsdException w:name="HTML Code" w:semiHidden="1" w:unhideWhenUsed="1"/>
-    <w:lsdException w:name="HTML Definition" w:semiHidden="1" w:unhideWhenUsed="1"/>
-    <w:lsdException w:name="HTML Keyboard" w:semiHidden="1" w:unhideWhenUsed="1"/>
-    <w:lsdException w:name="HTML Preformatted" w:semiHidden="1" w:unhideWhenUsed="1"/>
-    <w:lsdException w:name="HTML Sample" w:semiHidden="1" w:unhideWhenUsed="1"/>
-    <w:lsdException w:name="HTML Typewriter" w:semiHidden="1" w:unhideWhenUsed="1"/>
-    <w:lsdException w:name="HTML Variable" w:semiHidden="1" w:unhideWhenUsed="1"/>
-    <w:lsdException w:name="Normal Table" w:semiHidden="1" w:unhideWhenUsed="1"/>
-    <w:lsdException w:name="annotation subject" w:semiHidden="1" w:unhideWhenUsed="1"/>
-    <w:lsdException w:name="No List" w:semiHidden="1" w:unhideWhenUsed="1"/>
-    <w:lsdException w:name="Outline List 1" w:semiHidden="1" w:unhideWhenUsed="1"/>
-    <w:lsdException w:name="Outline List 2" w:semiHidden="1" w:unhideWhenUsed="1"/>
-    <w:lsdException w:name="Outline List 3" w:semiHidden="1" w:unhideWhenUsed="1"/>
-    <w:lsdException w:name="Table Simple 1" w:semiHidden="1" w:unhideWhenUsed="1"/>
-    <w:lsdException w:name="Table Simple 2" w:semiHidden="1" w:unhideWhenUsed="1"/>
-    <w:lsdException w:name="Table Simple 3" w:semiHidden="1" w:unhideWhenUsed="1"/>
-    <w:lsdException w:name="Table Classic 1" w:semiHidden="1" w:unhideWhenUsed="1"/>
-    <w:lsdException w:name="Table Classic 2" w:semiHidden="1" w:unhideWhenUsed="1"/>
-    <w:lsdException w:name="Table Classic 3" w:semiHidden="1" w:unhideWhenUsed="1"/>
-    <w:lsdException w:name="Table Classic 4" w:semiHidden="1" w:unhideWhenUsed="1"/>
-    <w:lsdException w:name="Table Colorful 1" w:semiHidden="1" w:unhideWhenUsed="1"/>
-    <w:lsdException w:name="Table Colorful 2" w:semiHidden="1" w:unhideWhenUsed="1"/>
-    <w:lsdException w:name="Table Colorful 3" w:semiHidden="1" w:unhideWhenUsed="1"/>
-    <w:lsdException w:name="Table Columns 1" w:semiHidden="1" w:unhideWhenUsed="1"/>
-    <w:lsdException w:name="Table Columns 2" w:semiHidden="1" w:unhideWhenUsed="1"/>
-    <w:lsdException w:name="Table Columns 3" w:semiHidden="1" w:unhideWhenUsed="1"/>
-    <w:lsdException w:name="Table Columns 4" w:semiHidden="1" w:unhideWhenUsed="1"/>
-    <w:lsdException w:name="Table Columns 5" w:semiHidden="1" w:unhideWhenUsed="1"/>
-    <w:lsdException w:name="Table Grid 1" w:semiHidden="1" w:unhideWhenUsed="1"/>
-    <w:lsdException w:name="Table Grid 2" w:semiHidden="1" w:unhideWhenUsed="1"/>
-    <w:lsdException w:name="Table Grid 3" w:semiHidden="1" w:unhideWhenUsed="1"/>
-    <w:lsdException w:name="Table Grid 4" w:semiHidden="1" w:unhideWhenUsed="1"/>
-    <w:lsdException w:name="Table Grid 5" w:semiHidden="1" w:unhideWhenUsed="1"/>
-    <w:lsdException w:name="Table Grid 6" w:semiHidden="1" w:unhideWhenUsed="1"/>
-    <w:lsdException w:name="Table Grid 7" w:semiHidden="1" w:unhideWhenUsed="1"/>
-    <w:lsdException w:name="Table Grid 8" w:semiHidden="1" w:unhideWhenUsed="1"/>
-    <w:lsdException w:name="Table List 1" w:semiHidden="1" w:unhideWhenUsed="1"/>
-    <w:lsdException w:name="Table List 2" w:semiHidden="1" w:unhideWhenUsed="1"/>
-    <w:lsdException w:name="Table List 3" w:semiHidden="1" w:unhideWhenUsed="1"/>
-    <w:lsdException w:name="Table List 4" w:semiHidden="1" w:unhideWhenUsed="1"/>
-    <w:lsdException w:name="Table List 5" w:semiHidden="1" w:unhideWhenUsed="1"/>
-    <w:lsdException w:name="Table List 6" w:semiHidden="1" w:unhideWhenUsed="1"/>
-    <w:lsdException w:name="Table List 7" w:semiHidden="1" w:unhideWhenUsed="1"/>
-    <w:lsdException w:name="Table List 8" w:semiHidden="1" w:unhideWhenUsed="1"/>
-    <w:lsdException w:name="Table 3D effects 1" w:semiHidden="1" w:unhideWhenUsed="1"/>
-    <w:lsdException w:name="Table 3D effects 2" w:semiHidden="1" w:unhideWhenUsed="1"/>
-    <w:lsdException w:name="Table 3D effects 3" w:semiHidden="1" w:unhideWhenUsed="1"/>
-    <w:lsdException w:name="Table Contemporary" w:semiHidden="1" w:unhideWhenUsed="1"/>
-    <w:lsdException w:name="Table Elegant" w:semiHidden="1" w:unhideWhenUsed="1"/>
-    <w:lsdException w:name="Table Professional" w:semiHidden="1" w:unhideWhenUsed="1"/>
-    <w:lsdException w:name="Table Subtle 1" w:semiHidden="1" w:unhideWhenUsed="1"/>
-    <w:lsdException w:name="Table Subtle 2" w:semiHidden="1" w:unhideWhenUsed="1"/>
-    <w:lsdException w:name="Table Web 1" w:semiHidden="1" w:unhideWhenUsed="1"/>
-    <w:lsdException w:name="Table Web 2" w:semiHidden="1" w:unhideWhenUsed="1"/>
-    <w:lsdException w:name="Table Web 3" w:semiHidden="1" w:unhideWhenUsed="1"/>
-    <w:lsdException w:name="Balloon Text" w:semiHidden="1" w:unhideWhenUsed="1"/>
-    <w:lsdException w:name="Table Grid" w:uiPriority="39"/>
-    <w:lsdException w:name="Table Theme" w:semiHidden="1" w:unhideWhenUsed="1"/>
-    <w:lsdException w:name="Placeholder Text" w:semiHidden="1"/>
-    <w:lsdException w:name="No Spacing" w:uiPriority="1" w:qFormat="1"/>
-    <w:lsdException w:name="Light Shading" w:uiPriority="60"/>
-    <w:lsdException w:name="Light List" w:uiPriority="61"/>
-    <w:lsdException w:name="Light Grid" w:uiPriority="62"/>
-    <w:lsdException w:name="Medium Shading 1" w:uiPriority="63"/>
-    <w:lsdException w:name="Medium Shading 2" w:uiPriority="64"/>
-    <w:lsdException w:name="Medium List 1" w:uiPriority="65"/>
-    <w:lsdException w:name="Medium List 2" w:uiPriority="66"/>
-    <w:lsdException w:name="Medium Grid 1" w:uiPriority="67"/>
-    <w:lsdException w:name="Medium Grid 2" w:uiPriority="68"/>
-    <w:lsdException w:name="Medium Grid 3" w:uiPriority="69"/>
-    <w:lsdException w:name="Dark List" w:uiPriority="70"/>
-    <w:lsdException w:name="Colorful Shading" w:uiPriority="71"/>
-    <w:lsdException w:name="Colorful List" w:uiPriority="72"/>
-    <w:lsdException w:name="Colorful Grid" w:uiPriority="73"/>
-    <w:lsdException w:name="Light Shading Accent 1" w:uiPriority="60"/>
-    <w:lsdException w:name="Light List Accent 1" w:uiPriority="61"/>
-    <w:lsdException w:name="Light Grid Accent 1" w:uiPriority="62"/>
-    <w:lsdException w:name="Medium Shading 1 Accent 1" w:uiPriority="63"/>
-    <w:lsdException w:name="Medium Shading 2 Accent 1" w:uiPriority="64"/>
-    <w:lsdException w:name="Medium List 1 Accent 1" w:uiPriority="65"/>
-    <w:lsdException w:name="Revision" w:semiHidden="1"/>
-    <w:lsdException w:name="List Paragraph" w:uiPriority="34" w:qFormat="1"/>
-    <w:lsdException w:name="Quote" w:uiPriority="29" w:qFormat="1"/>
-    <w:lsdException w:name="Intense Quote" w:uiPriority="30" w:qFormat="1"/>
-    <w:lsdException w:name="Medium List 2 Accent 1" w:uiPriority="66"/>
-    <w:lsdException w:name="Medium Grid 1 Accent 1" w:uiPriority="67"/>
-    <w:lsdException w:name="Medium Grid 2 Accent 1" w:uiPriority="68"/>
-    <w:lsdException w:name="Medium Grid 3 Accent 1" w:uiPriority="69"/>
-    <w:lsdException w:name="Dark List Accent 1" w:uiPriority="70"/>
-    <w:lsdException w:name="Colorful Shading Accent 1" w:uiPriority="71"/>
-    <w:lsdException w:name="Colorful List Accent 1" w:uiPriority="72"/>
-    <w:lsdException w:name="Colorful Grid Accent 1" w:uiPriority="73"/>
-    <w:lsdException w:name="Light Shading Accent 2" w:uiPriority="60"/>
-    <w:lsdException w:name="Light List Accent 2" w:uiPriority="61"/>
-    <w:lsdException w:name="Light Grid Accent 2" w:uiPriority="62"/>
-    <w:lsdException w:name="Medium Shading 1 Accent 2" w:uiPriority="63"/>
-    <w:lsdException w:name="Medium Shading 2 Accent 2" w:uiPriority="64"/>
-    <w:lsdException w:name="Medium List 1 Accent 2" w:uiPriority="65"/>
-    <w:lsdException w:name="Medium List 2 Accent 2" w:uiPriority="66"/>
-    <w:lsdException w:name="Medium Grid 1 Accent 2" w:uiPriority="67"/>
-    <w:lsdException w:name="Medium Grid 2 Accent 2" w:uiPriority="68"/>
-    <w:lsdException w:name="Medium Grid 3 Accent 2" w:uiPriority="69"/>
-    <w:lsdException w:name="Dark List Accent 2" w:uiPriority="70"/>
-    <w:lsdException w:name="Colorful Shading Accent 2" w:uiPriority="71"/>
-    <w:lsdException w:name="Colorful List Accent 2" w:uiPriority="72"/>
-    <w:lsdException w:name="Colorful Grid Accent 2" w:uiPriority="73"/>
-    <w:lsdException w:name="Light Shading Accent 3" w:uiPriority="60"/>
-    <w:lsdException w:name="Light List Accent 3" w:uiPriority="61"/>
-    <w:lsdException w:name="Light Grid Accent 3" w:uiPriority="62"/>
-    <w:lsdException w:name="Medium Shading 1 Accent 3" w:uiPriority="63"/>
-    <w:lsdException w:name="Medium Shading 2 Accent 3" w:uiPriority="64"/>
-    <w:lsdException w:name="Medium List 1 Accent 3" w:uiPriority="65"/>
-    <w:lsdException w:name="Medium List 2 Accent 3" w:uiPriority="66"/>
-    <w:lsdException w:name="Medium Grid 1 Accent 3" w:uiPriority="67"/>
-    <w:lsdException w:name="Medium Grid 2 Accent 3" w:uiPriority="68"/>
-    <w:lsdException w:name="Medium Grid 3 Accent 3" w:uiPriority="69"/>
-    <w:lsdException w:name="Dark List Accent 3" w:uiPriority="70"/>
-    <w:lsdException w:name="Colorful Shading Accent 3" w:uiPriority="71"/>
-    <w:lsdException w:name="Colorful List Accent 3" w:uiPriority="72"/>
-    <w:lsdException w:name="Colorful Grid Accent 3" w:uiPriority="73"/>
-    <w:lsdException w:name="Light Shading Accent 4" w:uiPriority="60"/>
-    <w:lsdException w:name="Light List Accent 4" w:uiPriority="61"/>
-    <w:lsdException w:name="Light Grid Accent 4" w:uiPriority="62"/>
-    <w:lsdException w:name="Medium Shading 1 Accent 4" w:uiPriority="63"/>
-    <w:lsdException w:name="Medium Shading 2 Accent 4" w:uiPriority="64"/>
-    <w:lsdException w:name="Medium List 1 Accent 4" w:uiPriority="65"/>
-    <w:lsdException w:name="Medium List 2 Accent 4" w:uiPriority="66"/>
-    <w:lsdException w:name="Medium Grid 1 Accent 4" w:uiPriority="67"/>
-    <w:lsdException w:name="Medium Grid 2 Accent 4" w:uiPriority="68"/>
-    <w:lsdException w:name="Medium Grid 3 Accent 4" w:uiPriority="69"/>
-    <w:lsdException w:name="Dark List Accent 4" w:uiPriority="70"/>
-    <w:lsdException w:name="Colorful Shading Accent 4" w:uiPriority="71"/>
-    <w:lsdException w:name="Colorful List Accent 4" w:uiPriority="72"/>
-    <w:lsdException w:name="Colorful Grid Accent 4" w:uiPriority="73"/>
-    <w:lsdException w:name="Light Shading Accent 5" w:uiPriority="60"/>
-    <w:lsdException w:name="Light List Accent 5" w:uiPriority="61"/>
-    <w:lsdException w:name="Light Grid Accent 5" w:uiPriority="62"/>
-    <w:lsdException w:name="Medium Shading 1 Accent 5" w:uiPriority="63"/>
-    <w:lsdException w:name="Medium Shading 2 Accent 5" w:uiPriority="64"/>
-    <w:lsdException w:name="Medium List 1 Accent 5" w:uiPriority="65"/>
-    <w:lsdException w:name="Medium List 2 Accent 5" w:uiPriority="66"/>
-    <w:lsdException w:name="Medium Grid 1 Accent 5" w:uiPriority="67"/>
-    <w:lsdException w:name="Medium Grid 2 Accent 5" w:uiPriority="68"/>
-    <w:lsdException w:name="Medium Grid 3 Accent 5" w:uiPriority="69"/>
-    <w:lsdException w:name="Dark List Accent 5" w:uiPriority="70"/>
-    <w:lsdException w:name="Colorful Shading Accent 5" w:uiPriority="71"/>
-    <w:lsdException w:name="Colorful List Accent 5" w:uiPriority="72"/>
-    <w:lsdException w:name="Colorful Grid Accent 5" w:uiPriority="73"/>
-    <w:lsdException w:name="Light Shading Accent 6" w:uiPriority="60"/>
-    <w:lsdException w:name="Light List Accent 6" w:uiPriority="61"/>
-    <w:lsdException w:name="Light Grid Accent 6" w:uiPriority="62"/>
-    <w:lsdException w:name="Medium Shading 1 Accent 6" w:uiPriority="63"/>
-    <w:lsdException w:name="Medium Shading 2 Accent 6" w:uiPriority="64"/>
-    <w:lsdException w:name="Medium List 1 Accent 6" w:uiPriority="65"/>
-    <w:lsdException w:name="Medium List 2 Accent 6" w:uiPriority="66"/>
-    <w:lsdException w:name="Medium Grid 1 Accent 6" w:uiPriority="67"/>
-    <w:lsdException w:name="Medium Grid 2 Accent 6" w:uiPriority="68"/>
-    <w:lsdException w:name="Medium Grid 3 Accent 6" w:uiPriority="69"/>
-    <w:lsdException w:name="Dark List Accent 6" w:uiPriority="70"/>
-    <w:lsdException w:name="Colorful Shading Accent 6" w:uiPriority="71"/>
-    <w:lsdException w:name="Colorful List Accent 6" w:uiPriority="72"/>
-    <w:lsdException w:name="Colorful Grid Accent 6" w:uiPriority="73"/>
-    <w:lsdException w:name="Subtle Emphasis" w:uiPriority="19" w:qFormat="1"/>
-    <w:lsdException w:name="Intense Emphasis" w:uiPriority="21" w:qFormat="1"/>
-    <w:lsdException w:name="Subtle Reference" w:uiPriority="31" w:qFormat="1"/>
-    <w:lsdException w:name="Intense Reference" w:uiPriority="32" w:qFormat="1"/>
-    <w:lsdException w:name="Book Title" w:uiPriority="33" w:qFormat="1"/>
-    <w:lsdException w:name="Bibliography" w:semiHidden="1" w:uiPriority="37" w:unhideWhenUsed="1"/>
-    <w:lsdException w:name="TOC Heading" w:semiHidden="1" w:uiPriority="39" w:unhideWhenUsed="1" w:qFormat="1"/>
-    <w:lsdException w:name="Plain Table 1" w:uiPriority="41"/>
-    <w:lsdException w:name="Plain Table 2" w:uiPriority="42"/>
-    <w:lsdException w:name="Plain Table 3" w:uiPriority="43"/>
-    <w:lsdException w:name="Plain Table 4" w:uiPriority="44"/>
-    <w:lsdException w:name="Plain Table 5" w:uiPriority="45"/>
-    <w:lsdException w:name="Grid Table Light" w:uiPriority="40"/>
-    <w:lsdException w:name="Grid Table 1 Light" w:uiPriority="46"/>
-    <w:lsdException w:name="Grid Table 2" w:uiPriority="47"/>
-    <w:lsdException w:name="Grid Table 3" w:uiPriority="48"/>
-    <w:lsdException w:name="Grid Table 4" w:uiPriority="49"/>
-    <w:lsdException w:name="Grid Table 5 Dark" w:uiPriority="50"/>
-    <w:lsdException w:name="Grid Table 6 Colorful" w:uiPriority="51"/>
-    <w:lsdException w:name="Grid Table 7 Colorful" w:uiPriority="52"/>
-    <w:lsdException w:name="Grid Table 1 Light Accent 1" w:uiPriority="46"/>
-    <w:lsdException w:name="Grid Table 2 Accent 1" w:uiPriority="47"/>
-    <w:lsdException w:name="Grid Table 3 Accent 1" w:uiPriority="48"/>
-    <w:lsdException w:name="Grid Table 4 Accent 1" w:uiPriority="49"/>
-    <w:lsdException w:name="Grid Table 5 Dark Accent 1" w:uiPriority="50"/>
-    <w:lsdException w:name="Grid Table 6 Colorful Accent 1" w:uiPriority="51"/>
-    <w:lsdException w:name="Grid Table 7 Colorful Accent 1" w:uiPriority="52"/>
-    <w:lsdException w:name="Grid Table 1 Light Accent 2" w:uiPriority="46"/>
-    <w:lsdException w:name="Grid Table 2 Accent 2" w:uiPriority="47"/>
-    <w:lsdException w:name="Grid Table 3 Accent 2" w:uiPriority="48"/>
-    <w:lsdException w:name="Grid Table 4 Accent 2" w:uiPriority="49"/>
-    <w:lsdException w:name="Grid Table 5 Dark Accent 2" w:uiPriority="50"/>
-    <w:lsdException w:name="Grid Table 6 Colorful Accent 2" w:uiPriority="51"/>
-    <w:lsdException w:name="Grid Table 7 Colorful Accent 2" w:uiPriority="52"/>
-    <w:lsdException w:name="Grid Table 1 Light Accent 3" w:uiPriority="46"/>
-    <w:lsdException w:name="Grid Table 2 Accent 3" w:uiPriority="47"/>
-    <w:lsdException w:name="Grid Table 3 Accent 3" w:uiPriority="48"/>
-    <w:lsdException w:name="Grid Table 4 Accent 3" w:uiPriority="49"/>
-    <w:lsdException w:name="Grid Table 5 Dark Accent 3" w:uiPriority="50"/>
-    <w:lsdException w:name="Grid Table 6 Colorful Accent 3" w:uiPriority="51"/>
-    <w:lsdException w:name="Grid Table 7 Colorful Accent 3" w:uiPriority="52"/>
-    <w:lsdException w:name="Grid Table 1 Light Accent 4" w:uiPriority="46"/>
-    <w:lsdException w:name="Grid Table 2 Accent 4" w:uiPriority="47"/>
-    <w:lsdException w:name="Grid Table 3 Accent 4" w:uiPriority="48"/>
-    <w:lsdException w:name="Grid Table 4 Accent 4" w:uiPriority="49"/>
-    <w:lsdException w:name="Grid Table 5 Dark Accent 4" w:uiPriority="50"/>
-    <w:lsdException w:name="Grid Table 6 Colorful Accent 4" w:uiPriority="51"/>
-    <w:lsdException w:name="Grid Table 7 Colorful Accent 4" w:uiPriority="52"/>
-    <w:lsdException w:name="Grid Table 1 Light Accent 5" w:uiPriority="46"/>
-    <w:lsdException w:name="Grid Table 2 Accent 5" w:uiPriority="47"/>
-    <w:lsdException w:name="Grid Table 3 Accent 5" w:uiPriority="48"/>
-    <w:lsdException w:name="Grid Table 4 Accent 5" w:uiPriority="49"/>
-    <w:lsdException w:name="Grid Table 5 Dark Accent 5" w:uiPriority="50"/>
-    <w:lsdException w:name="Grid Table 6 Colorful Accent 5" w:uiPriority="51"/>
-    <w:lsdException w:name="Grid Table 7 Colorful Accent 5" w:uiPriority="52"/>
-    <w:lsdException w:name="Grid Table 1 Light Accent 6" w:uiPriority="46"/>
-    <w:lsdException w:name="Grid Table 2 Accent 6" w:uiPriority="47"/>
-    <w:lsdException w:name="Grid Table 3 Accent 6" w:uiPriority="48"/>
-    <w:lsdException w:name="Grid Table 4 Accent 6" w:uiPriority="49"/>
-    <w:lsdException w:name="Grid Table 5 Dark Accent 6" w:uiPriority="50"/>
-    <w:lsdException w:name="Grid Table 6 Colorful Accent 6" w:uiPriority="51"/>
-    <w:lsdException w:name="Grid Table 7 Colorful Accent 6" w:uiPriority="52"/>
-    <w:lsdException w:name="List Table 1 Light" w:uiPriority="46"/>
-    <w:lsdException w:name="List Table 2" w:uiPriority="47"/>
-    <w:lsdException w:name="List Table 3" w:uiPriority="48"/>
-    <w:lsdException w:name="List Table 4" w:uiPriority="49"/>
-    <w:lsdException w:name="List Table 5 Dark" w:uiPriority="50"/>
-    <w:lsdException w:name="List Table 6 Colorful" w:uiPriority="51"/>
-    <w:lsdException w:name="List Table 7 Colorful" w:uiPriority="52"/>
-    <w:lsdException w:name="List Table 1 Light Accent 1" w:uiPriority="46"/>
-    <w:lsdException w:name="List Table 2 Accent 1" w:uiPriority="47"/>
-    <w:lsdException w:name="List Table 3 Accent 1" w:uiPriority="48"/>
-    <w:lsdException w:name="List Table 4 Accent 1" w:uiPriority="49"/>
-    <w:lsdException w:name="List Table 5 Dark Accent 1" w:uiPriority="50"/>
-    <w:lsdException w:name="List Table 6 Colorful Accent 1" w:uiPriority="51"/>
-    <w:lsdException w:name="List Table 7 Colorful Accent 1" w:uiPriority="52"/>
-    <w:lsdException w:name="List Table 1 Light Accent 2" w:uiPriority="46"/>
-    <w:lsdException w:name="List Table 2 Accent 2" w:uiPriority="47"/>
-    <w:lsdException w:name="List Table 3 Accent 2" w:uiPriority="48"/>
-    <w:lsdException w:name="List Table 4 Accent 2" w:uiPriority="49"/>
-    <w:lsdException w:name="List Table 5 Dark Accent 2" w:uiPriority="50"/>
-    <w:lsdException w:name="List Table 6 Colorful Accent 2" w:uiPriority="51"/>
-    <w:lsdException w:name="List Table 7 Colorful Accent 2" w:uiPriority="52"/>
-    <w:lsdException w:name="List Table 1 Light Accent 3" w:uiPriority="46"/>
-    <w:lsdException w:name="List Table 2 Accent 3" w:uiPriority="47"/>
-    <w:lsdException w:name="List Table 3 Accent 3" w:uiPriority="48"/>
-    <w:lsdException w:name="List Table 4 Accent 3" w:uiPriority="49"/>
-    <w:lsdException w:name="List Table 5 Dark Accent 3" w:uiPriority="50"/>
-    <w:lsdException w:name="List Table 6 Colorful Accent 3" w:uiPriority="51"/>
-    <w:lsdException w:name="List Table 7 Colorful Accent 3" w:uiPriority="52"/>
-    <w:lsdException w:name="List Table 1 Light Accent 4" w:uiPriority="46"/>
-    <w:lsdException w:name="List Table 2 Accent 4" w:uiPriority="47"/>
-    <w:lsdException w:name="List Table 3 Accent 4" w:uiPriority="48"/>
-    <w:lsdException w:name="List Table 4 Accent 4" w:uiPriority="49"/>
-    <w:lsdException w:name="List Table 5 Dark Accent 4" w:uiPriority="50"/>
-    <w:lsdException w:name="List Table 6 Colorful Accent 4" w:uiPriority="51"/>
-    <w:lsdException w:name="List Table 7 Colorful Accent 4" w:uiPriority="52"/>
-    <w:lsdException w:name="List Table 1 Light Accent 5" w:uiPriority="46"/>
-    <w:lsdException w:name="List Table 2 Accent 5" w:uiPriority="47"/>
-    <w:lsdException w:name="List Table 3 Accent 5" w:uiPriority="48"/>
-    <w:lsdException w:name="List Table 4 Accent 5" w:uiPriority="49"/>
-    <w:lsdException w:name="List Table 5 Dark Accent 5" w:uiPriority="50"/>
-    <w:lsdException w:name="List Table 6 Colorful Accent 5" w:uiPriority="51"/>
-    <w:lsdException w:name="List Table 7 Colorful Accent 5" w:uiPriority="52"/>
-    <w:lsdException w:name="List Table 1 Light Accent 6" w:uiPriority="46"/>
-    <w:lsdException w:name="List Table 2 Accent 6" w:uiPriority="47"/>
-    <w:lsdException w:name="List Table 3 Accent 6" w:uiPriority="48"/>
-    <w:lsdException w:name="List Table 4 Accent 6" w:uiPriority="49"/>
-    <w:lsdException w:name="List Table 5 Dark Accent 6" w:uiPriority="50"/>
-    <w:lsdException w:name="List Table 6 Colorful Accent 6" w:uiPriority="51"/>
-    <w:lsdException w:name="List Table 7 Colorful Accent 6" w:uiPriority="52"/>
-    <w:lsdException w:name="Mention" w:semiHidden="1" w:unhideWhenUsed="1"/>
+  <w:latentStyles w:defLockedState="0" w:defUIPriority="99" w:defSemiHidden="1" w:defUnhideWhenUsed="1" w:defQFormat="0" w:count="267">
+    <w:lsdException w:name="Normal" w:semiHidden="0" w:uiPriority="0" w:unhideWhenUsed="0" w:qFormat="1"/>
+    <w:lsdException w:name="heading 1" w:semiHidden="0" w:uiPriority="9" w:unhideWhenUsed="0" w:qFormat="1"/>
+    <w:lsdException w:name="heading 2" w:uiPriority="9" w:qFormat="1"/>
+    <w:lsdException w:name="heading 3" w:uiPriority="9" w:qFormat="1"/>
+    <w:lsdException w:name="heading 4" w:uiPriority="9" w:qFormat="1"/>
+    <w:lsdException w:name="heading 5" w:uiPriority="9" w:qFormat="1"/>
+    <w:lsdException w:name="heading 6" w:uiPriority="9" w:qFormat="1"/>
+    <w:lsdException w:name="heading 7" w:uiPriority="9" w:qFormat="1"/>
+    <w:lsdException w:name="heading 8" w:uiPriority="9" w:qFormat="1"/>
+    <w:lsdException w:name="heading 9" w:uiPriority="9" w:qFormat="1"/>
+    <w:lsdException w:name="toc 1" w:uiPriority="39"/>
+    <w:lsdException w:name="toc 2" w:uiPriority="39"/>
+    <w:lsdException w:name="toc 3" w:uiPriority="39"/>
+    <w:lsdException w:name="toc 4" w:uiPriority="39"/>
+    <w:lsdException w:name="toc 5" w:uiPriority="39"/>
+    <w:lsdException w:name="toc 6" w:uiPriority="39"/>
+    <w:lsdException w:name="toc 7" w:uiPriority="39"/>
+    <w:lsdException w:name="toc 8" w:uiPriority="39"/>
+    <w:lsdException w:name="toc 9" w:uiPriority="39"/>
+    <w:lsdException w:name="caption" w:uiPriority="35" w:qFormat="1"/>
+    <w:lsdException w:name="Title" w:semiHidden="0" w:uiPriority="10" w:unhideWhenUsed="0" w:qFormat="1"/>
+    <w:lsdException w:name="Default Paragraph Font" w:uiPriority="1"/>
+    <w:lsdException w:name="Subtitle" w:semiHidden="0" w:uiPriority="11" w:unhideWhenUsed="0" w:qFormat="1"/>
+    <w:lsdException w:name="Strong" w:semiHidden="0" w:uiPriority="22" w:unhideWhenUsed="0" w:qFormat="1"/>
+    <w:lsdException w:name="Emphasis" w:semiHidden="0" w:uiPriority="20" w:unhideWhenUsed="0" w:qFormat="1"/>
+    <w:lsdException w:name="Table Grid" w:semiHidden="0" w:uiPriority="39" w:unhideWhenUsed="0"/>
+    <w:lsdException w:name="Placeholder Text" w:unhideWhenUsed="0"/>
+    <w:lsdException w:name="No Spacing" w:semiHidden="0" w:uiPriority="1" w:unhideWhenUsed="0" w:qFormat="1"/>
+    <w:lsdException w:name="Light Shading" w:semiHidden="0" w:uiPriority="60" w:unhideWhenUsed="0"/>
+    <w:lsdException w:name="Light List" w:semiHidden="0" w:uiPriority="61" w:unhideWhenUsed="0"/>
+    <w:lsdException w:name="Light Grid" w:semiHidden="0" w:uiPriority="62" w:unhideWhenUsed="0"/>
+    <w:lsdException w:name="Medium Shading 1" w:semiHidden="0" w:uiPriority="63" w:unhideWhenUsed="0"/>
+    <w:lsdException w:name="Medium Shading 2" w:semiHidden="0" w:uiPriority="64" w:unhideWhenUsed="0"/>
+    <w:lsdException w:name="Medium List 1" w:semiHidden="0" w:uiPriority="65" w:unhideWhenUsed="0"/>
+    <w:lsdException w:name="Medium List 2" w:semiHidden="0" w:uiPriority="66" w:unhideWhenUsed="0"/>
+    <w:lsdException w:name="Medium Grid 1" w:semiHidden="0" w:uiPriority="67" w:unhideWhenUsed="0"/>
+    <w:lsdException w:name="Medium Grid 2" w:semiHidden="0" w:uiPriority="68" w:unhideWhenUsed="0"/>
+    <w:lsdException w:name="Medium Grid 3" w:semiHidden="0" w:uiPriority="69" w:unhideWhenUsed="0"/>
+    <w:lsdException w:name="Dark List" w:semiHidden="0" w:uiPriority="70" w:unhideWhenUsed="0"/>
+    <w:lsdException w:name="Colorful Shading" w:semiHidden="0" w:uiPriority="71" w:unhideWhenUsed="0"/>
+    <w:lsdException w:name="Colorful List" w:semiHidden="0" w:uiPriority="72" w:unhideWhenUsed="0"/>
+    <w:lsdException w:name="Colorful Grid" w:semiHidden="0" w:uiPriority="73" w:unhideWhenUsed="0"/>
+    <w:lsdException w:name="Light Shading Accent 1" w:semiHidden="0" w:uiPriority="60" w:unhideWhenUsed="0"/>
+    <w:lsdException w:name="Light List Accent 1" w:semiHidden="0" w:uiPriority="61" w:unhideWhenUsed="0"/>
+    <w:lsdException w:name="Light Grid Accent 1" w:semiHidden="0" w:uiPriority="62" w:unhideWhenUsed="0"/>
+    <w:lsdException w:name="Medium Shading 1 Accent 1" w:semiHidden="0" w:uiPriority="63" w:unhideWhenUsed="0"/>
+    <w:lsdException w:name="Medium Shading 2 Accent 1" w:semiHidden="0" w:uiPriority="64" w:unhideWhenUsed="0"/>
+    <w:lsdException w:name="Medium List 1 Accent 1" w:semiHidden="0" w:uiPriority="65" w:unhideWhenUsed="0"/>
+    <w:lsdException w:name="Revision" w:unhideWhenUsed="0"/>
+    <w:lsdException w:name="List Paragraph" w:semiHidden="0" w:uiPriority="34" w:unhideWhenUsed="0" w:qFormat="1"/>
+    <w:lsdException w:name="Quote" w:semiHidden="0" w:uiPriority="29" w:unhideWhenUsed="0" w:qFormat="1"/>
+    <w:lsdException w:name="Intense Quote" w:semiHidden="0" w:uiPriority="30" w:unhideWhenUsed="0" w:qFormat="1"/>
+    <w:lsdException w:name="Medium List 2 Accent 1" w:semiHidden="0" w:uiPriority="66" w:unhideWhenUsed="0"/>
+    <w:lsdException w:name="Medium Grid 1 Accent 1" w:semiHidden="0" w:uiPriority="67" w:unhideWhenUsed="0"/>
+    <w:lsdException w:name="Medium Grid 2 Accent 1" w:semiHidden="0" w:uiPriority="68" w:unhideWhenUsed="0"/>
+    <w:lsdException w:name="Medium Grid 3 Accent 1" w:semiHidden="0" w:uiPriority="69" w:unhideWhenUsed="0"/>
+    <w:lsdException w:name="Dark List Accent 1" w:semiHidden="0" w:uiPriority="70" w:unhideWhenUsed="0"/>
+    <w:lsdException w:name="Colorful Shading Accent 1" w:semiHidden="0" w:uiPriority="71" w:unhideWhenUsed="0"/>
+    <w:lsdException w:name="Colorful List Accent 1" w:semiHidden="0" w:uiPriority="72" w:unhideWhenUsed="0"/>
+    <w:lsdException w:name="Colorful Grid Accent 1" w:semiHidden="0" w:uiPriority="73" w:unhideWhenUsed="0"/>
+    <w:lsdException w:name="Light Shading Accent 2" w:semiHidden="0" w:uiPriority="60" w:unhideWhenUsed="0"/>
+    <w:lsdException w:name="Light List Accent 2" w:semiHidden="0" w:uiPriority="61" w:unhideWhenUsed="0"/>
+    <w:lsdException w:name="Light Grid Accent 2" w:semiHidden="0" w:uiPriority="62" w:unhideWhenUsed="0"/>
+    <w:lsdException w:name="Medium Shading 1 Accent 2" w:semiHidden="0" w:uiPriority="63" w:unhideWhenUsed="0"/>
+    <w:lsdException w:name="Medium Shading 2 Accent 2" w:semiHidden="0" w:uiPriority="64" w:unhideWhenUsed="0"/>
+    <w:lsdException w:name="Medium List 1 Accent 2" w:semiHidden="0" w:uiPriority="65" w:unhideWhenUsed="0"/>
+    <w:lsdException w:name="Medium List 2 Accent 2" w:semiHidden="0" w:uiPriority="66" w:unhideWhenUsed="0"/>
+    <w:lsdException w:name="Medium Grid 1 Accent 2" w:semiHidden="0" w:uiPriority="67" w:unhideWhenUsed="0"/>
+    <w:lsdException w:name="Medium Grid 2 Accent 2" w:semiHidden="0" w:uiPriority="68" w:unhideWhenUsed="0"/>
+    <w:lsdException w:name="Medium Grid 3 Accent 2" w:semiHidden="0" w:uiPriority="69" w:unhideWhenUsed="0"/>
+    <w:lsdException w:name="Dark List Accent 2" w:semiHidden="0" w:uiPriority="70" w:unhideWhenUsed="0"/>
+    <w:lsdException w:name="Colorful Shading Accent 2" w:semiHidden="0" w:uiPriority="71" w:unhideWhenUsed="0"/>
+    <w:lsdException w:name="Colorful List Accent 2" w:semiHidden="0" w:uiPriority="72" w:unhideWhenUsed="0"/>
+    <w:lsdException w:name="Colorful Grid Accent 2" w:semiHidden="0" w:uiPriority="73" w:unhideWhenUsed="0"/>
+    <w:lsdException w:name="Light Shading Accent 3" w:semiHidden="0" w:uiPriority="60" w:unhideWhenUsed="0"/>
+    <w:lsdException w:name="Light List Accent 3" w:semiHidden="0" w:uiPriority="61" w:unhideWhenUsed="0"/>
+    <w:lsdException w:name="Light Grid Accent 3" w:semiHidden="0" w:uiPriority="62" w:unhideWhenUsed="0"/>
+    <w:lsdException w:name="Medium Shading 1 Accent 3" w:semiHidden="0" w:uiPriority="63" w:unhideWhenUsed="0"/>
+    <w:lsdException w:name="Medium Shading 2 Accent 3" w:semiHidden="0" w:uiPriority="64" w:unhideWhenUsed="0"/>
+    <w:lsdException w:name="Medium List 1 Accent 3" w:semiHidden="0" w:uiPriority="65" w:unhideWhenUsed="0"/>
+    <w:lsdException w:name="Medium List 2 Accent 3" w:semiHidden="0" w:uiPriority="66" w:unhideWhenUsed="0"/>
+    <w:lsdException w:name="Medium Grid 1 Accent 3" w:semiHidden="0" w:uiPriority="67" w:unhideWhenUsed="0"/>
+    <w:lsdException w:name="Medium Grid 2 Accent 3" w:semiHidden="0" w:uiPriority="68" w:unhideWhenUsed="0"/>
+    <w:lsdException w:name="Medium Grid 3 Accent 3" w:semiHidden="0" w:uiPriority="69" w:unhideWhenUsed="0"/>
+    <w:lsdException w:name="Dark List Accent 3" w:semiHidden="0" w:uiPriority="70" w:unhideWhenUsed="0"/>
+    <w:lsdException w:name="Colorful Shading Accent 3" w:semiHidden="0" w:uiPriority="71" w:unhideWhenUsed="0"/>
+    <w:lsdException w:name="Colorful List Accent 3" w:semiHidden="0" w:uiPriority="72" w:unhideWhenUsed="0"/>
+    <w:lsdException w:name="Colorful Grid Accent 3" w:semiHidden="0" w:uiPriority="73" w:unhideWhenUsed="0"/>
+    <w:lsdException w:name="Light Shading Accent 4" w:semiHidden="0" w:uiPriority="60" w:unhideWhenUsed="0"/>
+    <w:lsdException w:name="Light List Accent 4" w:semiHidden="0" w:uiPriority="61" w:unhideWhenUsed="0"/>
+    <w:lsdException w:name="Light Grid Accent 4" w:semiHidden="0" w:uiPriority="62" w:unhideWhenUsed="0"/>
+    <w:lsdException w:name="Medium Shading 1 Accent 4" w:semiHidden="0" w:uiPriority="63" w:unhideWhenUsed="0"/>
+    <w:lsdException w:name="Medium Shading 2 Accent 4" w:semiHidden="0" w:uiPriority="64" w:unhideWhenUsed="0"/>
+    <w:lsdException w:name="Medium List 1 Accent 4" w:semiHidden="0" w:uiPriority="65" w:unhideWhenUsed="0"/>
+    <w:lsdException w:name="Medium List 2 Accent 4" w:semiHidden="0" w:uiPriority="66" w:unhideWhenUsed="0"/>
+    <w:lsdException w:name="Medium Grid 1 Accent 4" w:semiHidden="0" w:uiPriority="67" w:unhideWhenUsed="0"/>
+    <w:lsdException w:name="Medium Grid 2 Accent 4" w:semiHidden="0" w:uiPriority="68" w:unhideWhenUsed="0"/>
+    <w:lsdException w:name="Medium Grid 3 Accent 4" w:semiHidden="0" w:uiPriority="69" w:unhideWhenUsed="0"/>
+    <w:lsdException w:name="Dark List Accent 4" w:semiHidden="0" w:uiPriority="70" w:unhideWhenUsed="0"/>
+    <w:lsdException w:name="Colorful Shading Accent 4" w:semiHidden="0" w:uiPriority="71" w:unhideWhenUsed="0"/>
+    <w:lsdException w:name="Colorful List Accent 4" w:semiHidden="0" w:uiPriority="72" w:unhideWhenUsed="0"/>
+    <w:lsdException w:name="Colorful Grid Accent 4" w:semiHidden="0" w:uiPriority="73" w:unhideWhenUsed="0"/>
+    <w:lsdException w:name="Light Shading Accent 5" w:semiHidden="0" w:uiPriority="60" w:unhideWhenUsed="0"/>
+    <w:lsdException w:name="Light List Accent 5" w:semiHidden="0" w:uiPriority="61" w:unhideWhenUsed="0"/>
+    <w:lsdException w:name="Light Grid Accent 5" w:semiHidden="0" w:uiPriority="62" w:unhideWhenUsed="0"/>
+    <w:lsdException w:name="Medium Shading 1 Accent 5" w:semiHidden="0" w:uiPriority="63" w:unhideWhenUsed="0"/>
+    <w:lsdException w:name="Medium Shading 2 Accent 5" w:semiHidden="0" w:uiPriority="64" w:unhideWhenUsed="0"/>
+    <w:lsdException w:name="Medium List 1 Accent 5" w:semiHidden="0" w:uiPriority="65" w:unhideWhenUsed="0"/>
+    <w:lsdException w:name="Medium List 2 Accent 5" w:semiHidden="0" w:uiPriority="66" w:unhideWhenUsed="0"/>
+    <w:lsdException w:name="Medium Grid 1 Accent 5" w:semiHidden="0" w:uiPriority="67" w:unhideWhenUsed="0"/>
+    <w:lsdException w:name="Medium Grid 2 Accent 5" w:semiHidden="0" w:uiPriority="68" w:unhideWhenUsed="0"/>
+    <w:lsdException w:name="Medium Grid 3 Accent 5" w:semiHidden="0" w:uiPriority="69" w:unhideWhenUsed="0"/>
+    <w:lsdException w:name="Dark List Accent 5" w:semiHidden="0" w:uiPriority="70" w:unhideWhenUsed="0"/>
+    <w:lsdException w:name="Colorful Shading Accent 5" w:semiHidden="0" w:uiPriority="71" w:unhideWhenUsed="0"/>
+    <w:lsdException w:name="Colorful List Accent 5" w:semiHidden="0" w:uiPriority="72" w:unhideWhenUsed="0"/>
+    <w:lsdException w:name="Colorful Grid Accent 5" w:semiHidden="0" w:uiPriority="73" w:unhideWhenUsed="0"/>
+    <w:lsdException w:name="Light Shading Accent 6" w:semiHidden="0" w:uiPriority="60" w:unhideWhenUsed="0"/>
+    <w:lsdException w:name="Light List Accent 6" w:semiHidden="0" w:uiPriority="61" w:unhideWhenUsed="0"/>
+    <w:lsdException w:name="Light Grid Accent 6" w:semiHidden="0" w:uiPriority="62" w:unhideWhenUsed="0"/>
+    <w:lsdException w:name="Medium Shading 1 Accent 6" w:semiHidden="0" w:uiPriority="63" w:unhideWhenUsed="0"/>
+    <w:lsdException w:name="Medium Shading 2 Accent 6" w:semiHidden="0" w:uiPriority="64" w:unhideWhenUsed="0"/>
+    <w:lsdException w:name="Medium List 1 Accent 6" w:semiHidden="0" w:uiPriority="65" w:unhideWhenUsed="0"/>
+    <w:lsdException w:name="Medium List 2 Accent 6" w:semiHidden="0" w:uiPriority="66" w:unhideWhenUsed="0"/>
+    <w:lsdException w:name="Medium Grid 1 Accent 6" w:semiHidden="0" w:uiPriority="67" w:unhideWhenUsed="0"/>
+    <w:lsdException w:name="Medium Grid 2 Accent 6" w:semiHidden="0" w:uiPriority="68" w:unhideWhenUsed="0"/>
+    <w:lsdException w:name="Medium Grid 3 Accent 6" w:semiHidden="0" w:uiPriority="69" w:unhideWhenUsed="0"/>
+    <w:lsdException w:name="Dark List Accent 6" w:semiHidden="0" w:uiPriority="70" w:unhideWhenUsed="0"/>
+    <w:lsdException w:name="Colorful Shading Accent 6" w:semiHidden="0" w:uiPriority="71" w:unhideWhenUsed="0"/>
+    <w:lsdException w:name="Colorful List Accent 6" w:semiHidden="0" w:uiPriority="72" w:unhideWhenUsed="0"/>
+    <w:lsdException w:name="Colorful Grid Accent 6" w:semiHidden="0" w:uiPriority="73" w:unhideWhenUsed="0"/>
+    <w:lsdException w:name="Subtle Emphasis" w:semiHidden="0" w:uiPriority="19" w:unhideWhenUsed="0" w:qFormat="1"/>
+    <w:lsdException w:name="Intense Emphasis" w:semiHidden="0" w:uiPriority="21" w:unhideWhenUsed="0" w:qFormat="1"/>
+    <w:lsdException w:name="Subtle Reference" w:semiHidden="0" w:uiPriority="31" w:unhideWhenUsed="0" w:qFormat="1"/>
+    <w:lsdException w:name="Intense Reference" w:semiHidden="0" w:uiPriority="32" w:unhideWhenUsed="0" w:qFormat="1"/>
+    <w:lsdException w:name="Book Title" w:semiHidden="0" w:uiPriority="33" w:unhideWhenUsed="0" w:qFormat="1"/>
+    <w:lsdException w:name="Bibliography" w:uiPriority="37"/>
+    <w:lsdException w:name="TOC Heading" w:uiPriority="39" w:qFormat="1"/>
+  </w:latentStyles>
+  <w:style w:type="paragraph" w:default="1" w:styleId="Normal">
+    <w:name w:val="Normal"/>
+    <w:qFormat/>
+  </w:style>
+  <w:style w:type="character" w:default="1" w:styleId="DefaultParagraphFont">
+    <w:name w:val="Default Paragraph Font"/>
+    <w:uiPriority w:val="1"/>
+    <w:semiHidden/>
+    <w:unhideWhenUsed/>
+  </w:style>
+  <w:style w:type="table" w:default="1" w:styleId="TableNormal">
+    <w:name w:val="Normal Table"/>
+    <w:uiPriority w:val="99"/>
+    <w:semiHidden/>
+    <w:unhideWhenUsed/>
+    <w:tblPr>
+      <w:tblInd w:w="0" w:type="dxa"/>
+      <w:tblCellMar>
+        <w:top w:w="0" w:type="dxa"/>
+        <w:left w:w="108" w:type="dxa"/>
+        <w:bottom w:w="0" w:type="dxa"/>
+        <w:right w:w="108" w:type="dxa"/>
+      </w:tblCellMar>
+    </w:tblPr>
+  </w:style>
+  <w:style w:type="numbering" w:default="1" w:styleId="NoList">
+    <w:name w:val="No List"/>
+    <w:uiPriority w:val="99"/>
+    <w:semiHidden/>
+    <w:unhideWhenUsed/>
+  </w:style>
+  <w:style w:type="table" w:styleId="TableGrid">
+    <w:name w:val="Table Grid"/>
+    <w:basedOn w:val="TableNormal"/>
+    <w:uiPriority w:val="39"/>
+    <w:rsid w:val="00BC26A0"/>
+    <w:pPr>
+      <w:spacing w:after="0" w:line="240" w:lineRule="auto"/>
+    </w:pPr>
+    <w:tblPr>
+      <w:tblBorders>
+        <w:top w:val="single" w:sz="4" w:space="0" w:color="auto"/>
+        <w:left w:val="single" w:sz="4" w:space="0" w:color="auto"/>
+        <w:bottom w:val="single" w:sz="4" w:space="0" w:color="auto"/>
+        <w:right w:val="single" w:sz="4" w:space="0" w:color="auto"/>
+        <w:insideH w:val="single" w:sz="4" w:space="0" w:color="auto"/>
+        <w:insideV w:val="single" w:sz="4" w:space="0" w:color="auto"/>
+      </w:tblBorders>
+    </w:tblPr>
+  </w:style>
+  <w:style w:type="paragraph" w:customStyle="1" w:styleId="Default">
+    <w:name w:val="Default"/>
+    <w:rsid w:val="0032335F"/>
+    <w:pPr>
+      <w:autoSpaceDE w:val="0"/>
+      <w:autoSpaceDN w:val="0"/>
+      <w:adjustRightInd w:val="0"/>
+      <w:spacing w:after="0" w:line="240" w:lineRule="auto"/>
+    </w:pPr>
+    <w:rPr>
+      <w:rFonts w:ascii="Calibri" w:hAnsi="Calibri" w:cs="Calibri"/>
+      <w:color w:val="000000"/>
+      <w:sz w:val="24"/>
+      <w:szCs w:val="24"/>
+    </w:rPr>
+  </w:style>
+  <w:style w:type="paragraph" w:styleId="ListParagraph">
+    <w:name w:val="List Paragraph"/>
+    <w:basedOn w:val="Normal"/>
+    <w:uiPriority w:val="34"/>
+    <w:qFormat/>
+    <w:rsid w:val="0032335F"/>
+    <w:pPr>
+      <w:spacing w:after="200" w:line="276" w:lineRule="auto"/>
+      <w:ind w:left="720"/>
+      <w:contextualSpacing/>
+    </w:pPr>
+  </w:style>
+</w:styles>
+</file>
+
+<file path=word/stylesWithEffects.xml><?xml version="1.0" encoding="utf-8"?>
+<w:styles xmlns:wpc="http://schemas.microsoft.com/office/word/2010/wordprocessingCanvas" xmlns:mc="http://schemas.openxmlformats.org/markup-compatibility/2006" xmlns:o="urn:schemas-microsoft-com:office:office" xmlns:r="http://schemas.openxmlformats.org/officeDocument/2006/relationships" xmlns:m="http://schemas.openxmlformats.org/officeDocument/2006/math" xmlns:v="urn:schemas-microsoft-com:vml" xmlns:wp14="http://schemas.microsoft.com/office/word/2010/wordprocessingDrawing" xmlns:wp="http://schemas.openxmlformats.org/drawingml/2006/wordprocessingDrawing" xmlns:w10="urn:schemas-microsoft-com:office:word" xmlns:w="http://schemas.openxmlformats.org/wordprocessingml/2006/main" xmlns:w14="http://schemas.microsoft.com/office/word/2010/wordml" xmlns:wpg="http://schemas.microsoft.com/office/word/2010/wordprocessingGroup" xmlns:wpi="http://schemas.microsoft.com/office/word/2010/wordprocessingInk" xmlns:wne="http://schemas.microsoft.com/office/word/2006/wordml" xmlns:wps="http://schemas.microsoft.com/office/word/2010/wordprocessingShape" mc:Ignorable="w14 wp14">
+  <w:docDefaults>
+    <w:rPrDefault>
+      <w:rPr>
+        <w:rFonts w:asciiTheme="minorHAnsi" w:eastAsiaTheme="minorHAnsi" w:hAnsiTheme="minorHAnsi" w:cstheme="minorBidi"/>
+        <w:sz w:val="22"/>
+        <w:szCs w:val="22"/>
+        <w:lang w:val="en-GB" w:eastAsia="en-US" w:bidi="ar-SA"/>
+      </w:rPr>
+    </w:rPrDefault>
+    <w:pPrDefault>
+      <w:pPr>
+        <w:spacing w:after="160" w:line="259" w:lineRule="auto"/>
+      </w:pPr>
+    </w:pPrDefault>
+  </w:docDefaults>
+  <w:latentStyles w:defLockedState="0" w:defUIPriority="99" w:defSemiHidden="1" w:defUnhideWhenUsed="1" w:defQFormat="0" w:count="267">
+    <w:lsdException w:name="Normal" w:semiHidden="0" w:uiPriority="0" w:unhideWhenUsed="0" w:qFormat="1"/>
+    <w:lsdException w:name="heading 1" w:semiHidden="0" w:uiPriority="9" w:unhideWhenUsed="0" w:qFormat="1"/>
+    <w:lsdException w:name="heading 2" w:uiPriority="9" w:qFormat="1"/>
+    <w:lsdException w:name="heading 3" w:uiPriority="9" w:qFormat="1"/>
+    <w:lsdException w:name="heading 4" w:uiPriority="9" w:qFormat="1"/>
+    <w:lsdException w:name="heading 5" w:uiPriority="9" w:qFormat="1"/>
+    <w:lsdException w:name="heading 6" w:uiPriority="9" w:qFormat="1"/>
+    <w:lsdException w:name="heading 7" w:uiPriority="9" w:qFormat="1"/>
+    <w:lsdException w:name="heading 8" w:uiPriority="9" w:qFormat="1"/>
+    <w:lsdException w:name="heading 9" w:uiPriority="9" w:qFormat="1"/>
+    <w:lsdException w:name="toc 1" w:uiPriority="39"/>
+    <w:lsdException w:name="toc 2" w:uiPriority="39"/>
+    <w:lsdException w:name="toc 3" w:uiPriority="39"/>
+    <w:lsdException w:name="toc 4" w:uiPriority="39"/>
+    <w:lsdException w:name="toc 5" w:uiPriority="39"/>
+    <w:lsdException w:name="toc 6" w:uiPriority="39"/>
+    <w:lsdException w:name="toc 7" w:uiPriority="39"/>
+    <w:lsdException w:name="toc 8" w:uiPriority="39"/>
+    <w:lsdException w:name="toc 9" w:uiPriority="39"/>
+    <w:lsdException w:name="caption" w:uiPriority="35" w:qFormat="1"/>
+    <w:lsdException w:name="Title" w:semiHidden="0" w:uiPriority="10" w:unhideWhenUsed="0" w:qFormat="1"/>
+    <w:lsdException w:name="Default Paragraph Font" w:uiPriority="1"/>
+    <w:lsdException w:name="Subtitle" w:semiHidden="0" w:uiPriority="11" w:unhideWhenUsed="0" w:qFormat="1"/>
+    <w:lsdException w:name="Strong" w:semiHidden="0" w:uiPriority="22" w:unhideWhenUsed="0" w:qFormat="1"/>
+    <w:lsdException w:name="Emphasis" w:semiHidden="0" w:uiPriority="20" w:unhideWhenUsed="0" w:qFormat="1"/>
+    <w:lsdException w:name="Table Grid" w:semiHidden="0" w:uiPriority="39" w:unhideWhenUsed="0"/>
+    <w:lsdException w:name="Placeholder Text" w:unhideWhenUsed="0"/>
+    <w:lsdException w:name="No Spacing" w:semiHidden="0" w:uiPriority="1" w:unhideWhenUsed="0" w:qFormat="1"/>
+    <w:lsdException w:name="Light Shading" w:semiHidden="0" w:uiPriority="60" w:unhideWhenUsed="0"/>
+    <w:lsdException w:name="Light List" w:semiHidden="0" w:uiPriority="61" w:unhideWhenUsed="0"/>
+    <w:lsdException w:name="Light Grid" w:semiHidden="0" w:uiPriority="62" w:unhideWhenUsed="0"/>
+    <w:lsdException w:name="Medium Shading 1" w:semiHidden="0" w:uiPriority="63" w:unhideWhenUsed="0"/>
+    <w:lsdException w:name="Medium Shading 2" w:semiHidden="0" w:uiPriority="64" w:unhideWhenUsed="0"/>
+    <w:lsdException w:name="Medium List 1" w:semiHidden="0" w:uiPriority="65" w:unhideWhenUsed="0"/>
+    <w:lsdException w:name="Medium List 2" w:semiHidden="0" w:uiPriority="66" w:unhideWhenUsed="0"/>
+    <w:lsdException w:name="Medium Grid 1" w:semiHidden="0" w:uiPriority="67" w:unhideWhenUsed="0"/>
+    <w:lsdException w:name="Medium Grid 2" w:semiHidden="0" w:uiPriority="68" w:unhideWhenUsed="0"/>
+    <w:lsdException w:name="Medium Grid 3" w:semiHidden="0" w:uiPriority="69" w:unhideWhenUsed="0"/>
+    <w:lsdException w:name="Dark List" w:semiHidden="0" w:uiPriority="70" w:unhideWhenUsed="0"/>
+    <w:lsdException w:name="Colorful Shading" w:semiHidden="0" w:uiPriority="71" w:unhideWhenUsed="0"/>
+    <w:lsdException w:name="Colorful List" w:semiHidden="0" w:uiPriority="72" w:unhideWhenUsed="0"/>
+    <w:lsdException w:name="Colorful Grid" w:semiHidden="0" w:uiPriority="73" w:unhideWhenUsed="0"/>
+    <w:lsdException w:name="Light Shading Accent 1" w:semiHidden="0" w:uiPriority="60" w:unhideWhenUsed="0"/>
+    <w:lsdException w:name="Light List Accent 1" w:semiHidden="0" w:uiPriority="61" w:unhideWhenUsed="0"/>
+    <w:lsdException w:name="Light Grid Accent 1" w:semiHidden="0" w:uiPriority="62" w:unhideWhenUsed="0"/>
+    <w:lsdException w:name="Medium Shading 1 Accent 1" w:semiHidden="0" w:uiPriority="63" w:unhideWhenUsed="0"/>
+    <w:lsdException w:name="Medium Shading 2 Accent 1" w:semiHidden="0" w:uiPriority="64" w:unhideWhenUsed="0"/>
+    <w:lsdException w:name="Medium List 1 Accent 1" w:semiHidden="0" w:uiPriority="65" w:unhideWhenUsed="0"/>
+    <w:lsdException w:name="Revision" w:unhideWhenUsed="0"/>
+    <w:lsdException w:name="List Paragraph" w:semiHidden="0" w:uiPriority="34" w:unhideWhenUsed="0" w:qFormat="1"/>
+    <w:lsdException w:name="Quote" w:semiHidden="0" w:uiPriority="29" w:unhideWhenUsed="0" w:qFormat="1"/>
+    <w:lsdException w:name="Intense Quote" w:semiHidden="0" w:uiPriority="30" w:unhideWhenUsed="0" w:qFormat="1"/>
+    <w:lsdException w:name="Medium List 2 Accent 1" w:semiHidden="0" w:uiPriority="66" w:unhideWhenUsed="0"/>
+    <w:lsdException w:name="Medium Grid 1 Accent 1" w:semiHidden="0" w:uiPriority="67" w:unhideWhenUsed="0"/>
+    <w:lsdException w:name="Medium Grid 2 Accent 1" w:semiHidden="0" w:uiPriority="68" w:unhideWhenUsed="0"/>
+    <w:lsdException w:name="Medium Grid 3 Accent 1" w:semiHidden="0" w:uiPriority="69" w:unhideWhenUsed="0"/>
+    <w:lsdException w:name="Dark List Accent 1" w:semiHidden="0" w:uiPriority="70" w:unhideWhenUsed="0"/>
+    <w:lsdException w:name="Colorful Shading Accent 1" w:semiHidden="0" w:uiPriority="71" w:unhideWhenUsed="0"/>
+    <w:lsdException w:name="Colorful List Accent 1" w:semiHidden="0" w:uiPriority="72" w:unhideWhenUsed="0"/>
+    <w:lsdException w:name="Colorful Grid Accent 1" w:semiHidden="0" w:uiPriority="73" w:unhideWhenUsed="0"/>
+    <w:lsdException w:name="Light Shading Accent 2" w:semiHidden="0" w:uiPriority="60" w:unhideWhenUsed="0"/>
+    <w:lsdException w:name="Light List Accent 2" w:semiHidden="0" w:uiPriority="61" w:unhideWhenUsed="0"/>
+    <w:lsdException w:name="Light Grid Accent 2" w:semiHidden="0" w:uiPriority="62" w:unhideWhenUsed="0"/>
+    <w:lsdException w:name="Medium Shading 1 Accent 2" w:semiHidden="0" w:uiPriority="63" w:unhideWhenUsed="0"/>
+    <w:lsdException w:name="Medium Shading 2 Accent 2" w:semiHidden="0" w:uiPriority="64" w:unhideWhenUsed="0"/>
+    <w:lsdException w:name="Medium List 1 Accent 2" w:semiHidden="0" w:uiPriority="65" w:unhideWhenUsed="0"/>
+    <w:lsdException w:name="Medium List 2 Accent 2" w:semiHidden="0" w:uiPriority="66" w:unhideWhenUsed="0"/>
+    <w:lsdException w:name="Medium Grid 1 Accent 2" w:semiHidden="0" w:uiPriority="67" w:unhideWhenUsed="0"/>
+    <w:lsdException w:name="Medium Grid 2 Accent 2" w:semiHidden="0" w:uiPriority="68" w:unhideWhenUsed="0"/>
+    <w:lsdException w:name="Medium Grid 3 Accent 2" w:semiHidden="0" w:uiPriority="69" w:unhideWhenUsed="0"/>
+    <w:lsdException w:name="Dark List Accent 2" w:semiHidden="0" w:uiPriority="70" w:unhideWhenUsed="0"/>
+    <w:lsdException w:name="Colorful Shading Accent 2" w:semiHidden="0" w:uiPriority="71" w:unhideWhenUsed="0"/>
+    <w:lsdException w:name="Colorful List Accent 2" w:semiHidden="0" w:uiPriority="72" w:unhideWhenUsed="0"/>
+    <w:lsdException w:name="Colorful Grid Accent 2" w:semiHidden="0" w:uiPriority="73" w:unhideWhenUsed="0"/>
+    <w:lsdException w:name="Light Shading Accent 3" w:semiHidden="0" w:uiPriority="60" w:unhideWhenUsed="0"/>
+    <w:lsdException w:name="Light List Accent 3" w:semiHidden="0" w:uiPriority="61" w:unhideWhenUsed="0"/>
+    <w:lsdException w:name="Light Grid Accent 3" w:semiHidden="0" w:uiPriority="62" w:unhideWhenUsed="0"/>
+    <w:lsdException w:name="Medium Shading 1 Accent 3" w:semiHidden="0" w:uiPriority="63" w:unhideWhenUsed="0"/>
+    <w:lsdException w:name="Medium Shading 2 Accent 3" w:semiHidden="0" w:uiPriority="64" w:unhideWhenUsed="0"/>
+    <w:lsdException w:name="Medium List 1 Accent 3" w:semiHidden="0" w:uiPriority="65" w:unhideWhenUsed="0"/>
+    <w:lsdException w:name="Medium List 2 Accent 3" w:semiHidden="0" w:uiPriority="66" w:unhideWhenUsed="0"/>
+    <w:lsdException w:name="Medium Grid 1 Accent 3" w:semiHidden="0" w:uiPriority="67" w:unhideWhenUsed="0"/>
+    <w:lsdException w:name="Medium Grid 2 Accent 3" w:semiHidden="0" w:uiPriority="68" w:unhideWhenUsed="0"/>
+    <w:lsdException w:name="Medium Grid 3 Accent 3" w:semiHidden="0" w:uiPriority="69" w:unhideWhenUsed="0"/>
+    <w:lsdException w:name="Dark List Accent 3" w:semiHidden="0" w:uiPriority="70" w:unhideWhenUsed="0"/>
+    <w:lsdException w:name="Colorful Shading Accent 3" w:semiHidden="0" w:uiPriority="71" w:unhideWhenUsed="0"/>
+    <w:lsdException w:name="Colorful List Accent 3" w:semiHidden="0" w:uiPriority="72" w:unhideWhenUsed="0"/>
+    <w:lsdException w:name="Colorful Grid Accent 3" w:semiHidden="0" w:uiPriority="73" w:unhideWhenUsed="0"/>
+    <w:lsdException w:name="Light Shading Accent 4" w:semiHidden="0" w:uiPriority="60" w:unhideWhenUsed="0"/>
+    <w:lsdException w:name="Light List Accent 4" w:semiHidden="0" w:uiPriority="61" w:unhideWhenUsed="0"/>
+    <w:lsdException w:name="Light Grid Accent 4" w:semiHidden="0" w:uiPriority="62" w:unhideWhenUsed="0"/>
+    <w:lsdException w:name="Medium Shading 1 Accent 4" w:semiHidden="0" w:uiPriority="63" w:unhideWhenUsed="0"/>
+    <w:lsdException w:name="Medium Shading 2 Accent 4" w:semiHidden="0" w:uiPriority="64" w:unhideWhenUsed="0"/>
+    <w:lsdException w:name="Medium List 1 Accent 4" w:semiHidden="0" w:uiPriority="65" w:unhideWhenUsed="0"/>
+    <w:lsdException w:name="Medium List 2 Accent 4" w:semiHidden="0" w:uiPriority="66" w:unhideWhenUsed="0"/>
+    <w:lsdException w:name="Medium Grid 1 Accent 4" w:semiHidden="0" w:uiPriority="67" w:unhideWhenUsed="0"/>
+    <w:lsdException w:name="Medium Grid 2 Accent 4" w:semiHidden="0" w:uiPriority="68" w:unhideWhenUsed="0"/>
+    <w:lsdException w:name="Medium Grid 3 Accent 4" w:semiHidden="0" w:uiPriority="69" w:unhideWhenUsed="0"/>
+    <w:lsdException w:name="Dark List Accent 4" w:semiHidden="0" w:uiPriority="70" w:unhideWhenUsed="0"/>
+    <w:lsdException w:name="Colorful Shading Accent 4" w:semiHidden="0" w:uiPriority="71" w:unhideWhenUsed="0"/>
+    <w:lsdException w:name="Colorful List Accent 4" w:semiHidden="0" w:uiPriority="72" w:unhideWhenUsed="0"/>
+    <w:lsdException w:name="Colorful Grid Accent 4" w:semiHidden="0" w:uiPriority="73" w:unhideWhenUsed="0"/>
+    <w:lsdException w:name="Light Shading Accent 5" w:semiHidden="0" w:uiPriority="60" w:unhideWhenUsed="0"/>
+    <w:lsdException w:name="Light List Accent 5" w:semiHidden="0" w:uiPriority="61" w:unhideWhenUsed="0"/>
+    <w:lsdException w:name="Light Grid Accent 5" w:semiHidden="0" w:uiPriority="62" w:unhideWhenUsed="0"/>
+    <w:lsdException w:name="Medium Shading 1 Accent 5" w:semiHidden="0" w:uiPriority="63" w:unhideWhenUsed="0"/>
+    <w:lsdException w:name="Medium Shading 2 Accent 5" w:semiHidden="0" w:uiPriority="64" w:unhideWhenUsed="0"/>
+    <w:lsdException w:name="Medium List 1 Accent 5" w:semiHidden="0" w:uiPriority="65" w:unhideWhenUsed="0"/>
+    <w:lsdException w:name="Medium List 2 Accent 5" w:semiHidden="0" w:uiPriority="66" w:unhideWhenUsed="0"/>
+    <w:lsdException w:name="Medium Grid 1 Accent 5" w:semiHidden="0" w:uiPriority="67" w:unhideWhenUsed="0"/>
+    <w:lsdException w:name="Medium Grid 2 Accent 5" w:semiHidden="0" w:uiPriority="68" w:unhideWhenUsed="0"/>
+    <w:lsdException w:name="Medium Grid 3 Accent 5" w:semiHidden="0" w:uiPriority="69" w:unhideWhenUsed="0"/>
+    <w:lsdException w:name="Dark List Accent 5" w:semiHidden="0" w:uiPriority="70" w:unhideWhenUsed="0"/>
+    <w:lsdException w:name="Colorful Shading Accent 5" w:semiHidden="0" w:uiPriority="71" w:unhideWhenUsed="0"/>
+    <w:lsdException w:name="Colorful List Accent 5" w:semiHidden="0" w:uiPriority="72" w:unhideWhenUsed="0"/>
+    <w:lsdException w:name="Colorful Grid Accent 5" w:semiHidden="0" w:uiPriority="73" w:unhideWhenUsed="0"/>
+    <w:lsdException w:name="Light Shading Accent 6" w:semiHidden="0" w:uiPriority="60" w:unhideWhenUsed="0"/>
+    <w:lsdException w:name="Light List Accent 6" w:semiHidden="0" w:uiPriority="61" w:unhideWhenUsed="0"/>
+    <w:lsdException w:name="Light Grid Accent 6" w:semiHidden="0" w:uiPriority="62" w:unhideWhenUsed="0"/>
+    <w:lsdException w:name="Medium Shading 1 Accent 6" w:semiHidden="0" w:uiPriority="63" w:unhideWhenUsed="0"/>
+    <w:lsdException w:name="Medium Shading 2 Accent 6" w:semiHidden="0" w:uiPriority="64" w:unhideWhenUsed="0"/>
+    <w:lsdException w:name="Medium List 1 Accent 6" w:semiHidden="0" w:uiPriority="65" w:unhideWhenUsed="0"/>
+    <w:lsdException w:name="Medium List 2 Accent 6" w:semiHidden="0" w:uiPriority="66" w:unhideWhenUsed="0"/>
+    <w:lsdException w:name="Medium Grid 1 Accent 6" w:semiHidden="0" w:uiPriority="67" w:unhideWhenUsed="0"/>
+    <w:lsdException w:name="Medium Grid 2 Accent 6" w:semiHidden="0" w:uiPriority="68" w:unhideWhenUsed="0"/>
+    <w:lsdException w:name="Medium Grid 3 Accent 6" w:semiHidden="0" w:uiPriority="69" w:unhideWhenUsed="0"/>
+    <w:lsdException w:name="Dark List Accent 6" w:semiHidden="0" w:uiPriority="70" w:unhideWhenUsed="0"/>
+    <w:lsdException w:name="Colorful Shading Accent 6" w:semiHidden="0" w:uiPriority="71" w:unhideWhenUsed="0"/>
+    <w:lsdException w:name="Colorful List Accent 6" w:semiHidden="0" w:uiPriority="72" w:unhideWhenUsed="0"/>
+    <w:lsdException w:name="Colorful Grid Accent 6" w:semiHidden="0" w:uiPriority="73" w:unhideWhenUsed="0"/>
+    <w:lsdException w:name="Subtle Emphasis" w:semiHidden="0" w:uiPriority="19" w:unhideWhenUsed="0" w:qFormat="1"/>
+    <w:lsdException w:name="Intense Emphasis" w:semiHidden="0" w:uiPriority="21" w:unhideWhenUsed="0" w:qFormat="1"/>
+    <w:lsdException w:name="Subtle Reference" w:semiHidden="0" w:uiPriority="31" w:unhideWhenUsed="0" w:qFormat="1"/>
+    <w:lsdException w:name="Intense Reference" w:semiHidden="0" w:uiPriority="32" w:unhideWhenUsed="0" w:qFormat="1"/>
+    <w:lsdException w:name="Book Title" w:semiHidden="0" w:uiPriority="33" w:unhideWhenUsed="0" w:qFormat="1"/>
+    <w:lsdException w:name="Bibliography" w:uiPriority="37"/>
+    <w:lsdException w:name="TOC Heading" w:uiPriority="39" w:qFormat="1"/>
   </w:latentStyles>
   <w:style w:type="paragraph" w:default="1" w:styleId="Normal">
     <w:name w:val="Normal"/>
@@ -2922,7 +2799,7 @@
   <a:extraClrSchemeLst/>
   <a:extLst>
     <a:ext uri="{05A4C25C-085E-4340-85A3-A5531E510DB2}">
-      <thm15:themeFamily xmlns:thm15="http://schemas.microsoft.com/office/thememl/2012/main" name="Office Theme" id="{62F939B6-93AF-4DB8-9C6B-D6C7DFDC589F}" vid="{4A3C46E8-61CC-4603-A589-7422A47A8E4A}"/>
+      <thm15:themeFamily xmlns:thm15="http://schemas.microsoft.com/office/thememl/2012/main" xmlns="" name="Office Theme" id="{62F939B6-93AF-4DB8-9C6B-D6C7DFDC589F}" vid="{4A3C46E8-61CC-4603-A589-7422A47A8E4A}"/>
     </a:ext>
   </a:extLst>
 </a:theme>

</xml_diff>

<commit_message>
added the functional and non functional requirements
</commit_message>
<xml_diff>
--- a/software engineering project document(1).docx
+++ b/software engineering project document(1).docx
@@ -1,6 +1,6 @@
 
 <file path=word/document.xml><?xml version="1.0" encoding="utf-8"?>
-<w:document xmlns:wpc="http://schemas.microsoft.com/office/word/2010/wordprocessingCanvas" xmlns:mc="http://schemas.openxmlformats.org/markup-compatibility/2006" xmlns:o="urn:schemas-microsoft-com:office:office" xmlns:r="http://schemas.openxmlformats.org/officeDocument/2006/relationships" xmlns:m="http://schemas.openxmlformats.org/officeDocument/2006/math" xmlns:v="urn:schemas-microsoft-com:vml" xmlns:wp14="http://schemas.microsoft.com/office/word/2010/wordprocessingDrawing" xmlns:wp="http://schemas.openxmlformats.org/drawingml/2006/wordprocessingDrawing" xmlns:w10="urn:schemas-microsoft-com:office:word" xmlns:w="http://schemas.openxmlformats.org/wordprocessingml/2006/main" xmlns:w14="http://schemas.microsoft.com/office/word/2010/wordml" xmlns:wpg="http://schemas.microsoft.com/office/word/2010/wordprocessingGroup" xmlns:wpi="http://schemas.microsoft.com/office/word/2010/wordprocessingInk" xmlns:wne="http://schemas.microsoft.com/office/word/2006/wordml" xmlns:wps="http://schemas.microsoft.com/office/word/2010/wordprocessingShape" mc:Ignorable="w14 wp14">
+<w:document xmlns:wpc="http://schemas.microsoft.com/office/word/2010/wordprocessingCanvas" xmlns:cx="http://schemas.microsoft.com/office/drawing/2014/chartex" xmlns:cx1="http://schemas.microsoft.com/office/drawing/2015/9/8/chartex" xmlns:cx2="http://schemas.microsoft.com/office/drawing/2015/10/21/chartex" xmlns:mc="http://schemas.openxmlformats.org/markup-compatibility/2006" xmlns:o="urn:schemas-microsoft-com:office:office" xmlns:r="http://schemas.openxmlformats.org/officeDocument/2006/relationships" xmlns:m="http://schemas.openxmlformats.org/officeDocument/2006/math" xmlns:v="urn:schemas-microsoft-com:vml" xmlns:wp14="http://schemas.microsoft.com/office/word/2010/wordprocessingDrawing" xmlns:wp="http://schemas.openxmlformats.org/drawingml/2006/wordprocessingDrawing" xmlns:w10="urn:schemas-microsoft-com:office:word" xmlns:w="http://schemas.openxmlformats.org/wordprocessingml/2006/main" xmlns:w14="http://schemas.microsoft.com/office/word/2010/wordml" xmlns:w15="http://schemas.microsoft.com/office/word/2012/wordml" xmlns:w16se="http://schemas.microsoft.com/office/word/2015/wordml/symex" xmlns:wpg="http://schemas.microsoft.com/office/word/2010/wordprocessingGroup" xmlns:wpi="http://schemas.microsoft.com/office/word/2010/wordprocessingInk" xmlns:wne="http://schemas.microsoft.com/office/word/2006/wordml" xmlns:wps="http://schemas.microsoft.com/office/word/2010/wordprocessingShape" mc:Ignorable="w14 w15 w16se wp14">
   <w:body>
     <w:p>
       <w:pPr>
@@ -546,17 +546,6 @@
         </w:rPr>
         <w:t>Ashley: that would be great. Thank you.</w:t>
       </w:r>
-    </w:p>
-    <w:p>
-      <w:pPr>
-        <w:spacing w:line="360" w:lineRule="auto"/>
-        <w:jc w:val="both"/>
-        <w:rPr>
-          <w:rFonts w:ascii="Arial" w:hAnsi="Arial" w:cs="Arial"/>
-          <w:sz w:val="24"/>
-          <w:szCs w:val="24"/>
-        </w:rPr>
-      </w:pPr>
     </w:p>
     <w:p>
       <w:pPr>
@@ -741,6 +730,7 @@
           <w:ilvl w:val="0"/>
           <w:numId w:val="3"/>
         </w:numPr>
+        <w:jc w:val="both"/>
         <w:rPr>
           <w:rFonts w:ascii="Arial" w:hAnsi="Arial" w:cs="Arial"/>
           <w:b/>
@@ -751,12 +741,14 @@
           <w:rFonts w:ascii="Arial" w:hAnsi="Arial" w:cs="Arial"/>
           <w:b/>
         </w:rPr>
+        <w:lastRenderedPageBreak/>
         <w:t>A brief description of the client you plan to work with, including a rationale for why you chose this client</w:t>
       </w:r>
     </w:p>
     <w:p>
       <w:pPr>
         <w:pStyle w:val="Default"/>
+        <w:jc w:val="both"/>
         <w:rPr>
           <w:rFonts w:ascii="Arial" w:hAnsi="Arial" w:cs="Arial"/>
           <w:b/>
@@ -766,6 +758,7 @@
     <w:p>
       <w:pPr>
         <w:pStyle w:val="Default"/>
+        <w:jc w:val="both"/>
         <w:rPr>
           <w:rFonts w:ascii="Arial" w:hAnsi="Arial" w:cs="Arial"/>
           <w:b/>
@@ -775,6 +768,7 @@
     <w:p>
       <w:pPr>
         <w:pStyle w:val="Default"/>
+        <w:jc w:val="both"/>
         <w:rPr>
           <w:rFonts w:ascii="Arial" w:hAnsi="Arial" w:cs="Arial"/>
         </w:rPr>
@@ -803,6 +797,7 @@
     <w:p>
       <w:pPr>
         <w:pStyle w:val="Default"/>
+        <w:jc w:val="both"/>
         <w:rPr>
           <w:rFonts w:ascii="Arial" w:hAnsi="Arial" w:cs="Arial"/>
         </w:rPr>
@@ -848,6 +843,7 @@
     <w:p>
       <w:pPr>
         <w:spacing w:line="240" w:lineRule="auto"/>
+        <w:jc w:val="both"/>
         <w:rPr>
           <w:rFonts w:ascii="Arial" w:hAnsi="Arial" w:cs="Arial"/>
           <w:b/>
@@ -859,6 +855,7 @@
     <w:p>
       <w:pPr>
         <w:spacing w:line="240" w:lineRule="auto"/>
+        <w:jc w:val="both"/>
         <w:rPr>
           <w:rFonts w:ascii="Arial" w:hAnsi="Arial" w:cs="Arial"/>
           <w:sz w:val="24"/>
@@ -877,6 +874,7 @@
     <w:p>
       <w:pPr>
         <w:spacing w:line="240" w:lineRule="auto"/>
+        <w:jc w:val="both"/>
         <w:rPr>
           <w:rFonts w:ascii="Arial" w:hAnsi="Arial" w:cs="Arial"/>
           <w:sz w:val="24"/>
@@ -895,6 +893,7 @@
     <w:p>
       <w:pPr>
         <w:spacing w:line="240" w:lineRule="auto"/>
+        <w:jc w:val="both"/>
         <w:rPr>
           <w:rFonts w:ascii="Arial" w:hAnsi="Arial" w:cs="Arial"/>
           <w:sz w:val="24"/>
@@ -913,6 +912,7 @@
     <w:p>
       <w:pPr>
         <w:spacing w:line="240" w:lineRule="auto"/>
+        <w:jc w:val="both"/>
         <w:rPr>
           <w:rFonts w:ascii="Arial" w:hAnsi="Arial" w:cs="Arial"/>
           <w:sz w:val="24"/>
@@ -928,6 +928,7 @@
           <w:numId w:val="3"/>
         </w:numPr>
         <w:spacing w:line="240" w:lineRule="auto"/>
+        <w:jc w:val="both"/>
         <w:rPr>
           <w:rFonts w:ascii="Arial" w:hAnsi="Arial" w:cs="Arial"/>
           <w:b/>
@@ -948,6 +949,7 @@
     <w:p>
       <w:pPr>
         <w:spacing w:line="240" w:lineRule="auto"/>
+        <w:jc w:val="both"/>
         <w:rPr>
           <w:rFonts w:ascii="Arial" w:hAnsi="Arial" w:cs="Arial"/>
           <w:sz w:val="24"/>
@@ -971,6 +973,7 @@
           <w:numId w:val="1"/>
         </w:numPr>
         <w:spacing w:line="240" w:lineRule="auto"/>
+        <w:jc w:val="both"/>
         <w:rPr>
           <w:rFonts w:ascii="Arial" w:hAnsi="Arial" w:cs="Arial"/>
           <w:sz w:val="24"/>
@@ -990,6 +993,7 @@
       <w:pPr>
         <w:pStyle w:val="ListParagraph"/>
         <w:spacing w:line="240" w:lineRule="auto"/>
+        <w:jc w:val="both"/>
         <w:rPr>
           <w:rFonts w:ascii="Arial" w:hAnsi="Arial" w:cs="Arial"/>
           <w:sz w:val="24"/>
@@ -1005,6 +1009,7 @@
           <w:numId w:val="2"/>
         </w:numPr>
         <w:spacing w:line="240" w:lineRule="auto"/>
+        <w:jc w:val="both"/>
         <w:rPr>
           <w:rFonts w:ascii="Arial" w:hAnsi="Arial" w:cs="Arial"/>
           <w:sz w:val="24"/>
@@ -1017,8 +1022,16 @@
           <w:sz w:val="24"/>
           <w:szCs w:val="24"/>
         </w:rPr>
+        <w:t xml:space="preserve">This is one of the customers’ needs and it is feasible to perform this because it is the main requirement. The complexity or such a requirement </w:t>
+      </w:r>
+      <w:r>
+        <w:rPr>
+          <w:rFonts w:ascii="Arial" w:hAnsi="Arial" w:cs="Arial"/>
+          <w:sz w:val="24"/>
+          <w:szCs w:val="24"/>
+        </w:rPr>
         <w:lastRenderedPageBreak/>
-        <w:t>This is one of the customers’ needs and it is feasible to perform this because it is the main requirement. The complexity or such a requirement is minimal because there is no large processing of data or calculations since it is simply displaying the customer items.</w:t>
+        <w:t>is minimal because there is no large processing of data or calculations since it is simply displaying the customer items.</w:t>
       </w:r>
     </w:p>
     <w:p>
@@ -1026,6 +1039,7 @@
         <w:pStyle w:val="ListParagraph"/>
         <w:spacing w:line="240" w:lineRule="auto"/>
         <w:ind w:left="1080"/>
+        <w:jc w:val="both"/>
         <w:rPr>
           <w:rFonts w:ascii="Arial" w:hAnsi="Arial" w:cs="Arial"/>
           <w:sz w:val="24"/>
@@ -1041,6 +1055,7 @@
           <w:numId w:val="1"/>
         </w:numPr>
         <w:spacing w:line="240" w:lineRule="auto"/>
+        <w:jc w:val="both"/>
         <w:rPr>
           <w:rFonts w:ascii="Arial" w:hAnsi="Arial" w:cs="Arial"/>
           <w:sz w:val="24"/>
@@ -1064,6 +1079,7 @@
           <w:numId w:val="2"/>
         </w:numPr>
         <w:spacing w:line="240" w:lineRule="auto"/>
+        <w:jc w:val="both"/>
         <w:rPr>
           <w:rFonts w:ascii="Arial" w:hAnsi="Arial" w:cs="Arial"/>
           <w:sz w:val="24"/>
@@ -1082,6 +1098,7 @@
     <w:p>
       <w:pPr>
         <w:spacing w:line="240" w:lineRule="auto"/>
+        <w:jc w:val="both"/>
         <w:rPr>
           <w:rFonts w:ascii="Arial" w:hAnsi="Arial" w:cs="Arial"/>
           <w:sz w:val="24"/>
@@ -1092,6 +1109,7 @@
     <w:p>
       <w:pPr>
         <w:spacing w:line="240" w:lineRule="auto"/>
+        <w:jc w:val="both"/>
         <w:rPr>
           <w:rFonts w:ascii="Arial" w:hAnsi="Arial" w:cs="Arial"/>
           <w:sz w:val="24"/>
@@ -1102,6 +1120,7 @@
     <w:p>
       <w:pPr>
         <w:spacing w:line="240" w:lineRule="auto"/>
+        <w:jc w:val="both"/>
         <w:rPr>
           <w:rFonts w:ascii="Arial" w:hAnsi="Arial" w:cs="Arial"/>
           <w:sz w:val="24"/>
@@ -1112,6 +1131,7 @@
     <w:p>
       <w:pPr>
         <w:spacing w:line="240" w:lineRule="auto"/>
+        <w:jc w:val="both"/>
         <w:rPr>
           <w:rFonts w:ascii="Arial" w:hAnsi="Arial" w:cs="Arial"/>
           <w:b/>
@@ -1132,6 +1152,7 @@
     <w:p>
       <w:pPr>
         <w:spacing w:line="240" w:lineRule="auto"/>
+        <w:jc w:val="both"/>
         <w:rPr>
           <w:rFonts w:ascii="Arial" w:hAnsi="Arial" w:cs="Arial"/>
           <w:sz w:val="24"/>
@@ -1142,6 +1163,7 @@
     <w:p>
       <w:pPr>
         <w:spacing w:line="240" w:lineRule="auto"/>
+        <w:jc w:val="both"/>
         <w:rPr>
           <w:rFonts w:ascii="Arial" w:hAnsi="Arial" w:cs="Arial"/>
           <w:b/>
@@ -1161,6 +1183,7 @@
     <w:p>
       <w:pPr>
         <w:spacing w:line="240" w:lineRule="auto"/>
+        <w:jc w:val="both"/>
         <w:rPr>
           <w:rFonts w:ascii="Arial" w:hAnsi="Arial" w:cs="Arial"/>
           <w:sz w:val="24"/>
@@ -1184,6 +1207,7 @@
           <w:numId w:val="4"/>
         </w:numPr>
         <w:spacing w:line="240" w:lineRule="auto"/>
+        <w:jc w:val="both"/>
         <w:rPr>
           <w:rFonts w:ascii="Arial" w:hAnsi="Arial" w:cs="Arial"/>
           <w:sz w:val="24"/>
@@ -1207,6 +1231,7 @@
           <w:numId w:val="2"/>
         </w:numPr>
         <w:spacing w:line="240" w:lineRule="auto"/>
+        <w:jc w:val="both"/>
         <w:rPr>
           <w:rFonts w:ascii="Arial" w:hAnsi="Arial" w:cs="Arial"/>
           <w:sz w:val="24"/>
@@ -1227,6 +1252,7 @@
         <w:pStyle w:val="ListParagraph"/>
         <w:spacing w:line="240" w:lineRule="auto"/>
         <w:ind w:left="1080"/>
+        <w:jc w:val="both"/>
         <w:rPr>
           <w:rFonts w:ascii="Arial" w:hAnsi="Arial" w:cs="Arial"/>
           <w:sz w:val="24"/>
@@ -1242,6 +1268,7 @@
           <w:numId w:val="4"/>
         </w:numPr>
         <w:spacing w:line="240" w:lineRule="auto"/>
+        <w:jc w:val="both"/>
         <w:rPr>
           <w:rFonts w:ascii="Arial" w:hAnsi="Arial" w:cs="Arial"/>
           <w:sz w:val="24"/>
@@ -1265,6 +1292,7 @@
           <w:numId w:val="2"/>
         </w:numPr>
         <w:spacing w:line="240" w:lineRule="auto"/>
+        <w:jc w:val="both"/>
         <w:rPr>
           <w:rFonts w:ascii="Arial" w:hAnsi="Arial" w:cs="Arial"/>
           <w:sz w:val="24"/>
@@ -1285,6 +1313,7 @@
         <w:pStyle w:val="ListParagraph"/>
         <w:spacing w:line="240" w:lineRule="auto"/>
         <w:ind w:left="1080"/>
+        <w:jc w:val="both"/>
         <w:rPr>
           <w:rFonts w:ascii="Arial" w:hAnsi="Arial" w:cs="Arial"/>
           <w:sz w:val="24"/>
@@ -1300,6 +1329,7 @@
           <w:numId w:val="4"/>
         </w:numPr>
         <w:spacing w:line="240" w:lineRule="auto"/>
+        <w:jc w:val="both"/>
         <w:rPr>
           <w:rFonts w:ascii="Arial" w:hAnsi="Arial" w:cs="Arial"/>
           <w:sz w:val="24"/>
@@ -1323,6 +1353,7 @@
           <w:numId w:val="2"/>
         </w:numPr>
         <w:spacing w:line="240" w:lineRule="auto"/>
+        <w:jc w:val="both"/>
         <w:rPr>
           <w:rFonts w:ascii="Arial" w:hAnsi="Arial" w:cs="Arial"/>
           <w:sz w:val="24"/>
@@ -1341,6 +1372,7 @@
     <w:p>
       <w:pPr>
         <w:spacing w:line="240" w:lineRule="auto"/>
+        <w:jc w:val="both"/>
         <w:rPr>
           <w:rFonts w:ascii="Arial" w:hAnsi="Arial" w:cs="Arial"/>
           <w:sz w:val="24"/>
@@ -1351,6 +1383,7 @@
     <w:p>
       <w:pPr>
         <w:spacing w:line="240" w:lineRule="auto"/>
+        <w:jc w:val="both"/>
         <w:rPr>
           <w:rFonts w:ascii="Arial" w:hAnsi="Arial" w:cs="Arial"/>
           <w:sz w:val="24"/>
@@ -1434,45 +1467,1581 @@
     </w:p>
     <w:p>
       <w:pPr>
-        <w:spacing w:line="360" w:lineRule="auto"/>
-        <w:jc w:val="both"/>
-        <w:rPr>
-          <w:rFonts w:ascii="Arial" w:hAnsi="Arial" w:cs="Arial"/>
-          <w:sz w:val="24"/>
-          <w:szCs w:val="24"/>
-        </w:rPr>
-      </w:pPr>
-    </w:p>
-    <w:p>
-      <w:pPr>
-        <w:spacing w:line="360" w:lineRule="auto"/>
-        <w:jc w:val="both"/>
-        <w:rPr>
-          <w:rFonts w:ascii="Arial" w:hAnsi="Arial" w:cs="Arial"/>
-          <w:sz w:val="24"/>
-          <w:szCs w:val="24"/>
-        </w:rPr>
-      </w:pPr>
-    </w:p>
-    <w:p>
-      <w:pPr>
-        <w:spacing w:line="360" w:lineRule="auto"/>
-        <w:jc w:val="both"/>
-        <w:rPr>
-          <w:rFonts w:ascii="Arial" w:hAnsi="Arial" w:cs="Arial"/>
-          <w:sz w:val="24"/>
-          <w:szCs w:val="24"/>
-        </w:rPr>
-      </w:pPr>
-    </w:p>
-    <w:p>
-      <w:pPr>
-        <w:spacing w:line="360" w:lineRule="auto"/>
-        <w:jc w:val="both"/>
-        <w:rPr>
-          <w:rFonts w:ascii="Arial" w:hAnsi="Arial" w:cs="Arial"/>
-          <w:sz w:val="24"/>
-          <w:szCs w:val="24"/>
+        <w:rPr>
+          <w:rFonts w:ascii="Arial" w:hAnsi="Arial" w:cs="Arial"/>
+          <w:sz w:val="24"/>
+          <w:szCs w:val="24"/>
+        </w:rPr>
+      </w:pPr>
+      <w:r>
+        <w:rPr>
+          <w:rFonts w:ascii="Arial" w:hAnsi="Arial" w:cs="Arial"/>
+          <w:b/>
+          <w:sz w:val="24"/>
+          <w:szCs w:val="24"/>
+        </w:rPr>
+        <w:lastRenderedPageBreak/>
+        <w:t xml:space="preserve">5.1 </w:t>
+      </w:r>
+      <w:r>
+        <w:rPr>
+          <w:rFonts w:ascii="Arial" w:hAnsi="Arial" w:cs="Arial"/>
+          <w:b/>
+          <w:sz w:val="24"/>
+          <w:szCs w:val="24"/>
+          <w:lang w:val="en-US"/>
+        </w:rPr>
+        <w:t>Functional requirements</w:t>
+      </w:r>
+    </w:p>
+    <w:p>
+      <w:pPr>
+        <w:rPr>
+          <w:rFonts w:ascii="Arial" w:hAnsi="Arial" w:cs="Arial"/>
+          <w:b/>
+          <w:sz w:val="24"/>
+          <w:szCs w:val="24"/>
+          <w:lang w:val="en-US"/>
+        </w:rPr>
+      </w:pPr>
+    </w:p>
+    <w:tbl>
+      <w:tblPr>
+        <w:tblStyle w:val="TableGrid"/>
+        <w:tblW w:w="0" w:type="auto"/>
+        <w:tblLook w:val="04A0" w:firstRow="1" w:lastRow="0" w:firstColumn="1" w:lastColumn="0" w:noHBand="0" w:noVBand="1"/>
+      </w:tblPr>
+      <w:tblGrid>
+        <w:gridCol w:w="4500"/>
+        <w:gridCol w:w="4516"/>
+      </w:tblGrid>
+      <w:tr>
+        <w:trPr>
+          <w:trHeight w:val="70"/>
+        </w:trPr>
+        <w:tc>
+          <w:tcPr>
+            <w:tcW w:w="9016" w:type="dxa"/>
+            <w:gridSpan w:val="2"/>
+          </w:tcPr>
+          <w:p>
+            <w:pPr>
+              <w:pStyle w:val="ListParagraph"/>
+              <w:numPr>
+                <w:ilvl w:val="0"/>
+                <w:numId w:val="5"/>
+              </w:numPr>
+              <w:spacing w:after="0" w:line="240" w:lineRule="auto"/>
+              <w:rPr>
+                <w:rFonts w:ascii="Arial" w:hAnsi="Arial" w:cs="Arial"/>
+                <w:sz w:val="24"/>
+                <w:szCs w:val="24"/>
+                <w:lang w:val="en-US"/>
+              </w:rPr>
+            </w:pPr>
+            <w:r>
+              <w:rPr>
+                <w:rFonts w:ascii="Arial" w:hAnsi="Arial" w:cs="Arial"/>
+                <w:sz w:val="24"/>
+                <w:szCs w:val="24"/>
+                <w:lang w:val="en-US"/>
+              </w:rPr>
+              <w:t>The website must display the following products:</w:t>
+            </w:r>
+          </w:p>
+        </w:tc>
+      </w:tr>
+      <w:tr>
+        <w:trPr>
+          <w:trHeight w:val="70"/>
+        </w:trPr>
+        <w:tc>
+          <w:tcPr>
+            <w:tcW w:w="4500" w:type="dxa"/>
+          </w:tcPr>
+          <w:p>
+            <w:pPr>
+              <w:pStyle w:val="ListParagraph"/>
+              <w:spacing w:after="0" w:line="240" w:lineRule="auto"/>
+              <w:rPr>
+                <w:rFonts w:ascii="Arial" w:hAnsi="Arial" w:cs="Arial"/>
+                <w:sz w:val="24"/>
+                <w:szCs w:val="24"/>
+                <w:lang w:val="en-US"/>
+              </w:rPr>
+            </w:pPr>
+            <w:r>
+              <w:rPr>
+                <w:rFonts w:ascii="Arial" w:hAnsi="Arial" w:cs="Arial"/>
+                <w:sz w:val="24"/>
+                <w:szCs w:val="24"/>
+                <w:lang w:val="en-US"/>
+              </w:rPr>
+              <w:t>1.1 Brides dresses</w:t>
+            </w:r>
+          </w:p>
+        </w:tc>
+        <w:tc>
+          <w:tcPr>
+            <w:tcW w:w="4516" w:type="dxa"/>
+          </w:tcPr>
+          <w:p>
+            <w:pPr>
+              <w:pStyle w:val="ListParagraph"/>
+              <w:numPr>
+                <w:ilvl w:val="0"/>
+                <w:numId w:val="2"/>
+              </w:numPr>
+              <w:spacing w:after="0" w:line="240" w:lineRule="auto"/>
+              <w:rPr>
+                <w:rFonts w:ascii="Arial" w:hAnsi="Arial" w:cs="Arial"/>
+                <w:sz w:val="24"/>
+                <w:szCs w:val="24"/>
+                <w:lang w:val="en-US"/>
+              </w:rPr>
+            </w:pPr>
+            <w:r>
+              <w:rPr>
+                <w:rFonts w:ascii="Arial" w:hAnsi="Arial" w:cs="Arial"/>
+                <w:sz w:val="24"/>
+                <w:szCs w:val="24"/>
+                <w:lang w:val="en-US"/>
+              </w:rPr>
+              <w:t>measurements</w:t>
+            </w:r>
+          </w:p>
+          <w:p>
+            <w:pPr>
+              <w:pStyle w:val="ListParagraph"/>
+              <w:numPr>
+                <w:ilvl w:val="0"/>
+                <w:numId w:val="2"/>
+              </w:numPr>
+              <w:spacing w:after="0" w:line="240" w:lineRule="auto"/>
+              <w:rPr>
+                <w:rFonts w:ascii="Arial" w:hAnsi="Arial" w:cs="Arial"/>
+                <w:sz w:val="24"/>
+                <w:szCs w:val="24"/>
+                <w:lang w:val="en-US"/>
+              </w:rPr>
+            </w:pPr>
+            <w:r>
+              <w:rPr>
+                <w:rFonts w:ascii="Arial" w:hAnsi="Arial" w:cs="Arial"/>
+                <w:sz w:val="24"/>
+                <w:szCs w:val="24"/>
+                <w:lang w:val="en-US"/>
+              </w:rPr>
+              <w:t>color</w:t>
+            </w:r>
+          </w:p>
+          <w:p>
+            <w:pPr>
+              <w:pStyle w:val="ListParagraph"/>
+              <w:numPr>
+                <w:ilvl w:val="0"/>
+                <w:numId w:val="2"/>
+              </w:numPr>
+              <w:spacing w:after="0" w:line="240" w:lineRule="auto"/>
+              <w:rPr>
+                <w:rFonts w:ascii="Arial" w:hAnsi="Arial" w:cs="Arial"/>
+                <w:sz w:val="24"/>
+                <w:szCs w:val="24"/>
+                <w:lang w:val="en-US"/>
+              </w:rPr>
+            </w:pPr>
+            <w:r>
+              <w:rPr>
+                <w:rFonts w:ascii="Arial" w:hAnsi="Arial" w:cs="Arial"/>
+                <w:sz w:val="24"/>
+                <w:szCs w:val="24"/>
+                <w:lang w:val="en-US"/>
+              </w:rPr>
+              <w:t>material</w:t>
+            </w:r>
+          </w:p>
+          <w:p>
+            <w:pPr>
+              <w:pStyle w:val="ListParagraph"/>
+              <w:numPr>
+                <w:ilvl w:val="0"/>
+                <w:numId w:val="2"/>
+              </w:numPr>
+              <w:spacing w:after="0" w:line="240" w:lineRule="auto"/>
+              <w:rPr>
+                <w:rFonts w:ascii="Arial" w:hAnsi="Arial" w:cs="Arial"/>
+                <w:sz w:val="24"/>
+                <w:szCs w:val="24"/>
+                <w:lang w:val="en-US"/>
+              </w:rPr>
+            </w:pPr>
+            <w:r>
+              <w:rPr>
+                <w:rFonts w:ascii="Arial" w:hAnsi="Arial" w:cs="Arial"/>
+                <w:sz w:val="24"/>
+                <w:szCs w:val="24"/>
+                <w:lang w:val="en-US"/>
+              </w:rPr>
+              <w:t>type</w:t>
+            </w:r>
+          </w:p>
+          <w:p>
+            <w:pPr>
+              <w:pStyle w:val="ListParagraph"/>
+              <w:numPr>
+                <w:ilvl w:val="0"/>
+                <w:numId w:val="2"/>
+              </w:numPr>
+              <w:spacing w:after="0" w:line="240" w:lineRule="auto"/>
+              <w:rPr>
+                <w:rFonts w:ascii="Arial" w:hAnsi="Arial" w:cs="Arial"/>
+                <w:sz w:val="24"/>
+                <w:szCs w:val="24"/>
+                <w:lang w:val="en-US"/>
+              </w:rPr>
+            </w:pPr>
+            <w:r>
+              <w:rPr>
+                <w:rFonts w:ascii="Arial" w:hAnsi="Arial" w:cs="Arial"/>
+                <w:sz w:val="24"/>
+                <w:szCs w:val="24"/>
+                <w:lang w:val="en-US"/>
+              </w:rPr>
+              <w:t>price</w:t>
+            </w:r>
+          </w:p>
+        </w:tc>
+      </w:tr>
+      <w:tr>
+        <w:tc>
+          <w:tcPr>
+            <w:tcW w:w="4500" w:type="dxa"/>
+          </w:tcPr>
+          <w:p>
+            <w:pPr>
+              <w:pStyle w:val="ListParagraph"/>
+              <w:spacing w:after="0" w:line="240" w:lineRule="auto"/>
+              <w:rPr>
+                <w:rFonts w:ascii="Arial" w:hAnsi="Arial" w:cs="Arial"/>
+                <w:sz w:val="24"/>
+                <w:szCs w:val="24"/>
+                <w:lang w:val="en-US"/>
+              </w:rPr>
+            </w:pPr>
+            <w:r>
+              <w:rPr>
+                <w:rFonts w:ascii="Arial" w:hAnsi="Arial" w:cs="Arial"/>
+                <w:sz w:val="24"/>
+                <w:szCs w:val="24"/>
+                <w:lang w:val="en-US"/>
+              </w:rPr>
+              <w:t>1.2 Brides shoes</w:t>
+            </w:r>
+          </w:p>
+        </w:tc>
+        <w:tc>
+          <w:tcPr>
+            <w:tcW w:w="4516" w:type="dxa"/>
+          </w:tcPr>
+          <w:p>
+            <w:pPr>
+              <w:pStyle w:val="ListParagraph"/>
+              <w:numPr>
+                <w:ilvl w:val="0"/>
+                <w:numId w:val="6"/>
+              </w:numPr>
+              <w:spacing w:after="0" w:line="240" w:lineRule="auto"/>
+              <w:rPr>
+                <w:rFonts w:ascii="Arial" w:hAnsi="Arial" w:cs="Arial"/>
+                <w:sz w:val="24"/>
+                <w:szCs w:val="24"/>
+                <w:lang w:val="en-US"/>
+              </w:rPr>
+            </w:pPr>
+            <w:r>
+              <w:rPr>
+                <w:rFonts w:ascii="Arial" w:hAnsi="Arial" w:cs="Arial"/>
+                <w:sz w:val="24"/>
+                <w:szCs w:val="24"/>
+                <w:lang w:val="en-US"/>
+              </w:rPr>
+              <w:t>Size</w:t>
+            </w:r>
+          </w:p>
+          <w:p>
+            <w:pPr>
+              <w:pStyle w:val="ListParagraph"/>
+              <w:numPr>
+                <w:ilvl w:val="0"/>
+                <w:numId w:val="6"/>
+              </w:numPr>
+              <w:spacing w:after="0" w:line="240" w:lineRule="auto"/>
+              <w:rPr>
+                <w:rFonts w:ascii="Arial" w:hAnsi="Arial" w:cs="Arial"/>
+                <w:sz w:val="24"/>
+                <w:szCs w:val="24"/>
+                <w:lang w:val="en-US"/>
+              </w:rPr>
+            </w:pPr>
+            <w:r>
+              <w:rPr>
+                <w:rFonts w:ascii="Arial" w:hAnsi="Arial" w:cs="Arial"/>
+                <w:sz w:val="24"/>
+                <w:szCs w:val="24"/>
+                <w:lang w:val="en-US"/>
+              </w:rPr>
+              <w:t>Type</w:t>
+            </w:r>
+          </w:p>
+          <w:p>
+            <w:pPr>
+              <w:pStyle w:val="ListParagraph"/>
+              <w:numPr>
+                <w:ilvl w:val="0"/>
+                <w:numId w:val="6"/>
+              </w:numPr>
+              <w:spacing w:after="0" w:line="240" w:lineRule="auto"/>
+              <w:rPr>
+                <w:rFonts w:ascii="Arial" w:hAnsi="Arial" w:cs="Arial"/>
+                <w:sz w:val="24"/>
+                <w:szCs w:val="24"/>
+                <w:lang w:val="en-US"/>
+              </w:rPr>
+            </w:pPr>
+            <w:r>
+              <w:rPr>
+                <w:rFonts w:ascii="Arial" w:hAnsi="Arial" w:cs="Arial"/>
+                <w:sz w:val="24"/>
+                <w:szCs w:val="24"/>
+                <w:lang w:val="en-US"/>
+              </w:rPr>
+              <w:t>Color</w:t>
+            </w:r>
+          </w:p>
+          <w:p>
+            <w:pPr>
+              <w:pStyle w:val="ListParagraph"/>
+              <w:numPr>
+                <w:ilvl w:val="0"/>
+                <w:numId w:val="6"/>
+              </w:numPr>
+              <w:spacing w:after="0" w:line="240" w:lineRule="auto"/>
+              <w:rPr>
+                <w:rFonts w:ascii="Arial" w:hAnsi="Arial" w:cs="Arial"/>
+                <w:sz w:val="24"/>
+                <w:szCs w:val="24"/>
+                <w:lang w:val="en-US"/>
+              </w:rPr>
+            </w:pPr>
+            <w:r>
+              <w:rPr>
+                <w:rFonts w:ascii="Arial" w:hAnsi="Arial" w:cs="Arial"/>
+                <w:sz w:val="24"/>
+                <w:szCs w:val="24"/>
+                <w:lang w:val="en-US"/>
+              </w:rPr>
+              <w:t>price</w:t>
+            </w:r>
+          </w:p>
+        </w:tc>
+      </w:tr>
+      <w:tr>
+        <w:tc>
+          <w:tcPr>
+            <w:tcW w:w="4500" w:type="dxa"/>
+          </w:tcPr>
+          <w:p>
+            <w:pPr>
+              <w:pStyle w:val="ListParagraph"/>
+              <w:spacing w:after="0" w:line="240" w:lineRule="auto"/>
+              <w:rPr>
+                <w:rFonts w:ascii="Arial" w:hAnsi="Arial" w:cs="Arial"/>
+                <w:sz w:val="24"/>
+                <w:szCs w:val="24"/>
+                <w:lang w:val="en-US"/>
+              </w:rPr>
+            </w:pPr>
+            <w:r>
+              <w:rPr>
+                <w:rFonts w:ascii="Arial" w:hAnsi="Arial" w:cs="Arial"/>
+                <w:sz w:val="24"/>
+                <w:szCs w:val="24"/>
+                <w:lang w:val="en-US"/>
+              </w:rPr>
+              <w:t>1.3 Jewelry</w:t>
+            </w:r>
+          </w:p>
+        </w:tc>
+        <w:tc>
+          <w:tcPr>
+            <w:tcW w:w="4516" w:type="dxa"/>
+          </w:tcPr>
+          <w:p>
+            <w:pPr>
+              <w:pStyle w:val="ListParagraph"/>
+              <w:numPr>
+                <w:ilvl w:val="0"/>
+                <w:numId w:val="7"/>
+              </w:numPr>
+              <w:spacing w:after="0" w:line="240" w:lineRule="auto"/>
+              <w:rPr>
+                <w:rFonts w:ascii="Arial" w:hAnsi="Arial" w:cs="Arial"/>
+                <w:sz w:val="24"/>
+                <w:szCs w:val="24"/>
+                <w:lang w:val="en-US"/>
+              </w:rPr>
+            </w:pPr>
+            <w:r>
+              <w:rPr>
+                <w:rFonts w:ascii="Arial" w:hAnsi="Arial" w:cs="Arial"/>
+                <w:sz w:val="24"/>
+                <w:szCs w:val="24"/>
+                <w:lang w:val="en-US"/>
+              </w:rPr>
+              <w:t>crystals</w:t>
+            </w:r>
+          </w:p>
+          <w:p>
+            <w:pPr>
+              <w:pStyle w:val="ListParagraph"/>
+              <w:numPr>
+                <w:ilvl w:val="0"/>
+                <w:numId w:val="7"/>
+              </w:numPr>
+              <w:spacing w:after="0" w:line="240" w:lineRule="auto"/>
+              <w:rPr>
+                <w:rFonts w:ascii="Arial" w:hAnsi="Arial" w:cs="Arial"/>
+                <w:sz w:val="24"/>
+                <w:szCs w:val="24"/>
+                <w:lang w:val="en-US"/>
+              </w:rPr>
+            </w:pPr>
+            <w:r>
+              <w:rPr>
+                <w:rFonts w:ascii="Arial" w:hAnsi="Arial" w:cs="Arial"/>
+                <w:sz w:val="24"/>
+                <w:szCs w:val="24"/>
+                <w:lang w:val="en-US"/>
+              </w:rPr>
+              <w:t>type</w:t>
+            </w:r>
+          </w:p>
+          <w:p>
+            <w:pPr>
+              <w:pStyle w:val="ListParagraph"/>
+              <w:numPr>
+                <w:ilvl w:val="0"/>
+                <w:numId w:val="7"/>
+              </w:numPr>
+              <w:spacing w:after="0" w:line="240" w:lineRule="auto"/>
+              <w:rPr>
+                <w:rFonts w:ascii="Arial" w:hAnsi="Arial" w:cs="Arial"/>
+                <w:sz w:val="24"/>
+                <w:szCs w:val="24"/>
+                <w:lang w:val="en-US"/>
+              </w:rPr>
+            </w:pPr>
+            <w:r>
+              <w:rPr>
+                <w:rFonts w:ascii="Arial" w:hAnsi="Arial" w:cs="Arial"/>
+                <w:sz w:val="24"/>
+                <w:szCs w:val="24"/>
+                <w:lang w:val="en-US"/>
+              </w:rPr>
+              <w:t>price</w:t>
+            </w:r>
+          </w:p>
+        </w:tc>
+      </w:tr>
+      <w:tr>
+        <w:tc>
+          <w:tcPr>
+            <w:tcW w:w="4500" w:type="dxa"/>
+          </w:tcPr>
+          <w:p>
+            <w:pPr>
+              <w:pStyle w:val="ListParagraph"/>
+              <w:numPr>
+                <w:ilvl w:val="1"/>
+                <w:numId w:val="5"/>
+              </w:numPr>
+              <w:spacing w:after="0" w:line="240" w:lineRule="auto"/>
+              <w:rPr>
+                <w:rFonts w:ascii="Arial" w:hAnsi="Arial" w:cs="Arial"/>
+                <w:sz w:val="24"/>
+                <w:szCs w:val="24"/>
+                <w:lang w:val="en-US"/>
+              </w:rPr>
+            </w:pPr>
+            <w:r>
+              <w:rPr>
+                <w:rFonts w:ascii="Arial" w:hAnsi="Arial" w:cs="Arial"/>
+                <w:sz w:val="24"/>
+                <w:szCs w:val="24"/>
+                <w:lang w:val="en-US"/>
+              </w:rPr>
+              <w:t>Grooms Suit</w:t>
+            </w:r>
+          </w:p>
+        </w:tc>
+        <w:tc>
+          <w:tcPr>
+            <w:tcW w:w="4516" w:type="dxa"/>
+          </w:tcPr>
+          <w:p>
+            <w:pPr>
+              <w:pStyle w:val="ListParagraph"/>
+              <w:numPr>
+                <w:ilvl w:val="0"/>
+                <w:numId w:val="7"/>
+              </w:numPr>
+              <w:spacing w:after="0" w:line="240" w:lineRule="auto"/>
+              <w:rPr>
+                <w:rFonts w:ascii="Arial" w:hAnsi="Arial" w:cs="Arial"/>
+                <w:sz w:val="24"/>
+                <w:szCs w:val="24"/>
+                <w:lang w:val="en-US"/>
+              </w:rPr>
+            </w:pPr>
+            <w:r>
+              <w:rPr>
+                <w:rFonts w:ascii="Arial" w:hAnsi="Arial" w:cs="Arial"/>
+                <w:sz w:val="24"/>
+                <w:szCs w:val="24"/>
+                <w:lang w:val="en-US"/>
+              </w:rPr>
+              <w:t>type</w:t>
+            </w:r>
+          </w:p>
+          <w:p>
+            <w:pPr>
+              <w:pStyle w:val="ListParagraph"/>
+              <w:numPr>
+                <w:ilvl w:val="0"/>
+                <w:numId w:val="7"/>
+              </w:numPr>
+              <w:spacing w:after="0" w:line="240" w:lineRule="auto"/>
+              <w:rPr>
+                <w:rFonts w:ascii="Arial" w:hAnsi="Arial" w:cs="Arial"/>
+                <w:sz w:val="24"/>
+                <w:szCs w:val="24"/>
+                <w:lang w:val="en-US"/>
+              </w:rPr>
+            </w:pPr>
+            <w:r>
+              <w:rPr>
+                <w:rFonts w:ascii="Arial" w:hAnsi="Arial" w:cs="Arial"/>
+                <w:sz w:val="24"/>
+                <w:szCs w:val="24"/>
+                <w:lang w:val="en-US"/>
+              </w:rPr>
+              <w:t>measurements</w:t>
+            </w:r>
+          </w:p>
+          <w:p>
+            <w:pPr>
+              <w:pStyle w:val="ListParagraph"/>
+              <w:numPr>
+                <w:ilvl w:val="0"/>
+                <w:numId w:val="7"/>
+              </w:numPr>
+              <w:spacing w:after="0" w:line="240" w:lineRule="auto"/>
+              <w:rPr>
+                <w:rFonts w:ascii="Arial" w:hAnsi="Arial" w:cs="Arial"/>
+                <w:sz w:val="24"/>
+                <w:szCs w:val="24"/>
+                <w:lang w:val="en-US"/>
+              </w:rPr>
+            </w:pPr>
+            <w:r>
+              <w:rPr>
+                <w:rFonts w:ascii="Arial" w:hAnsi="Arial" w:cs="Arial"/>
+                <w:sz w:val="24"/>
+                <w:szCs w:val="24"/>
+                <w:lang w:val="en-US"/>
+              </w:rPr>
+              <w:t>material</w:t>
+            </w:r>
+          </w:p>
+          <w:p>
+            <w:pPr>
+              <w:pStyle w:val="ListParagraph"/>
+              <w:numPr>
+                <w:ilvl w:val="0"/>
+                <w:numId w:val="7"/>
+              </w:numPr>
+              <w:spacing w:after="0" w:line="240" w:lineRule="auto"/>
+              <w:rPr>
+                <w:rFonts w:ascii="Arial" w:hAnsi="Arial" w:cs="Arial"/>
+                <w:sz w:val="24"/>
+                <w:szCs w:val="24"/>
+                <w:lang w:val="en-US"/>
+              </w:rPr>
+            </w:pPr>
+            <w:r>
+              <w:rPr>
+                <w:rFonts w:ascii="Arial" w:hAnsi="Arial" w:cs="Arial"/>
+                <w:sz w:val="24"/>
+                <w:szCs w:val="24"/>
+                <w:lang w:val="en-US"/>
+              </w:rPr>
+              <w:t>color</w:t>
+            </w:r>
+          </w:p>
+          <w:p>
+            <w:pPr>
+              <w:pStyle w:val="ListParagraph"/>
+              <w:numPr>
+                <w:ilvl w:val="0"/>
+                <w:numId w:val="7"/>
+              </w:numPr>
+              <w:spacing w:after="0" w:line="240" w:lineRule="auto"/>
+              <w:rPr>
+                <w:rFonts w:ascii="Arial" w:hAnsi="Arial" w:cs="Arial"/>
+                <w:sz w:val="24"/>
+                <w:szCs w:val="24"/>
+                <w:lang w:val="en-US"/>
+              </w:rPr>
+            </w:pPr>
+            <w:r>
+              <w:rPr>
+                <w:rFonts w:ascii="Arial" w:hAnsi="Arial" w:cs="Arial"/>
+                <w:sz w:val="24"/>
+                <w:szCs w:val="24"/>
+                <w:lang w:val="en-US"/>
+              </w:rPr>
+              <w:t>price</w:t>
+            </w:r>
+          </w:p>
+        </w:tc>
+      </w:tr>
+      <w:tr>
+        <w:trPr>
+          <w:trHeight w:val="233"/>
+        </w:trPr>
+        <w:tc>
+          <w:tcPr>
+            <w:tcW w:w="4500" w:type="dxa"/>
+          </w:tcPr>
+          <w:p>
+            <w:pPr>
+              <w:pStyle w:val="ListParagraph"/>
+              <w:numPr>
+                <w:ilvl w:val="1"/>
+                <w:numId w:val="5"/>
+              </w:numPr>
+              <w:spacing w:after="0" w:line="240" w:lineRule="auto"/>
+              <w:rPr>
+                <w:rFonts w:ascii="Arial" w:hAnsi="Arial" w:cs="Arial"/>
+                <w:sz w:val="24"/>
+                <w:szCs w:val="24"/>
+                <w:lang w:val="en-US"/>
+              </w:rPr>
+            </w:pPr>
+            <w:r>
+              <w:rPr>
+                <w:rFonts w:ascii="Arial" w:hAnsi="Arial" w:cs="Arial"/>
+                <w:sz w:val="24"/>
+                <w:szCs w:val="24"/>
+                <w:lang w:val="en-US"/>
+              </w:rPr>
+              <w:t>Grooms shoes</w:t>
+            </w:r>
+          </w:p>
+        </w:tc>
+        <w:tc>
+          <w:tcPr>
+            <w:tcW w:w="4516" w:type="dxa"/>
+          </w:tcPr>
+          <w:p>
+            <w:pPr>
+              <w:pStyle w:val="ListParagraph"/>
+              <w:numPr>
+                <w:ilvl w:val="0"/>
+                <w:numId w:val="7"/>
+              </w:numPr>
+              <w:spacing w:after="0" w:line="240" w:lineRule="auto"/>
+              <w:rPr>
+                <w:rFonts w:ascii="Arial" w:hAnsi="Arial" w:cs="Arial"/>
+                <w:sz w:val="24"/>
+                <w:szCs w:val="24"/>
+                <w:lang w:val="en-US"/>
+              </w:rPr>
+            </w:pPr>
+            <w:r>
+              <w:rPr>
+                <w:rFonts w:ascii="Arial" w:hAnsi="Arial" w:cs="Arial"/>
+                <w:sz w:val="24"/>
+                <w:szCs w:val="24"/>
+                <w:lang w:val="en-US"/>
+              </w:rPr>
+              <w:t>Type</w:t>
+            </w:r>
+          </w:p>
+          <w:p>
+            <w:pPr>
+              <w:pStyle w:val="ListParagraph"/>
+              <w:numPr>
+                <w:ilvl w:val="0"/>
+                <w:numId w:val="7"/>
+              </w:numPr>
+              <w:spacing w:after="0" w:line="240" w:lineRule="auto"/>
+              <w:rPr>
+                <w:rFonts w:ascii="Arial" w:hAnsi="Arial" w:cs="Arial"/>
+                <w:sz w:val="24"/>
+                <w:szCs w:val="24"/>
+                <w:lang w:val="en-US"/>
+              </w:rPr>
+            </w:pPr>
+            <w:r>
+              <w:rPr>
+                <w:rFonts w:ascii="Arial" w:hAnsi="Arial" w:cs="Arial"/>
+                <w:sz w:val="24"/>
+                <w:szCs w:val="24"/>
+                <w:lang w:val="en-US"/>
+              </w:rPr>
+              <w:t>Color</w:t>
+            </w:r>
+          </w:p>
+          <w:p>
+            <w:pPr>
+              <w:pStyle w:val="ListParagraph"/>
+              <w:numPr>
+                <w:ilvl w:val="0"/>
+                <w:numId w:val="7"/>
+              </w:numPr>
+              <w:spacing w:after="0" w:line="240" w:lineRule="auto"/>
+              <w:rPr>
+                <w:rFonts w:ascii="Arial" w:hAnsi="Arial" w:cs="Arial"/>
+                <w:sz w:val="24"/>
+                <w:szCs w:val="24"/>
+                <w:lang w:val="en-US"/>
+              </w:rPr>
+            </w:pPr>
+            <w:r>
+              <w:rPr>
+                <w:rFonts w:ascii="Arial" w:hAnsi="Arial" w:cs="Arial"/>
+                <w:sz w:val="24"/>
+                <w:szCs w:val="24"/>
+                <w:lang w:val="en-US"/>
+              </w:rPr>
+              <w:t>price</w:t>
+            </w:r>
+          </w:p>
+        </w:tc>
+      </w:tr>
+      <w:tr>
+        <w:trPr>
+          <w:trHeight w:val="1250"/>
+        </w:trPr>
+        <w:tc>
+          <w:tcPr>
+            <w:tcW w:w="4500" w:type="dxa"/>
+          </w:tcPr>
+          <w:p>
+            <w:pPr>
+              <w:pStyle w:val="ListParagraph"/>
+              <w:numPr>
+                <w:ilvl w:val="1"/>
+                <w:numId w:val="5"/>
+              </w:numPr>
+              <w:spacing w:after="0" w:line="240" w:lineRule="auto"/>
+              <w:rPr>
+                <w:rFonts w:ascii="Arial" w:hAnsi="Arial" w:cs="Arial"/>
+                <w:sz w:val="24"/>
+                <w:szCs w:val="24"/>
+                <w:lang w:val="en-US"/>
+              </w:rPr>
+            </w:pPr>
+            <w:r>
+              <w:rPr>
+                <w:rFonts w:ascii="Arial" w:hAnsi="Arial" w:cs="Arial"/>
+                <w:sz w:val="24"/>
+                <w:szCs w:val="24"/>
+                <w:lang w:val="en-US"/>
+              </w:rPr>
+              <w:t>Ties</w:t>
+            </w:r>
+          </w:p>
+        </w:tc>
+        <w:tc>
+          <w:tcPr>
+            <w:tcW w:w="4516" w:type="dxa"/>
+          </w:tcPr>
+          <w:p>
+            <w:pPr>
+              <w:pStyle w:val="ListParagraph"/>
+              <w:numPr>
+                <w:ilvl w:val="0"/>
+                <w:numId w:val="7"/>
+              </w:numPr>
+              <w:spacing w:after="0" w:line="240" w:lineRule="auto"/>
+              <w:rPr>
+                <w:rFonts w:ascii="Arial" w:hAnsi="Arial" w:cs="Arial"/>
+                <w:sz w:val="24"/>
+                <w:szCs w:val="24"/>
+                <w:lang w:val="en-US"/>
+              </w:rPr>
+            </w:pPr>
+            <w:r>
+              <w:rPr>
+                <w:rFonts w:ascii="Arial" w:hAnsi="Arial" w:cs="Arial"/>
+                <w:sz w:val="24"/>
+                <w:szCs w:val="24"/>
+                <w:lang w:val="en-US"/>
+              </w:rPr>
+              <w:t>Type</w:t>
+            </w:r>
+          </w:p>
+          <w:p>
+            <w:pPr>
+              <w:pStyle w:val="ListParagraph"/>
+              <w:numPr>
+                <w:ilvl w:val="0"/>
+                <w:numId w:val="7"/>
+              </w:numPr>
+              <w:spacing w:after="0" w:line="240" w:lineRule="auto"/>
+              <w:rPr>
+                <w:rFonts w:ascii="Arial" w:hAnsi="Arial" w:cs="Arial"/>
+                <w:sz w:val="24"/>
+                <w:szCs w:val="24"/>
+                <w:lang w:val="en-US"/>
+              </w:rPr>
+            </w:pPr>
+            <w:r>
+              <w:rPr>
+                <w:rFonts w:ascii="Arial" w:hAnsi="Arial" w:cs="Arial"/>
+                <w:sz w:val="24"/>
+                <w:szCs w:val="24"/>
+                <w:lang w:val="en-US"/>
+              </w:rPr>
+              <w:t>Color</w:t>
+            </w:r>
+          </w:p>
+          <w:p>
+            <w:pPr>
+              <w:pStyle w:val="ListParagraph"/>
+              <w:numPr>
+                <w:ilvl w:val="0"/>
+                <w:numId w:val="7"/>
+              </w:numPr>
+              <w:spacing w:after="0" w:line="240" w:lineRule="auto"/>
+              <w:rPr>
+                <w:rFonts w:ascii="Arial" w:hAnsi="Arial" w:cs="Arial"/>
+                <w:sz w:val="24"/>
+                <w:szCs w:val="24"/>
+                <w:lang w:val="en-US"/>
+              </w:rPr>
+            </w:pPr>
+            <w:r>
+              <w:rPr>
+                <w:rFonts w:ascii="Arial" w:hAnsi="Arial" w:cs="Arial"/>
+                <w:sz w:val="24"/>
+                <w:szCs w:val="24"/>
+                <w:lang w:val="en-US"/>
+              </w:rPr>
+              <w:t>Material</w:t>
+            </w:r>
+          </w:p>
+          <w:p>
+            <w:pPr>
+              <w:pStyle w:val="ListParagraph"/>
+              <w:numPr>
+                <w:ilvl w:val="0"/>
+                <w:numId w:val="7"/>
+              </w:numPr>
+              <w:spacing w:after="0" w:line="240" w:lineRule="auto"/>
+              <w:rPr>
+                <w:rFonts w:ascii="Arial" w:hAnsi="Arial" w:cs="Arial"/>
+                <w:sz w:val="24"/>
+                <w:szCs w:val="24"/>
+                <w:lang w:val="en-US"/>
+              </w:rPr>
+            </w:pPr>
+            <w:r>
+              <w:rPr>
+                <w:rFonts w:ascii="Arial" w:hAnsi="Arial" w:cs="Arial"/>
+                <w:sz w:val="24"/>
+                <w:szCs w:val="24"/>
+                <w:lang w:val="en-US"/>
+              </w:rPr>
+              <w:t>price</w:t>
+            </w:r>
+          </w:p>
+        </w:tc>
+      </w:tr>
+      <w:tr>
+        <w:trPr>
+          <w:trHeight w:val="800"/>
+        </w:trPr>
+        <w:tc>
+          <w:tcPr>
+            <w:tcW w:w="9016" w:type="dxa"/>
+            <w:gridSpan w:val="2"/>
+          </w:tcPr>
+          <w:p>
+            <w:pPr>
+              <w:pStyle w:val="ListParagraph"/>
+              <w:numPr>
+                <w:ilvl w:val="0"/>
+                <w:numId w:val="5"/>
+              </w:numPr>
+              <w:spacing w:after="0" w:line="240" w:lineRule="auto"/>
+              <w:rPr>
+                <w:rFonts w:ascii="Arial" w:hAnsi="Arial" w:cs="Arial"/>
+                <w:sz w:val="24"/>
+                <w:szCs w:val="24"/>
+                <w:lang w:val="en-US"/>
+              </w:rPr>
+            </w:pPr>
+            <w:r>
+              <w:rPr>
+                <w:rFonts w:ascii="Arial" w:hAnsi="Arial" w:cs="Arial"/>
+                <w:sz w:val="24"/>
+                <w:szCs w:val="24"/>
+                <w:lang w:val="en-US"/>
+              </w:rPr>
+              <w:t>The website should have a home page that shows the purpose of the organization.</w:t>
+            </w:r>
+          </w:p>
+          <w:p>
+            <w:pPr>
+              <w:ind w:left="360"/>
+              <w:rPr>
+                <w:rFonts w:ascii="Arial" w:hAnsi="Arial" w:cs="Arial"/>
+                <w:sz w:val="24"/>
+                <w:szCs w:val="24"/>
+                <w:lang w:val="en-US"/>
+              </w:rPr>
+            </w:pPr>
+          </w:p>
+        </w:tc>
+      </w:tr>
+      <w:tr>
+        <w:trPr>
+          <w:trHeight w:val="773"/>
+        </w:trPr>
+        <w:tc>
+          <w:tcPr>
+            <w:tcW w:w="9016" w:type="dxa"/>
+            <w:gridSpan w:val="2"/>
+          </w:tcPr>
+          <w:p>
+            <w:pPr>
+              <w:pStyle w:val="ListParagraph"/>
+              <w:numPr>
+                <w:ilvl w:val="0"/>
+                <w:numId w:val="5"/>
+              </w:numPr>
+              <w:spacing w:after="0" w:line="240" w:lineRule="auto"/>
+              <w:rPr>
+                <w:rFonts w:ascii="Arial" w:hAnsi="Arial" w:cs="Arial"/>
+                <w:sz w:val="24"/>
+                <w:szCs w:val="24"/>
+                <w:lang w:val="en-US"/>
+              </w:rPr>
+            </w:pPr>
+            <w:r>
+              <w:rPr>
+                <w:rFonts w:ascii="Arial" w:hAnsi="Arial" w:cs="Arial"/>
+                <w:sz w:val="24"/>
+                <w:szCs w:val="24"/>
+                <w:lang w:val="en-US"/>
+              </w:rPr>
+              <w:t>The website should have a home page where customers can view the products that is available.</w:t>
+            </w:r>
+          </w:p>
+        </w:tc>
+      </w:tr>
+      <w:tr>
+        <w:trPr>
+          <w:trHeight w:val="800"/>
+        </w:trPr>
+        <w:tc>
+          <w:tcPr>
+            <w:tcW w:w="9016" w:type="dxa"/>
+            <w:gridSpan w:val="2"/>
+          </w:tcPr>
+          <w:p>
+            <w:pPr>
+              <w:pStyle w:val="ListParagraph"/>
+              <w:numPr>
+                <w:ilvl w:val="0"/>
+                <w:numId w:val="5"/>
+              </w:numPr>
+              <w:spacing w:after="0" w:line="240" w:lineRule="auto"/>
+              <w:rPr>
+                <w:rFonts w:ascii="Arial" w:hAnsi="Arial" w:cs="Arial"/>
+                <w:sz w:val="24"/>
+                <w:szCs w:val="24"/>
+                <w:lang w:val="en-US"/>
+              </w:rPr>
+            </w:pPr>
+            <w:r>
+              <w:rPr>
+                <w:rFonts w:ascii="Arial" w:hAnsi="Arial" w:cs="Arial"/>
+                <w:sz w:val="24"/>
+                <w:szCs w:val="24"/>
+                <w:lang w:val="en-US"/>
+              </w:rPr>
+              <w:t xml:space="preserve">Customers should be able to view the total amount that they are supposed to pay. </w:t>
+            </w:r>
+          </w:p>
+        </w:tc>
+      </w:tr>
+      <w:tr>
+        <w:trPr>
+          <w:trHeight w:val="710"/>
+        </w:trPr>
+        <w:tc>
+          <w:tcPr>
+            <w:tcW w:w="9016" w:type="dxa"/>
+            <w:gridSpan w:val="2"/>
+          </w:tcPr>
+          <w:p>
+            <w:pPr>
+              <w:pStyle w:val="ListParagraph"/>
+              <w:numPr>
+                <w:ilvl w:val="0"/>
+                <w:numId w:val="5"/>
+              </w:numPr>
+              <w:spacing w:after="0" w:line="240" w:lineRule="auto"/>
+              <w:rPr>
+                <w:rFonts w:ascii="Arial" w:hAnsi="Arial" w:cs="Arial"/>
+                <w:sz w:val="24"/>
+                <w:szCs w:val="24"/>
+                <w:lang w:val="en-US"/>
+              </w:rPr>
+            </w:pPr>
+            <w:r>
+              <w:rPr>
+                <w:rFonts w:ascii="Arial" w:hAnsi="Arial" w:cs="Arial"/>
+                <w:sz w:val="24"/>
+                <w:szCs w:val="24"/>
+                <w:lang w:val="en-US"/>
+              </w:rPr>
+              <w:t>The website home page must show the contact details of the organization.</w:t>
+            </w:r>
+          </w:p>
+        </w:tc>
+      </w:tr>
+    </w:tbl>
+    <w:p>
+      <w:pPr>
+        <w:spacing w:line="360" w:lineRule="auto"/>
+        <w:jc w:val="both"/>
+        <w:rPr>
+          <w:rFonts w:ascii="Arial" w:hAnsi="Arial" w:cs="Arial"/>
+          <w:sz w:val="24"/>
+          <w:szCs w:val="24"/>
+        </w:rPr>
+      </w:pPr>
+    </w:p>
+    <w:p>
+      <w:pPr>
+        <w:spacing w:line="360" w:lineRule="auto"/>
+        <w:jc w:val="both"/>
+        <w:rPr>
+          <w:rFonts w:ascii="Arial" w:hAnsi="Arial" w:cs="Arial"/>
+          <w:b/>
+          <w:sz w:val="24"/>
+          <w:szCs w:val="24"/>
+        </w:rPr>
+      </w:pPr>
+    </w:p>
+    <w:p>
+      <w:pPr>
+        <w:spacing w:line="360" w:lineRule="auto"/>
+        <w:jc w:val="both"/>
+        <w:rPr>
+          <w:rFonts w:ascii="Arial" w:hAnsi="Arial" w:cs="Arial"/>
+          <w:b/>
+          <w:sz w:val="24"/>
+          <w:szCs w:val="24"/>
+        </w:rPr>
+      </w:pPr>
+    </w:p>
+    <w:p>
+      <w:pPr>
+        <w:spacing w:line="360" w:lineRule="auto"/>
+        <w:jc w:val="both"/>
+        <w:rPr>
+          <w:rFonts w:ascii="Arial" w:hAnsi="Arial" w:cs="Arial"/>
+          <w:b/>
+          <w:sz w:val="24"/>
+          <w:szCs w:val="24"/>
+        </w:rPr>
+      </w:pPr>
+    </w:p>
+    <w:p>
+      <w:pPr>
+        <w:spacing w:line="360" w:lineRule="auto"/>
+        <w:jc w:val="both"/>
+        <w:rPr>
+          <w:rFonts w:ascii="Arial" w:hAnsi="Arial" w:cs="Arial"/>
+          <w:b/>
+          <w:sz w:val="24"/>
+          <w:szCs w:val="24"/>
+        </w:rPr>
+      </w:pPr>
+    </w:p>
+    <w:p>
+      <w:pPr>
+        <w:spacing w:line="360" w:lineRule="auto"/>
+        <w:jc w:val="both"/>
+        <w:rPr>
+          <w:rFonts w:ascii="Arial" w:hAnsi="Arial" w:cs="Arial"/>
+          <w:b/>
+          <w:sz w:val="24"/>
+          <w:szCs w:val="24"/>
+        </w:rPr>
+      </w:pPr>
+    </w:p>
+    <w:p>
+      <w:pPr>
+        <w:spacing w:line="360" w:lineRule="auto"/>
+        <w:jc w:val="both"/>
+        <w:rPr>
+          <w:rFonts w:ascii="Arial" w:hAnsi="Arial" w:cs="Arial"/>
+          <w:b/>
+          <w:sz w:val="24"/>
+          <w:szCs w:val="24"/>
+        </w:rPr>
+      </w:pPr>
+      <w:r>
+        <w:rPr>
+          <w:rFonts w:ascii="Arial" w:hAnsi="Arial" w:cs="Arial"/>
+          <w:b/>
+          <w:sz w:val="24"/>
+          <w:szCs w:val="24"/>
+        </w:rPr>
+        <w:t xml:space="preserve">5.2 </w:t>
+      </w:r>
+      <w:r>
+        <w:rPr>
+          <w:rFonts w:ascii="Arial" w:hAnsi="Arial" w:cs="Arial"/>
+          <w:b/>
+          <w:sz w:val="24"/>
+          <w:szCs w:val="24"/>
+        </w:rPr>
+        <w:t>Non Functional requirements</w:t>
+      </w:r>
+    </w:p>
+    <w:p>
+      <w:pPr>
+        <w:pStyle w:val="ListParagraph"/>
+        <w:numPr>
+          <w:ilvl w:val="0"/>
+          <w:numId w:val="8"/>
+        </w:numPr>
+        <w:rPr>
+          <w:rFonts w:ascii="Arial" w:hAnsi="Arial" w:cs="Arial"/>
+          <w:sz w:val="24"/>
+          <w:szCs w:val="24"/>
+        </w:rPr>
+      </w:pPr>
+      <w:r>
+        <w:rPr>
+          <w:rFonts w:ascii="Arial" w:hAnsi="Arial" w:cs="Arial"/>
+          <w:sz w:val="24"/>
+          <w:szCs w:val="24"/>
+        </w:rPr>
+        <w:t xml:space="preserve">Authentication </w:t>
+      </w:r>
+    </w:p>
+    <w:p>
+      <w:pPr>
+        <w:pStyle w:val="ListParagraph"/>
+        <w:numPr>
+          <w:ilvl w:val="1"/>
+          <w:numId w:val="8"/>
+        </w:numPr>
+        <w:rPr>
+          <w:rFonts w:ascii="Arial" w:hAnsi="Arial" w:cs="Arial"/>
+          <w:sz w:val="24"/>
+          <w:szCs w:val="24"/>
+          <w:lang w:val="en-US"/>
+        </w:rPr>
+      </w:pPr>
+      <w:r>
+        <w:rPr>
+          <w:rFonts w:ascii="Arial" w:hAnsi="Arial" w:cs="Arial"/>
+          <w:sz w:val="24"/>
+          <w:szCs w:val="24"/>
+          <w:lang w:val="en-US"/>
+        </w:rPr>
+        <w:t>For the Updater(Ashley)</w:t>
+      </w:r>
+    </w:p>
+    <w:p>
+      <w:pPr>
+        <w:pStyle w:val="ListParagraph"/>
+        <w:numPr>
+          <w:ilvl w:val="1"/>
+          <w:numId w:val="8"/>
+        </w:numPr>
+        <w:rPr>
+          <w:rFonts w:ascii="Arial" w:hAnsi="Arial" w:cs="Arial"/>
+          <w:sz w:val="24"/>
+          <w:szCs w:val="24"/>
+          <w:lang w:val="en-US"/>
+        </w:rPr>
+      </w:pPr>
+      <w:r>
+        <w:rPr>
+          <w:rFonts w:ascii="Arial" w:hAnsi="Arial" w:cs="Arial"/>
+          <w:sz w:val="24"/>
+          <w:szCs w:val="24"/>
+          <w:lang w:val="en-US"/>
+        </w:rPr>
+        <w:t>Normal viewer(Customer)</w:t>
+      </w:r>
+    </w:p>
+    <w:p>
+      <w:pPr>
+        <w:pStyle w:val="ListParagraph"/>
+        <w:numPr>
+          <w:ilvl w:val="0"/>
+          <w:numId w:val="8"/>
+        </w:numPr>
+        <w:rPr>
+          <w:rFonts w:ascii="Arial" w:hAnsi="Arial" w:cs="Arial"/>
+          <w:sz w:val="24"/>
+          <w:szCs w:val="24"/>
+          <w:lang w:val="en-US"/>
+        </w:rPr>
+      </w:pPr>
+      <w:r>
+        <w:rPr>
+          <w:rFonts w:ascii="Arial" w:hAnsi="Arial" w:cs="Arial"/>
+          <w:sz w:val="24"/>
+          <w:szCs w:val="24"/>
+          <w:lang w:val="en-US"/>
+        </w:rPr>
+        <w:t>Availability</w:t>
+      </w:r>
+    </w:p>
+    <w:p>
+      <w:pPr>
+        <w:pStyle w:val="ListParagraph"/>
+        <w:numPr>
+          <w:ilvl w:val="0"/>
+          <w:numId w:val="8"/>
+        </w:numPr>
+        <w:rPr>
+          <w:rFonts w:ascii="Arial" w:hAnsi="Arial" w:cs="Arial"/>
+          <w:sz w:val="24"/>
+          <w:szCs w:val="24"/>
+          <w:lang w:val="en-US"/>
+        </w:rPr>
+      </w:pPr>
+      <w:r>
+        <w:rPr>
+          <w:rFonts w:ascii="Arial" w:hAnsi="Arial" w:cs="Arial"/>
+          <w:sz w:val="24"/>
+          <w:szCs w:val="24"/>
+          <w:lang w:val="en-US"/>
+        </w:rPr>
+        <w:t xml:space="preserve">Integrity </w:t>
+      </w:r>
+    </w:p>
+    <w:p>
+      <w:pPr>
+        <w:pStyle w:val="ListParagraph"/>
+        <w:numPr>
+          <w:ilvl w:val="0"/>
+          <w:numId w:val="8"/>
+        </w:numPr>
+        <w:rPr>
+          <w:rFonts w:ascii="Arial" w:hAnsi="Arial" w:cs="Arial"/>
+          <w:sz w:val="24"/>
+          <w:szCs w:val="24"/>
+          <w:lang w:val="en-US"/>
+        </w:rPr>
+      </w:pPr>
+      <w:r>
+        <w:rPr>
+          <w:rFonts w:ascii="Arial" w:hAnsi="Arial" w:cs="Arial"/>
+          <w:sz w:val="24"/>
+          <w:szCs w:val="24"/>
+          <w:lang w:val="en-US"/>
+        </w:rPr>
+        <w:t>Confidentiality</w:t>
+      </w:r>
+    </w:p>
+    <w:p>
+      <w:pPr>
+        <w:pStyle w:val="ListParagraph"/>
+        <w:numPr>
+          <w:ilvl w:val="0"/>
+          <w:numId w:val="8"/>
+        </w:numPr>
+        <w:spacing w:line="360" w:lineRule="auto"/>
+        <w:jc w:val="both"/>
+        <w:rPr>
+          <w:rFonts w:ascii="Arial" w:hAnsi="Arial" w:cs="Arial"/>
+          <w:b/>
+          <w:sz w:val="24"/>
+          <w:szCs w:val="24"/>
+        </w:rPr>
+      </w:pPr>
+      <w:r>
+        <w:rPr>
+          <w:rFonts w:ascii="Arial" w:hAnsi="Arial" w:cs="Arial"/>
+          <w:sz w:val="24"/>
+          <w:szCs w:val="24"/>
+          <w:lang w:val="en-US"/>
+        </w:rPr>
+        <w:t>Reliability</w:t>
+      </w:r>
+    </w:p>
+    <w:p>
+      <w:pPr>
+        <w:spacing w:line="360" w:lineRule="auto"/>
+        <w:jc w:val="both"/>
+        <w:rPr>
+          <w:rFonts w:ascii="Arial" w:hAnsi="Arial" w:cs="Arial"/>
+          <w:b/>
+          <w:sz w:val="24"/>
+          <w:szCs w:val="24"/>
+        </w:rPr>
+      </w:pPr>
+    </w:p>
+    <w:p>
+      <w:pPr>
+        <w:spacing w:line="360" w:lineRule="auto"/>
+        <w:jc w:val="both"/>
+        <w:rPr>
+          <w:rFonts w:ascii="Arial" w:hAnsi="Arial" w:cs="Arial"/>
+          <w:b/>
+          <w:sz w:val="24"/>
+          <w:szCs w:val="24"/>
+        </w:rPr>
+      </w:pPr>
+    </w:p>
+    <w:p>
+      <w:pPr>
+        <w:spacing w:line="360" w:lineRule="auto"/>
+        <w:jc w:val="both"/>
+        <w:rPr>
+          <w:rFonts w:ascii="Arial" w:hAnsi="Arial" w:cs="Arial"/>
+          <w:b/>
+          <w:sz w:val="24"/>
+          <w:szCs w:val="24"/>
+        </w:rPr>
+      </w:pPr>
+    </w:p>
+    <w:p>
+      <w:pPr>
+        <w:spacing w:line="360" w:lineRule="auto"/>
+        <w:jc w:val="both"/>
+        <w:rPr>
+          <w:rFonts w:ascii="Arial" w:hAnsi="Arial" w:cs="Arial"/>
+          <w:b/>
+          <w:sz w:val="24"/>
+          <w:szCs w:val="24"/>
+        </w:rPr>
+      </w:pPr>
+    </w:p>
+    <w:p>
+      <w:pPr>
+        <w:spacing w:line="360" w:lineRule="auto"/>
+        <w:jc w:val="both"/>
+        <w:rPr>
+          <w:rFonts w:ascii="Arial" w:hAnsi="Arial" w:cs="Arial"/>
+          <w:b/>
+          <w:sz w:val="24"/>
+          <w:szCs w:val="24"/>
+        </w:rPr>
+      </w:pPr>
+    </w:p>
+    <w:p>
+      <w:pPr>
+        <w:spacing w:line="360" w:lineRule="auto"/>
+        <w:jc w:val="both"/>
+        <w:rPr>
+          <w:rFonts w:ascii="Arial" w:hAnsi="Arial" w:cs="Arial"/>
+          <w:b/>
+          <w:sz w:val="24"/>
+          <w:szCs w:val="24"/>
+        </w:rPr>
+      </w:pPr>
+    </w:p>
+    <w:p>
+      <w:pPr>
+        <w:spacing w:line="360" w:lineRule="auto"/>
+        <w:jc w:val="both"/>
+        <w:rPr>
+          <w:rFonts w:ascii="Arial" w:hAnsi="Arial" w:cs="Arial"/>
+          <w:b/>
+          <w:sz w:val="24"/>
+          <w:szCs w:val="24"/>
+        </w:rPr>
+      </w:pPr>
+    </w:p>
+    <w:p>
+      <w:pPr>
+        <w:spacing w:line="360" w:lineRule="auto"/>
+        <w:jc w:val="both"/>
+        <w:rPr>
+          <w:rFonts w:ascii="Arial" w:hAnsi="Arial" w:cs="Arial"/>
+          <w:b/>
+          <w:sz w:val="24"/>
+          <w:szCs w:val="24"/>
+        </w:rPr>
+      </w:pPr>
+    </w:p>
+    <w:p>
+      <w:pPr>
+        <w:spacing w:line="360" w:lineRule="auto"/>
+        <w:jc w:val="both"/>
+        <w:rPr>
+          <w:rFonts w:ascii="Arial" w:hAnsi="Arial" w:cs="Arial"/>
+          <w:b/>
+          <w:sz w:val="24"/>
+          <w:szCs w:val="24"/>
+        </w:rPr>
+      </w:pPr>
+    </w:p>
+    <w:p>
+      <w:pPr>
+        <w:spacing w:line="360" w:lineRule="auto"/>
+        <w:jc w:val="both"/>
+        <w:rPr>
+          <w:rFonts w:ascii="Arial" w:hAnsi="Arial" w:cs="Arial"/>
+          <w:b/>
+          <w:sz w:val="24"/>
+          <w:szCs w:val="24"/>
+        </w:rPr>
+      </w:pPr>
+    </w:p>
+    <w:p>
+      <w:pPr>
+        <w:spacing w:line="360" w:lineRule="auto"/>
+        <w:jc w:val="both"/>
+        <w:rPr>
+          <w:rFonts w:ascii="Arial" w:hAnsi="Arial" w:cs="Arial"/>
+          <w:b/>
+          <w:sz w:val="24"/>
+          <w:szCs w:val="24"/>
+        </w:rPr>
+      </w:pPr>
+    </w:p>
+    <w:p>
+      <w:pPr>
+        <w:spacing w:line="360" w:lineRule="auto"/>
+        <w:jc w:val="both"/>
+        <w:rPr>
+          <w:rFonts w:ascii="Arial" w:hAnsi="Arial" w:cs="Arial"/>
+          <w:b/>
+          <w:sz w:val="24"/>
+          <w:szCs w:val="24"/>
+        </w:rPr>
+      </w:pPr>
+    </w:p>
+    <w:p>
+      <w:pPr>
+        <w:spacing w:line="360" w:lineRule="auto"/>
+        <w:jc w:val="both"/>
+        <w:rPr>
+          <w:rFonts w:ascii="Arial" w:hAnsi="Arial" w:cs="Arial"/>
+          <w:b/>
+          <w:sz w:val="24"/>
+          <w:szCs w:val="24"/>
+        </w:rPr>
+      </w:pPr>
+    </w:p>
+    <w:p>
+      <w:pPr>
+        <w:spacing w:line="360" w:lineRule="auto"/>
+        <w:jc w:val="both"/>
+        <w:rPr>
+          <w:rFonts w:ascii="Arial" w:hAnsi="Arial" w:cs="Arial"/>
+          <w:b/>
+          <w:sz w:val="24"/>
+          <w:szCs w:val="24"/>
+        </w:rPr>
+      </w:pPr>
+    </w:p>
+    <w:p>
+      <w:pPr>
+        <w:spacing w:line="360" w:lineRule="auto"/>
+        <w:jc w:val="both"/>
+        <w:rPr>
+          <w:rFonts w:ascii="Arial" w:hAnsi="Arial" w:cs="Arial"/>
+          <w:b/>
+          <w:sz w:val="24"/>
+          <w:szCs w:val="24"/>
+        </w:rPr>
+      </w:pPr>
+    </w:p>
+    <w:p>
+      <w:pPr>
+        <w:spacing w:line="360" w:lineRule="auto"/>
+        <w:jc w:val="both"/>
+        <w:rPr>
+          <w:rFonts w:ascii="Arial" w:hAnsi="Arial" w:cs="Arial"/>
+          <w:b/>
+          <w:sz w:val="24"/>
+          <w:szCs w:val="24"/>
+        </w:rPr>
+      </w:pPr>
+    </w:p>
+    <w:p>
+      <w:pPr>
+        <w:spacing w:line="360" w:lineRule="auto"/>
+        <w:jc w:val="both"/>
+        <w:rPr>
+          <w:rFonts w:ascii="Arial" w:hAnsi="Arial" w:cs="Arial"/>
+          <w:b/>
+          <w:sz w:val="24"/>
+          <w:szCs w:val="24"/>
+        </w:rPr>
+      </w:pPr>
+    </w:p>
+    <w:p>
+      <w:pPr>
+        <w:spacing w:line="360" w:lineRule="auto"/>
+        <w:jc w:val="both"/>
+        <w:rPr>
+          <w:rFonts w:ascii="Arial" w:hAnsi="Arial" w:cs="Arial"/>
+          <w:b/>
+          <w:sz w:val="24"/>
+          <w:szCs w:val="24"/>
+        </w:rPr>
+      </w:pPr>
+    </w:p>
+    <w:p>
+      <w:pPr>
+        <w:spacing w:line="360" w:lineRule="auto"/>
+        <w:jc w:val="both"/>
+        <w:rPr>
+          <w:rFonts w:ascii="Arial" w:hAnsi="Arial" w:cs="Arial"/>
+          <w:b/>
+          <w:sz w:val="24"/>
+          <w:szCs w:val="24"/>
+        </w:rPr>
+      </w:pPr>
+    </w:p>
+    <w:p>
+      <w:pPr>
+        <w:spacing w:line="360" w:lineRule="auto"/>
+        <w:jc w:val="both"/>
+        <w:rPr>
+          <w:rFonts w:ascii="Arial" w:hAnsi="Arial" w:cs="Arial"/>
+          <w:b/>
+          <w:sz w:val="24"/>
+          <w:szCs w:val="24"/>
+        </w:rPr>
+      </w:pPr>
+    </w:p>
+    <w:p>
+      <w:pPr>
+        <w:rPr>
+          <w:rFonts w:ascii="Arial" w:hAnsi="Arial" w:cs="Arial"/>
+          <w:sz w:val="24"/>
+          <w:szCs w:val="24"/>
+          <w:lang w:val="en-US"/>
         </w:rPr>
       </w:pPr>
     </w:p>
@@ -1774,6 +3343,44 @@
         </w:rPr>
       </w:pPr>
     </w:p>
+    <w:p>
+      <w:pPr>
+        <w:tabs>
+          <w:tab w:val="left" w:pos="2895"/>
+        </w:tabs>
+        <w:rPr>
+          <w:rFonts w:ascii="Arial" w:hAnsi="Arial" w:cs="Arial"/>
+          <w:sz w:val="24"/>
+          <w:szCs w:val="24"/>
+        </w:rPr>
+      </w:pPr>
+    </w:p>
+    <w:p>
+      <w:pPr>
+        <w:tabs>
+          <w:tab w:val="left" w:pos="2895"/>
+        </w:tabs>
+        <w:rPr>
+          <w:rFonts w:ascii="Arial" w:hAnsi="Arial" w:cs="Arial"/>
+          <w:sz w:val="24"/>
+          <w:szCs w:val="24"/>
+        </w:rPr>
+      </w:pPr>
+    </w:p>
+    <w:p>
+      <w:pPr>
+        <w:tabs>
+          <w:tab w:val="left" w:pos="2895"/>
+        </w:tabs>
+        <w:rPr>
+          <w:rFonts w:ascii="Arial" w:hAnsi="Arial" w:cs="Arial"/>
+          <w:sz w:val="24"/>
+          <w:szCs w:val="24"/>
+        </w:rPr>
+      </w:pPr>
+      <w:bookmarkStart w:id="0" w:name="_GoBack"/>
+      <w:bookmarkEnd w:id="0"/>
+    </w:p>
     <w:tbl>
       <w:tblPr>
         <w:tblW w:w="0" w:type="auto"/>
@@ -1792,12 +3399,6 @@
         <w:gridCol w:w="4804"/>
       </w:tblGrid>
       <w:tr>
-        <w:tblPrEx>
-          <w:tblCellMar>
-            <w:top w:w="0" w:type="dxa"/>
-            <w:bottom w:w="0" w:type="dxa"/>
-          </w:tblCellMar>
-        </w:tblPrEx>
         <w:trPr>
           <w:trHeight w:val="490"/>
         </w:trPr>
@@ -1822,7 +3423,7 @@
                 <w:noProof/>
                 <w:sz w:val="24"/>
                 <w:szCs w:val="24"/>
-                <w:lang w:eastAsia="en-GB"/>
+                <w:lang w:val="en-US"/>
               </w:rPr>
               <w:lastRenderedPageBreak/>
               <mc:AlternateContent>
@@ -1883,31 +3484,35 @@
                 </mc:Choice>
                 <mc:Fallback>
                   <w:pict>
-                    <v:line id="Straight Connector 20" o:spid="_x0000_s1026" style="position:absolute;flip:x y;z-index:251669504;visibility:visible;mso-wrap-style:square;mso-width-percent:0;mso-height-percent:0;mso-wrap-distance-left:9pt;mso-wrap-distance-top:0;mso-wrap-distance-right:9pt;mso-wrap-distance-bottom:0;mso-position-horizontal:absolute;mso-position-horizontal-relative:text;mso-position-vertical:absolute;mso-position-vertical-relative:text;mso-width-percent:0;mso-height-percent:0;mso-width-relative:margin;mso-height-relative:margin" from="286.5pt,692.65pt" to="308.25pt,760.15pt" o:gfxdata="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" strokecolor="black [3200]" strokeweight=".5pt">
+                    <v:line w14:anchorId="5B9215B1" id="Straight Connector 20" o:spid="_x0000_s1026" style="position:absolute;flip:x y;z-index:251669504;visibility:visible;mso-wrap-style:square;mso-width-percent:0;mso-height-percent:0;mso-wrap-distance-left:9pt;mso-wrap-distance-top:0;mso-wrap-distance-right:9pt;mso-wrap-distance-bottom:0;mso-position-horizontal:absolute;mso-position-horizontal-relative:text;mso-position-vertical:absolute;mso-position-vertical-relative:text;mso-width-percent:0;mso-height-percent:0;mso-width-relative:margin;mso-height-relative:margin" from="286.5pt,692.65pt" to="308.25pt,760.15pt" o:gfxdata="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" strokecolor="black [3200]" strokeweight=".5pt">
                       <v:stroke joinstyle="miter"/>
                     </v:line>
                   </w:pict>
                 </mc:Fallback>
               </mc:AlternateContent>
             </w:r>
-            <w:r>
-              <w:rPr>
-                <w:rFonts w:ascii="Arial" w:hAnsi="Arial" w:cs="Arial"/>
-                <w:sz w:val="24"/>
-                <w:szCs w:val="24"/>
-              </w:rPr>
-              <w:t>YES I DO COLLECTIONS</w:t>
+            <w:proofErr w:type="gramStart"/>
+            <w:r>
+              <w:rPr>
+                <w:rFonts w:ascii="Arial" w:hAnsi="Arial" w:cs="Arial"/>
+                <w:sz w:val="24"/>
+                <w:szCs w:val="24"/>
+              </w:rPr>
+              <w:t>YES</w:t>
+            </w:r>
+            <w:proofErr w:type="gramEnd"/>
+            <w:r>
+              <w:rPr>
+                <w:rFonts w:ascii="Arial" w:hAnsi="Arial" w:cs="Arial"/>
+                <w:sz w:val="24"/>
+                <w:szCs w:val="24"/>
+              </w:rPr>
+              <w:t xml:space="preserve"> I DO COLLECTIONS</w:t>
             </w:r>
           </w:p>
         </w:tc>
       </w:tr>
       <w:tr>
-        <w:tblPrEx>
-          <w:tblCellMar>
-            <w:top w:w="0" w:type="dxa"/>
-            <w:bottom w:w="0" w:type="dxa"/>
-          </w:tblCellMar>
-        </w:tblPrEx>
         <w:trPr>
           <w:trHeight w:val="842"/>
         </w:trPr>
@@ -1939,12 +3544,6 @@
         </w:tc>
       </w:tr>
       <w:tr>
-        <w:tblPrEx>
-          <w:tblCellMar>
-            <w:top w:w="0" w:type="dxa"/>
-            <w:bottom w:w="0" w:type="dxa"/>
-          </w:tblCellMar>
-        </w:tblPrEx>
         <w:trPr>
           <w:trHeight w:val="1890"/>
         </w:trPr>
@@ -2059,7 +3658,7 @@
                 <w:noProof/>
                 <w:sz w:val="24"/>
                 <w:szCs w:val="24"/>
-                <w:lang w:eastAsia="en-GB"/>
+                <w:lang w:val="en-US"/>
               </w:rPr>
               <mc:AlternateContent>
                 <mc:Choice Requires="wps">
@@ -2126,7 +3725,7 @@
                 </mc:Choice>
                 <mc:Fallback>
                   <w:pict>
-                    <v:shapetype id="_x0000_t4" coordsize="21600,21600" o:spt="4" path="m10800,l,10800,10800,21600,21600,10800xe">
+                    <v:shapetype w14:anchorId="1FD70737" id="_x0000_t4" coordsize="21600,21600" o:spt="4" path="m10800,l,10800,10800,21600,21600,10800xe">
                       <v:stroke joinstyle="miter"/>
                       <v:path gradientshapeok="t" o:connecttype="rect" textboxrect="5400,5400,16200,16200"/>
                     </v:shapetype>
@@ -2164,7 +3763,7 @@
           <w:noProof/>
           <w:sz w:val="24"/>
           <w:szCs w:val="24"/>
-          <w:lang w:eastAsia="en-GB"/>
+          <w:lang w:val="en-US"/>
         </w:rPr>
         <mc:AlternateContent>
           <mc:Choice Requires="wps">
@@ -2218,7 +3817,7 @@
           </mc:Choice>
           <mc:Fallback>
             <w:pict>
-              <v:line id="Straight Connector 4" o:spid="_x0000_s1026" style="position:absolute;z-index:251660288;visibility:visible;mso-wrap-style:square;mso-wrap-distance-left:9pt;mso-wrap-distance-top:0;mso-wrap-distance-right:9pt;mso-wrap-distance-bottom:0;mso-position-horizontal:absolute;mso-position-horizontal-relative:text;mso-position-vertical:absolute;mso-position-vertical-relative:text" from="171pt,13.35pt" to="171pt,23.85pt" o:gfxdata="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" strokecolor="black [3200]" strokeweight=".5pt">
+              <v:line w14:anchorId="7A7410FC" id="Straight Connector 4" o:spid="_x0000_s1026" style="position:absolute;z-index:251660288;visibility:visible;mso-wrap-style:square;mso-wrap-distance-left:9pt;mso-wrap-distance-top:0;mso-wrap-distance-right:9pt;mso-wrap-distance-bottom:0;mso-position-horizontal:absolute;mso-position-horizontal-relative:text;mso-position-vertical:absolute;mso-position-vertical-relative:text" from="171pt,13.35pt" to="171pt,23.85pt" o:gfxdata="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" strokecolor="black [3200]" strokeweight=".5pt">
                 <v:stroke joinstyle="miter"/>
               </v:line>
             </w:pict>
@@ -2244,12 +3843,6 @@
         <w:gridCol w:w="4275"/>
       </w:tblGrid>
       <w:tr>
-        <w:tblPrEx>
-          <w:tblCellMar>
-            <w:top w:w="0" w:type="dxa"/>
-            <w:bottom w:w="0" w:type="dxa"/>
-          </w:tblCellMar>
-        </w:tblPrEx>
         <w:trPr>
           <w:trHeight w:val="675"/>
         </w:trPr>
@@ -2280,12 +3873,6 @@
         </w:tc>
       </w:tr>
       <w:tr>
-        <w:tblPrEx>
-          <w:tblCellMar>
-            <w:top w:w="0" w:type="dxa"/>
-            <w:bottom w:w="0" w:type="dxa"/>
-          </w:tblCellMar>
-        </w:tblPrEx>
         <w:trPr>
           <w:trHeight w:val="660"/>
         </w:trPr>
@@ -2370,7 +3957,7 @@
                 <w:noProof/>
                 <w:sz w:val="24"/>
                 <w:szCs w:val="24"/>
-                <w:lang w:eastAsia="en-GB"/>
+                <w:lang w:val="en-US"/>
               </w:rPr>
               <mc:AlternateContent>
                 <mc:Choice Requires="wps">
@@ -2433,7 +4020,7 @@
                 </mc:Choice>
                 <mc:Fallback>
                   <w:pict>
-                    <v:shapetype id="_x0000_t32" coordsize="21600,21600" o:spt="32" o:oned="t" path="m,l21600,21600e" filled="f">
+                    <v:shapetype w14:anchorId="6670AD86" id="_x0000_t32" coordsize="21600,21600" o:spt="32" o:oned="t" path="m,l21600,21600e" filled="f">
                       <v:path arrowok="t" fillok="f" o:connecttype="none"/>
                       <o:lock v:ext="edit" shapetype="t"/>
                     </v:shapetype>
@@ -2470,7 +4057,7 @@
                 <w:noProof/>
                 <w:sz w:val="24"/>
                 <w:szCs w:val="24"/>
-                <w:lang w:eastAsia="en-GB"/>
+                <w:lang w:val="en-US"/>
               </w:rPr>
               <mc:AlternateContent>
                 <mc:Choice Requires="wps">
@@ -2527,7 +4114,7 @@
                 </mc:Choice>
                 <mc:Fallback>
                   <w:pict>
-                    <v:shape id="Straight Arrow Connector 10" o:spid="_x0000_s1026" type="#_x0000_t32" style="position:absolute;margin-left:210pt;margin-top:9.7pt;width:117.75pt;height:105.7pt;flip:x y;z-index:251663360;visibility:visible;mso-wrap-style:square;mso-wrap-distance-left:9pt;mso-wrap-distance-top:0;mso-wrap-distance-right:9pt;mso-wrap-distance-bottom:0;mso-position-horizontal:absolute;mso-position-horizontal-relative:text;mso-position-vertical:absolute;mso-position-vertical-relative:text" o:gfxdata="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" strokecolor="black [3200]" strokeweight=".5pt">
+                    <v:shape w14:anchorId="4743A591" id="Straight Arrow Connector 10" o:spid="_x0000_s1026" type="#_x0000_t32" style="position:absolute;margin-left:210pt;margin-top:9.7pt;width:117.75pt;height:105.7pt;flip:x y;z-index:251663360;visibility:visible;mso-wrap-style:square;mso-wrap-distance-left:9pt;mso-wrap-distance-top:0;mso-wrap-distance-right:9pt;mso-wrap-distance-bottom:0;mso-position-horizontal:absolute;mso-position-horizontal-relative:text;mso-position-vertical:absolute;mso-position-vertical-relative:text" o:gfxdata="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" strokecolor="black [3200]" strokeweight=".5pt">
                       <v:stroke endarrow="open" joinstyle="miter"/>
                     </v:shape>
                   </w:pict>
@@ -2544,16 +4131,8 @@
             </w:r>
           </w:p>
         </w:tc>
-        <w:bookmarkStart w:id="0" w:name="_GoBack"/>
-        <w:bookmarkEnd w:id="0"/>
       </w:tr>
       <w:tr>
-        <w:tblPrEx>
-          <w:tblCellMar>
-            <w:top w:w="0" w:type="dxa"/>
-            <w:bottom w:w="0" w:type="dxa"/>
-          </w:tblCellMar>
-        </w:tblPrEx>
         <w:trPr>
           <w:trHeight w:val="1425"/>
         </w:trPr>
@@ -2630,7 +4209,7 @@
                 <w:noProof/>
                 <w:sz w:val="24"/>
                 <w:szCs w:val="24"/>
-                <w:lang w:eastAsia="en-GB"/>
+                <w:lang w:val="en-US"/>
               </w:rPr>
               <mc:AlternateContent>
                 <mc:Choice Requires="wps">
@@ -2693,7 +4272,7 @@
                 </mc:Choice>
                 <mc:Fallback>
                   <w:pict>
-                    <v:shape id="Straight Arrow Connector 21" o:spid="_x0000_s1026" type="#_x0000_t32" style="position:absolute;margin-left:210pt;margin-top:8.4pt;width:72.75pt;height:316.5pt;flip:x y;z-index:251670528;visibility:visible;mso-wrap-style:square;mso-width-percent:0;mso-height-percent:0;mso-wrap-distance-left:9pt;mso-wrap-distance-top:0;mso-wrap-distance-right:9pt;mso-wrap-distance-bottom:0;mso-position-horizontal:absolute;mso-position-horizontal-relative:text;mso-position-vertical:absolute;mso-position-vertical-relative:text;mso-width-percent:0;mso-height-percent:0;mso-width-relative:margin;mso-height-relative:margin" o:gfxdata="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" strokecolor="black [3200]" strokeweight=".5pt">
+                    <v:shape w14:anchorId="48B7FF43" id="Straight Arrow Connector 21" o:spid="_x0000_s1026" type="#_x0000_t32" style="position:absolute;margin-left:210pt;margin-top:8.4pt;width:72.75pt;height:316.5pt;flip:x y;z-index:251670528;visibility:visible;mso-wrap-style:square;mso-width-percent:0;mso-height-percent:0;mso-wrap-distance-left:9pt;mso-wrap-distance-top:0;mso-wrap-distance-right:9pt;mso-wrap-distance-bottom:0;mso-position-horizontal:absolute;mso-position-horizontal-relative:text;mso-position-vertical:absolute;mso-position-vertical-relative:text;mso-width-percent:0;mso-height-percent:0;mso-width-relative:margin;mso-height-relative:margin" o:gfxdata="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" strokecolor="black [3200]" strokeweight=".5pt">
                       <v:stroke endarrow="open" joinstyle="miter"/>
                     </v:shape>
                   </w:pict>
@@ -2721,7 +4300,7 @@
           <w:noProof/>
           <w:sz w:val="24"/>
           <w:szCs w:val="24"/>
-          <w:lang w:eastAsia="en-GB"/>
+          <w:lang w:val="en-US"/>
         </w:rPr>
         <mc:AlternateContent>
           <mc:Choice Requires="wps">
@@ -2781,7 +4360,7 @@
           </mc:Choice>
           <mc:Fallback>
             <w:pict>
-              <v:shape id="Straight Arrow Connector 9" o:spid="_x0000_s1026" type="#_x0000_t32" style="position:absolute;margin-left:215.25pt;margin-top:1.4pt;width:0;height:23.2pt;flip:y;z-index:251662336;visibility:visible;mso-wrap-style:square;mso-height-percent:0;mso-wrap-distance-left:9pt;mso-wrap-distance-top:0;mso-wrap-distance-right:9pt;mso-wrap-distance-bottom:0;mso-position-horizontal:absolute;mso-position-horizontal-relative:text;mso-position-vertical:absolute;mso-position-vertical-relative:text;mso-height-percent:0;mso-height-relative:margin" o:gfxdata="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" strokecolor="black [3200]" strokeweight=".5pt">
+              <v:shape w14:anchorId="0E5CE5AC" id="Straight Arrow Connector 9" o:spid="_x0000_s1026" type="#_x0000_t32" style="position:absolute;margin-left:215.25pt;margin-top:1.4pt;width:0;height:23.2pt;flip:y;z-index:251662336;visibility:visible;mso-wrap-style:square;mso-height-percent:0;mso-wrap-distance-left:9pt;mso-wrap-distance-top:0;mso-wrap-distance-right:9pt;mso-wrap-distance-bottom:0;mso-position-horizontal:absolute;mso-position-horizontal-relative:text;mso-position-vertical:absolute;mso-position-vertical-relative:text;mso-height-percent:0;mso-height-relative:margin" o:gfxdata="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" strokecolor="black [3200]" strokeweight=".5pt">
                 <v:stroke endarrow="open" joinstyle="miter"/>
               </v:shape>
             </w:pict>
@@ -2794,7 +4373,7 @@
           <w:noProof/>
           <w:sz w:val="24"/>
           <w:szCs w:val="24"/>
-          <w:lang w:eastAsia="en-GB"/>
+          <w:lang w:val="en-US"/>
         </w:rPr>
         <mc:AlternateContent>
           <mc:Choice Requires="wps">
@@ -2851,7 +4430,7 @@
           </mc:Choice>
           <mc:Fallback>
             <w:pict>
-              <v:shape id="Straight Arrow Connector 15" o:spid="_x0000_s1026" type="#_x0000_t32" style="position:absolute;margin-left:89.25pt;margin-top:2.25pt;width:33pt;height:280.5pt;flip:y;z-index:251666432;visibility:visible;mso-wrap-style:square;mso-wrap-distance-left:9pt;mso-wrap-distance-top:0;mso-wrap-distance-right:9pt;mso-wrap-distance-bottom:0;mso-position-horizontal:absolute;mso-position-horizontal-relative:text;mso-position-vertical:absolute;mso-position-vertical-relative:text" o:gfxdata="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" strokecolor="black [3200]" strokeweight=".5pt">
+              <v:shape w14:anchorId="03E1201A" id="Straight Arrow Connector 15" o:spid="_x0000_s1026" type="#_x0000_t32" style="position:absolute;margin-left:89.25pt;margin-top:2.25pt;width:33pt;height:280.5pt;flip:y;z-index:251666432;visibility:visible;mso-wrap-style:square;mso-wrap-distance-left:9pt;mso-wrap-distance-top:0;mso-wrap-distance-right:9pt;mso-wrap-distance-bottom:0;mso-position-horizontal:absolute;mso-position-horizontal-relative:text;mso-position-vertical:absolute;mso-position-vertical-relative:text" o:gfxdata="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" strokecolor="black [3200]" strokeweight=".5pt">
                 <v:stroke endarrow="open" joinstyle="miter"/>
               </v:shape>
             </w:pict>
@@ -2881,12 +4460,6 @@
         <w:gridCol w:w="2649"/>
       </w:tblGrid>
       <w:tr>
-        <w:tblPrEx>
-          <w:tblCellMar>
-            <w:top w:w="0" w:type="dxa"/>
-            <w:bottom w:w="0" w:type="dxa"/>
-          </w:tblCellMar>
-        </w:tblPrEx>
         <w:trPr>
           <w:trHeight w:val="660"/>
         </w:trPr>
@@ -3001,12 +4574,6 @@
         </w:tc>
       </w:tr>
       <w:tr>
-        <w:tblPrEx>
-          <w:tblCellMar>
-            <w:top w:w="0" w:type="dxa"/>
-            <w:bottom w:w="0" w:type="dxa"/>
-          </w:tblCellMar>
-        </w:tblPrEx>
         <w:trPr>
           <w:trHeight w:val="1020"/>
         </w:trPr>
@@ -3144,12 +4711,6 @@
         </w:tc>
       </w:tr>
       <w:tr>
-        <w:tblPrEx>
-          <w:tblCellMar>
-            <w:top w:w="0" w:type="dxa"/>
-            <w:bottom w:w="0" w:type="dxa"/>
-          </w:tblCellMar>
-        </w:tblPrEx>
         <w:trPr>
           <w:trHeight w:val="1875"/>
         </w:trPr>
@@ -3190,15 +4751,7 @@
                 <w:sz w:val="24"/>
                 <w:szCs w:val="24"/>
               </w:rPr>
-              <w:t xml:space="preserve"> </w:t>
-            </w:r>
-            <w:r>
-              <w:rPr>
-                <w:rFonts w:ascii="Arial" w:hAnsi="Arial" w:cs="Arial"/>
-                <w:sz w:val="24"/>
-                <w:szCs w:val="24"/>
-              </w:rPr>
-              <w:t xml:space="preserve"> String Type</w:t>
+              <w:t xml:space="preserve">  String Type</w:t>
             </w:r>
             <w:r>
               <w:rPr>
@@ -3276,39 +4829,15 @@
                 <w:sz w:val="24"/>
                 <w:szCs w:val="24"/>
               </w:rPr>
-              <w:t>+DRESS(</w:t>
-            </w:r>
-            <w:r>
-              <w:rPr>
-                <w:rFonts w:ascii="Arial" w:hAnsi="Arial" w:cs="Arial"/>
-                <w:sz w:val="24"/>
-                <w:szCs w:val="24"/>
-              </w:rPr>
-              <w:t xml:space="preserve">String ItemName, String Colour, String </w:t>
-            </w:r>
-            <w:r>
-              <w:rPr>
-                <w:rFonts w:ascii="Arial" w:hAnsi="Arial" w:cs="Arial"/>
-                <w:sz w:val="24"/>
-                <w:szCs w:val="24"/>
-              </w:rPr>
-              <w:t>Material,</w:t>
-            </w:r>
-            <w:r>
-              <w:rPr>
-                <w:rFonts w:ascii="Arial" w:hAnsi="Arial" w:cs="Arial"/>
-                <w:sz w:val="24"/>
-                <w:szCs w:val="24"/>
-              </w:rPr>
-              <w:t xml:space="preserve"> </w:t>
-            </w:r>
-            <w:r>
-              <w:rPr>
-                <w:rFonts w:ascii="Arial" w:hAnsi="Arial" w:cs="Arial"/>
-                <w:sz w:val="24"/>
-                <w:szCs w:val="24"/>
-              </w:rPr>
-              <w:t xml:space="preserve"> String Type</w:t>
+              <w:t>+DRESS(String ItemName, String Colour, String Material,</w:t>
+            </w:r>
+            <w:r>
+              <w:rPr>
+                <w:rFonts w:ascii="Arial" w:hAnsi="Arial" w:cs="Arial"/>
+                <w:sz w:val="24"/>
+                <w:szCs w:val="24"/>
+              </w:rPr>
+              <w:t xml:space="preserve">  String Type</w:t>
             </w:r>
             <w:r>
               <w:rPr>
@@ -3499,7 +5028,7 @@
           <w:noProof/>
           <w:sz w:val="24"/>
           <w:szCs w:val="24"/>
-          <w:lang w:eastAsia="en-GB"/>
+          <w:lang w:val="en-US"/>
         </w:rPr>
         <w:lastRenderedPageBreak/>
         <mc:AlternateContent>
@@ -3557,7 +5086,7 @@
           </mc:Choice>
           <mc:Fallback>
             <w:pict>
-              <v:line id="Straight Connector 22" o:spid="_x0000_s1026" style="position:absolute;flip:x y;z-index:251671552;visibility:visible;mso-wrap-style:square;mso-height-percent:0;mso-wrap-distance-left:9pt;mso-wrap-distance-top:0;mso-wrap-distance-right:9pt;mso-wrap-distance-bottom:0;mso-position-horizontal:absolute;mso-position-horizontal-relative:text;mso-position-vertical:absolute;mso-position-vertical-relative:text;mso-height-percent:0;mso-height-relative:margin" from="359.25pt,-6.6pt" to="371.25pt,57.9pt" o:gfxdata="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" strokecolor="black [3200]" strokeweight=".5pt">
+              <v:line w14:anchorId="0044D970" id="Straight Connector 22" o:spid="_x0000_s1026" style="position:absolute;flip:x y;z-index:251671552;visibility:visible;mso-wrap-style:square;mso-height-percent:0;mso-wrap-distance-left:9pt;mso-wrap-distance-top:0;mso-wrap-distance-right:9pt;mso-wrap-distance-bottom:0;mso-position-horizontal:absolute;mso-position-horizontal-relative:text;mso-position-vertical:absolute;mso-position-vertical-relative:text;mso-height-percent:0;mso-height-relative:margin" from="359.25pt,-6.6pt" to="371.25pt,57.9pt" o:gfxdata="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" strokecolor="black [3200]" strokeweight=".5pt">
                 <v:stroke joinstyle="miter"/>
               </v:line>
             </w:pict>
@@ -3594,7 +5123,7 @@
           <w:noProof/>
           <w:sz w:val="24"/>
           <w:szCs w:val="24"/>
-          <w:lang w:eastAsia="en-GB"/>
+          <w:lang w:val="en-US"/>
         </w:rPr>
         <mc:AlternateContent>
           <mc:Choice Requires="wps">
@@ -3661,7 +5190,7 @@
           </mc:Choice>
           <mc:Fallback>
             <w:pict>
-              <v:oval id="Oval 17" o:spid="_x0000_s1026" style="position:absolute;margin-left:368.25pt;margin-top:15.1pt;width:7.5pt;height:10.45pt;z-index:251668480;visibility:visible;mso-wrap-style:square;mso-width-percent:0;mso-height-percent:0;mso-wrap-distance-left:9pt;mso-wrap-distance-top:0;mso-wrap-distance-right:9pt;mso-wrap-distance-bottom:0;mso-position-horizontal:absolute;mso-position-horizontal-relative:text;mso-position-vertical:absolute;mso-position-vertical-relative:text;mso-width-percent:0;mso-height-percent:0;mso-width-relative:margin;mso-height-relative:margin;v-text-anchor:middle" o:gfxdata="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" fillcolor="black [3200]" strokecolor="black [1600]" strokeweight="1pt">
+              <v:oval w14:anchorId="042ACFAF" id="Oval 17" o:spid="_x0000_s1026" style="position:absolute;margin-left:368.25pt;margin-top:15.1pt;width:7.5pt;height:10.45pt;z-index:251668480;visibility:visible;mso-wrap-style:square;mso-width-percent:0;mso-height-percent:0;mso-wrap-distance-left:9pt;mso-wrap-distance-top:0;mso-wrap-distance-right:9pt;mso-wrap-distance-bottom:0;mso-position-horizontal:absolute;mso-position-horizontal-relative:text;mso-position-vertical:absolute;mso-position-vertical-relative:text;mso-width-percent:0;mso-height-percent:0;mso-width-relative:margin;mso-height-relative:margin;v-text-anchor:middle" o:gfxdata="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" fillcolor="black [3200]" strokecolor="black [1600]" strokeweight="1pt">
                 <v:stroke joinstyle="miter"/>
               </v:oval>
             </w:pict>
@@ -3674,7 +5203,7 @@
           <w:noProof/>
           <w:sz w:val="24"/>
           <w:szCs w:val="24"/>
-          <w:lang w:eastAsia="en-GB"/>
+          <w:lang w:val="en-US"/>
         </w:rPr>
         <mc:AlternateContent>
           <mc:Choice Requires="wps">
@@ -3735,7 +5264,7 @@
           </mc:Choice>
           <mc:Fallback>
             <w:pict>
-              <v:oval id="Oval 16" o:spid="_x0000_s1026" style="position:absolute;margin-left:80.25pt;margin-top:15.15pt;width:10.5pt;height:7.45pt;z-index:251667456;visibility:visible;mso-wrap-style:square;mso-wrap-distance-left:9pt;mso-wrap-distance-top:0;mso-wrap-distance-right:9pt;mso-wrap-distance-bottom:0;mso-position-horizontal:absolute;mso-position-horizontal-relative:text;mso-position-vertical:absolute;mso-position-vertical-relative:text;v-text-anchor:middle" o:gfxdata="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" fillcolor="black [3200]" strokecolor="black [1600]" strokeweight="1pt">
+              <v:oval w14:anchorId="7A13908C" id="Oval 16" o:spid="_x0000_s1026" style="position:absolute;margin-left:80.25pt;margin-top:15.15pt;width:10.5pt;height:7.45pt;z-index:251667456;visibility:visible;mso-wrap-style:square;mso-wrap-distance-left:9pt;mso-wrap-distance-top:0;mso-wrap-distance-right:9pt;mso-wrap-distance-bottom:0;mso-position-horizontal:absolute;mso-position-horizontal-relative:text;mso-position-vertical:absolute;mso-position-vertical-relative:text;v-text-anchor:middle" o:gfxdata="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" fillcolor="black [3200]" strokecolor="black [1600]" strokeweight="1pt">
                 <v:stroke joinstyle="miter"/>
               </v:oval>
             </w:pict>
@@ -3748,7 +5277,7 @@
           <w:noProof/>
           <w:sz w:val="24"/>
           <w:szCs w:val="24"/>
-          <w:lang w:eastAsia="en-GB"/>
+          <w:lang w:val="en-US"/>
         </w:rPr>
         <mc:AlternateContent>
           <mc:Choice Requires="wps">
@@ -3811,7 +5340,7 @@
           </mc:Choice>
           <mc:Fallback>
             <w:pict>
-              <v:shape id="Straight Arrow Connector 11" o:spid="_x0000_s1026" type="#_x0000_t32" style="position:absolute;margin-left:84.75pt;margin-top:-372.6pt;width:58.5pt;height:395.2pt;flip:y;z-index:251664384;visibility:visible;mso-wrap-style:square;mso-width-percent:0;mso-height-percent:0;mso-wrap-distance-left:9pt;mso-wrap-distance-top:0;mso-wrap-distance-right:9pt;mso-wrap-distance-bottom:0;mso-position-horizontal:absolute;mso-position-horizontal-relative:text;mso-position-vertical:absolute;mso-position-vertical-relative:text;mso-width-percent:0;mso-height-percent:0;mso-width-relative:margin;mso-height-relative:margin" o:gfxdata="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" strokecolor="black [3200]" strokeweight=".5pt">
+              <v:shape w14:anchorId="262A48E9" id="Straight Arrow Connector 11" o:spid="_x0000_s1026" type="#_x0000_t32" style="position:absolute;margin-left:84.75pt;margin-top:-372.6pt;width:58.5pt;height:395.2pt;flip:y;z-index:251664384;visibility:visible;mso-wrap-style:square;mso-width-percent:0;mso-height-percent:0;mso-wrap-distance-left:9pt;mso-wrap-distance-top:0;mso-wrap-distance-right:9pt;mso-wrap-distance-bottom:0;mso-position-horizontal:absolute;mso-position-horizontal-relative:text;mso-position-vertical:absolute;mso-position-vertical-relative:text;mso-width-percent:0;mso-height-percent:0;mso-width-relative:margin;mso-height-relative:margin" o:gfxdata="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" strokecolor="black [3200]" strokeweight=".5pt">
                 <v:stroke endarrow="open" joinstyle="miter"/>
               </v:shape>
             </w:pict>
@@ -3839,12 +5368,6 @@
         <w:gridCol w:w="3360"/>
       </w:tblGrid>
       <w:tr>
-        <w:tblPrEx>
-          <w:tblCellMar>
-            <w:top w:w="0" w:type="dxa"/>
-            <w:bottom w:w="0" w:type="dxa"/>
-          </w:tblCellMar>
-        </w:tblPrEx>
         <w:trPr>
           <w:trHeight w:val="705"/>
         </w:trPr>
@@ -3918,12 +5441,6 @@
         </w:tc>
       </w:tr>
       <w:tr>
-        <w:tblPrEx>
-          <w:tblCellMar>
-            <w:top w:w="0" w:type="dxa"/>
-            <w:bottom w:w="0" w:type="dxa"/>
-          </w:tblCellMar>
-        </w:tblPrEx>
         <w:trPr>
           <w:trHeight w:val="1470"/>
         </w:trPr>
@@ -3994,12 +5511,6 @@
         </w:tc>
       </w:tr>
       <w:tr>
-        <w:tblPrEx>
-          <w:tblCellMar>
-            <w:top w:w="0" w:type="dxa"/>
-            <w:bottom w:w="0" w:type="dxa"/>
-          </w:tblCellMar>
-        </w:tblPrEx>
         <w:trPr>
           <w:trHeight w:val="2899"/>
         </w:trPr>
@@ -4024,15 +5535,7 @@
                 <w:sz w:val="24"/>
                 <w:szCs w:val="24"/>
               </w:rPr>
-              <w:t xml:space="preserve">+TIE </w:t>
-            </w:r>
-            <w:r>
-              <w:rPr>
-                <w:rFonts w:ascii="Arial" w:hAnsi="Arial" w:cs="Arial"/>
-                <w:sz w:val="24"/>
-                <w:szCs w:val="24"/>
-              </w:rPr>
-              <w:t>(String ItemName, String Colour, String Material, String Type</w:t>
+              <w:t>+TIE (String ItemName, String Colour, String Material, String Type</w:t>
             </w:r>
             <w:r>
               <w:rPr>
@@ -4110,39 +5613,15 @@
                 <w:sz w:val="24"/>
                 <w:szCs w:val="24"/>
               </w:rPr>
-              <w:t>JEWELLERLY(</w:t>
-            </w:r>
-            <w:r>
-              <w:rPr>
-                <w:rFonts w:ascii="Arial" w:hAnsi="Arial" w:cs="Arial"/>
-                <w:sz w:val="24"/>
-                <w:szCs w:val="24"/>
-              </w:rPr>
-              <w:t>String ItemName, String Colour, String Material</w:t>
-            </w:r>
-            <w:r>
-              <w:rPr>
-                <w:rFonts w:ascii="Arial" w:hAnsi="Arial" w:cs="Arial"/>
-                <w:sz w:val="24"/>
-                <w:szCs w:val="24"/>
-              </w:rPr>
-              <w:t xml:space="preserve">, </w:t>
-            </w:r>
-            <w:r>
-              <w:rPr>
-                <w:rFonts w:ascii="Arial" w:hAnsi="Arial" w:cs="Arial"/>
-                <w:sz w:val="24"/>
-                <w:szCs w:val="24"/>
-              </w:rPr>
-              <w:t>String Type</w:t>
-            </w:r>
-            <w:r>
-              <w:rPr>
-                <w:rFonts w:ascii="Arial" w:hAnsi="Arial" w:cs="Arial"/>
-                <w:sz w:val="24"/>
-                <w:szCs w:val="24"/>
-              </w:rPr>
-              <w:t>, Boolean Crystals</w:t>
+              <w:t>JEWELLERLY(String ItemName, String Colour, String Material</w:t>
+            </w:r>
+            <w:r>
+              <w:rPr>
+                <w:rFonts w:ascii="Arial" w:hAnsi="Arial" w:cs="Arial"/>
+                <w:sz w:val="24"/>
+                <w:szCs w:val="24"/>
+              </w:rPr>
+              <w:t>, String Type, Boolean Crystals</w:t>
             </w:r>
             <w:r>
               <w:rPr>
@@ -4204,8 +5683,243 @@
 </file>
 
 <file path=word/numbering.xml><?xml version="1.0" encoding="utf-8"?>
-<w:numbering xmlns:wpc="http://schemas.microsoft.com/office/word/2010/wordprocessingCanvas" xmlns:mc="http://schemas.openxmlformats.org/markup-compatibility/2006" xmlns:o="urn:schemas-microsoft-com:office:office" xmlns:r="http://schemas.openxmlformats.org/officeDocument/2006/relationships" xmlns:m="http://schemas.openxmlformats.org/officeDocument/2006/math" xmlns:v="urn:schemas-microsoft-com:vml" xmlns:wp14="http://schemas.microsoft.com/office/word/2010/wordprocessingDrawing" xmlns:wp="http://schemas.openxmlformats.org/drawingml/2006/wordprocessingDrawing" xmlns:w10="urn:schemas-microsoft-com:office:word" xmlns:w="http://schemas.openxmlformats.org/wordprocessingml/2006/main" xmlns:w14="http://schemas.microsoft.com/office/word/2010/wordml" xmlns:wpg="http://schemas.microsoft.com/office/word/2010/wordprocessingGroup" xmlns:wpi="http://schemas.microsoft.com/office/word/2010/wordprocessingInk" xmlns:wne="http://schemas.microsoft.com/office/word/2006/wordml" xmlns:wps="http://schemas.microsoft.com/office/word/2010/wordprocessingShape" mc:Ignorable="w14 wp14">
-  <w:abstractNum w:abstractNumId="0">
+<w:numbering xmlns:wpc="http://schemas.microsoft.com/office/word/2010/wordprocessingCanvas" xmlns:cx="http://schemas.microsoft.com/office/drawing/2014/chartex" xmlns:cx1="http://schemas.microsoft.com/office/drawing/2015/9/8/chartex" xmlns:cx2="http://schemas.microsoft.com/office/drawing/2015/10/21/chartex" xmlns:mc="http://schemas.openxmlformats.org/markup-compatibility/2006" xmlns:o="urn:schemas-microsoft-com:office:office" xmlns:r="http://schemas.openxmlformats.org/officeDocument/2006/relationships" xmlns:m="http://schemas.openxmlformats.org/officeDocument/2006/math" xmlns:v="urn:schemas-microsoft-com:vml" xmlns:wp14="http://schemas.microsoft.com/office/word/2010/wordprocessingDrawing" xmlns:wp="http://schemas.openxmlformats.org/drawingml/2006/wordprocessingDrawing" xmlns:w10="urn:schemas-microsoft-com:office:word" xmlns:w="http://schemas.openxmlformats.org/wordprocessingml/2006/main" xmlns:w14="http://schemas.microsoft.com/office/word/2010/wordml" xmlns:w15="http://schemas.microsoft.com/office/word/2012/wordml" xmlns:w16se="http://schemas.microsoft.com/office/word/2015/wordml/symex" xmlns:wpg="http://schemas.microsoft.com/office/word/2010/wordprocessingGroup" xmlns:wpi="http://schemas.microsoft.com/office/word/2010/wordprocessingInk" xmlns:wne="http://schemas.microsoft.com/office/word/2006/wordml" xmlns:wps="http://schemas.microsoft.com/office/word/2010/wordprocessingShape" mc:Ignorable="w14 w15 w16se wp14">
+  <w:abstractNum w:abstractNumId="0" w15:restartNumberingAfterBreak="0">
+    <w:nsid w:val="0B697F87"/>
+    <w:multiLevelType w:val="hybridMultilevel"/>
+    <w:tmpl w:val="7ECAA6A0"/>
+    <w:lvl w:ilvl="0" w:tplc="243EA4E4">
+      <w:start w:val="1"/>
+      <w:numFmt w:val="bullet"/>
+      <w:lvlText w:val="-"/>
+      <w:lvlJc w:val="left"/>
+      <w:pPr>
+        <w:ind w:left="1080" w:hanging="360"/>
+      </w:pPr>
+      <w:rPr>
+        <w:rFonts w:ascii="Arial" w:eastAsiaTheme="minorHAnsi" w:hAnsi="Arial" w:cs="Arial" w:hint="default"/>
+      </w:rPr>
+    </w:lvl>
+    <w:lvl w:ilvl="1" w:tplc="04090003" w:tentative="1">
+      <w:start w:val="1"/>
+      <w:numFmt w:val="bullet"/>
+      <w:lvlText w:val="o"/>
+      <w:lvlJc w:val="left"/>
+      <w:pPr>
+        <w:ind w:left="1440" w:hanging="360"/>
+      </w:pPr>
+      <w:rPr>
+        <w:rFonts w:ascii="Courier New" w:hAnsi="Courier New" w:cs="Courier New" w:hint="default"/>
+      </w:rPr>
+    </w:lvl>
+    <w:lvl w:ilvl="2" w:tplc="04090005" w:tentative="1">
+      <w:start w:val="1"/>
+      <w:numFmt w:val="bullet"/>
+      <w:lvlText w:val=""/>
+      <w:lvlJc w:val="left"/>
+      <w:pPr>
+        <w:ind w:left="2160" w:hanging="360"/>
+      </w:pPr>
+      <w:rPr>
+        <w:rFonts w:ascii="Wingdings" w:hAnsi="Wingdings" w:hint="default"/>
+      </w:rPr>
+    </w:lvl>
+    <w:lvl w:ilvl="3" w:tplc="04090001" w:tentative="1">
+      <w:start w:val="1"/>
+      <w:numFmt w:val="bullet"/>
+      <w:lvlText w:val=""/>
+      <w:lvlJc w:val="left"/>
+      <w:pPr>
+        <w:ind w:left="2880" w:hanging="360"/>
+      </w:pPr>
+      <w:rPr>
+        <w:rFonts w:ascii="Symbol" w:hAnsi="Symbol" w:hint="default"/>
+      </w:rPr>
+    </w:lvl>
+    <w:lvl w:ilvl="4" w:tplc="04090003" w:tentative="1">
+      <w:start w:val="1"/>
+      <w:numFmt w:val="bullet"/>
+      <w:lvlText w:val="o"/>
+      <w:lvlJc w:val="left"/>
+      <w:pPr>
+        <w:ind w:left="3600" w:hanging="360"/>
+      </w:pPr>
+      <w:rPr>
+        <w:rFonts w:ascii="Courier New" w:hAnsi="Courier New" w:cs="Courier New" w:hint="default"/>
+      </w:rPr>
+    </w:lvl>
+    <w:lvl w:ilvl="5" w:tplc="04090005" w:tentative="1">
+      <w:start w:val="1"/>
+      <w:numFmt w:val="bullet"/>
+      <w:lvlText w:val=""/>
+      <w:lvlJc w:val="left"/>
+      <w:pPr>
+        <w:ind w:left="4320" w:hanging="360"/>
+      </w:pPr>
+      <w:rPr>
+        <w:rFonts w:ascii="Wingdings" w:hAnsi="Wingdings" w:hint="default"/>
+      </w:rPr>
+    </w:lvl>
+    <w:lvl w:ilvl="6" w:tplc="04090001" w:tentative="1">
+      <w:start w:val="1"/>
+      <w:numFmt w:val="bullet"/>
+      <w:lvlText w:val=""/>
+      <w:lvlJc w:val="left"/>
+      <w:pPr>
+        <w:ind w:left="5040" w:hanging="360"/>
+      </w:pPr>
+      <w:rPr>
+        <w:rFonts w:ascii="Symbol" w:hAnsi="Symbol" w:hint="default"/>
+      </w:rPr>
+    </w:lvl>
+    <w:lvl w:ilvl="7" w:tplc="04090003" w:tentative="1">
+      <w:start w:val="1"/>
+      <w:numFmt w:val="bullet"/>
+      <w:lvlText w:val="o"/>
+      <w:lvlJc w:val="left"/>
+      <w:pPr>
+        <w:ind w:left="5760" w:hanging="360"/>
+      </w:pPr>
+      <w:rPr>
+        <w:rFonts w:ascii="Courier New" w:hAnsi="Courier New" w:cs="Courier New" w:hint="default"/>
+      </w:rPr>
+    </w:lvl>
+    <w:lvl w:ilvl="8" w:tplc="04090005" w:tentative="1">
+      <w:start w:val="1"/>
+      <w:numFmt w:val="bullet"/>
+      <w:lvlText w:val=""/>
+      <w:lvlJc w:val="left"/>
+      <w:pPr>
+        <w:ind w:left="6480" w:hanging="360"/>
+      </w:pPr>
+      <w:rPr>
+        <w:rFonts w:ascii="Wingdings" w:hAnsi="Wingdings" w:hint="default"/>
+      </w:rPr>
+    </w:lvl>
+  </w:abstractNum>
+  <w:abstractNum w:abstractNumId="1" w15:restartNumberingAfterBreak="0">
+    <w:nsid w:val="27AE6574"/>
+    <w:multiLevelType w:val="multilevel"/>
+    <w:tmpl w:val="20F0DB08"/>
+    <w:lvl w:ilvl="0">
+      <w:start w:val="1"/>
+      <w:numFmt w:val="decimal"/>
+      <w:lvlText w:val="%1."/>
+      <w:lvlJc w:val="left"/>
+      <w:pPr>
+        <w:ind w:left="1080" w:hanging="360"/>
+      </w:pPr>
+      <w:rPr>
+        <w:rFonts w:hint="default"/>
+        <w:b w:val="0"/>
+      </w:rPr>
+    </w:lvl>
+    <w:lvl w:ilvl="1">
+      <w:start w:val="1"/>
+      <w:numFmt w:val="decimal"/>
+      <w:isLgl/>
+      <w:lvlText w:val="%1.%2"/>
+      <w:lvlJc w:val="left"/>
+      <w:pPr>
+        <w:ind w:left="1440" w:hanging="360"/>
+      </w:pPr>
+      <w:rPr>
+        <w:rFonts w:hint="default"/>
+      </w:rPr>
+    </w:lvl>
+    <w:lvl w:ilvl="2">
+      <w:start w:val="1"/>
+      <w:numFmt w:val="decimal"/>
+      <w:isLgl/>
+      <w:lvlText w:val="%1.%2.%3"/>
+      <w:lvlJc w:val="left"/>
+      <w:pPr>
+        <w:ind w:left="2160" w:hanging="720"/>
+      </w:pPr>
+      <w:rPr>
+        <w:rFonts w:hint="default"/>
+      </w:rPr>
+    </w:lvl>
+    <w:lvl w:ilvl="3">
+      <w:start w:val="1"/>
+      <w:numFmt w:val="decimal"/>
+      <w:isLgl/>
+      <w:lvlText w:val="%1.%2.%3.%4"/>
+      <w:lvlJc w:val="left"/>
+      <w:pPr>
+        <w:ind w:left="2880" w:hanging="1080"/>
+      </w:pPr>
+      <w:rPr>
+        <w:rFonts w:hint="default"/>
+      </w:rPr>
+    </w:lvl>
+    <w:lvl w:ilvl="4">
+      <w:start w:val="1"/>
+      <w:numFmt w:val="decimal"/>
+      <w:isLgl/>
+      <w:lvlText w:val="%1.%2.%3.%4.%5"/>
+      <w:lvlJc w:val="left"/>
+      <w:pPr>
+        <w:ind w:left="3240" w:hanging="1080"/>
+      </w:pPr>
+      <w:rPr>
+        <w:rFonts w:hint="default"/>
+      </w:rPr>
+    </w:lvl>
+    <w:lvl w:ilvl="5">
+      <w:start w:val="1"/>
+      <w:numFmt w:val="decimal"/>
+      <w:isLgl/>
+      <w:lvlText w:val="%1.%2.%3.%4.%5.%6"/>
+      <w:lvlJc w:val="left"/>
+      <w:pPr>
+        <w:ind w:left="3960" w:hanging="1440"/>
+      </w:pPr>
+      <w:rPr>
+        <w:rFonts w:hint="default"/>
+      </w:rPr>
+    </w:lvl>
+    <w:lvl w:ilvl="6">
+      <w:start w:val="1"/>
+      <w:numFmt w:val="decimal"/>
+      <w:isLgl/>
+      <w:lvlText w:val="%1.%2.%3.%4.%5.%6.%7"/>
+      <w:lvlJc w:val="left"/>
+      <w:pPr>
+        <w:ind w:left="4320" w:hanging="1440"/>
+      </w:pPr>
+      <w:rPr>
+        <w:rFonts w:hint="default"/>
+      </w:rPr>
+    </w:lvl>
+    <w:lvl w:ilvl="7">
+      <w:start w:val="1"/>
+      <w:numFmt w:val="decimal"/>
+      <w:isLgl/>
+      <w:lvlText w:val="%1.%2.%3.%4.%5.%6.%7.%8"/>
+      <w:lvlJc w:val="left"/>
+      <w:pPr>
+        <w:ind w:left="5040" w:hanging="1800"/>
+      </w:pPr>
+      <w:rPr>
+        <w:rFonts w:hint="default"/>
+      </w:rPr>
+    </w:lvl>
+    <w:lvl w:ilvl="8">
+      <w:start w:val="1"/>
+      <w:numFmt w:val="decimal"/>
+      <w:isLgl/>
+      <w:lvlText w:val="%1.%2.%3.%4.%5.%6.%7.%8.%9"/>
+      <w:lvlJc w:val="left"/>
+      <w:pPr>
+        <w:ind w:left="5400" w:hanging="1800"/>
+      </w:pPr>
+      <w:rPr>
+        <w:rFonts w:hint="default"/>
+      </w:rPr>
+    </w:lvl>
+  </w:abstractNum>
+  <w:abstractNum w:abstractNumId="2" w15:restartNumberingAfterBreak="0">
     <w:nsid w:val="30FB51E7"/>
     <w:multiLevelType w:val="hybridMultilevel"/>
     <w:tmpl w:val="0BCAAE8C"/>
@@ -4294,7 +6008,128 @@
       </w:pPr>
     </w:lvl>
   </w:abstractNum>
-  <w:abstractNum w:abstractNumId="1">
+  <w:abstractNum w:abstractNumId="3" w15:restartNumberingAfterBreak="0">
+    <w:nsid w:val="49E05117"/>
+    <w:multiLevelType w:val="multilevel"/>
+    <w:tmpl w:val="2F761C2A"/>
+    <w:lvl w:ilvl="0">
+      <w:start w:val="1"/>
+      <w:numFmt w:val="decimal"/>
+      <w:lvlText w:val="%1."/>
+      <w:lvlJc w:val="left"/>
+      <w:pPr>
+        <w:ind w:left="720" w:hanging="360"/>
+      </w:pPr>
+      <w:rPr>
+        <w:rFonts w:hint="default"/>
+      </w:rPr>
+    </w:lvl>
+    <w:lvl w:ilvl="1">
+      <w:start w:val="4"/>
+      <w:numFmt w:val="decimal"/>
+      <w:isLgl/>
+      <w:lvlText w:val="%1.%2"/>
+      <w:lvlJc w:val="left"/>
+      <w:pPr>
+        <w:ind w:left="1080" w:hanging="360"/>
+      </w:pPr>
+      <w:rPr>
+        <w:rFonts w:hint="default"/>
+      </w:rPr>
+    </w:lvl>
+    <w:lvl w:ilvl="2">
+      <w:start w:val="1"/>
+      <w:numFmt w:val="decimal"/>
+      <w:isLgl/>
+      <w:lvlText w:val="%1.%2.%3"/>
+      <w:lvlJc w:val="left"/>
+      <w:pPr>
+        <w:ind w:left="1800" w:hanging="720"/>
+      </w:pPr>
+      <w:rPr>
+        <w:rFonts w:hint="default"/>
+      </w:rPr>
+    </w:lvl>
+    <w:lvl w:ilvl="3">
+      <w:start w:val="1"/>
+      <w:numFmt w:val="decimal"/>
+      <w:isLgl/>
+      <w:lvlText w:val="%1.%2.%3.%4"/>
+      <w:lvlJc w:val="left"/>
+      <w:pPr>
+        <w:ind w:left="2520" w:hanging="1080"/>
+      </w:pPr>
+      <w:rPr>
+        <w:rFonts w:hint="default"/>
+      </w:rPr>
+    </w:lvl>
+    <w:lvl w:ilvl="4">
+      <w:start w:val="1"/>
+      <w:numFmt w:val="decimal"/>
+      <w:isLgl/>
+      <w:lvlText w:val="%1.%2.%3.%4.%5"/>
+      <w:lvlJc w:val="left"/>
+      <w:pPr>
+        <w:ind w:left="2880" w:hanging="1080"/>
+      </w:pPr>
+      <w:rPr>
+        <w:rFonts w:hint="default"/>
+      </w:rPr>
+    </w:lvl>
+    <w:lvl w:ilvl="5">
+      <w:start w:val="1"/>
+      <w:numFmt w:val="decimal"/>
+      <w:isLgl/>
+      <w:lvlText w:val="%1.%2.%3.%4.%5.%6"/>
+      <w:lvlJc w:val="left"/>
+      <w:pPr>
+        <w:ind w:left="3600" w:hanging="1440"/>
+      </w:pPr>
+      <w:rPr>
+        <w:rFonts w:hint="default"/>
+      </w:rPr>
+    </w:lvl>
+    <w:lvl w:ilvl="6">
+      <w:start w:val="1"/>
+      <w:numFmt w:val="decimal"/>
+      <w:isLgl/>
+      <w:lvlText w:val="%1.%2.%3.%4.%5.%6.%7"/>
+      <w:lvlJc w:val="left"/>
+      <w:pPr>
+        <w:ind w:left="3960" w:hanging="1440"/>
+      </w:pPr>
+      <w:rPr>
+        <w:rFonts w:hint="default"/>
+      </w:rPr>
+    </w:lvl>
+    <w:lvl w:ilvl="7">
+      <w:start w:val="1"/>
+      <w:numFmt w:val="decimal"/>
+      <w:isLgl/>
+      <w:lvlText w:val="%1.%2.%3.%4.%5.%6.%7.%8"/>
+      <w:lvlJc w:val="left"/>
+      <w:pPr>
+        <w:ind w:left="4680" w:hanging="1800"/>
+      </w:pPr>
+      <w:rPr>
+        <w:rFonts w:hint="default"/>
+      </w:rPr>
+    </w:lvl>
+    <w:lvl w:ilvl="8">
+      <w:start w:val="1"/>
+      <w:numFmt w:val="decimal"/>
+      <w:isLgl/>
+      <w:lvlText w:val="%1.%2.%3.%4.%5.%6.%7.%8.%9"/>
+      <w:lvlJc w:val="left"/>
+      <w:pPr>
+        <w:ind w:left="5040" w:hanging="1800"/>
+      </w:pPr>
+      <w:rPr>
+        <w:rFonts w:hint="default"/>
+      </w:rPr>
+    </w:lvl>
+  </w:abstractNum>
+  <w:abstractNum w:abstractNumId="4" w15:restartNumberingAfterBreak="0">
     <w:nsid w:val="4D6E42C9"/>
     <w:multiLevelType w:val="hybridMultilevel"/>
     <w:tmpl w:val="32D48108"/>
@@ -4407,7 +6242,7 @@
       </w:rPr>
     </w:lvl>
   </w:abstractNum>
-  <w:abstractNum w:abstractNumId="2">
+  <w:abstractNum w:abstractNumId="5" w15:restartNumberingAfterBreak="0">
     <w:nsid w:val="61524C3B"/>
     <w:multiLevelType w:val="hybridMultilevel"/>
     <w:tmpl w:val="53EAA53E"/>
@@ -4417,7 +6252,7 @@
       <w:lvlText w:val="%1."/>
       <w:lvlJc w:val="left"/>
       <w:pPr>
-        <w:ind w:left="720" w:hanging="360"/>
+        <w:ind w:left="450" w:hanging="360"/>
       </w:pPr>
       <w:rPr>
         <w:rFonts w:hint="default"/>
@@ -4429,7 +6264,7 @@
       <w:lvlText w:val="%2."/>
       <w:lvlJc w:val="left"/>
       <w:pPr>
-        <w:ind w:left="1440" w:hanging="360"/>
+        <w:ind w:left="1170" w:hanging="360"/>
       </w:pPr>
     </w:lvl>
     <w:lvl w:ilvl="2" w:tplc="0809001B" w:tentative="1">
@@ -4438,7 +6273,7 @@
       <w:lvlText w:val="%3."/>
       <w:lvlJc w:val="right"/>
       <w:pPr>
-        <w:ind w:left="2160" w:hanging="180"/>
+        <w:ind w:left="1890" w:hanging="180"/>
       </w:pPr>
     </w:lvl>
     <w:lvl w:ilvl="3" w:tplc="0809000F" w:tentative="1">
@@ -4447,7 +6282,7 @@
       <w:lvlText w:val="%4."/>
       <w:lvlJc w:val="left"/>
       <w:pPr>
-        <w:ind w:left="2880" w:hanging="360"/>
+        <w:ind w:left="2610" w:hanging="360"/>
       </w:pPr>
     </w:lvl>
     <w:lvl w:ilvl="4" w:tplc="08090019" w:tentative="1">
@@ -4456,7 +6291,7 @@
       <w:lvlText w:val="%5."/>
       <w:lvlJc w:val="left"/>
       <w:pPr>
-        <w:ind w:left="3600" w:hanging="360"/>
+        <w:ind w:left="3330" w:hanging="360"/>
       </w:pPr>
     </w:lvl>
     <w:lvl w:ilvl="5" w:tplc="0809001B" w:tentative="1">
@@ -4465,7 +6300,7 @@
       <w:lvlText w:val="%6."/>
       <w:lvlJc w:val="right"/>
       <w:pPr>
-        <w:ind w:left="4320" w:hanging="180"/>
+        <w:ind w:left="4050" w:hanging="180"/>
       </w:pPr>
     </w:lvl>
     <w:lvl w:ilvl="6" w:tplc="0809000F" w:tentative="1">
@@ -4474,7 +6309,7 @@
       <w:lvlText w:val="%7."/>
       <w:lvlJc w:val="left"/>
       <w:pPr>
-        <w:ind w:left="5040" w:hanging="360"/>
+        <w:ind w:left="4770" w:hanging="360"/>
       </w:pPr>
     </w:lvl>
     <w:lvl w:ilvl="7" w:tplc="08090019" w:tentative="1">
@@ -4483,7 +6318,7 @@
       <w:lvlText w:val="%8."/>
       <w:lvlJc w:val="left"/>
       <w:pPr>
-        <w:ind w:left="5760" w:hanging="360"/>
+        <w:ind w:left="5490" w:hanging="360"/>
       </w:pPr>
     </w:lvl>
     <w:lvl w:ilvl="8" w:tplc="0809001B" w:tentative="1">
@@ -4492,11 +6327,124 @@
       <w:lvlText w:val="%9."/>
       <w:lvlJc w:val="right"/>
       <w:pPr>
-        <w:ind w:left="6480" w:hanging="180"/>
+        <w:ind w:left="6210" w:hanging="180"/>
       </w:pPr>
     </w:lvl>
   </w:abstractNum>
-  <w:abstractNum w:abstractNumId="3">
+  <w:abstractNum w:abstractNumId="6" w15:restartNumberingAfterBreak="0">
+    <w:nsid w:val="679E774C"/>
+    <w:multiLevelType w:val="hybridMultilevel"/>
+    <w:tmpl w:val="325AFD46"/>
+    <w:lvl w:ilvl="0" w:tplc="243EA4E4">
+      <w:start w:val="1"/>
+      <w:numFmt w:val="bullet"/>
+      <w:lvlText w:val="-"/>
+      <w:lvlJc w:val="left"/>
+      <w:pPr>
+        <w:ind w:left="1080" w:hanging="360"/>
+      </w:pPr>
+      <w:rPr>
+        <w:rFonts w:ascii="Arial" w:eastAsiaTheme="minorHAnsi" w:hAnsi="Arial" w:cs="Arial" w:hint="default"/>
+      </w:rPr>
+    </w:lvl>
+    <w:lvl w:ilvl="1" w:tplc="04090003" w:tentative="1">
+      <w:start w:val="1"/>
+      <w:numFmt w:val="bullet"/>
+      <w:lvlText w:val="o"/>
+      <w:lvlJc w:val="left"/>
+      <w:pPr>
+        <w:ind w:left="1440" w:hanging="360"/>
+      </w:pPr>
+      <w:rPr>
+        <w:rFonts w:ascii="Courier New" w:hAnsi="Courier New" w:cs="Courier New" w:hint="default"/>
+      </w:rPr>
+    </w:lvl>
+    <w:lvl w:ilvl="2" w:tplc="04090005" w:tentative="1">
+      <w:start w:val="1"/>
+      <w:numFmt w:val="bullet"/>
+      <w:lvlText w:val=""/>
+      <w:lvlJc w:val="left"/>
+      <w:pPr>
+        <w:ind w:left="2160" w:hanging="360"/>
+      </w:pPr>
+      <w:rPr>
+        <w:rFonts w:ascii="Wingdings" w:hAnsi="Wingdings" w:hint="default"/>
+      </w:rPr>
+    </w:lvl>
+    <w:lvl w:ilvl="3" w:tplc="04090001" w:tentative="1">
+      <w:start w:val="1"/>
+      <w:numFmt w:val="bullet"/>
+      <w:lvlText w:val=""/>
+      <w:lvlJc w:val="left"/>
+      <w:pPr>
+        <w:ind w:left="2880" w:hanging="360"/>
+      </w:pPr>
+      <w:rPr>
+        <w:rFonts w:ascii="Symbol" w:hAnsi="Symbol" w:hint="default"/>
+      </w:rPr>
+    </w:lvl>
+    <w:lvl w:ilvl="4" w:tplc="04090003" w:tentative="1">
+      <w:start w:val="1"/>
+      <w:numFmt w:val="bullet"/>
+      <w:lvlText w:val="o"/>
+      <w:lvlJc w:val="left"/>
+      <w:pPr>
+        <w:ind w:left="3600" w:hanging="360"/>
+      </w:pPr>
+      <w:rPr>
+        <w:rFonts w:ascii="Courier New" w:hAnsi="Courier New" w:cs="Courier New" w:hint="default"/>
+      </w:rPr>
+    </w:lvl>
+    <w:lvl w:ilvl="5" w:tplc="04090005" w:tentative="1">
+      <w:start w:val="1"/>
+      <w:numFmt w:val="bullet"/>
+      <w:lvlText w:val=""/>
+      <w:lvlJc w:val="left"/>
+      <w:pPr>
+        <w:ind w:left="4320" w:hanging="360"/>
+      </w:pPr>
+      <w:rPr>
+        <w:rFonts w:ascii="Wingdings" w:hAnsi="Wingdings" w:hint="default"/>
+      </w:rPr>
+    </w:lvl>
+    <w:lvl w:ilvl="6" w:tplc="04090001" w:tentative="1">
+      <w:start w:val="1"/>
+      <w:numFmt w:val="bullet"/>
+      <w:lvlText w:val=""/>
+      <w:lvlJc w:val="left"/>
+      <w:pPr>
+        <w:ind w:left="5040" w:hanging="360"/>
+      </w:pPr>
+      <w:rPr>
+        <w:rFonts w:ascii="Symbol" w:hAnsi="Symbol" w:hint="default"/>
+      </w:rPr>
+    </w:lvl>
+    <w:lvl w:ilvl="7" w:tplc="04090003" w:tentative="1">
+      <w:start w:val="1"/>
+      <w:numFmt w:val="bullet"/>
+      <w:lvlText w:val="o"/>
+      <w:lvlJc w:val="left"/>
+      <w:pPr>
+        <w:ind w:left="5760" w:hanging="360"/>
+      </w:pPr>
+      <w:rPr>
+        <w:rFonts w:ascii="Courier New" w:hAnsi="Courier New" w:cs="Courier New" w:hint="default"/>
+      </w:rPr>
+    </w:lvl>
+    <w:lvl w:ilvl="8" w:tplc="04090005" w:tentative="1">
+      <w:start w:val="1"/>
+      <w:numFmt w:val="bullet"/>
+      <w:lvlText w:val=""/>
+      <w:lvlJc w:val="left"/>
+      <w:pPr>
+        <w:ind w:left="6480" w:hanging="360"/>
+      </w:pPr>
+      <w:rPr>
+        <w:rFonts w:ascii="Wingdings" w:hAnsi="Wingdings" w:hint="default"/>
+      </w:rPr>
+    </w:lvl>
+  </w:abstractNum>
+  <w:abstractNum w:abstractNumId="7" w15:restartNumberingAfterBreak="0">
     <w:nsid w:val="726258B9"/>
     <w:multiLevelType w:val="hybridMultilevel"/>
     <w:tmpl w:val="2B4448B0"/>
@@ -4586,22 +6534,34 @@
     </w:lvl>
   </w:abstractNum>
   <w:num w:numId="1">
+    <w:abstractNumId w:val="7"/>
+  </w:num>
+  <w:num w:numId="2">
+    <w:abstractNumId w:val="4"/>
+  </w:num>
+  <w:num w:numId="3">
+    <w:abstractNumId w:val="5"/>
+  </w:num>
+  <w:num w:numId="4">
+    <w:abstractNumId w:val="2"/>
+  </w:num>
+  <w:num w:numId="5">
     <w:abstractNumId w:val="3"/>
   </w:num>
-  <w:num w:numId="2">
+  <w:num w:numId="6">
+    <w:abstractNumId w:val="0"/>
+  </w:num>
+  <w:num w:numId="7">
+    <w:abstractNumId w:val="6"/>
+  </w:num>
+  <w:num w:numId="8">
     <w:abstractNumId w:val="1"/>
-  </w:num>
-  <w:num w:numId="3">
-    <w:abstractNumId w:val="2"/>
-  </w:num>
-  <w:num w:numId="4">
-    <w:abstractNumId w:val="0"/>
   </w:num>
 </w:numbering>
 </file>
 
 <file path=word/styles.xml><?xml version="1.0" encoding="utf-8"?>
-<w:styles xmlns:mc="http://schemas.openxmlformats.org/markup-compatibility/2006" xmlns:r="http://schemas.openxmlformats.org/officeDocument/2006/relationships" xmlns:w="http://schemas.openxmlformats.org/wordprocessingml/2006/main" xmlns:w14="http://schemas.microsoft.com/office/word/2010/wordml" mc:Ignorable="w14">
+<w:styles xmlns:mc="http://schemas.openxmlformats.org/markup-compatibility/2006" xmlns:r="http://schemas.openxmlformats.org/officeDocument/2006/relationships" xmlns:w="http://schemas.openxmlformats.org/wordprocessingml/2006/main" xmlns:w14="http://schemas.microsoft.com/office/word/2010/wordml" xmlns:w15="http://schemas.microsoft.com/office/word/2012/wordml" xmlns:w16se="http://schemas.microsoft.com/office/word/2015/wordml/symex" mc:Ignorable="w14 w15 w16se">
   <w:docDefaults>
     <w:rPrDefault>
       <w:rPr>
@@ -4617,381 +6577,379 @@
       </w:pPr>
     </w:pPrDefault>
   </w:docDefaults>
-  <w:latentStyles w:defLockedState="0" w:defUIPriority="99" w:defSemiHidden="1" w:defUnhideWhenUsed="1" w:defQFormat="0" w:count="267">
-    <w:lsdException w:name="Normal" w:semiHidden="0" w:uiPriority="0" w:unhideWhenUsed="0" w:qFormat="1"/>
-    <w:lsdException w:name="heading 1" w:semiHidden="0" w:uiPriority="9" w:unhideWhenUsed="0" w:qFormat="1"/>
-    <w:lsdException w:name="heading 2" w:uiPriority="9" w:qFormat="1"/>
-    <w:lsdException w:name="heading 3" w:uiPriority="9" w:qFormat="1"/>
-    <w:lsdException w:name="heading 4" w:uiPriority="9" w:qFormat="1"/>
-    <w:lsdException w:name="heading 5" w:uiPriority="9" w:qFormat="1"/>
-    <w:lsdException w:name="heading 6" w:uiPriority="9" w:qFormat="1"/>
-    <w:lsdException w:name="heading 7" w:uiPriority="9" w:qFormat="1"/>
-    <w:lsdException w:name="heading 8" w:uiPriority="9" w:qFormat="1"/>
-    <w:lsdException w:name="heading 9" w:uiPriority="9" w:qFormat="1"/>
-    <w:lsdException w:name="toc 1" w:uiPriority="39"/>
-    <w:lsdException w:name="toc 2" w:uiPriority="39"/>
-    <w:lsdException w:name="toc 3" w:uiPriority="39"/>
-    <w:lsdException w:name="toc 4" w:uiPriority="39"/>
-    <w:lsdException w:name="toc 5" w:uiPriority="39"/>
-    <w:lsdException w:name="toc 6" w:uiPriority="39"/>
-    <w:lsdException w:name="toc 7" w:uiPriority="39"/>
-    <w:lsdException w:name="toc 8" w:uiPriority="39"/>
-    <w:lsdException w:name="toc 9" w:uiPriority="39"/>
-    <w:lsdException w:name="caption" w:uiPriority="35" w:qFormat="1"/>
-    <w:lsdException w:name="Title" w:semiHidden="0" w:uiPriority="10" w:unhideWhenUsed="0" w:qFormat="1"/>
-    <w:lsdException w:name="Default Paragraph Font" w:uiPriority="1"/>
-    <w:lsdException w:name="Subtitle" w:semiHidden="0" w:uiPriority="11" w:unhideWhenUsed="0" w:qFormat="1"/>
-    <w:lsdException w:name="Strong" w:semiHidden="0" w:uiPriority="22" w:unhideWhenUsed="0" w:qFormat="1"/>
-    <w:lsdException w:name="Emphasis" w:semiHidden="0" w:uiPriority="20" w:unhideWhenUsed="0" w:qFormat="1"/>
-    <w:lsdException w:name="Table Grid" w:semiHidden="0" w:uiPriority="39" w:unhideWhenUsed="0"/>
-    <w:lsdException w:name="Placeholder Text" w:unhideWhenUsed="0"/>
-    <w:lsdException w:name="No Spacing" w:semiHidden="0" w:uiPriority="1" w:unhideWhenUsed="0" w:qFormat="1"/>
-    <w:lsdException w:name="Light Shading" w:semiHidden="0" w:uiPriority="60" w:unhideWhenUsed="0"/>
-    <w:lsdException w:name="Light List" w:semiHidden="0" w:uiPriority="61" w:unhideWhenUsed="0"/>
-    <w:lsdException w:name="Light Grid" w:semiHidden="0" w:uiPriority="62" w:unhideWhenUsed="0"/>
-    <w:lsdException w:name="Medium Shading 1" w:semiHidden="0" w:uiPriority="63" w:unhideWhenUsed="0"/>
-    <w:lsdException w:name="Medium Shading 2" w:semiHidden="0" w:uiPriority="64" w:unhideWhenUsed="0"/>
-    <w:lsdException w:name="Medium List 1" w:semiHidden="0" w:uiPriority="65" w:unhideWhenUsed="0"/>
-    <w:lsdException w:name="Medium List 2" w:semiHidden="0" w:uiPriority="66" w:unhideWhenUsed="0"/>
-    <w:lsdException w:name="Medium Grid 1" w:semiHidden="0" w:uiPriority="67" w:unhideWhenUsed="0"/>
-    <w:lsdException w:name="Medium Grid 2" w:semiHidden="0" w:uiPriority="68" w:unhideWhenUsed="0"/>
-    <w:lsdException w:name="Medium Grid 3" w:semiHidden="0" w:uiPriority="69" w:unhideWhenUsed="0"/>
-    <w:lsdException w:name="Dark List" w:semiHidden="0" w:uiPriority="70" w:unhideWhenUsed="0"/>
-    <w:lsdException w:name="Colorful Shading" w:semiHidden="0" w:uiPriority="71" w:unhideWhenUsed="0"/>
-    <w:lsdException w:name="Colorful List" w:semiHidden="0" w:uiPriority="72" w:unhideWhenUsed="0"/>
-    <w:lsdException w:name="Colorful Grid" w:semiHidden="0" w:uiPriority="73" w:unhideWhenUsed="0"/>
-    <w:lsdException w:name="Light Shading Accent 1" w:semiHidden="0" w:uiPriority="60" w:unhideWhenUsed="0"/>
-    <w:lsdException w:name="Light List Accent 1" w:semiHidden="0" w:uiPriority="61" w:unhideWhenUsed="0"/>
-    <w:lsdException w:name="Light Grid Accent 1" w:semiHidden="0" w:uiPriority="62" w:unhideWhenUsed="0"/>
-    <w:lsdException w:name="Medium Shading 1 Accent 1" w:semiHidden="0" w:uiPriority="63" w:unhideWhenUsed="0"/>
-    <w:lsdException w:name="Medium Shading 2 Accent 1" w:semiHidden="0" w:uiPriority="64" w:unhideWhenUsed="0"/>
-    <w:lsdException w:name="Medium List 1 Accent 1" w:semiHidden="0" w:uiPriority="65" w:unhideWhenUsed="0"/>
-    <w:lsdException w:name="Revision" w:unhideWhenUsed="0"/>
-    <w:lsdException w:name="List Paragraph" w:semiHidden="0" w:uiPriority="34" w:unhideWhenUsed="0" w:qFormat="1"/>
-    <w:lsdException w:name="Quote" w:semiHidden="0" w:uiPriority="29" w:unhideWhenUsed="0" w:qFormat="1"/>
-    <w:lsdException w:name="Intense Quote" w:semiHidden="0" w:uiPriority="30" w:unhideWhenUsed="0" w:qFormat="1"/>
-    <w:lsdException w:name="Medium List 2 Accent 1" w:semiHidden="0" w:uiPriority="66" w:unhideWhenUsed="0"/>
-    <w:lsdException w:name="Medium Grid 1 Accent 1" w:semiHidden="0" w:uiPriority="67" w:unhideWhenUsed="0"/>
-    <w:lsdException w:name="Medium Grid 2 Accent 1" w:semiHidden="0" w:uiPriority="68" w:unhideWhenUsed="0"/>
-    <w:lsdException w:name="Medium Grid 3 Accent 1" w:semiHidden="0" w:uiPriority="69" w:unhideWhenUsed="0"/>
-    <w:lsdException w:name="Dark List Accent 1" w:semiHidden="0" w:uiPriority="70" w:unhideWhenUsed="0"/>
-    <w:lsdException w:name="Colorful Shading Accent 1" w:semiHidden="0" w:uiPriority="71" w:unhideWhenUsed="0"/>
-    <w:lsdException w:name="Colorful List Accent 1" w:semiHidden="0" w:uiPriority="72" w:unhideWhenUsed="0"/>
-    <w:lsdException w:name="Colorful Grid Accent 1" w:semiHidden="0" w:uiPriority="73" w:unhideWhenUsed="0"/>
-    <w:lsdException w:name="Light Shading Accent 2" w:semiHidden="0" w:uiPriority="60" w:unhideWhenUsed="0"/>
-    <w:lsdException w:name="Light List Accent 2" w:semiHidden="0" w:uiPriority="61" w:unhideWhenUsed="0"/>
-    <w:lsdException w:name="Light Grid Accent 2" w:semiHidden="0" w:uiPriority="62" w:unhideWhenUsed="0"/>
-    <w:lsdException w:name="Medium Shading 1 Accent 2" w:semiHidden="0" w:uiPriority="63" w:unhideWhenUsed="0"/>
-    <w:lsdException w:name="Medium Shading 2 Accent 2" w:semiHidden="0" w:uiPriority="64" w:unhideWhenUsed="0"/>
-    <w:lsdException w:name="Medium List 1 Accent 2" w:semiHidden="0" w:uiPriority="65" w:unhideWhenUsed="0"/>
-    <w:lsdException w:name="Medium List 2 Accent 2" w:semiHidden="0" w:uiPriority="66" w:unhideWhenUsed="0"/>
-    <w:lsdException w:name="Medium Grid 1 Accent 2" w:semiHidden="0" w:uiPriority="67" w:unhideWhenUsed="0"/>
-    <w:lsdException w:name="Medium Grid 2 Accent 2" w:semiHidden="0" w:uiPriority="68" w:unhideWhenUsed="0"/>
-    <w:lsdException w:name="Medium Grid 3 Accent 2" w:semiHidden="0" w:uiPriority="69" w:unhideWhenUsed="0"/>
-    <w:lsdException w:name="Dark List Accent 2" w:semiHidden="0" w:uiPriority="70" w:unhideWhenUsed="0"/>
-    <w:lsdException w:name="Colorful Shading Accent 2" w:semiHidden="0" w:uiPriority="71" w:unhideWhenUsed="0"/>
-    <w:lsdException w:name="Colorful List Accent 2" w:semiHidden="0" w:uiPriority="72" w:unhideWhenUsed="0"/>
-    <w:lsdException w:name="Colorful Grid Accent 2" w:semiHidden="0" w:uiPriority="73" w:unhideWhenUsed="0"/>
-    <w:lsdException w:name="Light Shading Accent 3" w:semiHidden="0" w:uiPriority="60" w:unhideWhenUsed="0"/>
-    <w:lsdException w:name="Light List Accent 3" w:semiHidden="0" w:uiPriority="61" w:unhideWhenUsed="0"/>
-    <w:lsdException w:name="Light Grid Accent 3" w:semiHidden="0" w:uiPriority="62" w:unhideWhenUsed="0"/>
-    <w:lsdException w:name="Medium Shading 1 Accent 3" w:semiHidden="0" w:uiPriority="63" w:unhideWhenUsed="0"/>
-    <w:lsdException w:name="Medium Shading 2 Accent 3" w:semiHidden="0" w:uiPriority="64" w:unhideWhenUsed="0"/>
-    <w:lsdException w:name="Medium List 1 Accent 3" w:semiHidden="0" w:uiPriority="65" w:unhideWhenUsed="0"/>
-    <w:lsdException w:name="Medium List 2 Accent 3" w:semiHidden="0" w:uiPriority="66" w:unhideWhenUsed="0"/>
-    <w:lsdException w:name="Medium Grid 1 Accent 3" w:semiHidden="0" w:uiPriority="67" w:unhideWhenUsed="0"/>
-    <w:lsdException w:name="Medium Grid 2 Accent 3" w:semiHidden="0" w:uiPriority="68" w:unhideWhenUsed="0"/>
-    <w:lsdException w:name="Medium Grid 3 Accent 3" w:semiHidden="0" w:uiPriority="69" w:unhideWhenUsed="0"/>
-    <w:lsdException w:name="Dark List Accent 3" w:semiHidden="0" w:uiPriority="70" w:unhideWhenUsed="0"/>
-    <w:lsdException w:name="Colorful Shading Accent 3" w:semiHidden="0" w:uiPriority="71" w:unhideWhenUsed="0"/>
-    <w:lsdException w:name="Colorful List Accent 3" w:semiHidden="0" w:uiPriority="72" w:unhideWhenUsed="0"/>
-    <w:lsdException w:name="Colorful Grid Accent 3" w:semiHidden="0" w:uiPriority="73" w:unhideWhenUsed="0"/>
-    <w:lsdException w:name="Light Shading Accent 4" w:semiHidden="0" w:uiPriority="60" w:unhideWhenUsed="0"/>
-    <w:lsdException w:name="Light List Accent 4" w:semiHidden="0" w:uiPriority="61" w:unhideWhenUsed="0"/>
-    <w:lsdException w:name="Light Grid Accent 4" w:semiHidden="0" w:uiPriority="62" w:unhideWhenUsed="0"/>
-    <w:lsdException w:name="Medium Shading 1 Accent 4" w:semiHidden="0" w:uiPriority="63" w:unhideWhenUsed="0"/>
-    <w:lsdException w:name="Medium Shading 2 Accent 4" w:semiHidden="0" w:uiPriority="64" w:unhideWhenUsed="0"/>
-    <w:lsdException w:name="Medium List 1 Accent 4" w:semiHidden="0" w:uiPriority="65" w:unhideWhenUsed="0"/>
-    <w:lsdException w:name="Medium List 2 Accent 4" w:semiHidden="0" w:uiPriority="66" w:unhideWhenUsed="0"/>
-    <w:lsdException w:name="Medium Grid 1 Accent 4" w:semiHidden="0" w:uiPriority="67" w:unhideWhenUsed="0"/>
-    <w:lsdException w:name="Medium Grid 2 Accent 4" w:semiHidden="0" w:uiPriority="68" w:unhideWhenUsed="0"/>
-    <w:lsdException w:name="Medium Grid 3 Accent 4" w:semiHidden="0" w:uiPriority="69" w:unhideWhenUsed="0"/>
-    <w:lsdException w:name="Dark List Accent 4" w:semiHidden="0" w:uiPriority="70" w:unhideWhenUsed="0"/>
-    <w:lsdException w:name="Colorful Shading Accent 4" w:semiHidden="0" w:uiPriority="71" w:unhideWhenUsed="0"/>
-    <w:lsdException w:name="Colorful List Accent 4" w:semiHidden="0" w:uiPriority="72" w:unhideWhenUsed="0"/>
-    <w:lsdException w:name="Colorful Grid Accent 4" w:semiHidden="0" w:uiPriority="73" w:unhideWhenUsed="0"/>
-    <w:lsdException w:name="Light Shading Accent 5" w:semiHidden="0" w:uiPriority="60" w:unhideWhenUsed="0"/>
-    <w:lsdException w:name="Light List Accent 5" w:semiHidden="0" w:uiPriority="61" w:unhideWhenUsed="0"/>
-    <w:lsdException w:name="Light Grid Accent 5" w:semiHidden="0" w:uiPriority="62" w:unhideWhenUsed="0"/>
-    <w:lsdException w:name="Medium Shading 1 Accent 5" w:semiHidden="0" w:uiPriority="63" w:unhideWhenUsed="0"/>
-    <w:lsdException w:name="Medium Shading 2 Accent 5" w:semiHidden="0" w:uiPriority="64" w:unhideWhenUsed="0"/>
-    <w:lsdException w:name="Medium List 1 Accent 5" w:semiHidden="0" w:uiPriority="65" w:unhideWhenUsed="0"/>
-    <w:lsdException w:name="Medium List 2 Accent 5" w:semiHidden="0" w:uiPriority="66" w:unhideWhenUsed="0"/>
-    <w:lsdException w:name="Medium Grid 1 Accent 5" w:semiHidden="0" w:uiPriority="67" w:unhideWhenUsed="0"/>
-    <w:lsdException w:name="Medium Grid 2 Accent 5" w:semiHidden="0" w:uiPriority="68" w:unhideWhenUsed="0"/>
-    <w:lsdException w:name="Medium Grid 3 Accent 5" w:semiHidden="0" w:uiPriority="69" w:unhideWhenUsed="0"/>
-    <w:lsdException w:name="Dark List Accent 5" w:semiHidden="0" w:uiPriority="70" w:unhideWhenUsed="0"/>
-    <w:lsdException w:name="Colorful Shading Accent 5" w:semiHidden="0" w:uiPriority="71" w:unhideWhenUsed="0"/>
-    <w:lsdException w:name="Colorful List Accent 5" w:semiHidden="0" w:uiPriority="72" w:unhideWhenUsed="0"/>
-    <w:lsdException w:name="Colorful Grid Accent 5" w:semiHidden="0" w:uiPriority="73" w:unhideWhenUsed="0"/>
-    <w:lsdException w:name="Light Shading Accent 6" w:semiHidden="0" w:uiPriority="60" w:unhideWhenUsed="0"/>
-    <w:lsdException w:name="Light List Accent 6" w:semiHidden="0" w:uiPriority="61" w:unhideWhenUsed="0"/>
-    <w:lsdException w:name="Light Grid Accent 6" w:semiHidden="0" w:uiPriority="62" w:unhideWhenUsed="0"/>
-    <w:lsdException w:name="Medium Shading 1 Accent 6" w:semiHidden="0" w:uiPriority="63" w:unhideWhenUsed="0"/>
-    <w:lsdException w:name="Medium Shading 2 Accent 6" w:semiHidden="0" w:uiPriority="64" w:unhideWhenUsed="0"/>
-    <w:lsdException w:name="Medium List 1 Accent 6" w:semiHidden="0" w:uiPriority="65" w:unhideWhenUsed="0"/>
-    <w:lsdException w:name="Medium List 2 Accent 6" w:semiHidden="0" w:uiPriority="66" w:unhideWhenUsed="0"/>
-    <w:lsdException w:name="Medium Grid 1 Accent 6" w:semiHidden="0" w:uiPriority="67" w:unhideWhenUsed="0"/>
-    <w:lsdException w:name="Medium Grid 2 Accent 6" w:semiHidden="0" w:uiPriority="68" w:unhideWhenUsed="0"/>
-    <w:lsdException w:name="Medium Grid 3 Accent 6" w:semiHidden="0" w:uiPriority="69" w:unhideWhenUsed="0"/>
-    <w:lsdException w:name="Dark List Accent 6" w:semiHidden="0" w:uiPriority="70" w:unhideWhenUsed="0"/>
-    <w:lsdException w:name="Colorful Shading Accent 6" w:semiHidden="0" w:uiPriority="71" w:unhideWhenUsed="0"/>
-    <w:lsdException w:name="Colorful List Accent 6" w:semiHidden="0" w:uiPriority="72" w:unhideWhenUsed="0"/>
-    <w:lsdException w:name="Colorful Grid Accent 6" w:semiHidden="0" w:uiPriority="73" w:unhideWhenUsed="0"/>
-    <w:lsdException w:name="Subtle Emphasis" w:semiHidden="0" w:uiPriority="19" w:unhideWhenUsed="0" w:qFormat="1"/>
-    <w:lsdException w:name="Intense Emphasis" w:semiHidden="0" w:uiPriority="21" w:unhideWhenUsed="0" w:qFormat="1"/>
-    <w:lsdException w:name="Subtle Reference" w:semiHidden="0" w:uiPriority="31" w:unhideWhenUsed="0" w:qFormat="1"/>
-    <w:lsdException w:name="Intense Reference" w:semiHidden="0" w:uiPriority="32" w:unhideWhenUsed="0" w:qFormat="1"/>
-    <w:lsdException w:name="Book Title" w:semiHidden="0" w:uiPriority="33" w:unhideWhenUsed="0" w:qFormat="1"/>
-    <w:lsdException w:name="Bibliography" w:uiPriority="37"/>
-    <w:lsdException w:name="TOC Heading" w:uiPriority="39" w:qFormat="1"/>
-  </w:latentStyles>
-  <w:style w:type="paragraph" w:default="1" w:styleId="Normal">
-    <w:name w:val="Normal"/>
-    <w:qFormat/>
-  </w:style>
-  <w:style w:type="character" w:default="1" w:styleId="DefaultParagraphFont">
-    <w:name w:val="Default Paragraph Font"/>
-    <w:uiPriority w:val="1"/>
-    <w:semiHidden/>
-    <w:unhideWhenUsed/>
-  </w:style>
-  <w:style w:type="table" w:default="1" w:styleId="TableNormal">
-    <w:name w:val="Normal Table"/>
-    <w:uiPriority w:val="99"/>
-    <w:semiHidden/>
-    <w:unhideWhenUsed/>
-    <w:tblPr>
-      <w:tblInd w:w="0" w:type="dxa"/>
-      <w:tblCellMar>
-        <w:top w:w="0" w:type="dxa"/>
-        <w:left w:w="108" w:type="dxa"/>
-        <w:bottom w:w="0" w:type="dxa"/>
-        <w:right w:w="108" w:type="dxa"/>
-      </w:tblCellMar>
-    </w:tblPr>
-  </w:style>
-  <w:style w:type="numbering" w:default="1" w:styleId="NoList">
-    <w:name w:val="No List"/>
-    <w:uiPriority w:val="99"/>
-    <w:semiHidden/>
-    <w:unhideWhenUsed/>
-  </w:style>
-  <w:style w:type="table" w:styleId="TableGrid">
-    <w:name w:val="Table Grid"/>
-    <w:basedOn w:val="TableNormal"/>
-    <w:uiPriority w:val="39"/>
-    <w:rsid w:val="00BC26A0"/>
-    <w:pPr>
-      <w:spacing w:after="0" w:line="240" w:lineRule="auto"/>
-    </w:pPr>
-    <w:tblPr>
-      <w:tblBorders>
-        <w:top w:val="single" w:sz="4" w:space="0" w:color="auto"/>
-        <w:left w:val="single" w:sz="4" w:space="0" w:color="auto"/>
-        <w:bottom w:val="single" w:sz="4" w:space="0" w:color="auto"/>
-        <w:right w:val="single" w:sz="4" w:space="0" w:color="auto"/>
-        <w:insideH w:val="single" w:sz="4" w:space="0" w:color="auto"/>
-        <w:insideV w:val="single" w:sz="4" w:space="0" w:color="auto"/>
-      </w:tblBorders>
-    </w:tblPr>
-  </w:style>
-  <w:style w:type="paragraph" w:customStyle="1" w:styleId="Default">
-    <w:name w:val="Default"/>
-    <w:rsid w:val="0032335F"/>
-    <w:pPr>
-      <w:autoSpaceDE w:val="0"/>
-      <w:autoSpaceDN w:val="0"/>
-      <w:adjustRightInd w:val="0"/>
-      <w:spacing w:after="0" w:line="240" w:lineRule="auto"/>
-    </w:pPr>
-    <w:rPr>
-      <w:rFonts w:ascii="Calibri" w:hAnsi="Calibri" w:cs="Calibri"/>
-      <w:color w:val="000000"/>
-      <w:sz w:val="24"/>
-      <w:szCs w:val="24"/>
-    </w:rPr>
-  </w:style>
-  <w:style w:type="paragraph" w:styleId="ListParagraph">
-    <w:name w:val="List Paragraph"/>
-    <w:basedOn w:val="Normal"/>
-    <w:uiPriority w:val="34"/>
-    <w:qFormat/>
-    <w:rsid w:val="0032335F"/>
-    <w:pPr>
-      <w:spacing w:after="200" w:line="276" w:lineRule="auto"/>
-      <w:ind w:left="720"/>
-      <w:contextualSpacing/>
-    </w:pPr>
-  </w:style>
-</w:styles>
-</file>
-
-<file path=word/stylesWithEffects.xml><?xml version="1.0" encoding="utf-8"?>
-<w:styles xmlns:wpc="http://schemas.microsoft.com/office/word/2010/wordprocessingCanvas" xmlns:mc="http://schemas.openxmlformats.org/markup-compatibility/2006" xmlns:o="urn:schemas-microsoft-com:office:office" xmlns:r="http://schemas.openxmlformats.org/officeDocument/2006/relationships" xmlns:m="http://schemas.openxmlformats.org/officeDocument/2006/math" xmlns:v="urn:schemas-microsoft-com:vml" xmlns:wp14="http://schemas.microsoft.com/office/word/2010/wordprocessingDrawing" xmlns:wp="http://schemas.openxmlformats.org/drawingml/2006/wordprocessingDrawing" xmlns:w10="urn:schemas-microsoft-com:office:word" xmlns:w="http://schemas.openxmlformats.org/wordprocessingml/2006/main" xmlns:w14="http://schemas.microsoft.com/office/word/2010/wordml" xmlns:wpg="http://schemas.microsoft.com/office/word/2010/wordprocessingGroup" xmlns:wpi="http://schemas.microsoft.com/office/word/2010/wordprocessingInk" xmlns:wne="http://schemas.microsoft.com/office/word/2006/wordml" xmlns:wps="http://schemas.microsoft.com/office/word/2010/wordprocessingShape" mc:Ignorable="w14 wp14">
-  <w:docDefaults>
-    <w:rPrDefault>
-      <w:rPr>
-        <w:rFonts w:asciiTheme="minorHAnsi" w:eastAsiaTheme="minorHAnsi" w:hAnsiTheme="minorHAnsi" w:cstheme="minorBidi"/>
-        <w:sz w:val="22"/>
-        <w:szCs w:val="22"/>
-        <w:lang w:val="en-GB" w:eastAsia="en-US" w:bidi="ar-SA"/>
-      </w:rPr>
-    </w:rPrDefault>
-    <w:pPrDefault>
-      <w:pPr>
-        <w:spacing w:after="160" w:line="259" w:lineRule="auto"/>
-      </w:pPr>
-    </w:pPrDefault>
-  </w:docDefaults>
-  <w:latentStyles w:defLockedState="0" w:defUIPriority="99" w:defSemiHidden="1" w:defUnhideWhenUsed="1" w:defQFormat="0" w:count="267">
-    <w:lsdException w:name="Normal" w:semiHidden="0" w:uiPriority="0" w:unhideWhenUsed="0" w:qFormat="1"/>
-    <w:lsdException w:name="heading 1" w:semiHidden="0" w:uiPriority="9" w:unhideWhenUsed="0" w:qFormat="1"/>
-    <w:lsdException w:name="heading 2" w:uiPriority="9" w:qFormat="1"/>
-    <w:lsdException w:name="heading 3" w:uiPriority="9" w:qFormat="1"/>
-    <w:lsdException w:name="heading 4" w:uiPriority="9" w:qFormat="1"/>
-    <w:lsdException w:name="heading 5" w:uiPriority="9" w:qFormat="1"/>
-    <w:lsdException w:name="heading 6" w:uiPriority="9" w:qFormat="1"/>
-    <w:lsdException w:name="heading 7" w:uiPriority="9" w:qFormat="1"/>
-    <w:lsdException w:name="heading 8" w:uiPriority="9" w:qFormat="1"/>
-    <w:lsdException w:name="heading 9" w:uiPriority="9" w:qFormat="1"/>
-    <w:lsdException w:name="toc 1" w:uiPriority="39"/>
-    <w:lsdException w:name="toc 2" w:uiPriority="39"/>
-    <w:lsdException w:name="toc 3" w:uiPriority="39"/>
-    <w:lsdException w:name="toc 4" w:uiPriority="39"/>
-    <w:lsdException w:name="toc 5" w:uiPriority="39"/>
-    <w:lsdException w:name="toc 6" w:uiPriority="39"/>
-    <w:lsdException w:name="toc 7" w:uiPriority="39"/>
-    <w:lsdException w:name="toc 8" w:uiPriority="39"/>
-    <w:lsdException w:name="toc 9" w:uiPriority="39"/>
-    <w:lsdException w:name="caption" w:uiPriority="35" w:qFormat="1"/>
-    <w:lsdException w:name="Title" w:semiHidden="0" w:uiPriority="10" w:unhideWhenUsed="0" w:qFormat="1"/>
-    <w:lsdException w:name="Default Paragraph Font" w:uiPriority="1"/>
-    <w:lsdException w:name="Subtitle" w:semiHidden="0" w:uiPriority="11" w:unhideWhenUsed="0" w:qFormat="1"/>
-    <w:lsdException w:name="Strong" w:semiHidden="0" w:uiPriority="22" w:unhideWhenUsed="0" w:qFormat="1"/>
-    <w:lsdException w:name="Emphasis" w:semiHidden="0" w:uiPriority="20" w:unhideWhenUsed="0" w:qFormat="1"/>
-    <w:lsdException w:name="Table Grid" w:semiHidden="0" w:uiPriority="39" w:unhideWhenUsed="0"/>
-    <w:lsdException w:name="Placeholder Text" w:unhideWhenUsed="0"/>
-    <w:lsdException w:name="No Spacing" w:semiHidden="0" w:uiPriority="1" w:unhideWhenUsed="0" w:qFormat="1"/>
-    <w:lsdException w:name="Light Shading" w:semiHidden="0" w:uiPriority="60" w:unhideWhenUsed="0"/>
-    <w:lsdException w:name="Light List" w:semiHidden="0" w:uiPriority="61" w:unhideWhenUsed="0"/>
-    <w:lsdException w:name="Light Grid" w:semiHidden="0" w:uiPriority="62" w:unhideWhenUsed="0"/>
-    <w:lsdException w:name="Medium Shading 1" w:semiHidden="0" w:uiPriority="63" w:unhideWhenUsed="0"/>
-    <w:lsdException w:name="Medium Shading 2" w:semiHidden="0" w:uiPriority="64" w:unhideWhenUsed="0"/>
-    <w:lsdException w:name="Medium List 1" w:semiHidden="0" w:uiPriority="65" w:unhideWhenUsed="0"/>
-    <w:lsdException w:name="Medium List 2" w:semiHidden="0" w:uiPriority="66" w:unhideWhenUsed="0"/>
-    <w:lsdException w:name="Medium Grid 1" w:semiHidden="0" w:uiPriority="67" w:unhideWhenUsed="0"/>
-    <w:lsdException w:name="Medium Grid 2" w:semiHidden="0" w:uiPriority="68" w:unhideWhenUsed="0"/>
-    <w:lsdException w:name="Medium Grid 3" w:semiHidden="0" w:uiPriority="69" w:unhideWhenUsed="0"/>
-    <w:lsdException w:name="Dark List" w:semiHidden="0" w:uiPriority="70" w:unhideWhenUsed="0"/>
-    <w:lsdException w:name="Colorful Shading" w:semiHidden="0" w:uiPriority="71" w:unhideWhenUsed="0"/>
-    <w:lsdException w:name="Colorful List" w:semiHidden="0" w:uiPriority="72" w:unhideWhenUsed="0"/>
-    <w:lsdException w:name="Colorful Grid" w:semiHidden="0" w:uiPriority="73" w:unhideWhenUsed="0"/>
-    <w:lsdException w:name="Light Shading Accent 1" w:semiHidden="0" w:uiPriority="60" w:unhideWhenUsed="0"/>
-    <w:lsdException w:name="Light List Accent 1" w:semiHidden="0" w:uiPriority="61" w:unhideWhenUsed="0"/>
-    <w:lsdException w:name="Light Grid Accent 1" w:semiHidden="0" w:uiPriority="62" w:unhideWhenUsed="0"/>
-    <w:lsdException w:name="Medium Shading 1 Accent 1" w:semiHidden="0" w:uiPriority="63" w:unhideWhenUsed="0"/>
-    <w:lsdException w:name="Medium Shading 2 Accent 1" w:semiHidden="0" w:uiPriority="64" w:unhideWhenUsed="0"/>
-    <w:lsdException w:name="Medium List 1 Accent 1" w:semiHidden="0" w:uiPriority="65" w:unhideWhenUsed="0"/>
-    <w:lsdException w:name="Revision" w:unhideWhenUsed="0"/>
-    <w:lsdException w:name="List Paragraph" w:semiHidden="0" w:uiPriority="34" w:unhideWhenUsed="0" w:qFormat="1"/>
-    <w:lsdException w:name="Quote" w:semiHidden="0" w:uiPriority="29" w:unhideWhenUsed="0" w:qFormat="1"/>
-    <w:lsdException w:name="Intense Quote" w:semiHidden="0" w:uiPriority="30" w:unhideWhenUsed="0" w:qFormat="1"/>
-    <w:lsdException w:name="Medium List 2 Accent 1" w:semiHidden="0" w:uiPriority="66" w:unhideWhenUsed="0"/>
-    <w:lsdException w:name="Medium Grid 1 Accent 1" w:semiHidden="0" w:uiPriority="67" w:unhideWhenUsed="0"/>
-    <w:lsdException w:name="Medium Grid 2 Accent 1" w:semiHidden="0" w:uiPriority="68" w:unhideWhenUsed="0"/>
-    <w:lsdException w:name="Medium Grid 3 Accent 1" w:semiHidden="0" w:uiPriority="69" w:unhideWhenUsed="0"/>
-    <w:lsdException w:name="Dark List Accent 1" w:semiHidden="0" w:uiPriority="70" w:unhideWhenUsed="0"/>
-    <w:lsdException w:name="Colorful Shading Accent 1" w:semiHidden="0" w:uiPriority="71" w:unhideWhenUsed="0"/>
-    <w:lsdException w:name="Colorful List Accent 1" w:semiHidden="0" w:uiPriority="72" w:unhideWhenUsed="0"/>
-    <w:lsdException w:name="Colorful Grid Accent 1" w:semiHidden="0" w:uiPriority="73" w:unhideWhenUsed="0"/>
-    <w:lsdException w:name="Light Shading Accent 2" w:semiHidden="0" w:uiPriority="60" w:unhideWhenUsed="0"/>
-    <w:lsdException w:name="Light List Accent 2" w:semiHidden="0" w:uiPriority="61" w:unhideWhenUsed="0"/>
-    <w:lsdException w:name="Light Grid Accent 2" w:semiHidden="0" w:uiPriority="62" w:unhideWhenUsed="0"/>
-    <w:lsdException w:name="Medium Shading 1 Accent 2" w:semiHidden="0" w:uiPriority="63" w:unhideWhenUsed="0"/>
-    <w:lsdException w:name="Medium Shading 2 Accent 2" w:semiHidden="0" w:uiPriority="64" w:unhideWhenUsed="0"/>
-    <w:lsdException w:name="Medium List 1 Accent 2" w:semiHidden="0" w:uiPriority="65" w:unhideWhenUsed="0"/>
-    <w:lsdException w:name="Medium List 2 Accent 2" w:semiHidden="0" w:uiPriority="66" w:unhideWhenUsed="0"/>
-    <w:lsdException w:name="Medium Grid 1 Accent 2" w:semiHidden="0" w:uiPriority="67" w:unhideWhenUsed="0"/>
-    <w:lsdException w:name="Medium Grid 2 Accent 2" w:semiHidden="0" w:uiPriority="68" w:unhideWhenUsed="0"/>
-    <w:lsdException w:name="Medium Grid 3 Accent 2" w:semiHidden="0" w:uiPriority="69" w:unhideWhenUsed="0"/>
-    <w:lsdException w:name="Dark List Accent 2" w:semiHidden="0" w:uiPriority="70" w:unhideWhenUsed="0"/>
-    <w:lsdException w:name="Colorful Shading Accent 2" w:semiHidden="0" w:uiPriority="71" w:unhideWhenUsed="0"/>
-    <w:lsdException w:name="Colorful List Accent 2" w:semiHidden="0" w:uiPriority="72" w:unhideWhenUsed="0"/>
-    <w:lsdException w:name="Colorful Grid Accent 2" w:semiHidden="0" w:uiPriority="73" w:unhideWhenUsed="0"/>
-    <w:lsdException w:name="Light Shading Accent 3" w:semiHidden="0" w:uiPriority="60" w:unhideWhenUsed="0"/>
-    <w:lsdException w:name="Light List Accent 3" w:semiHidden="0" w:uiPriority="61" w:unhideWhenUsed="0"/>
-    <w:lsdException w:name="Light Grid Accent 3" w:semiHidden="0" w:uiPriority="62" w:unhideWhenUsed="0"/>
-    <w:lsdException w:name="Medium Shading 1 Accent 3" w:semiHidden="0" w:uiPriority="63" w:unhideWhenUsed="0"/>
-    <w:lsdException w:name="Medium Shading 2 Accent 3" w:semiHidden="0" w:uiPriority="64" w:unhideWhenUsed="0"/>
-    <w:lsdException w:name="Medium List 1 Accent 3" w:semiHidden="0" w:uiPriority="65" w:unhideWhenUsed="0"/>
-    <w:lsdException w:name="Medium List 2 Accent 3" w:semiHidden="0" w:uiPriority="66" w:unhideWhenUsed="0"/>
-    <w:lsdException w:name="Medium Grid 1 Accent 3" w:semiHidden="0" w:uiPriority="67" w:unhideWhenUsed="0"/>
-    <w:lsdException w:name="Medium Grid 2 Accent 3" w:semiHidden="0" w:uiPriority="68" w:unhideWhenUsed="0"/>
-    <w:lsdException w:name="Medium Grid 3 Accent 3" w:semiHidden="0" w:uiPriority="69" w:unhideWhenUsed="0"/>
-    <w:lsdException w:name="Dark List Accent 3" w:semiHidden="0" w:uiPriority="70" w:unhideWhenUsed="0"/>
-    <w:lsdException w:name="Colorful Shading Accent 3" w:semiHidden="0" w:uiPriority="71" w:unhideWhenUsed="0"/>
-    <w:lsdException w:name="Colorful List Accent 3" w:semiHidden="0" w:uiPriority="72" w:unhideWhenUsed="0"/>
-    <w:lsdException w:name="Colorful Grid Accent 3" w:semiHidden="0" w:uiPriority="73" w:unhideWhenUsed="0"/>
-    <w:lsdException w:name="Light Shading Accent 4" w:semiHidden="0" w:uiPriority="60" w:unhideWhenUsed="0"/>
-    <w:lsdException w:name="Light List Accent 4" w:semiHidden="0" w:uiPriority="61" w:unhideWhenUsed="0"/>
-    <w:lsdException w:name="Light Grid Accent 4" w:semiHidden="0" w:uiPriority="62" w:unhideWhenUsed="0"/>
-    <w:lsdException w:name="Medium Shading 1 Accent 4" w:semiHidden="0" w:uiPriority="63" w:unhideWhenUsed="0"/>
-    <w:lsdException w:name="Medium Shading 2 Accent 4" w:semiHidden="0" w:uiPriority="64" w:unhideWhenUsed="0"/>
-    <w:lsdException w:name="Medium List 1 Accent 4" w:semiHidden="0" w:uiPriority="65" w:unhideWhenUsed="0"/>
-    <w:lsdException w:name="Medium List 2 Accent 4" w:semiHidden="0" w:uiPriority="66" w:unhideWhenUsed="0"/>
-    <w:lsdException w:name="Medium Grid 1 Accent 4" w:semiHidden="0" w:uiPriority="67" w:unhideWhenUsed="0"/>
-    <w:lsdException w:name="Medium Grid 2 Accent 4" w:semiHidden="0" w:uiPriority="68" w:unhideWhenUsed="0"/>
-    <w:lsdException w:name="Medium Grid 3 Accent 4" w:semiHidden="0" w:uiPriority="69" w:unhideWhenUsed="0"/>
-    <w:lsdException w:name="Dark List Accent 4" w:semiHidden="0" w:uiPriority="70" w:unhideWhenUsed="0"/>
-    <w:lsdException w:name="Colorful Shading Accent 4" w:semiHidden="0" w:uiPriority="71" w:unhideWhenUsed="0"/>
-    <w:lsdException w:name="Colorful List Accent 4" w:semiHidden="0" w:uiPriority="72" w:unhideWhenUsed="0"/>
-    <w:lsdException w:name="Colorful Grid Accent 4" w:semiHidden="0" w:uiPriority="73" w:unhideWhenUsed="0"/>
-    <w:lsdException w:name="Light Shading Accent 5" w:semiHidden="0" w:uiPriority="60" w:unhideWhenUsed="0"/>
-    <w:lsdException w:name="Light List Accent 5" w:semiHidden="0" w:uiPriority="61" w:unhideWhenUsed="0"/>
-    <w:lsdException w:name="Light Grid Accent 5" w:semiHidden="0" w:uiPriority="62" w:unhideWhenUsed="0"/>
-    <w:lsdException w:name="Medium Shading 1 Accent 5" w:semiHidden="0" w:uiPriority="63" w:unhideWhenUsed="0"/>
-    <w:lsdException w:name="Medium Shading 2 Accent 5" w:semiHidden="0" w:uiPriority="64" w:unhideWhenUsed="0"/>
-    <w:lsdException w:name="Medium List 1 Accent 5" w:semiHidden="0" w:uiPriority="65" w:unhideWhenUsed="0"/>
-    <w:lsdException w:name="Medium List 2 Accent 5" w:semiHidden="0" w:uiPriority="66" w:unhideWhenUsed="0"/>
-    <w:lsdException w:name="Medium Grid 1 Accent 5" w:semiHidden="0" w:uiPriority="67" w:unhideWhenUsed="0"/>
-    <w:lsdException w:name="Medium Grid 2 Accent 5" w:semiHidden="0" w:uiPriority="68" w:unhideWhenUsed="0"/>
-    <w:lsdException w:name="Medium Grid 3 Accent 5" w:semiHidden="0" w:uiPriority="69" w:unhideWhenUsed="0"/>
-    <w:lsdException w:name="Dark List Accent 5" w:semiHidden="0" w:uiPriority="70" w:unhideWhenUsed="0"/>
-    <w:lsdException w:name="Colorful Shading Accent 5" w:semiHidden="0" w:uiPriority="71" w:unhideWhenUsed="0"/>
-    <w:lsdException w:name="Colorful List Accent 5" w:semiHidden="0" w:uiPriority="72" w:unhideWhenUsed="0"/>
-    <w:lsdException w:name="Colorful Grid Accent 5" w:semiHidden="0" w:uiPriority="73" w:unhideWhenUsed="0"/>
-    <w:lsdException w:name="Light Shading Accent 6" w:semiHidden="0" w:uiPriority="60" w:unhideWhenUsed="0"/>
-    <w:lsdException w:name="Light List Accent 6" w:semiHidden="0" w:uiPriority="61" w:unhideWhenUsed="0"/>
-    <w:lsdException w:name="Light Grid Accent 6" w:semiHidden="0" w:uiPriority="62" w:unhideWhenUsed="0"/>
-    <w:lsdException w:name="Medium Shading 1 Accent 6" w:semiHidden="0" w:uiPriority="63" w:unhideWhenUsed="0"/>
-    <w:lsdException w:name="Medium Shading 2 Accent 6" w:semiHidden="0" w:uiPriority="64" w:unhideWhenUsed="0"/>
-    <w:lsdException w:name="Medium List 1 Accent 6" w:semiHidden="0" w:uiPriority="65" w:unhideWhenUsed="0"/>
-    <w:lsdException w:name="Medium List 2 Accent 6" w:semiHidden="0" w:uiPriority="66" w:unhideWhenUsed="0"/>
-    <w:lsdException w:name="Medium Grid 1 Accent 6" w:semiHidden="0" w:uiPriority="67" w:unhideWhenUsed="0"/>
-    <w:lsdException w:name="Medium Grid 2 Accent 6" w:semiHidden="0" w:uiPriority="68" w:unhideWhenUsed="0"/>
-    <w:lsdException w:name="Medium Grid 3 Accent 6" w:semiHidden="0" w:uiPriority="69" w:unhideWhenUsed="0"/>
-    <w:lsdException w:name="Dark List Accent 6" w:semiHidden="0" w:uiPriority="70" w:unhideWhenUsed="0"/>
-    <w:lsdException w:name="Colorful Shading Accent 6" w:semiHidden="0" w:uiPriority="71" w:unhideWhenUsed="0"/>
-    <w:lsdException w:name="Colorful List Accent 6" w:semiHidden="0" w:uiPriority="72" w:unhideWhenUsed="0"/>
-    <w:lsdException w:name="Colorful Grid Accent 6" w:semiHidden="0" w:uiPriority="73" w:unhideWhenUsed="0"/>
-    <w:lsdException w:name="Subtle Emphasis" w:semiHidden="0" w:uiPriority="19" w:unhideWhenUsed="0" w:qFormat="1"/>
-    <w:lsdException w:name="Intense Emphasis" w:semiHidden="0" w:uiPriority="21" w:unhideWhenUsed="0" w:qFormat="1"/>
-    <w:lsdException w:name="Subtle Reference" w:semiHidden="0" w:uiPriority="31" w:unhideWhenUsed="0" w:qFormat="1"/>
-    <w:lsdException w:name="Intense Reference" w:semiHidden="0" w:uiPriority="32" w:unhideWhenUsed="0" w:qFormat="1"/>
-    <w:lsdException w:name="Book Title" w:semiHidden="0" w:uiPriority="33" w:unhideWhenUsed="0" w:qFormat="1"/>
-    <w:lsdException w:name="Bibliography" w:uiPriority="37"/>
-    <w:lsdException w:name="TOC Heading" w:uiPriority="39" w:qFormat="1"/>
+  <w:latentStyles w:defLockedState="0" w:defUIPriority="99" w:defSemiHidden="0" w:defUnhideWhenUsed="0" w:defQFormat="0" w:count="372">
+    <w:lsdException w:name="Normal" w:uiPriority="0" w:qFormat="1"/>
+    <w:lsdException w:name="heading 1" w:uiPriority="9" w:qFormat="1"/>
+    <w:lsdException w:name="heading 2" w:semiHidden="1" w:uiPriority="9" w:unhideWhenUsed="1" w:qFormat="1"/>
+    <w:lsdException w:name="heading 3" w:semiHidden="1" w:uiPriority="9" w:unhideWhenUsed="1" w:qFormat="1"/>
+    <w:lsdException w:name="heading 4" w:semiHidden="1" w:uiPriority="9" w:unhideWhenUsed="1" w:qFormat="1"/>
+    <w:lsdException w:name="heading 5" w:semiHidden="1" w:uiPriority="9" w:unhideWhenUsed="1" w:qFormat="1"/>
+    <w:lsdException w:name="heading 6" w:semiHidden="1" w:uiPriority="9" w:unhideWhenUsed="1" w:qFormat="1"/>
+    <w:lsdException w:name="heading 7" w:semiHidden="1" w:uiPriority="9" w:unhideWhenUsed="1" w:qFormat="1"/>
+    <w:lsdException w:name="heading 8" w:semiHidden="1" w:uiPriority="9" w:unhideWhenUsed="1" w:qFormat="1"/>
+    <w:lsdException w:name="heading 9" w:semiHidden="1" w:uiPriority="9" w:unhideWhenUsed="1" w:qFormat="1"/>
+    <w:lsdException w:name="index 1" w:semiHidden="1" w:unhideWhenUsed="1"/>
+    <w:lsdException w:name="index 2" w:semiHidden="1" w:unhideWhenUsed="1"/>
+    <w:lsdException w:name="index 3" w:semiHidden="1" w:unhideWhenUsed="1"/>
+    <w:lsdException w:name="index 4" w:semiHidden="1" w:unhideWhenUsed="1"/>
+    <w:lsdException w:name="index 5" w:semiHidden="1" w:unhideWhenUsed="1"/>
+    <w:lsdException w:name="index 6" w:semiHidden="1" w:unhideWhenUsed="1"/>
+    <w:lsdException w:name="index 7" w:semiHidden="1" w:unhideWhenUsed="1"/>
+    <w:lsdException w:name="index 8" w:semiHidden="1" w:unhideWhenUsed="1"/>
+    <w:lsdException w:name="index 9" w:semiHidden="1" w:unhideWhenUsed="1"/>
+    <w:lsdException w:name="toc 1" w:semiHidden="1" w:uiPriority="39" w:unhideWhenUsed="1"/>
+    <w:lsdException w:name="toc 2" w:semiHidden="1" w:uiPriority="39" w:unhideWhenUsed="1"/>
+    <w:lsdException w:name="toc 3" w:semiHidden="1" w:uiPriority="39" w:unhideWhenUsed="1"/>
+    <w:lsdException w:name="toc 4" w:semiHidden="1" w:uiPriority="39" w:unhideWhenUsed="1"/>
+    <w:lsdException w:name="toc 5" w:semiHidden="1" w:uiPriority="39" w:unhideWhenUsed="1"/>
+    <w:lsdException w:name="toc 6" w:semiHidden="1" w:uiPriority="39" w:unhideWhenUsed="1"/>
+    <w:lsdException w:name="toc 7" w:semiHidden="1" w:uiPriority="39" w:unhideWhenUsed="1"/>
+    <w:lsdException w:name="toc 8" w:semiHidden="1" w:uiPriority="39" w:unhideWhenUsed="1"/>
+    <w:lsdException w:name="toc 9" w:semiHidden="1" w:uiPriority="39" w:unhideWhenUsed="1"/>
+    <w:lsdException w:name="Normal Indent" w:semiHidden="1" w:unhideWhenUsed="1"/>
+    <w:lsdException w:name="footnote text" w:semiHidden="1" w:unhideWhenUsed="1"/>
+    <w:lsdException w:name="annotation text" w:semiHidden="1" w:unhideWhenUsed="1"/>
+    <w:lsdException w:name="header" w:semiHidden="1" w:unhideWhenUsed="1"/>
+    <w:lsdException w:name="footer" w:semiHidden="1" w:unhideWhenUsed="1"/>
+    <w:lsdException w:name="index heading" w:semiHidden="1" w:unhideWhenUsed="1"/>
+    <w:lsdException w:name="caption" w:semiHidden="1" w:uiPriority="35" w:unhideWhenUsed="1" w:qFormat="1"/>
+    <w:lsdException w:name="table of figures" w:semiHidden="1" w:unhideWhenUsed="1"/>
+    <w:lsdException w:name="envelope address" w:semiHidden="1" w:unhideWhenUsed="1"/>
+    <w:lsdException w:name="envelope return" w:semiHidden="1" w:unhideWhenUsed="1"/>
+    <w:lsdException w:name="footnote reference" w:semiHidden="1" w:unhideWhenUsed="1"/>
+    <w:lsdException w:name="annotation reference" w:semiHidden="1" w:unhideWhenUsed="1"/>
+    <w:lsdException w:name="line number" w:semiHidden="1" w:unhideWhenUsed="1"/>
+    <w:lsdException w:name="page number" w:semiHidden="1" w:unhideWhenUsed="1"/>
+    <w:lsdException w:name="endnote reference" w:semiHidden="1" w:unhideWhenUsed="1"/>
+    <w:lsdException w:name="endnote text" w:semiHidden="1" w:unhideWhenUsed="1"/>
+    <w:lsdException w:name="table of authorities" w:semiHidden="1" w:unhideWhenUsed="1"/>
+    <w:lsdException w:name="macro" w:semiHidden="1" w:unhideWhenUsed="1"/>
+    <w:lsdException w:name="toa heading" w:semiHidden="1" w:unhideWhenUsed="1"/>
+    <w:lsdException w:name="List" w:semiHidden="1" w:unhideWhenUsed="1"/>
+    <w:lsdException w:name="List Bullet" w:semiHidden="1" w:unhideWhenUsed="1"/>
+    <w:lsdException w:name="List Number" w:semiHidden="1" w:unhideWhenUsed="1"/>
+    <w:lsdException w:name="List 2" w:semiHidden="1" w:unhideWhenUsed="1"/>
+    <w:lsdException w:name="List 3" w:semiHidden="1" w:unhideWhenUsed="1"/>
+    <w:lsdException w:name="List 4" w:semiHidden="1" w:unhideWhenUsed="1"/>
+    <w:lsdException w:name="List 5" w:semiHidden="1" w:unhideWhenUsed="1"/>
+    <w:lsdException w:name="List Bullet 2" w:semiHidden="1" w:unhideWhenUsed="1"/>
+    <w:lsdException w:name="List Bullet 3" w:semiHidden="1" w:unhideWhenUsed="1"/>
+    <w:lsdException w:name="List Bullet 4" w:semiHidden="1" w:unhideWhenUsed="1"/>
+    <w:lsdException w:name="List Bullet 5" w:semiHidden="1" w:unhideWhenUsed="1"/>
+    <w:lsdException w:name="List Number 2" w:semiHidden="1" w:unhideWhenUsed="1"/>
+    <w:lsdException w:name="List Number 3" w:semiHidden="1" w:unhideWhenUsed="1"/>
+    <w:lsdException w:name="List Number 4" w:semiHidden="1" w:unhideWhenUsed="1"/>
+    <w:lsdException w:name="List Number 5" w:semiHidden="1" w:unhideWhenUsed="1"/>
+    <w:lsdException w:name="Title" w:uiPriority="10" w:qFormat="1"/>
+    <w:lsdException w:name="Closing" w:semiHidden="1" w:unhideWhenUsed="1"/>
+    <w:lsdException w:name="Signature" w:semiHidden="1" w:unhideWhenUsed="1"/>
+    <w:lsdException w:name="Default Paragraph Font" w:semiHidden="1" w:uiPriority="1" w:unhideWhenUsed="1"/>
+    <w:lsdException w:name="Body Text" w:semiHidden="1" w:unhideWhenUsed="1"/>
+    <w:lsdException w:name="Body Text Indent" w:semiHidden="1" w:unhideWhenUsed="1"/>
+    <w:lsdException w:name="List Continue" w:semiHidden="1" w:unhideWhenUsed="1"/>
+    <w:lsdException w:name="List Continue 2" w:semiHidden="1" w:unhideWhenUsed="1"/>
+    <w:lsdException w:name="List Continue 3" w:semiHidden="1" w:unhideWhenUsed="1"/>
+    <w:lsdException w:name="List Continue 4" w:semiHidden="1" w:unhideWhenUsed="1"/>
+    <w:lsdException w:name="List Continue 5" w:semiHidden="1" w:unhideWhenUsed="1"/>
+    <w:lsdException w:name="Message Header" w:semiHidden="1" w:unhideWhenUsed="1"/>
+    <w:lsdException w:name="Subtitle" w:uiPriority="11" w:qFormat="1"/>
+    <w:lsdException w:name="Salutation" w:semiHidden="1" w:unhideWhenUsed="1"/>
+    <w:lsdException w:name="Date" w:semiHidden="1" w:unhideWhenUsed="1"/>
+    <w:lsdException w:name="Body Text First Indent" w:semiHidden="1" w:unhideWhenUsed="1"/>
+    <w:lsdException w:name="Body Text First Indent 2" w:semiHidden="1" w:unhideWhenUsed="1"/>
+    <w:lsdException w:name="Note Heading" w:semiHidden="1" w:unhideWhenUsed="1"/>
+    <w:lsdException w:name="Body Text 2" w:semiHidden="1" w:unhideWhenUsed="1"/>
+    <w:lsdException w:name="Body Text 3" w:semiHidden="1" w:unhideWhenUsed="1"/>
+    <w:lsdException w:name="Body Text Indent 2" w:semiHidden="1" w:unhideWhenUsed="1"/>
+    <w:lsdException w:name="Body Text Indent 3" w:semiHidden="1" w:unhideWhenUsed="1"/>
+    <w:lsdException w:name="Block Text" w:semiHidden="1" w:unhideWhenUsed="1"/>
+    <w:lsdException w:name="Hyperlink" w:semiHidden="1" w:unhideWhenUsed="1"/>
+    <w:lsdException w:name="FollowedHyperlink" w:semiHidden="1" w:unhideWhenUsed="1"/>
+    <w:lsdException w:name="Strong" w:uiPriority="22" w:qFormat="1"/>
+    <w:lsdException w:name="Emphasis" w:uiPriority="20" w:qFormat="1"/>
+    <w:lsdException w:name="Document Map" w:semiHidden="1" w:unhideWhenUsed="1"/>
+    <w:lsdException w:name="Plain Text" w:semiHidden="1" w:unhideWhenUsed="1"/>
+    <w:lsdException w:name="E-mail Signature" w:semiHidden="1" w:unhideWhenUsed="1"/>
+    <w:lsdException w:name="HTML Top of Form" w:semiHidden="1" w:unhideWhenUsed="1"/>
+    <w:lsdException w:name="HTML Bottom of Form" w:semiHidden="1" w:unhideWhenUsed="1"/>
+    <w:lsdException w:name="Normal (Web)" w:semiHidden="1" w:unhideWhenUsed="1"/>
+    <w:lsdException w:name="HTML Acronym" w:semiHidden="1" w:unhideWhenUsed="1"/>
+    <w:lsdException w:name="HTML Address" w:semiHidden="1" w:unhideWhenUsed="1"/>
+    <w:lsdException w:name="HTML Cite" w:semiHidden="1" w:unhideWhenUsed="1"/>
+    <w:lsdException w:name="HTML Code" w:semiHidden="1" w:unhideWhenUsed="1"/>
+    <w:lsdException w:name="HTML Definition" w:semiHidden="1" w:unhideWhenUsed="1"/>
+    <w:lsdException w:name="HTML Keyboard" w:semiHidden="1" w:unhideWhenUsed="1"/>
+    <w:lsdException w:name="HTML Preformatted" w:semiHidden="1" w:unhideWhenUsed="1"/>
+    <w:lsdException w:name="HTML Sample" w:semiHidden="1" w:unhideWhenUsed="1"/>
+    <w:lsdException w:name="HTML Typewriter" w:semiHidden="1" w:unhideWhenUsed="1"/>
+    <w:lsdException w:name="HTML Variable" w:semiHidden="1" w:unhideWhenUsed="1"/>
+    <w:lsdException w:name="Normal Table" w:semiHidden="1" w:unhideWhenUsed="1"/>
+    <w:lsdException w:name="annotation subject" w:semiHidden="1" w:unhideWhenUsed="1"/>
+    <w:lsdException w:name="No List" w:semiHidden="1" w:unhideWhenUsed="1"/>
+    <w:lsdException w:name="Outline List 1" w:semiHidden="1" w:unhideWhenUsed="1"/>
+    <w:lsdException w:name="Outline List 2" w:semiHidden="1" w:unhideWhenUsed="1"/>
+    <w:lsdException w:name="Outline List 3" w:semiHidden="1" w:unhideWhenUsed="1"/>
+    <w:lsdException w:name="Table Simple 1" w:semiHidden="1" w:unhideWhenUsed="1"/>
+    <w:lsdException w:name="Table Simple 2" w:semiHidden="1" w:unhideWhenUsed="1"/>
+    <w:lsdException w:name="Table Simple 3" w:semiHidden="1" w:unhideWhenUsed="1"/>
+    <w:lsdException w:name="Table Classic 1" w:semiHidden="1" w:unhideWhenUsed="1"/>
+    <w:lsdException w:name="Table Classic 2" w:semiHidden="1" w:unhideWhenUsed="1"/>
+    <w:lsdException w:name="Table Classic 3" w:semiHidden="1" w:unhideWhenUsed="1"/>
+    <w:lsdException w:name="Table Classic 4" w:semiHidden="1" w:unhideWhenUsed="1"/>
+    <w:lsdException w:name="Table Colorful 1" w:semiHidden="1" w:unhideWhenUsed="1"/>
+    <w:lsdException w:name="Table Colorful 2" w:semiHidden="1" w:unhideWhenUsed="1"/>
+    <w:lsdException w:name="Table Colorful 3" w:semiHidden="1" w:unhideWhenUsed="1"/>
+    <w:lsdException w:name="Table Columns 1" w:semiHidden="1" w:unhideWhenUsed="1"/>
+    <w:lsdException w:name="Table Columns 2" w:semiHidden="1" w:unhideWhenUsed="1"/>
+    <w:lsdException w:name="Table Columns 3" w:semiHidden="1" w:unhideWhenUsed="1"/>
+    <w:lsdException w:name="Table Columns 4" w:semiHidden="1" w:unhideWhenUsed="1"/>
+    <w:lsdException w:name="Table Columns 5" w:semiHidden="1" w:unhideWhenUsed="1"/>
+    <w:lsdException w:name="Table Grid 1" w:semiHidden="1" w:unhideWhenUsed="1"/>
+    <w:lsdException w:name="Table Grid 2" w:semiHidden="1" w:unhideWhenUsed="1"/>
+    <w:lsdException w:name="Table Grid 3" w:semiHidden="1" w:unhideWhenUsed="1"/>
+    <w:lsdException w:name="Table Grid 4" w:semiHidden="1" w:unhideWhenUsed="1"/>
+    <w:lsdException w:name="Table Grid 5" w:semiHidden="1" w:unhideWhenUsed="1"/>
+    <w:lsdException w:name="Table Grid 6" w:semiHidden="1" w:unhideWhenUsed="1"/>
+    <w:lsdException w:name="Table Grid 7" w:semiHidden="1" w:unhideWhenUsed="1"/>
+    <w:lsdException w:name="Table Grid 8" w:semiHidden="1" w:unhideWhenUsed="1"/>
+    <w:lsdException w:name="Table List 1" w:semiHidden="1" w:unhideWhenUsed="1"/>
+    <w:lsdException w:name="Table List 2" w:semiHidden="1" w:unhideWhenUsed="1"/>
+    <w:lsdException w:name="Table List 3" w:semiHidden="1" w:unhideWhenUsed="1"/>
+    <w:lsdException w:name="Table List 4" w:semiHidden="1" w:unhideWhenUsed="1"/>
+    <w:lsdException w:name="Table List 5" w:semiHidden="1" w:unhideWhenUsed="1"/>
+    <w:lsdException w:name="Table List 6" w:semiHidden="1" w:unhideWhenUsed="1"/>
+    <w:lsdException w:name="Table List 7" w:semiHidden="1" w:unhideWhenUsed="1"/>
+    <w:lsdException w:name="Table List 8" w:semiHidden="1" w:unhideWhenUsed="1"/>
+    <w:lsdException w:name="Table 3D effects 1" w:semiHidden="1" w:unhideWhenUsed="1"/>
+    <w:lsdException w:name="Table 3D effects 2" w:semiHidden="1" w:unhideWhenUsed="1"/>
+    <w:lsdException w:name="Table 3D effects 3" w:semiHidden="1" w:unhideWhenUsed="1"/>
+    <w:lsdException w:name="Table Contemporary" w:semiHidden="1" w:unhideWhenUsed="1"/>
+    <w:lsdException w:name="Table Elegant" w:semiHidden="1" w:unhideWhenUsed="1"/>
+    <w:lsdException w:name="Table Professional" w:semiHidden="1" w:unhideWhenUsed="1"/>
+    <w:lsdException w:name="Table Subtle 1" w:semiHidden="1" w:unhideWhenUsed="1"/>
+    <w:lsdException w:name="Table Subtle 2" w:semiHidden="1" w:unhideWhenUsed="1"/>
+    <w:lsdException w:name="Table Web 1" w:semiHidden="1" w:unhideWhenUsed="1"/>
+    <w:lsdException w:name="Table Web 2" w:semiHidden="1" w:unhideWhenUsed="1"/>
+    <w:lsdException w:name="Table Web 3" w:semiHidden="1" w:unhideWhenUsed="1"/>
+    <w:lsdException w:name="Balloon Text" w:semiHidden="1" w:unhideWhenUsed="1"/>
+    <w:lsdException w:name="Table Grid" w:uiPriority="39"/>
+    <w:lsdException w:name="Table Theme" w:semiHidden="1" w:unhideWhenUsed="1"/>
+    <w:lsdException w:name="Placeholder Text" w:semiHidden="1"/>
+    <w:lsdException w:name="No Spacing" w:uiPriority="1" w:qFormat="1"/>
+    <w:lsdException w:name="Light Shading" w:uiPriority="60"/>
+    <w:lsdException w:name="Light List" w:uiPriority="61"/>
+    <w:lsdException w:name="Light Grid" w:uiPriority="62"/>
+    <w:lsdException w:name="Medium Shading 1" w:uiPriority="63"/>
+    <w:lsdException w:name="Medium Shading 2" w:uiPriority="64"/>
+    <w:lsdException w:name="Medium List 1" w:uiPriority="65"/>
+    <w:lsdException w:name="Medium List 2" w:uiPriority="66"/>
+    <w:lsdException w:name="Medium Grid 1" w:uiPriority="67"/>
+    <w:lsdException w:name="Medium Grid 2" w:uiPriority="68"/>
+    <w:lsdException w:name="Medium Grid 3" w:uiPriority="69"/>
+    <w:lsdException w:name="Dark List" w:uiPriority="70"/>
+    <w:lsdException w:name="Colorful Shading" w:uiPriority="71"/>
+    <w:lsdException w:name="Colorful List" w:uiPriority="72"/>
+    <w:lsdException w:name="Colorful Grid" w:uiPriority="73"/>
+    <w:lsdException w:name="Light Shading Accent 1" w:uiPriority="60"/>
+    <w:lsdException w:name="Light List Accent 1" w:uiPriority="61"/>
+    <w:lsdException w:name="Light Grid Accent 1" w:uiPriority="62"/>
+    <w:lsdException w:name="Medium Shading 1 Accent 1" w:uiPriority="63"/>
+    <w:lsdException w:name="Medium Shading 2 Accent 1" w:uiPriority="64"/>
+    <w:lsdException w:name="Medium List 1 Accent 1" w:uiPriority="65"/>
+    <w:lsdException w:name="Revision" w:semiHidden="1"/>
+    <w:lsdException w:name="List Paragraph" w:uiPriority="34" w:qFormat="1"/>
+    <w:lsdException w:name="Quote" w:uiPriority="29" w:qFormat="1"/>
+    <w:lsdException w:name="Intense Quote" w:uiPriority="30" w:qFormat="1"/>
+    <w:lsdException w:name="Medium List 2 Accent 1" w:uiPriority="66"/>
+    <w:lsdException w:name="Medium Grid 1 Accent 1" w:uiPriority="67"/>
+    <w:lsdException w:name="Medium Grid 2 Accent 1" w:uiPriority="68"/>
+    <w:lsdException w:name="Medium Grid 3 Accent 1" w:uiPriority="69"/>
+    <w:lsdException w:name="Dark List Accent 1" w:uiPriority="70"/>
+    <w:lsdException w:name="Colorful Shading Accent 1" w:uiPriority="71"/>
+    <w:lsdException w:name="Colorful List Accent 1" w:uiPriority="72"/>
+    <w:lsdException w:name="Colorful Grid Accent 1" w:uiPriority="73"/>
+    <w:lsdException w:name="Light Shading Accent 2" w:uiPriority="60"/>
+    <w:lsdException w:name="Light List Accent 2" w:uiPriority="61"/>
+    <w:lsdException w:name="Light Grid Accent 2" w:uiPriority="62"/>
+    <w:lsdException w:name="Medium Shading 1 Accent 2" w:uiPriority="63"/>
+    <w:lsdException w:name="Medium Shading 2 Accent 2" w:uiPriority="64"/>
+    <w:lsdException w:name="Medium List 1 Accent 2" w:uiPriority="65"/>
+    <w:lsdException w:name="Medium List 2 Accent 2" w:uiPriority="66"/>
+    <w:lsdException w:name="Medium Grid 1 Accent 2" w:uiPriority="67"/>
+    <w:lsdException w:name="Medium Grid 2 Accent 2" w:uiPriority="68"/>
+    <w:lsdException w:name="Medium Grid 3 Accent 2" w:uiPriority="69"/>
+    <w:lsdException w:name="Dark List Accent 2" w:uiPriority="70"/>
+    <w:lsdException w:name="Colorful Shading Accent 2" w:uiPriority="71"/>
+    <w:lsdException w:name="Colorful List Accent 2" w:uiPriority="72"/>
+    <w:lsdException w:name="Colorful Grid Accent 2" w:uiPriority="73"/>
+    <w:lsdException w:name="Light Shading Accent 3" w:uiPriority="60"/>
+    <w:lsdException w:name="Light List Accent 3" w:uiPriority="61"/>
+    <w:lsdException w:name="Light Grid Accent 3" w:uiPriority="62"/>
+    <w:lsdException w:name="Medium Shading 1 Accent 3" w:uiPriority="63"/>
+    <w:lsdException w:name="Medium Shading 2 Accent 3" w:uiPriority="64"/>
+    <w:lsdException w:name="Medium List 1 Accent 3" w:uiPriority="65"/>
+    <w:lsdException w:name="Medium List 2 Accent 3" w:uiPriority="66"/>
+    <w:lsdException w:name="Medium Grid 1 Accent 3" w:uiPriority="67"/>
+    <w:lsdException w:name="Medium Grid 2 Accent 3" w:uiPriority="68"/>
+    <w:lsdException w:name="Medium Grid 3 Accent 3" w:uiPriority="69"/>
+    <w:lsdException w:name="Dark List Accent 3" w:uiPriority="70"/>
+    <w:lsdException w:name="Colorful Shading Accent 3" w:uiPriority="71"/>
+    <w:lsdException w:name="Colorful List Accent 3" w:uiPriority="72"/>
+    <w:lsdException w:name="Colorful Grid Accent 3" w:uiPriority="73"/>
+    <w:lsdException w:name="Light Shading Accent 4" w:uiPriority="60"/>
+    <w:lsdException w:name="Light List Accent 4" w:uiPriority="61"/>
+    <w:lsdException w:name="Light Grid Accent 4" w:uiPriority="62"/>
+    <w:lsdException w:name="Medium Shading 1 Accent 4" w:uiPriority="63"/>
+    <w:lsdException w:name="Medium Shading 2 Accent 4" w:uiPriority="64"/>
+    <w:lsdException w:name="Medium List 1 Accent 4" w:uiPriority="65"/>
+    <w:lsdException w:name="Medium List 2 Accent 4" w:uiPriority="66"/>
+    <w:lsdException w:name="Medium Grid 1 Accent 4" w:uiPriority="67"/>
+    <w:lsdException w:name="Medium Grid 2 Accent 4" w:uiPriority="68"/>
+    <w:lsdException w:name="Medium Grid 3 Accent 4" w:uiPriority="69"/>
+    <w:lsdException w:name="Dark List Accent 4" w:uiPriority="70"/>
+    <w:lsdException w:name="Colorful Shading Accent 4" w:uiPriority="71"/>
+    <w:lsdException w:name="Colorful List Accent 4" w:uiPriority="72"/>
+    <w:lsdException w:name="Colorful Grid Accent 4" w:uiPriority="73"/>
+    <w:lsdException w:name="Light Shading Accent 5" w:uiPriority="60"/>
+    <w:lsdException w:name="Light List Accent 5" w:uiPriority="61"/>
+    <w:lsdException w:name="Light Grid Accent 5" w:uiPriority="62"/>
+    <w:lsdException w:name="Medium Shading 1 Accent 5" w:uiPriority="63"/>
+    <w:lsdException w:name="Medium Shading 2 Accent 5" w:uiPriority="64"/>
+    <w:lsdException w:name="Medium List 1 Accent 5" w:uiPriority="65"/>
+    <w:lsdException w:name="Medium List 2 Accent 5" w:uiPriority="66"/>
+    <w:lsdException w:name="Medium Grid 1 Accent 5" w:uiPriority="67"/>
+    <w:lsdException w:name="Medium Grid 2 Accent 5" w:uiPriority="68"/>
+    <w:lsdException w:name="Medium Grid 3 Accent 5" w:uiPriority="69"/>
+    <w:lsdException w:name="Dark List Accent 5" w:uiPriority="70"/>
+    <w:lsdException w:name="Colorful Shading Accent 5" w:uiPriority="71"/>
+    <w:lsdException w:name="Colorful List Accent 5" w:uiPriority="72"/>
+    <w:lsdException w:name="Colorful Grid Accent 5" w:uiPriority="73"/>
+    <w:lsdException w:name="Light Shading Accent 6" w:uiPriority="60"/>
+    <w:lsdException w:name="Light List Accent 6" w:uiPriority="61"/>
+    <w:lsdException w:name="Light Grid Accent 6" w:uiPriority="62"/>
+    <w:lsdException w:name="Medium Shading 1 Accent 6" w:uiPriority="63"/>
+    <w:lsdException w:name="Medium Shading 2 Accent 6" w:uiPriority="64"/>
+    <w:lsdException w:name="Medium List 1 Accent 6" w:uiPriority="65"/>
+    <w:lsdException w:name="Medium List 2 Accent 6" w:uiPriority="66"/>
+    <w:lsdException w:name="Medium Grid 1 Accent 6" w:uiPriority="67"/>
+    <w:lsdException w:name="Medium Grid 2 Accent 6" w:uiPriority="68"/>
+    <w:lsdException w:name="Medium Grid 3 Accent 6" w:uiPriority="69"/>
+    <w:lsdException w:name="Dark List Accent 6" w:uiPriority="70"/>
+    <w:lsdException w:name="Colorful Shading Accent 6" w:uiPriority="71"/>
+    <w:lsdException w:name="Colorful List Accent 6" w:uiPriority="72"/>
+    <w:lsdException w:name="Colorful Grid Accent 6" w:uiPriority="73"/>
+    <w:lsdException w:name="Subtle Emphasis" w:uiPriority="19" w:qFormat="1"/>
+    <w:lsdException w:name="Intense Emphasis" w:uiPriority="21" w:qFormat="1"/>
+    <w:lsdException w:name="Subtle Reference" w:uiPriority="31" w:qFormat="1"/>
+    <w:lsdException w:name="Intense Reference" w:uiPriority="32" w:qFormat="1"/>
+    <w:lsdException w:name="Book Title" w:uiPriority="33" w:qFormat="1"/>
+    <w:lsdException w:name="Bibliography" w:semiHidden="1" w:uiPriority="37" w:unhideWhenUsed="1"/>
+    <w:lsdException w:name="TOC Heading" w:semiHidden="1" w:uiPriority="39" w:unhideWhenUsed="1" w:qFormat="1"/>
+    <w:lsdException w:name="Plain Table 1" w:uiPriority="41"/>
+    <w:lsdException w:name="Plain Table 2" w:uiPriority="42"/>
+    <w:lsdException w:name="Plain Table 3" w:uiPriority="43"/>
+    <w:lsdException w:name="Plain Table 4" w:uiPriority="44"/>
+    <w:lsdException w:name="Plain Table 5" w:uiPriority="45"/>
+    <w:lsdException w:name="Grid Table Light" w:uiPriority="40"/>
+    <w:lsdException w:name="Grid Table 1 Light" w:uiPriority="46"/>
+    <w:lsdException w:name="Grid Table 2" w:uiPriority="47"/>
+    <w:lsdException w:name="Grid Table 3" w:uiPriority="48"/>
+    <w:lsdException w:name="Grid Table 4" w:uiPriority="49"/>
+    <w:lsdException w:name="Grid Table 5 Dark" w:uiPriority="50"/>
+    <w:lsdException w:name="Grid Table 6 Colorful" w:uiPriority="51"/>
+    <w:lsdException w:name="Grid Table 7 Colorful" w:uiPriority="52"/>
+    <w:lsdException w:name="Grid Table 1 Light Accent 1" w:uiPriority="46"/>
+    <w:lsdException w:name="Grid Table 2 Accent 1" w:uiPriority="47"/>
+    <w:lsdException w:name="Grid Table 3 Accent 1" w:uiPriority="48"/>
+    <w:lsdException w:name="Grid Table 4 Accent 1" w:uiPriority="49"/>
+    <w:lsdException w:name="Grid Table 5 Dark Accent 1" w:uiPriority="50"/>
+    <w:lsdException w:name="Grid Table 6 Colorful Accent 1" w:uiPriority="51"/>
+    <w:lsdException w:name="Grid Table 7 Colorful Accent 1" w:uiPriority="52"/>
+    <w:lsdException w:name="Grid Table 1 Light Accent 2" w:uiPriority="46"/>
+    <w:lsdException w:name="Grid Table 2 Accent 2" w:uiPriority="47"/>
+    <w:lsdException w:name="Grid Table 3 Accent 2" w:uiPriority="48"/>
+    <w:lsdException w:name="Grid Table 4 Accent 2" w:uiPriority="49"/>
+    <w:lsdException w:name="Grid Table 5 Dark Accent 2" w:uiPriority="50"/>
+    <w:lsdException w:name="Grid Table 6 Colorful Accent 2" w:uiPriority="51"/>
+    <w:lsdException w:name="Grid Table 7 Colorful Accent 2" w:uiPriority="52"/>
+    <w:lsdException w:name="Grid Table 1 Light Accent 3" w:uiPriority="46"/>
+    <w:lsdException w:name="Grid Table 2 Accent 3" w:uiPriority="47"/>
+    <w:lsdException w:name="Grid Table 3 Accent 3" w:uiPriority="48"/>
+    <w:lsdException w:name="Grid Table 4 Accent 3" w:uiPriority="49"/>
+    <w:lsdException w:name="Grid Table 5 Dark Accent 3" w:uiPriority="50"/>
+    <w:lsdException w:name="Grid Table 6 Colorful Accent 3" w:uiPriority="51"/>
+    <w:lsdException w:name="Grid Table 7 Colorful Accent 3" w:uiPriority="52"/>
+    <w:lsdException w:name="Grid Table 1 Light Accent 4" w:uiPriority="46"/>
+    <w:lsdException w:name="Grid Table 2 Accent 4" w:uiPriority="47"/>
+    <w:lsdException w:name="Grid Table 3 Accent 4" w:uiPriority="48"/>
+    <w:lsdException w:name="Grid Table 4 Accent 4" w:uiPriority="49"/>
+    <w:lsdException w:name="Grid Table 5 Dark Accent 4" w:uiPriority="50"/>
+    <w:lsdException w:name="Grid Table 6 Colorful Accent 4" w:uiPriority="51"/>
+    <w:lsdException w:name="Grid Table 7 Colorful Accent 4" w:uiPriority="52"/>
+    <w:lsdException w:name="Grid Table 1 Light Accent 5" w:uiPriority="46"/>
+    <w:lsdException w:name="Grid Table 2 Accent 5" w:uiPriority="47"/>
+    <w:lsdException w:name="Grid Table 3 Accent 5" w:uiPriority="48"/>
+    <w:lsdException w:name="Grid Table 4 Accent 5" w:uiPriority="49"/>
+    <w:lsdException w:name="Grid Table 5 Dark Accent 5" w:uiPriority="50"/>
+    <w:lsdException w:name="Grid Table 6 Colorful Accent 5" w:uiPriority="51"/>
+    <w:lsdException w:name="Grid Table 7 Colorful Accent 5" w:uiPriority="52"/>
+    <w:lsdException w:name="Grid Table 1 Light Accent 6" w:uiPriority="46"/>
+    <w:lsdException w:name="Grid Table 2 Accent 6" w:uiPriority="47"/>
+    <w:lsdException w:name="Grid Table 3 Accent 6" w:uiPriority="48"/>
+    <w:lsdException w:name="Grid Table 4 Accent 6" w:uiPriority="49"/>
+    <w:lsdException w:name="Grid Table 5 Dark Accent 6" w:uiPriority="50"/>
+    <w:lsdException w:name="Grid Table 6 Colorful Accent 6" w:uiPriority="51"/>
+    <w:lsdException w:name="Grid Table 7 Colorful Accent 6" w:uiPriority="52"/>
+    <w:lsdException w:name="List Table 1 Light" w:uiPriority="46"/>
+    <w:lsdException w:name="List Table 2" w:uiPriority="47"/>
+    <w:lsdException w:name="List Table 3" w:uiPriority="48"/>
+    <w:lsdException w:name="List Table 4" w:uiPriority="49"/>
+    <w:lsdException w:name="List Table 5 Dark" w:uiPriority="50"/>
+    <w:lsdException w:name="List Table 6 Colorful" w:uiPriority="51"/>
+    <w:lsdException w:name="List Table 7 Colorful" w:uiPriority="52"/>
+    <w:lsdException w:name="List Table 1 Light Accent 1" w:uiPriority="46"/>
+    <w:lsdException w:name="List Table 2 Accent 1" w:uiPriority="47"/>
+    <w:lsdException w:name="List Table 3 Accent 1" w:uiPriority="48"/>
+    <w:lsdException w:name="List Table 4 Accent 1" w:uiPriority="49"/>
+    <w:lsdException w:name="List Table 5 Dark Accent 1" w:uiPriority="50"/>
+    <w:lsdException w:name="List Table 6 Colorful Accent 1" w:uiPriority="51"/>
+    <w:lsdException w:name="List Table 7 Colorful Accent 1" w:uiPriority="52"/>
+    <w:lsdException w:name="List Table 1 Light Accent 2" w:uiPriority="46"/>
+    <w:lsdException w:name="List Table 2 Accent 2" w:uiPriority="47"/>
+    <w:lsdException w:name="List Table 3 Accent 2" w:uiPriority="48"/>
+    <w:lsdException w:name="List Table 4 Accent 2" w:uiPriority="49"/>
+    <w:lsdException w:name="List Table 5 Dark Accent 2" w:uiPriority="50"/>
+    <w:lsdException w:name="List Table 6 Colorful Accent 2" w:uiPriority="51"/>
+    <w:lsdException w:name="List Table 7 Colorful Accent 2" w:uiPriority="52"/>
+    <w:lsdException w:name="List Table 1 Light Accent 3" w:uiPriority="46"/>
+    <w:lsdException w:name="List Table 2 Accent 3" w:uiPriority="47"/>
+    <w:lsdException w:name="List Table 3 Accent 3" w:uiPriority="48"/>
+    <w:lsdException w:name="List Table 4 Accent 3" w:uiPriority="49"/>
+    <w:lsdException w:name="List Table 5 Dark Accent 3" w:uiPriority="50"/>
+    <w:lsdException w:name="List Table 6 Colorful Accent 3" w:uiPriority="51"/>
+    <w:lsdException w:name="List Table 7 Colorful Accent 3" w:uiPriority="52"/>
+    <w:lsdException w:name="List Table 1 Light Accent 4" w:uiPriority="46"/>
+    <w:lsdException w:name="List Table 2 Accent 4" w:uiPriority="47"/>
+    <w:lsdException w:name="List Table 3 Accent 4" w:uiPriority="48"/>
+    <w:lsdException w:name="List Table 4 Accent 4" w:uiPriority="49"/>
+    <w:lsdException w:name="List Table 5 Dark Accent 4" w:uiPriority="50"/>
+    <w:lsdException w:name="List Table 6 Colorful Accent 4" w:uiPriority="51"/>
+    <w:lsdException w:name="List Table 7 Colorful Accent 4" w:uiPriority="52"/>
+    <w:lsdException w:name="List Table 1 Light Accent 5" w:uiPriority="46"/>
+    <w:lsdException w:name="List Table 2 Accent 5" w:uiPriority="47"/>
+    <w:lsdException w:name="List Table 3 Accent 5" w:uiPriority="48"/>
+    <w:lsdException w:name="List Table 4 Accent 5" w:uiPriority="49"/>
+    <w:lsdException w:name="List Table 5 Dark Accent 5" w:uiPriority="50"/>
+    <w:lsdException w:name="List Table 6 Colorful Accent 5" w:uiPriority="51"/>
+    <w:lsdException w:name="List Table 7 Colorful Accent 5" w:uiPriority="52"/>
+    <w:lsdException w:name="List Table 1 Light Accent 6" w:uiPriority="46"/>
+    <w:lsdException w:name="List Table 2 Accent 6" w:uiPriority="47"/>
+    <w:lsdException w:name="List Table 3 Accent 6" w:uiPriority="48"/>
+    <w:lsdException w:name="List Table 4 Accent 6" w:uiPriority="49"/>
+    <w:lsdException w:name="List Table 5 Dark Accent 6" w:uiPriority="50"/>
+    <w:lsdException w:name="List Table 6 Colorful Accent 6" w:uiPriority="51"/>
+    <w:lsdException w:name="List Table 7 Colorful Accent 6" w:uiPriority="52"/>
+    <w:lsdException w:name="Mention" w:semiHidden="1" w:unhideWhenUsed="1"/>
   </w:latentStyles>
   <w:style w:type="paragraph" w:default="1" w:styleId="Normal">
     <w:name w:val="Normal"/>
@@ -5329,7 +7287,7 @@
   <a:extraClrSchemeLst/>
   <a:extLst>
     <a:ext uri="{05A4C25C-085E-4340-85A3-A5531E510DB2}">
-      <thm15:themeFamily xmlns:thm15="http://schemas.microsoft.com/office/thememl/2012/main" xmlns="" name="Office Theme" id="{62F939B6-93AF-4DB8-9C6B-D6C7DFDC589F}" vid="{4A3C46E8-61CC-4603-A589-7422A47A8E4A}"/>
+      <thm15:themeFamily xmlns:thm15="http://schemas.microsoft.com/office/thememl/2012/main" name="Office Theme" id="{62F939B6-93AF-4DB8-9C6B-D6C7DFDC589F}" vid="{4A3C46E8-61CC-4603-A589-7422A47A8E4A}"/>
     </a:ext>
   </a:extLst>
 </a:theme>

</xml_diff>

<commit_message>
added the state diagram
</commit_message>
<xml_diff>
--- a/software engineering project document(1).docx
+++ b/software engineering project document(1).docx
@@ -984,6 +984,61 @@
         </w:rPr>
         <w:t>The owners simply need a platform where they can display their stock, show their prices, show when prices have increased or when the items are on promotion. They need a platform where they can easily show that items are not in stock or when certain items are already requested by another client, so that they solve the problem of miscommunication between them and their clients. They need a platform that will show the people around the country the gorgeous, quality and affordable items that they offer, hence making it easy for clients around the country to interact with the business.</w:t>
       </w:r>
+    </w:p>
+    <w:p>
+      <w:pPr>
+        <w:spacing w:line="240" w:lineRule="auto"/>
+        <w:jc w:val="both"/>
+        <w:rPr>
+          <w:rFonts w:ascii="Arial" w:hAnsi="Arial" w:cs="Arial"/>
+          <w:sz w:val="24"/>
+          <w:szCs w:val="24"/>
+        </w:rPr>
+      </w:pPr>
+    </w:p>
+    <w:p>
+      <w:pPr>
+        <w:spacing w:line="240" w:lineRule="auto"/>
+        <w:jc w:val="both"/>
+        <w:rPr>
+          <w:rFonts w:ascii="Arial" w:hAnsi="Arial" w:cs="Arial"/>
+          <w:sz w:val="24"/>
+          <w:szCs w:val="24"/>
+        </w:rPr>
+      </w:pPr>
+    </w:p>
+    <w:p>
+      <w:pPr>
+        <w:spacing w:line="240" w:lineRule="auto"/>
+        <w:jc w:val="both"/>
+        <w:rPr>
+          <w:rFonts w:ascii="Arial" w:hAnsi="Arial" w:cs="Arial"/>
+          <w:sz w:val="24"/>
+          <w:szCs w:val="24"/>
+        </w:rPr>
+      </w:pPr>
+    </w:p>
+    <w:p>
+      <w:pPr>
+        <w:spacing w:line="240" w:lineRule="auto"/>
+        <w:jc w:val="both"/>
+        <w:rPr>
+          <w:rFonts w:ascii="Arial" w:hAnsi="Arial" w:cs="Arial"/>
+          <w:sz w:val="24"/>
+          <w:szCs w:val="24"/>
+        </w:rPr>
+      </w:pPr>
+    </w:p>
+    <w:p>
+      <w:pPr>
+        <w:spacing w:line="240" w:lineRule="auto"/>
+        <w:jc w:val="both"/>
+        <w:rPr>
+          <w:rFonts w:ascii="Arial" w:hAnsi="Arial" w:cs="Arial"/>
+          <w:sz w:val="24"/>
+          <w:szCs w:val="24"/>
+        </w:rPr>
+      </w:pPr>
     </w:p>
     <w:p>
       <w:pPr>
@@ -1098,7 +1153,6 @@
           <w:sz w:val="24"/>
           <w:szCs w:val="24"/>
         </w:rPr>
-        <w:lastRenderedPageBreak/>
         <w:t>This is one of the customers’ needs and it is feasible to perform this because it is the main requirement. The complexity or such a requirement is minimal because there is no large processing of data or calculations since it is simply displaying the customer items.</w:t>
       </w:r>
     </w:p>
@@ -1214,7 +1268,16 @@
           <w:sz w:val="24"/>
           <w:szCs w:val="24"/>
         </w:rPr>
-        <w:t>4.A motivation of the suggested Process plan</w:t>
+        <w:t>4.</w:t>
+      </w:r>
+      <w:r>
+        <w:rPr>
+          <w:rFonts w:ascii="Arial" w:hAnsi="Arial" w:cs="Arial"/>
+          <w:b/>
+          <w:sz w:val="24"/>
+          <w:szCs w:val="24"/>
+        </w:rPr>
+        <w:t>A motivation of the suggested Process plan</w:t>
       </w:r>
     </w:p>
     <w:p>
@@ -1488,39 +1551,8 @@
           <w:szCs w:val="24"/>
         </w:rPr>
       </w:pPr>
-    </w:p>
-    <w:p>
-      <w:pPr>
-        <w:spacing w:line="360" w:lineRule="auto"/>
-        <w:jc w:val="both"/>
-        <w:rPr>
-          <w:rFonts w:ascii="Arial" w:hAnsi="Arial" w:cs="Arial"/>
-          <w:sz w:val="24"/>
-          <w:szCs w:val="24"/>
-        </w:rPr>
-      </w:pPr>
-    </w:p>
-    <w:p>
-      <w:pPr>
-        <w:spacing w:line="360" w:lineRule="auto"/>
-        <w:jc w:val="both"/>
-        <w:rPr>
-          <w:rFonts w:ascii="Arial" w:hAnsi="Arial" w:cs="Arial"/>
-          <w:sz w:val="24"/>
-          <w:szCs w:val="24"/>
-        </w:rPr>
-      </w:pPr>
-    </w:p>
-    <w:p>
-      <w:pPr>
-        <w:spacing w:line="360" w:lineRule="auto"/>
-        <w:jc w:val="both"/>
-        <w:rPr>
-          <w:rFonts w:ascii="Arial" w:hAnsi="Arial" w:cs="Arial"/>
-          <w:sz w:val="24"/>
-          <w:szCs w:val="24"/>
-        </w:rPr>
-      </w:pPr>
+      <w:bookmarkStart w:id="0" w:name="_GoBack"/>
+      <w:bookmarkEnd w:id="0"/>
     </w:p>
     <w:p>
       <w:pPr>
@@ -3716,13 +3748,14 @@
                 </mc:Choice>
                 <mc:Fallback>
                   <w:pict>
-                    <v:line w14:anchorId="024D1C7C" id="Straight Connector 20" o:spid="_x0000_s1026" style="position:absolute;flip:x y;z-index:251651584;visibility:visible;mso-wrap-style:square;mso-width-percent:0;mso-height-percent:0;mso-wrap-distance-left:9pt;mso-wrap-distance-top:0;mso-wrap-distance-right:9pt;mso-wrap-distance-bottom:0;mso-position-horizontal:absolute;mso-position-horizontal-relative:text;mso-position-vertical:absolute;mso-position-vertical-relative:text;mso-width-percent:0;mso-height-percent:0;mso-width-relative:margin;mso-height-relative:margin" from="286.5pt,692.65pt" to="308.25pt,760.15pt" o:gfxdata="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" strokecolor="black [3200]" strokeweight=".5pt">
+                    <v:line w14:anchorId="59BF43A5" id="Straight Connector 20" o:spid="_x0000_s1026" style="position:absolute;flip:x y;z-index:251651584;visibility:visible;mso-wrap-style:square;mso-width-percent:0;mso-height-percent:0;mso-wrap-distance-left:9pt;mso-wrap-distance-top:0;mso-wrap-distance-right:9pt;mso-wrap-distance-bottom:0;mso-position-horizontal:absolute;mso-position-horizontal-relative:text;mso-position-vertical:absolute;mso-position-vertical-relative:text;mso-width-percent:0;mso-height-percent:0;mso-width-relative:margin;mso-height-relative:margin" from="286.5pt,692.65pt" to="308.25pt,760.15pt" o:gfxdata="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" strokecolor="black [3200]" strokeweight=".5pt">
                       <v:stroke joinstyle="miter"/>
                     </v:line>
                   </w:pict>
                 </mc:Fallback>
               </mc:AlternateContent>
             </w:r>
+            <w:proofErr w:type="gramStart"/>
             <w:r>
               <w:rPr>
                 <w:rFonts w:ascii="Arial" w:hAnsi="Arial" w:cs="Arial"/>
@@ -3731,8 +3764,7 @@
               </w:rPr>
               <w:t>YES</w:t>
             </w:r>
-            <w:bookmarkStart w:id="0" w:name="_GoBack"/>
-            <w:bookmarkEnd w:id="0"/>
+            <w:proofErr w:type="gramEnd"/>
             <w:r>
               <w:rPr>
                 <w:rFonts w:ascii="Arial" w:hAnsi="Arial" w:cs="Arial"/>
@@ -3957,7 +3989,7 @@
                 </mc:Choice>
                 <mc:Fallback>
                   <w:pict>
-                    <v:shapetype w14:anchorId="11A33174" id="_x0000_t4" coordsize="21600,21600" o:spt="4" path="m10800,l,10800,10800,21600,21600,10800xe">
+                    <v:shapetype w14:anchorId="0B0719D1" id="_x0000_t4" coordsize="21600,21600" o:spt="4" path="m10800,l,10800,10800,21600,21600,10800xe">
                       <v:stroke joinstyle="miter"/>
                       <v:path gradientshapeok="t" o:connecttype="rect" textboxrect="5400,5400,16200,16200"/>
                     </v:shapetype>
@@ -4049,7 +4081,7 @@
           </mc:Choice>
           <mc:Fallback>
             <w:pict>
-              <v:line w14:anchorId="387D091C" id="Straight Connector 4" o:spid="_x0000_s1026" style="position:absolute;z-index:251639296;visibility:visible;mso-wrap-style:square;mso-wrap-distance-left:9pt;mso-wrap-distance-top:0;mso-wrap-distance-right:9pt;mso-wrap-distance-bottom:0;mso-position-horizontal:absolute;mso-position-horizontal-relative:text;mso-position-vertical:absolute;mso-position-vertical-relative:text" from="171pt,13.35pt" to="171pt,23.85pt" o:gfxdata="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" strokecolor="black [3200]" strokeweight=".5pt">
+              <v:line w14:anchorId="68AFA87C" id="Straight Connector 4" o:spid="_x0000_s1026" style="position:absolute;z-index:251639296;visibility:visible;mso-wrap-style:square;mso-wrap-distance-left:9pt;mso-wrap-distance-top:0;mso-wrap-distance-right:9pt;mso-wrap-distance-bottom:0;mso-position-horizontal:absolute;mso-position-horizontal-relative:text;mso-position-vertical:absolute;mso-position-vertical-relative:text" from="171pt,13.35pt" to="171pt,23.85pt" o:gfxdata="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" strokecolor="black [3200]" strokeweight=".5pt">
                 <v:stroke joinstyle="miter"/>
               </v:line>
             </w:pict>
@@ -4252,7 +4284,7 @@
                 </mc:Choice>
                 <mc:Fallback>
                   <w:pict>
-                    <v:shapetype w14:anchorId="22F6E85D" id="_x0000_t32" coordsize="21600,21600" o:spt="32" o:oned="t" path="m,l21600,21600e" filled="f">
+                    <v:shapetype w14:anchorId="68C6047F" id="_x0000_t32" coordsize="21600,21600" o:spt="32" o:oned="t" path="m,l21600,21600e" filled="f">
                       <v:path arrowok="t" fillok="f" o:connecttype="none"/>
                       <o:lock v:ext="edit" shapetype="t"/>
                     </v:shapetype>
@@ -4346,7 +4378,7 @@
                 </mc:Choice>
                 <mc:Fallback>
                   <w:pict>
-                    <v:shape w14:anchorId="61AE3130" id="Straight Arrow Connector 10" o:spid="_x0000_s1026" type="#_x0000_t32" style="position:absolute;margin-left:210pt;margin-top:9.7pt;width:117.75pt;height:105.7pt;flip:x y;z-index:251643392;visibility:visible;mso-wrap-style:square;mso-wrap-distance-left:9pt;mso-wrap-distance-top:0;mso-wrap-distance-right:9pt;mso-wrap-distance-bottom:0;mso-position-horizontal:absolute;mso-position-horizontal-relative:text;mso-position-vertical:absolute;mso-position-vertical-relative:text" o:gfxdata="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" strokecolor="black [3200]" strokeweight=".5pt">
+                    <v:shape w14:anchorId="62B4425E" id="Straight Arrow Connector 10" o:spid="_x0000_s1026" type="#_x0000_t32" style="position:absolute;margin-left:210pt;margin-top:9.7pt;width:117.75pt;height:105.7pt;flip:x y;z-index:251643392;visibility:visible;mso-wrap-style:square;mso-wrap-distance-left:9pt;mso-wrap-distance-top:0;mso-wrap-distance-right:9pt;mso-wrap-distance-bottom:0;mso-position-horizontal:absolute;mso-position-horizontal-relative:text;mso-position-vertical:absolute;mso-position-vertical-relative:text" o:gfxdata="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" strokecolor="black [3200]" strokeweight=".5pt">
                       <v:stroke endarrow="open" joinstyle="miter"/>
                     </v:shape>
                   </w:pict>
@@ -4504,7 +4536,7 @@
                 </mc:Choice>
                 <mc:Fallback>
                   <w:pict>
-                    <v:shape w14:anchorId="554873A9" id="Straight Arrow Connector 21" o:spid="_x0000_s1026" type="#_x0000_t32" style="position:absolute;margin-left:210pt;margin-top:8.4pt;width:72.75pt;height:316.5pt;flip:x y;z-index:251652608;visibility:visible;mso-wrap-style:square;mso-width-percent:0;mso-height-percent:0;mso-wrap-distance-left:9pt;mso-wrap-distance-top:0;mso-wrap-distance-right:9pt;mso-wrap-distance-bottom:0;mso-position-horizontal:absolute;mso-position-horizontal-relative:text;mso-position-vertical:absolute;mso-position-vertical-relative:text;mso-width-percent:0;mso-height-percent:0;mso-width-relative:margin;mso-height-relative:margin" o:gfxdata="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" strokecolor="black [3200]" strokeweight=".5pt">
+                    <v:shape w14:anchorId="3C6D53BB" id="Straight Arrow Connector 21" o:spid="_x0000_s1026" type="#_x0000_t32" style="position:absolute;margin-left:210pt;margin-top:8.4pt;width:72.75pt;height:316.5pt;flip:x y;z-index:251652608;visibility:visible;mso-wrap-style:square;mso-width-percent:0;mso-height-percent:0;mso-wrap-distance-left:9pt;mso-wrap-distance-top:0;mso-wrap-distance-right:9pt;mso-wrap-distance-bottom:0;mso-position-horizontal:absolute;mso-position-horizontal-relative:text;mso-position-vertical:absolute;mso-position-vertical-relative:text;mso-width-percent:0;mso-height-percent:0;mso-width-relative:margin;mso-height-relative:margin" o:gfxdata="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" strokecolor="black [3200]" strokeweight=".5pt">
                       <v:stroke endarrow="open" joinstyle="miter"/>
                     </v:shape>
                   </w:pict>
@@ -4592,7 +4624,7 @@
           </mc:Choice>
           <mc:Fallback>
             <w:pict>
-              <v:shape w14:anchorId="001909E1" id="Straight Arrow Connector 9" o:spid="_x0000_s1026" type="#_x0000_t32" style="position:absolute;margin-left:215.25pt;margin-top:1.4pt;width:0;height:23.2pt;flip:y;z-index:251642368;visibility:visible;mso-wrap-style:square;mso-height-percent:0;mso-wrap-distance-left:9pt;mso-wrap-distance-top:0;mso-wrap-distance-right:9pt;mso-wrap-distance-bottom:0;mso-position-horizontal:absolute;mso-position-horizontal-relative:text;mso-position-vertical:absolute;mso-position-vertical-relative:text;mso-height-percent:0;mso-height-relative:margin" o:gfxdata="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" strokecolor="black [3200]" strokeweight=".5pt">
+              <v:shape w14:anchorId="27514516" id="Straight Arrow Connector 9" o:spid="_x0000_s1026" type="#_x0000_t32" style="position:absolute;margin-left:215.25pt;margin-top:1.4pt;width:0;height:23.2pt;flip:y;z-index:251642368;visibility:visible;mso-wrap-style:square;mso-height-percent:0;mso-wrap-distance-left:9pt;mso-wrap-distance-top:0;mso-wrap-distance-right:9pt;mso-wrap-distance-bottom:0;mso-position-horizontal:absolute;mso-position-horizontal-relative:text;mso-position-vertical:absolute;mso-position-vertical-relative:text;mso-height-percent:0;mso-height-relative:margin" o:gfxdata="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" strokecolor="black [3200]" strokeweight=".5pt">
                 <v:stroke endarrow="open" joinstyle="miter"/>
               </v:shape>
             </w:pict>
@@ -4662,7 +4694,7 @@
           </mc:Choice>
           <mc:Fallback>
             <w:pict>
-              <v:shape w14:anchorId="5FE120B0" id="Straight Arrow Connector 15" o:spid="_x0000_s1026" type="#_x0000_t32" style="position:absolute;margin-left:89.25pt;margin-top:2.25pt;width:33pt;height:280.5pt;flip:y;z-index:251646464;visibility:visible;mso-wrap-style:square;mso-wrap-distance-left:9pt;mso-wrap-distance-top:0;mso-wrap-distance-right:9pt;mso-wrap-distance-bottom:0;mso-position-horizontal:absolute;mso-position-horizontal-relative:text;mso-position-vertical:absolute;mso-position-vertical-relative:text" o:gfxdata="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" strokecolor="black [3200]" strokeweight=".5pt">
+              <v:shape w14:anchorId="6E713D28" id="Straight Arrow Connector 15" o:spid="_x0000_s1026" type="#_x0000_t32" style="position:absolute;margin-left:89.25pt;margin-top:2.25pt;width:33pt;height:280.5pt;flip:y;z-index:251646464;visibility:visible;mso-wrap-style:square;mso-wrap-distance-left:9pt;mso-wrap-distance-top:0;mso-wrap-distance-right:9pt;mso-wrap-distance-bottom:0;mso-position-horizontal:absolute;mso-position-horizontal-relative:text;mso-position-vertical:absolute;mso-position-vertical-relative:text" o:gfxdata="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" strokecolor="black [3200]" strokeweight=".5pt">
                 <v:stroke endarrow="open" joinstyle="miter"/>
               </v:shape>
             </w:pict>
@@ -5317,7 +5349,7 @@
           </mc:Choice>
           <mc:Fallback>
             <w:pict>
-              <v:line w14:anchorId="1FF788DF" id="Straight Connector 22" o:spid="_x0000_s1026" style="position:absolute;flip:x y;z-index:251653632;visibility:visible;mso-wrap-style:square;mso-height-percent:0;mso-wrap-distance-left:9pt;mso-wrap-distance-top:0;mso-wrap-distance-right:9pt;mso-wrap-distance-bottom:0;mso-position-horizontal:absolute;mso-position-horizontal-relative:text;mso-position-vertical:absolute;mso-position-vertical-relative:text;mso-height-percent:0;mso-height-relative:margin" from="359.25pt,-6.6pt" to="371.25pt,57.9pt" o:gfxdata="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" strokecolor="black [3200]" strokeweight=".5pt">
+              <v:line w14:anchorId="5BEBACF4" id="Straight Connector 22" o:spid="_x0000_s1026" style="position:absolute;flip:x y;z-index:251653632;visibility:visible;mso-wrap-style:square;mso-height-percent:0;mso-wrap-distance-left:9pt;mso-wrap-distance-top:0;mso-wrap-distance-right:9pt;mso-wrap-distance-bottom:0;mso-position-horizontal:absolute;mso-position-horizontal-relative:text;mso-position-vertical:absolute;mso-position-vertical-relative:text;mso-height-percent:0;mso-height-relative:margin" from="359.25pt,-6.6pt" to="371.25pt,57.9pt" o:gfxdata="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" strokecolor="black [3200]" strokeweight=".5pt">
                 <v:stroke joinstyle="miter"/>
               </v:line>
             </w:pict>
@@ -5421,7 +5453,7 @@
           </mc:Choice>
           <mc:Fallback>
             <w:pict>
-              <v:oval w14:anchorId="1BF7382C" id="Oval 17" o:spid="_x0000_s1026" style="position:absolute;margin-left:368.25pt;margin-top:15.1pt;width:7.5pt;height:10.45pt;z-index:251649536;visibility:visible;mso-wrap-style:square;mso-width-percent:0;mso-height-percent:0;mso-wrap-distance-left:9pt;mso-wrap-distance-top:0;mso-wrap-distance-right:9pt;mso-wrap-distance-bottom:0;mso-position-horizontal:absolute;mso-position-horizontal-relative:text;mso-position-vertical:absolute;mso-position-vertical-relative:text;mso-width-percent:0;mso-height-percent:0;mso-width-relative:margin;mso-height-relative:margin;v-text-anchor:middle" o:gfxdata="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" fillcolor="black [3200]" strokecolor="black [1600]" strokeweight="1pt">
+              <v:oval w14:anchorId="00FB59B1" id="Oval 17" o:spid="_x0000_s1026" style="position:absolute;margin-left:368.25pt;margin-top:15.1pt;width:7.5pt;height:10.45pt;z-index:251649536;visibility:visible;mso-wrap-style:square;mso-width-percent:0;mso-height-percent:0;mso-wrap-distance-left:9pt;mso-wrap-distance-top:0;mso-wrap-distance-right:9pt;mso-wrap-distance-bottom:0;mso-position-horizontal:absolute;mso-position-horizontal-relative:text;mso-position-vertical:absolute;mso-position-vertical-relative:text;mso-width-percent:0;mso-height-percent:0;mso-width-relative:margin;mso-height-relative:margin;v-text-anchor:middle" o:gfxdata="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" fillcolor="black [3200]" strokecolor="black [1600]" strokeweight="1pt">
                 <v:stroke joinstyle="miter"/>
               </v:oval>
             </w:pict>
@@ -5495,7 +5527,7 @@
           </mc:Choice>
           <mc:Fallback>
             <w:pict>
-              <v:oval w14:anchorId="2CD9E985" id="Oval 16" o:spid="_x0000_s1026" style="position:absolute;margin-left:80.25pt;margin-top:15.15pt;width:10.5pt;height:7.45pt;z-index:251647488;visibility:visible;mso-wrap-style:square;mso-wrap-distance-left:9pt;mso-wrap-distance-top:0;mso-wrap-distance-right:9pt;mso-wrap-distance-bottom:0;mso-position-horizontal:absolute;mso-position-horizontal-relative:text;mso-position-vertical:absolute;mso-position-vertical-relative:text;v-text-anchor:middle" o:gfxdata="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" fillcolor="black [3200]" strokecolor="black [1600]" strokeweight="1pt">
+              <v:oval w14:anchorId="00F1F9B8" id="Oval 16" o:spid="_x0000_s1026" style="position:absolute;margin-left:80.25pt;margin-top:15.15pt;width:10.5pt;height:7.45pt;z-index:251647488;visibility:visible;mso-wrap-style:square;mso-wrap-distance-left:9pt;mso-wrap-distance-top:0;mso-wrap-distance-right:9pt;mso-wrap-distance-bottom:0;mso-position-horizontal:absolute;mso-position-horizontal-relative:text;mso-position-vertical:absolute;mso-position-vertical-relative:text;v-text-anchor:middle" o:gfxdata="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" fillcolor="black [3200]" strokecolor="black [1600]" strokeweight="1pt">
                 <v:stroke joinstyle="miter"/>
               </v:oval>
             </w:pict>
@@ -5571,7 +5603,7 @@
           </mc:Choice>
           <mc:Fallback>
             <w:pict>
-              <v:shape w14:anchorId="4E25BEF7" id="Straight Arrow Connector 11" o:spid="_x0000_s1026" type="#_x0000_t32" style="position:absolute;margin-left:84.75pt;margin-top:-372.6pt;width:58.5pt;height:395.2pt;flip:y;z-index:251645440;visibility:visible;mso-wrap-style:square;mso-width-percent:0;mso-height-percent:0;mso-wrap-distance-left:9pt;mso-wrap-distance-top:0;mso-wrap-distance-right:9pt;mso-wrap-distance-bottom:0;mso-position-horizontal:absolute;mso-position-horizontal-relative:text;mso-position-vertical:absolute;mso-position-vertical-relative:text;mso-width-percent:0;mso-height-percent:0;mso-width-relative:margin;mso-height-relative:margin" o:gfxdata="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" strokecolor="black [3200]" strokeweight=".5pt">
+              <v:shape w14:anchorId="4727BE5D" id="Straight Arrow Connector 11" o:spid="_x0000_s1026" type="#_x0000_t32" style="position:absolute;margin-left:84.75pt;margin-top:-372.6pt;width:58.5pt;height:395.2pt;flip:y;z-index:251645440;visibility:visible;mso-wrap-style:square;mso-width-percent:0;mso-height-percent:0;mso-wrap-distance-left:9pt;mso-wrap-distance-top:0;mso-wrap-distance-right:9pt;mso-wrap-distance-bottom:0;mso-position-horizontal:absolute;mso-position-horizontal-relative:text;mso-position-vertical:absolute;mso-position-vertical-relative:text;mso-width-percent:0;mso-height-percent:0;mso-width-relative:margin;mso-height-relative:margin" o:gfxdata="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" strokecolor="black [3200]" strokeweight=".5pt">
                 <v:stroke endarrow="open" joinstyle="miter"/>
               </v:shape>
             </w:pict>
@@ -6192,7 +6224,7 @@
           </mc:Choice>
           <mc:Fallback>
             <w:pict>
-              <v:shapetype w14:anchorId="50F242D9" id="_x0000_t120" coordsize="21600,21600" o:spt="120" path="m10800,qx,10800,10800,21600,21600,10800,10800,xe">
+              <v:shapetype w14:anchorId="1EC1B210" id="_x0000_t120" coordsize="21600,21600" o:spt="120" path="m10800,qx,10800,10800,21600,21600,10800,10800,xe">
                 <v:path gradientshapeok="t" o:connecttype="custom" o:connectlocs="10800,0;3163,3163;0,10800;3163,18437;10800,21600;18437,18437;21600,10800;18437,3163" textboxrect="3163,3163,18437,18437"/>
               </v:shapetype>
               <v:shape id="Flowchart: Connector 1" o:spid="_x0000_s1026" type="#_x0000_t120" style="position:absolute;margin-left:13.5pt;margin-top:22.2pt;width:15pt;height:15.75pt;flip:x;z-index:251615744;visibility:visible;mso-wrap-style:square;mso-width-percent:0;mso-height-percent:0;mso-wrap-distance-left:9pt;mso-wrap-distance-top:0;mso-wrap-distance-right:9pt;mso-wrap-distance-bottom:0;mso-position-horizontal:absolute;mso-position-horizontal-relative:text;mso-position-vertical:absolute;mso-position-vertical-relative:text;mso-width-percent:0;mso-height-percent:0;mso-width-relative:margin;mso-height-relative:margin;v-text-anchor:middle" o:gfxdata="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" fillcolor="black [3200]" strokecolor="black [1600]" strokeweight="1pt">
@@ -6382,7 +6414,7 @@
           </mc:Choice>
           <mc:Fallback>
             <w:pict>
-              <v:shape w14:anchorId="1A8EC21E" id="Straight Arrow Connector 23" o:spid="_x0000_s1026" type="#_x0000_t32" style="position:absolute;margin-left:19.5pt;margin-top:435.5pt;width:0;height:91.5pt;z-index:251654656;visibility:visible;mso-wrap-style:square;mso-wrap-distance-left:9pt;mso-wrap-distance-top:0;mso-wrap-distance-right:9pt;mso-wrap-distance-bottom:0;mso-position-horizontal:absolute;mso-position-horizontal-relative:text;mso-position-vertical:absolute;mso-position-vertical-relative:text" o:gfxdata="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" strokecolor="black [3200]" strokeweight=".5pt">
+              <v:shape w14:anchorId="212C7536" id="Straight Arrow Connector 23" o:spid="_x0000_s1026" type="#_x0000_t32" style="position:absolute;margin-left:19.5pt;margin-top:435.5pt;width:0;height:91.5pt;z-index:251654656;visibility:visible;mso-wrap-style:square;mso-wrap-distance-left:9pt;mso-wrap-distance-top:0;mso-wrap-distance-right:9pt;mso-wrap-distance-bottom:0;mso-position-horizontal:absolute;mso-position-horizontal-relative:text;mso-position-vertical:absolute;mso-position-vertical-relative:text" o:gfxdata="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" strokecolor="black [3200]" strokeweight=".5pt">
                 <v:stroke endarrow="block" joinstyle="miter"/>
               </v:shape>
             </w:pict>
@@ -6453,7 +6485,7 @@
           </mc:Choice>
           <mc:Fallback>
             <w:pict>
-              <v:shape w14:anchorId="6E53E116" id="Straight Arrow Connector 18" o:spid="_x0000_s1026" type="#_x0000_t32" style="position:absolute;margin-left:55.5pt;margin-top:395.35pt;width:103.5pt;height:0;z-index:251649536;visibility:visible;mso-wrap-style:square;mso-wrap-distance-left:9pt;mso-wrap-distance-top:0;mso-wrap-distance-right:9pt;mso-wrap-distance-bottom:0;mso-position-horizontal:absolute;mso-position-horizontal-relative:text;mso-position-vertical:absolute;mso-position-vertical-relative:text" o:gfxdata="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" strokecolor="black [3200]" strokeweight=".5pt">
+              <v:shape w14:anchorId="625664AC" id="Straight Arrow Connector 18" o:spid="_x0000_s1026" type="#_x0000_t32" style="position:absolute;margin-left:55.5pt;margin-top:395.35pt;width:103.5pt;height:0;z-index:251649536;visibility:visible;mso-wrap-style:square;mso-wrap-distance-left:9pt;mso-wrap-distance-top:0;mso-wrap-distance-right:9pt;mso-wrap-distance-bottom:0;mso-position-horizontal:absolute;mso-position-horizontal-relative:text;mso-position-vertical:absolute;mso-position-vertical-relative:text" o:gfxdata="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" strokecolor="black [3200]" strokeweight=".5pt">
                 <v:stroke endarrow="block" joinstyle="miter"/>
               </v:shape>
             </w:pict>
@@ -6524,7 +6556,7 @@
           </mc:Choice>
           <mc:Fallback>
             <w:pict>
-              <v:shape w14:anchorId="44210146" id="Straight Arrow Connector 13" o:spid="_x0000_s1026" type="#_x0000_t32" style="position:absolute;margin-left:20.25pt;margin-top:269.35pt;width:.75pt;height:84.75pt;flip:x;z-index:251643392;visibility:visible;mso-wrap-style:square;mso-wrap-distance-left:9pt;mso-wrap-distance-top:0;mso-wrap-distance-right:9pt;mso-wrap-distance-bottom:0;mso-position-horizontal:absolute;mso-position-horizontal-relative:text;mso-position-vertical:absolute;mso-position-vertical-relative:text" o:gfxdata="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" strokecolor="black [3200]" strokeweight=".5pt">
+              <v:shape w14:anchorId="010F1C83" id="Straight Arrow Connector 13" o:spid="_x0000_s1026" type="#_x0000_t32" style="position:absolute;margin-left:20.25pt;margin-top:269.35pt;width:.75pt;height:84.75pt;flip:x;z-index:251643392;visibility:visible;mso-wrap-style:square;mso-wrap-distance-left:9pt;mso-wrap-distance-top:0;mso-wrap-distance-right:9pt;mso-wrap-distance-bottom:0;mso-position-horizontal:absolute;mso-position-horizontal-relative:text;mso-position-vertical:absolute;mso-position-vertical-relative:text" o:gfxdata="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" strokecolor="black [3200]" strokeweight=".5pt">
                 <v:stroke endarrow="block" joinstyle="miter"/>
               </v:shape>
             </w:pict>
@@ -6602,7 +6634,7 @@
           </mc:Choice>
           <mc:Fallback>
             <w:pict>
-              <v:shape w14:anchorId="638D2E48" id="Diamond 12" o:spid="_x0000_s1026" type="#_x0000_t4" style="position:absolute;margin-left:-18pt;margin-top:354.1pt;width:74.25pt;height:81.75pt;z-index:251639296;visibility:visible;mso-wrap-style:square;mso-wrap-distance-left:9pt;mso-wrap-distance-top:0;mso-wrap-distance-right:9pt;mso-wrap-distance-bottom:0;mso-position-horizontal:absolute;mso-position-horizontal-relative:text;mso-position-vertical:absolute;mso-position-vertical-relative:text;v-text-anchor:middle" o:gfxdata="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" fillcolor="white [3201]" strokecolor="black [3213]" strokeweight="1pt"/>
+              <v:shape w14:anchorId="1B0F4723" id="Diamond 12" o:spid="_x0000_s1026" type="#_x0000_t4" style="position:absolute;margin-left:-18pt;margin-top:354.1pt;width:74.25pt;height:81.75pt;z-index:251639296;visibility:visible;mso-wrap-style:square;mso-wrap-distance-left:9pt;mso-wrap-distance-top:0;mso-wrap-distance-right:9pt;mso-wrap-distance-bottom:0;mso-position-horizontal:absolute;mso-position-horizontal-relative:text;mso-position-vertical:absolute;mso-position-vertical-relative:text;v-text-anchor:middle" o:gfxdata="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" fillcolor="white [3201]" strokecolor="black [3213]" strokeweight="1pt"/>
             </w:pict>
           </mc:Fallback>
         </mc:AlternateContent>
@@ -6671,7 +6703,7 @@
           </mc:Choice>
           <mc:Fallback>
             <w:pict>
-              <v:shape w14:anchorId="6D7637F4" id="Straight Arrow Connector 5" o:spid="_x0000_s1026" type="#_x0000_t32" style="position:absolute;margin-left:21.75pt;margin-top:8.35pt;width:0;height:1in;z-index:251632128;visibility:visible;mso-wrap-style:square;mso-wrap-distance-left:9pt;mso-wrap-distance-top:0;mso-wrap-distance-right:9pt;mso-wrap-distance-bottom:0;mso-position-horizontal:absolute;mso-position-horizontal-relative:text;mso-position-vertical:absolute;mso-position-vertical-relative:text" o:gfxdata="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" strokecolor="black [3200]" strokeweight=".5pt">
+              <v:shape w14:anchorId="224F9FA2" id="Straight Arrow Connector 5" o:spid="_x0000_s1026" type="#_x0000_t32" style="position:absolute;margin-left:21.75pt;margin-top:8.35pt;width:0;height:1in;z-index:251632128;visibility:visible;mso-wrap-style:square;mso-wrap-distance-left:9pt;mso-wrap-distance-top:0;mso-wrap-distance-right:9pt;mso-wrap-distance-bottom:0;mso-position-horizontal:absolute;mso-position-horizontal-relative:text;mso-position-vertical:absolute;mso-position-vertical-relative:text" o:gfxdata="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" strokecolor="black [3200]" strokeweight=".5pt">
                 <v:stroke endarrow="block" joinstyle="miter"/>
               </v:shape>
             </w:pict>
@@ -6754,7 +6786,7 @@
           </mc:Choice>
           <mc:Fallback>
             <w:pict>
-              <v:roundrect w14:anchorId="3FCEE017" id="Rounded Rectangle 2" o:spid="_x0000_s1026" style="position:absolute;margin-left:-21pt;margin-top:79.6pt;width:86.25pt;height:52.5pt;z-index:251623936;visibility:visible;mso-wrap-style:square;mso-wrap-distance-left:9pt;mso-wrap-distance-top:0;mso-wrap-distance-right:9pt;mso-wrap-distance-bottom:0;mso-position-horizontal:absolute;mso-position-horizontal-relative:text;mso-position-vertical:absolute;mso-position-vertical-relative:text;v-text-anchor:middle" arcsize="10923f" o:gfxdata="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" fillcolor="white [3212]" strokecolor="black [3213]" strokeweight="1pt">
+              <v:roundrect w14:anchorId="383CE752" id="Rounded Rectangle 2" o:spid="_x0000_s1026" style="position:absolute;margin-left:-21pt;margin-top:79.6pt;width:86.25pt;height:52.5pt;z-index:251623936;visibility:visible;mso-wrap-style:square;mso-wrap-distance-left:9pt;mso-wrap-distance-top:0;mso-wrap-distance-right:9pt;mso-wrap-distance-bottom:0;mso-position-horizontal:absolute;mso-position-horizontal-relative:text;mso-position-vertical:absolute;mso-position-vertical-relative:text;v-text-anchor:middle" arcsize="10923f" o:gfxdata="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" fillcolor="white [3212]" strokecolor="black [3213]" strokeweight="1pt">
                 <v:stroke joinstyle="miter"/>
               </v:roundrect>
             </w:pict>
@@ -6843,7 +6875,7 @@
           </mc:Choice>
           <mc:Fallback>
             <w:pict>
-              <v:shape w14:anchorId="2EBC7F81" id="Flowchart: Connector 43" o:spid="_x0000_s1026" type="#_x0000_t120" style="position:absolute;margin-left:183.75pt;margin-top:18.85pt;width:10.5pt;height:11.25pt;z-index:251678208;visibility:visible;mso-wrap-style:square;mso-width-percent:0;mso-height-percent:0;mso-wrap-distance-left:9pt;mso-wrap-distance-top:0;mso-wrap-distance-right:9pt;mso-wrap-distance-bottom:0;mso-position-horizontal:absolute;mso-position-horizontal-relative:text;mso-position-vertical:absolute;mso-position-vertical-relative:text;mso-width-percent:0;mso-height-percent:0;mso-width-relative:margin;mso-height-relative:margin;v-text-anchor:middle" o:gfxdata="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" fillcolor="black [3200]" strokecolor="black [1600]" strokeweight="1pt">
+              <v:shape w14:anchorId="549A0DA7" id="Flowchart: Connector 43" o:spid="_x0000_s1026" type="#_x0000_t120" style="position:absolute;margin-left:183.75pt;margin-top:18.85pt;width:10.5pt;height:11.25pt;z-index:251678208;visibility:visible;mso-wrap-style:square;mso-width-percent:0;mso-height-percent:0;mso-wrap-distance-left:9pt;mso-wrap-distance-top:0;mso-wrap-distance-right:9pt;mso-wrap-distance-bottom:0;mso-position-horizontal:absolute;mso-position-horizontal-relative:text;mso-position-vertical:absolute;mso-position-vertical-relative:text;mso-width-percent:0;mso-height-percent:0;mso-width-relative:margin;mso-height-relative:margin;v-text-anchor:middle" o:gfxdata="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" fillcolor="black [3200]" strokecolor="black [1600]" strokeweight="1pt">
                 <v:stroke joinstyle="miter"/>
               </v:shape>
             </w:pict>
@@ -6931,7 +6963,7 @@
           </mc:Choice>
           <mc:Fallback>
             <w:pict>
-              <v:shape w14:anchorId="3EBF7F9D" id="Flowchart: Connector 42" o:spid="_x0000_s1026" type="#_x0000_t120" style="position:absolute;margin-left:178.5pt;margin-top:15.1pt;width:21.75pt;height:20.25pt;z-index:251676160;visibility:visible;mso-wrap-style:square;mso-width-percent:0;mso-height-percent:0;mso-wrap-distance-left:9pt;mso-wrap-distance-top:0;mso-wrap-distance-right:9pt;mso-wrap-distance-bottom:0;mso-position-horizontal:absolute;mso-position-horizontal-relative:text;mso-position-vertical:absolute;mso-position-vertical-relative:text;mso-width-percent:0;mso-height-percent:0;mso-width-relative:margin;mso-height-relative:margin;v-text-anchor:middle" o:gfxdata="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" fillcolor="white [3212]" strokecolor="white [3212]" strokeweight="1pt">
+              <v:shape w14:anchorId="4209ABCB" id="Flowchart: Connector 42" o:spid="_x0000_s1026" type="#_x0000_t120" style="position:absolute;margin-left:178.5pt;margin-top:15.1pt;width:21.75pt;height:20.25pt;z-index:251676160;visibility:visible;mso-wrap-style:square;mso-width-percent:0;mso-height-percent:0;mso-wrap-distance-left:9pt;mso-wrap-distance-top:0;mso-wrap-distance-right:9pt;mso-wrap-distance-bottom:0;mso-position-horizontal:absolute;mso-position-horizontal-relative:text;mso-position-vertical:absolute;mso-position-vertical-relative:text;mso-width-percent:0;mso-height-percent:0;mso-width-relative:margin;mso-height-relative:margin;v-text-anchor:middle" o:gfxdata="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" fillcolor="white [3212]" strokecolor="white [3212]" strokeweight="1pt">
                 <v:stroke joinstyle="miter"/>
               </v:shape>
             </w:pict>
@@ -7005,7 +7037,7 @@
           </mc:Choice>
           <mc:Fallback>
             <w:pict>
-              <v:shape w14:anchorId="4AF3032F" id="Flowchart: Connector 41" o:spid="_x0000_s1026" type="#_x0000_t120" style="position:absolute;margin-left:173.25pt;margin-top:8.35pt;width:31.5pt;height:33.75pt;z-index:251674112;visibility:visible;mso-wrap-style:square;mso-wrap-distance-left:9pt;mso-wrap-distance-top:0;mso-wrap-distance-right:9pt;mso-wrap-distance-bottom:0;mso-position-horizontal:absolute;mso-position-horizontal-relative:text;mso-position-vertical:absolute;mso-position-vertical-relative:text;v-text-anchor:middle" o:gfxdata="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" fillcolor="black [3200]" strokecolor="black [1600]" strokeweight="1pt">
+              <v:shape w14:anchorId="3E8E430C" id="Flowchart: Connector 41" o:spid="_x0000_s1026" type="#_x0000_t120" style="position:absolute;margin-left:173.25pt;margin-top:8.35pt;width:31.5pt;height:33.75pt;z-index:251674112;visibility:visible;mso-wrap-style:square;mso-wrap-distance-left:9pt;mso-wrap-distance-top:0;mso-wrap-distance-right:9pt;mso-wrap-distance-bottom:0;mso-position-horizontal:absolute;mso-position-horizontal-relative:text;mso-position-vertical:absolute;mso-position-vertical-relative:text;v-text-anchor:middle" o:gfxdata="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" fillcolor="black [3200]" strokecolor="black [1600]" strokeweight="1pt">
                 <v:stroke joinstyle="miter"/>
               </v:shape>
             </w:pict>
@@ -7179,7 +7211,7 @@
           </mc:Choice>
           <mc:Fallback>
             <w:pict>
-              <v:shape w14:anchorId="73783342" id="Straight Arrow Connector 44" o:spid="_x0000_s1026" type="#_x0000_t32" style="position:absolute;margin-left:194.25pt;margin-top:19.2pt;width:0;height:165.75pt;flip:y;z-index:251680256;visibility:visible;mso-wrap-style:square;mso-wrap-distance-left:9pt;mso-wrap-distance-top:0;mso-wrap-distance-right:9pt;mso-wrap-distance-bottom:0;mso-position-horizontal:absolute;mso-position-horizontal-relative:text;mso-position-vertical:absolute;mso-position-vertical-relative:text" o:gfxdata="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" strokecolor="black [3200]" strokeweight=".5pt">
+              <v:shape w14:anchorId="2AF9BD6F" id="Straight Arrow Connector 44" o:spid="_x0000_s1026" type="#_x0000_t32" style="position:absolute;margin-left:194.25pt;margin-top:19.2pt;width:0;height:165.75pt;flip:y;z-index:251680256;visibility:visible;mso-wrap-style:square;mso-wrap-distance-left:9pt;mso-wrap-distance-top:0;mso-wrap-distance-right:9pt;mso-wrap-distance-bottom:0;mso-position-horizontal:absolute;mso-position-horizontal-relative:text;mso-position-vertical:absolute;mso-position-vertical-relative:text" o:gfxdata="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" strokecolor="black [3200]" strokeweight=".5pt">
                 <v:stroke endarrow="block" joinstyle="miter"/>
               </v:shape>
             </w:pict>
@@ -7364,7 +7396,7 @@
           </mc:Choice>
           <mc:Fallback>
             <w:pict>
-              <v:shape w14:anchorId="459E2417" id="Straight Arrow Connector 54" o:spid="_x0000_s1026" type="#_x0000_t32" style="position:absolute;margin-left:244.5pt;margin-top:190.55pt;width:91.5pt;height:0;flip:x;z-index:251674112;visibility:visible;mso-wrap-style:square;mso-wrap-distance-left:9pt;mso-wrap-distance-top:0;mso-wrap-distance-right:9pt;mso-wrap-distance-bottom:0;mso-position-horizontal:absolute;mso-position-horizontal-relative:text;mso-position-vertical:absolute;mso-position-vertical-relative:text" o:gfxdata="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" strokecolor="black [3200]" strokeweight=".5pt">
+              <v:shape w14:anchorId="13FCE228" id="Straight Arrow Connector 54" o:spid="_x0000_s1026" type="#_x0000_t32" style="position:absolute;margin-left:244.5pt;margin-top:190.55pt;width:91.5pt;height:0;flip:x;z-index:251674112;visibility:visible;mso-wrap-style:square;mso-wrap-distance-left:9pt;mso-wrap-distance-top:0;mso-wrap-distance-right:9pt;mso-wrap-distance-bottom:0;mso-position-horizontal:absolute;mso-position-horizontal-relative:text;mso-position-vertical:absolute;mso-position-vertical-relative:text" o:gfxdata="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" strokecolor="black [3200]" strokeweight=".5pt">
                 <v:stroke endarrow="block" joinstyle="miter"/>
               </v:shape>
             </w:pict>
@@ -7438,7 +7470,7 @@
           </mc:Choice>
           <mc:Fallback>
             <w:pict>
-              <v:line w14:anchorId="252775A5" id="Straight Connector 52" o:spid="_x0000_s1026" style="position:absolute;flip:x y;z-index:251672064;visibility:visible;mso-wrap-style:square;mso-width-percent:0;mso-height-percent:0;mso-wrap-distance-left:9pt;mso-wrap-distance-top:0;mso-wrap-distance-right:9pt;mso-wrap-distance-bottom:0;mso-position-horizontal:absolute;mso-position-horizontal-relative:text;mso-position-vertical:absolute;mso-position-vertical-relative:text;mso-width-percent:0;mso-height-percent:0;mso-width-relative:margin;mso-height-relative:margin" from="335.25pt,189.8pt" to="335.25pt,453.05pt" o:gfxdata="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" strokecolor="black [3200]" strokeweight=".5pt">
+              <v:line w14:anchorId="214E6179" id="Straight Connector 52" o:spid="_x0000_s1026" style="position:absolute;flip:x y;z-index:251672064;visibility:visible;mso-wrap-style:square;mso-width-percent:0;mso-height-percent:0;mso-wrap-distance-left:9pt;mso-wrap-distance-top:0;mso-wrap-distance-right:9pt;mso-wrap-distance-bottom:0;mso-position-horizontal:absolute;mso-position-horizontal-relative:text;mso-position-vertical:absolute;mso-position-vertical-relative:text;mso-width-percent:0;mso-height-percent:0;mso-width-relative:margin;mso-height-relative:margin" from="335.25pt,189.8pt" to="335.25pt,453.05pt" o:gfxdata="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" strokecolor="black [3200]" strokeweight=".5pt">
                 <v:stroke joinstyle="miter"/>
               </v:line>
             </w:pict>
@@ -7611,7 +7643,7 @@
           </mc:Choice>
           <mc:Fallback>
             <w:pict>
-              <v:shape w14:anchorId="4CE028B2" id="Straight Arrow Connector 50" o:spid="_x0000_s1026" type="#_x0000_t32" style="position:absolute;margin-left:75pt;margin-top:480.8pt;width:218.25pt;height:1.5pt;flip:y;z-index:251670016;visibility:visible;mso-wrap-style:square;mso-wrap-distance-left:9pt;mso-wrap-distance-top:0;mso-wrap-distance-right:9pt;mso-wrap-distance-bottom:0;mso-position-horizontal:absolute;mso-position-horizontal-relative:text;mso-position-vertical:absolute;mso-position-vertical-relative:text" o:gfxdata="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" strokecolor="black [3200]" strokeweight=".5pt">
+              <v:shape w14:anchorId="0FDEAA94" id="Straight Arrow Connector 50" o:spid="_x0000_s1026" type="#_x0000_t32" style="position:absolute;margin-left:75pt;margin-top:480.8pt;width:218.25pt;height:1.5pt;flip:y;z-index:251670016;visibility:visible;mso-wrap-style:square;mso-wrap-distance-left:9pt;mso-wrap-distance-top:0;mso-wrap-distance-right:9pt;mso-wrap-distance-bottom:0;mso-position-horizontal:absolute;mso-position-horizontal-relative:text;mso-position-vertical:absolute;mso-position-vertical-relative:text" o:gfxdata="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" strokecolor="black [3200]" strokeweight=".5pt">
                 <v:stroke endarrow="block" joinstyle="miter"/>
               </v:shape>
             </w:pict>
@@ -7794,7 +7826,7 @@
           </mc:Choice>
           <mc:Fallback>
             <w:pict>
-              <v:roundrect w14:anchorId="242BFE69" id="Rounded Rectangle 49" o:spid="_x0000_s1026" style="position:absolute;margin-left:292.5pt;margin-top:452.3pt;width:87.75pt;height:54pt;z-index:251689472;visibility:visible;mso-wrap-style:square;mso-width-percent:0;mso-height-percent:0;mso-wrap-distance-left:9pt;mso-wrap-distance-top:0;mso-wrap-distance-right:9pt;mso-wrap-distance-bottom:0;mso-position-horizontal:absolute;mso-position-horizontal-relative:text;mso-position-vertical:absolute;mso-position-vertical-relative:text;mso-width-percent:0;mso-height-percent:0;mso-width-relative:margin;mso-height-relative:margin;v-text-anchor:middle" arcsize="10923f" o:gfxdata="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" filled="f" strokecolor="black [3213]" strokeweight="1pt">
+              <v:roundrect w14:anchorId="7C211656" id="Rounded Rectangle 49" o:spid="_x0000_s1026" style="position:absolute;margin-left:292.5pt;margin-top:452.3pt;width:87.75pt;height:54pt;z-index:251689472;visibility:visible;mso-wrap-style:square;mso-width-percent:0;mso-height-percent:0;mso-wrap-distance-left:9pt;mso-wrap-distance-top:0;mso-wrap-distance-right:9pt;mso-wrap-distance-bottom:0;mso-position-horizontal:absolute;mso-position-horizontal-relative:text;mso-position-vertical:absolute;mso-position-vertical-relative:text;mso-width-percent:0;mso-height-percent:0;mso-width-relative:margin;mso-height-relative:margin;v-text-anchor:middle" arcsize="10923f" o:gfxdata="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" filled="f" strokecolor="black [3213]" strokeweight="1pt">
                 <v:stroke joinstyle="miter"/>
               </v:roundrect>
             </w:pict>
@@ -7878,7 +7910,7 @@
           </mc:Choice>
           <mc:Fallback>
             <w:pict>
-              <v:roundrect w14:anchorId="46409037" id="Rounded Rectangle 19" o:spid="_x0000_s1026" style="position:absolute;margin-left:-27.75pt;margin-top:456.05pt;width:102pt;height:55.5pt;z-index:251655680;visibility:visible;mso-wrap-style:square;mso-width-percent:0;mso-height-percent:0;mso-wrap-distance-left:9pt;mso-wrap-distance-top:0;mso-wrap-distance-right:9pt;mso-wrap-distance-bottom:0;mso-position-horizontal:absolute;mso-position-horizontal-relative:text;mso-position-vertical:absolute;mso-position-vertical-relative:text;mso-width-percent:0;mso-height-percent:0;mso-width-relative:margin;mso-height-relative:margin;v-text-anchor:middle" arcsize="10923f" o:gfxdata="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" fillcolor="white [3201]" strokecolor="black [3213]" strokeweight="1pt">
+              <v:roundrect w14:anchorId="45AE93A3" id="Rounded Rectangle 19" o:spid="_x0000_s1026" style="position:absolute;margin-left:-27.75pt;margin-top:456.05pt;width:102pt;height:55.5pt;z-index:251655680;visibility:visible;mso-wrap-style:square;mso-width-percent:0;mso-height-percent:0;mso-wrap-distance-left:9pt;mso-wrap-distance-top:0;mso-wrap-distance-right:9pt;mso-wrap-distance-bottom:0;mso-position-horizontal:absolute;mso-position-horizontal-relative:text;mso-position-vertical:absolute;mso-position-vertical-relative:text;mso-width-percent:0;mso-height-percent:0;mso-width-relative:margin;mso-height-relative:margin;v-text-anchor:middle" arcsize="10923f" o:gfxdata="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" fillcolor="white [3201]" strokecolor="black [3213]" strokeweight="1pt">
                 <v:stroke joinstyle="miter"/>
               </v:roundrect>
             </w:pict>
@@ -8356,7 +8388,7 @@
           </mc:Choice>
           <mc:Fallback>
             <w:pict>
-              <v:shape w14:anchorId="5BD51F1F" id="Straight Arrow Connector 35" o:spid="_x0000_s1026" type="#_x0000_t32" style="position:absolute;margin-left:197.25pt;margin-top:213.05pt;width:.75pt;height:78pt;flip:y;z-index:251664896;visibility:visible;mso-wrap-style:square;mso-wrap-distance-left:9pt;mso-wrap-distance-top:0;mso-wrap-distance-right:9pt;mso-wrap-distance-bottom:0;mso-position-horizontal:absolute;mso-position-horizontal-relative:text;mso-position-vertical:absolute;mso-position-vertical-relative:text" o:gfxdata="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" strokecolor="black [3200]" strokeweight=".5pt">
+              <v:shape w14:anchorId="63BC83AB" id="Straight Arrow Connector 35" o:spid="_x0000_s1026" type="#_x0000_t32" style="position:absolute;margin-left:197.25pt;margin-top:213.05pt;width:.75pt;height:78pt;flip:y;z-index:251664896;visibility:visible;mso-wrap-style:square;mso-wrap-distance-left:9pt;mso-wrap-distance-top:0;mso-wrap-distance-right:9pt;mso-wrap-distance-bottom:0;mso-position-horizontal:absolute;mso-position-horizontal-relative:text;mso-position-vertical:absolute;mso-position-vertical-relative:text" o:gfxdata="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" strokecolor="black [3200]" strokeweight=".5pt">
                 <v:stroke endarrow="block" joinstyle="miter"/>
               </v:shape>
             </w:pict>
@@ -8542,7 +8574,7 @@
           </mc:Choice>
           <mc:Fallback>
             <w:pict>
-              <v:roundrect w14:anchorId="5736A7A4" id="Rounded Rectangle 33" o:spid="_x0000_s1026" style="position:absolute;margin-left:156pt;margin-top:161.3pt;width:87.75pt;height:52.5pt;z-index:251661824;visibility:visible;mso-wrap-style:square;mso-wrap-distance-left:9pt;mso-wrap-distance-top:0;mso-wrap-distance-right:9pt;mso-wrap-distance-bottom:0;mso-position-horizontal:absolute;mso-position-horizontal-relative:text;mso-position-vertical:absolute;mso-position-vertical-relative:text;v-text-anchor:middle" arcsize="10923f" o:gfxdata="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" fillcolor="white [3201]" strokecolor="black [3213]" strokeweight="1pt">
+              <v:roundrect w14:anchorId="44F8CA4D" id="Rounded Rectangle 33" o:spid="_x0000_s1026" style="position:absolute;margin-left:156pt;margin-top:161.3pt;width:87.75pt;height:52.5pt;z-index:251661824;visibility:visible;mso-wrap-style:square;mso-wrap-distance-left:9pt;mso-wrap-distance-top:0;mso-wrap-distance-right:9pt;mso-wrap-distance-bottom:0;mso-position-horizontal:absolute;mso-position-horizontal-relative:text;mso-position-vertical:absolute;mso-position-vertical-relative:text;v-text-anchor:middle" arcsize="10923f" o:gfxdata="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" fillcolor="white [3201]" strokecolor="black [3213]" strokeweight="1pt">
                 <v:stroke joinstyle="miter"/>
               </v:roundrect>
             </w:pict>
@@ -8715,7 +8747,7 @@
           </mc:Choice>
           <mc:Fallback>
             <w:pict>
-              <v:shape w14:anchorId="5AAEC83D" id="Straight Arrow Connector 30" o:spid="_x0000_s1026" type="#_x0000_t32" style="position:absolute;margin-left:21.75pt;margin-top:63.8pt;width:0;height:87pt;z-index:251659776;visibility:visible;mso-wrap-style:square;mso-wrap-distance-left:9pt;mso-wrap-distance-top:0;mso-wrap-distance-right:9pt;mso-wrap-distance-bottom:0;mso-position-horizontal:absolute;mso-position-horizontal-relative:text;mso-position-vertical:absolute;mso-position-vertical-relative:text" o:gfxdata="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" strokecolor="black [3200]" strokeweight=".5pt">
+              <v:shape w14:anchorId="0680BC5C" id="Straight Arrow Connector 30" o:spid="_x0000_s1026" type="#_x0000_t32" style="position:absolute;margin-left:21.75pt;margin-top:63.8pt;width:0;height:87pt;z-index:251659776;visibility:visible;mso-wrap-style:square;mso-wrap-distance-left:9pt;mso-wrap-distance-top:0;mso-wrap-distance-right:9pt;mso-wrap-distance-bottom:0;mso-position-horizontal:absolute;mso-position-horizontal-relative:text;mso-position-vertical:absolute;mso-position-vertical-relative:text" o:gfxdata="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" strokecolor="black [3200]" strokeweight=".5pt">
                 <v:stroke endarrow="block" joinstyle="miter"/>
               </v:shape>
             </w:pict>
@@ -8796,7 +8828,7 @@
           </mc:Choice>
           <mc:Fallback>
             <w:pict>
-              <v:roundrect w14:anchorId="746031F7" id="Rounded Rectangle 6" o:spid="_x0000_s1026" style="position:absolute;margin-left:-21pt;margin-top:148.55pt;width:92.25pt;height:51pt;z-index:251636224;visibility:visible;mso-wrap-style:square;mso-height-percent:0;mso-wrap-distance-left:9pt;mso-wrap-distance-top:0;mso-wrap-distance-right:9pt;mso-wrap-distance-bottom:0;mso-position-horizontal:absolute;mso-position-horizontal-relative:text;mso-position-vertical:absolute;mso-position-vertical-relative:text;mso-height-percent:0;mso-height-relative:margin;v-text-anchor:middle" arcsize="10923f" o:gfxdata="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" fillcolor="white [3201]" strokecolor="black [3213]" strokeweight="1pt">
+              <v:roundrect w14:anchorId="404DB107" id="Rounded Rectangle 6" o:spid="_x0000_s1026" style="position:absolute;margin-left:-21pt;margin-top:148.55pt;width:92.25pt;height:51pt;z-index:251636224;visibility:visible;mso-wrap-style:square;mso-height-percent:0;mso-wrap-distance-left:9pt;mso-wrap-distance-top:0;mso-wrap-distance-right:9pt;mso-wrap-distance-bottom:0;mso-position-horizontal:absolute;mso-position-horizontal-relative:text;mso-position-vertical:absolute;mso-position-vertical-relative:text;mso-height-percent:0;mso-height-relative:margin;v-text-anchor:middle" arcsize="10923f" o:gfxdata="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" fillcolor="white [3201]" strokecolor="black [3213]" strokeweight="1pt">
                 <v:stroke joinstyle="miter"/>
               </v:roundrect>
             </w:pict>
@@ -8977,7 +9009,7 @@
           </mc:Choice>
           <mc:Fallback>
             <w:pict>
-              <v:roundrect w14:anchorId="0A3B467F" id="Rounded Rectangle 14" o:spid="_x0000_s1026" style="position:absolute;margin-left:157.5pt;margin-top:289.55pt;width:87pt;height:51pt;z-index:251647488;visibility:visible;mso-wrap-style:square;mso-width-percent:0;mso-height-percent:0;mso-wrap-distance-left:9pt;mso-wrap-distance-top:0;mso-wrap-distance-right:9pt;mso-wrap-distance-bottom:0;mso-position-horizontal:absolute;mso-position-horizontal-relative:text;mso-position-vertical:absolute;mso-position-vertical-relative:text;mso-width-percent:0;mso-height-percent:0;mso-width-relative:margin;mso-height-relative:margin;v-text-anchor:middle" arcsize="10923f" o:gfxdata="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" fillcolor="white [3201]" strokecolor="black [3213]" strokeweight="1pt">
+              <v:roundrect w14:anchorId="7BA959AA" id="Rounded Rectangle 14" o:spid="_x0000_s1026" style="position:absolute;margin-left:157.5pt;margin-top:289.55pt;width:87pt;height:51pt;z-index:251647488;visibility:visible;mso-wrap-style:square;mso-width-percent:0;mso-height-percent:0;mso-wrap-distance-left:9pt;mso-wrap-distance-top:0;mso-wrap-distance-right:9pt;mso-wrap-distance-bottom:0;mso-position-horizontal:absolute;mso-position-horizontal-relative:text;mso-position-vertical:absolute;mso-position-vertical-relative:text;mso-width-percent:0;mso-height-percent:0;mso-width-relative:margin;mso-height-relative:margin;v-text-anchor:middle" arcsize="10923f" o:gfxdata="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" fillcolor="white [3201]" strokecolor="black [3213]" strokeweight="1pt">
                 <v:stroke joinstyle="miter"/>
               </v:roundrect>
             </w:pict>
@@ -11431,7 +11463,7 @@
 </file>
 
 <file path=customXml/itemProps1.xml><?xml version="1.0" encoding="utf-8"?>
-<ds:datastoreItem xmlns:ds="http://schemas.openxmlformats.org/officeDocument/2006/customXml" ds:itemID="{7F6B920E-3C80-48A6-B826-F647AE0EAE65}">
+<ds:datastoreItem xmlns:ds="http://schemas.openxmlformats.org/officeDocument/2006/customXml" ds:itemID="{1C8677E8-10D7-486A-BCC2-30071541F005}">
   <ds:schemaRefs>
     <ds:schemaRef ds:uri="http://schemas.openxmlformats.org/officeDocument/2006/bibliography"/>
   </ds:schemaRefs>

</xml_diff>

<commit_message>
added the state diagram 2
</commit_message>
<xml_diff>
--- a/software engineering project document(1).docx
+++ b/software engineering project document(1).docx
@@ -1551,8 +1551,6 @@
           <w:szCs w:val="24"/>
         </w:rPr>
       </w:pPr>
-      <w:bookmarkStart w:id="0" w:name="_GoBack"/>
-      <w:bookmarkEnd w:id="0"/>
     </w:p>
     <w:p>
       <w:pPr>
@@ -3519,10 +3517,22 @@
         <w:jc w:val="both"/>
         <w:rPr>
           <w:rFonts w:ascii="Arial" w:hAnsi="Arial" w:cs="Arial"/>
-          <w:sz w:val="24"/>
-          <w:szCs w:val="24"/>
-        </w:rPr>
-      </w:pPr>
+          <w:b/>
+          <w:sz w:val="24"/>
+          <w:szCs w:val="24"/>
+        </w:rPr>
+      </w:pPr>
+      <w:r>
+        <w:rPr>
+          <w:rFonts w:ascii="Arial" w:hAnsi="Arial" w:cs="Arial"/>
+          <w:b/>
+          <w:sz w:val="24"/>
+          <w:szCs w:val="24"/>
+        </w:rPr>
+        <w:t>Group Diary</w:t>
+      </w:r>
+      <w:bookmarkStart w:id="0" w:name="_GoBack"/>
+      <w:bookmarkEnd w:id="0"/>
     </w:p>
     <w:p>
       <w:pPr>
@@ -3748,7 +3758,7 @@
                 </mc:Choice>
                 <mc:Fallback>
                   <w:pict>
-                    <v:line w14:anchorId="59BF43A5" id="Straight Connector 20" o:spid="_x0000_s1026" style="position:absolute;flip:x y;z-index:251651584;visibility:visible;mso-wrap-style:square;mso-width-percent:0;mso-height-percent:0;mso-wrap-distance-left:9pt;mso-wrap-distance-top:0;mso-wrap-distance-right:9pt;mso-wrap-distance-bottom:0;mso-position-horizontal:absolute;mso-position-horizontal-relative:text;mso-position-vertical:absolute;mso-position-vertical-relative:text;mso-width-percent:0;mso-height-percent:0;mso-width-relative:margin;mso-height-relative:margin" from="286.5pt,692.65pt" to="308.25pt,760.15pt" o:gfxdata="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" strokecolor="black [3200]" strokeweight=".5pt">
+                    <v:line w14:anchorId="4ED4E128" id="Straight Connector 20" o:spid="_x0000_s1026" style="position:absolute;flip:x y;z-index:251651584;visibility:visible;mso-wrap-style:square;mso-width-percent:0;mso-height-percent:0;mso-wrap-distance-left:9pt;mso-wrap-distance-top:0;mso-wrap-distance-right:9pt;mso-wrap-distance-bottom:0;mso-position-horizontal:absolute;mso-position-horizontal-relative:text;mso-position-vertical:absolute;mso-position-vertical-relative:text;mso-width-percent:0;mso-height-percent:0;mso-width-relative:margin;mso-height-relative:margin" from="286.5pt,692.65pt" to="308.25pt,760.15pt" o:gfxdata="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" strokecolor="black [3200]" strokeweight=".5pt">
                       <v:stroke joinstyle="miter"/>
                     </v:line>
                   </w:pict>
@@ -3989,7 +3999,7 @@
                 </mc:Choice>
                 <mc:Fallback>
                   <w:pict>
-                    <v:shapetype w14:anchorId="0B0719D1" id="_x0000_t4" coordsize="21600,21600" o:spt="4" path="m10800,l,10800,10800,21600,21600,10800xe">
+                    <v:shapetype w14:anchorId="2F034312" id="_x0000_t4" coordsize="21600,21600" o:spt="4" path="m10800,l,10800,10800,21600,21600,10800xe">
                       <v:stroke joinstyle="miter"/>
                       <v:path gradientshapeok="t" o:connecttype="rect" textboxrect="5400,5400,16200,16200"/>
                     </v:shapetype>
@@ -4081,7 +4091,7 @@
           </mc:Choice>
           <mc:Fallback>
             <w:pict>
-              <v:line w14:anchorId="68AFA87C" id="Straight Connector 4" o:spid="_x0000_s1026" style="position:absolute;z-index:251639296;visibility:visible;mso-wrap-style:square;mso-wrap-distance-left:9pt;mso-wrap-distance-top:0;mso-wrap-distance-right:9pt;mso-wrap-distance-bottom:0;mso-position-horizontal:absolute;mso-position-horizontal-relative:text;mso-position-vertical:absolute;mso-position-vertical-relative:text" from="171pt,13.35pt" to="171pt,23.85pt" o:gfxdata="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" strokecolor="black [3200]" strokeweight=".5pt">
+              <v:line w14:anchorId="4FFCEC0C" id="Straight Connector 4" o:spid="_x0000_s1026" style="position:absolute;z-index:251639296;visibility:visible;mso-wrap-style:square;mso-wrap-distance-left:9pt;mso-wrap-distance-top:0;mso-wrap-distance-right:9pt;mso-wrap-distance-bottom:0;mso-position-horizontal:absolute;mso-position-horizontal-relative:text;mso-position-vertical:absolute;mso-position-vertical-relative:text" from="171pt,13.35pt" to="171pt,23.85pt" o:gfxdata="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" strokecolor="black [3200]" strokeweight=".5pt">
                 <v:stroke joinstyle="miter"/>
               </v:line>
             </w:pict>
@@ -4284,7 +4294,7 @@
                 </mc:Choice>
                 <mc:Fallback>
                   <w:pict>
-                    <v:shapetype w14:anchorId="68C6047F" id="_x0000_t32" coordsize="21600,21600" o:spt="32" o:oned="t" path="m,l21600,21600e" filled="f">
+                    <v:shapetype w14:anchorId="13547B02" id="_x0000_t32" coordsize="21600,21600" o:spt="32" o:oned="t" path="m,l21600,21600e" filled="f">
                       <v:path arrowok="t" fillok="f" o:connecttype="none"/>
                       <o:lock v:ext="edit" shapetype="t"/>
                     </v:shapetype>
@@ -4378,7 +4388,7 @@
                 </mc:Choice>
                 <mc:Fallback>
                   <w:pict>
-                    <v:shape w14:anchorId="62B4425E" id="Straight Arrow Connector 10" o:spid="_x0000_s1026" type="#_x0000_t32" style="position:absolute;margin-left:210pt;margin-top:9.7pt;width:117.75pt;height:105.7pt;flip:x y;z-index:251643392;visibility:visible;mso-wrap-style:square;mso-wrap-distance-left:9pt;mso-wrap-distance-top:0;mso-wrap-distance-right:9pt;mso-wrap-distance-bottom:0;mso-position-horizontal:absolute;mso-position-horizontal-relative:text;mso-position-vertical:absolute;mso-position-vertical-relative:text" o:gfxdata="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" strokecolor="black [3200]" strokeweight=".5pt">
+                    <v:shape w14:anchorId="3282A08E" id="Straight Arrow Connector 10" o:spid="_x0000_s1026" type="#_x0000_t32" style="position:absolute;margin-left:210pt;margin-top:9.7pt;width:117.75pt;height:105.7pt;flip:x y;z-index:251643392;visibility:visible;mso-wrap-style:square;mso-wrap-distance-left:9pt;mso-wrap-distance-top:0;mso-wrap-distance-right:9pt;mso-wrap-distance-bottom:0;mso-position-horizontal:absolute;mso-position-horizontal-relative:text;mso-position-vertical:absolute;mso-position-vertical-relative:text" o:gfxdata="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" strokecolor="black [3200]" strokeweight=".5pt">
                       <v:stroke endarrow="open" joinstyle="miter"/>
                     </v:shape>
                   </w:pict>
@@ -4536,7 +4546,7 @@
                 </mc:Choice>
                 <mc:Fallback>
                   <w:pict>
-                    <v:shape w14:anchorId="3C6D53BB" id="Straight Arrow Connector 21" o:spid="_x0000_s1026" type="#_x0000_t32" style="position:absolute;margin-left:210pt;margin-top:8.4pt;width:72.75pt;height:316.5pt;flip:x y;z-index:251652608;visibility:visible;mso-wrap-style:square;mso-width-percent:0;mso-height-percent:0;mso-wrap-distance-left:9pt;mso-wrap-distance-top:0;mso-wrap-distance-right:9pt;mso-wrap-distance-bottom:0;mso-position-horizontal:absolute;mso-position-horizontal-relative:text;mso-position-vertical:absolute;mso-position-vertical-relative:text;mso-width-percent:0;mso-height-percent:0;mso-width-relative:margin;mso-height-relative:margin" o:gfxdata="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" strokecolor="black [3200]" strokeweight=".5pt">
+                    <v:shape w14:anchorId="2CAE1B41" id="Straight Arrow Connector 21" o:spid="_x0000_s1026" type="#_x0000_t32" style="position:absolute;margin-left:210pt;margin-top:8.4pt;width:72.75pt;height:316.5pt;flip:x y;z-index:251652608;visibility:visible;mso-wrap-style:square;mso-width-percent:0;mso-height-percent:0;mso-wrap-distance-left:9pt;mso-wrap-distance-top:0;mso-wrap-distance-right:9pt;mso-wrap-distance-bottom:0;mso-position-horizontal:absolute;mso-position-horizontal-relative:text;mso-position-vertical:absolute;mso-position-vertical-relative:text;mso-width-percent:0;mso-height-percent:0;mso-width-relative:margin;mso-height-relative:margin" o:gfxdata="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" strokecolor="black [3200]" strokeweight=".5pt">
                       <v:stroke endarrow="open" joinstyle="miter"/>
                     </v:shape>
                   </w:pict>
@@ -4624,7 +4634,7 @@
           </mc:Choice>
           <mc:Fallback>
             <w:pict>
-              <v:shape w14:anchorId="27514516" id="Straight Arrow Connector 9" o:spid="_x0000_s1026" type="#_x0000_t32" style="position:absolute;margin-left:215.25pt;margin-top:1.4pt;width:0;height:23.2pt;flip:y;z-index:251642368;visibility:visible;mso-wrap-style:square;mso-height-percent:0;mso-wrap-distance-left:9pt;mso-wrap-distance-top:0;mso-wrap-distance-right:9pt;mso-wrap-distance-bottom:0;mso-position-horizontal:absolute;mso-position-horizontal-relative:text;mso-position-vertical:absolute;mso-position-vertical-relative:text;mso-height-percent:0;mso-height-relative:margin" o:gfxdata="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" strokecolor="black [3200]" strokeweight=".5pt">
+              <v:shape w14:anchorId="0583F18E" id="Straight Arrow Connector 9" o:spid="_x0000_s1026" type="#_x0000_t32" style="position:absolute;margin-left:215.25pt;margin-top:1.4pt;width:0;height:23.2pt;flip:y;z-index:251642368;visibility:visible;mso-wrap-style:square;mso-height-percent:0;mso-wrap-distance-left:9pt;mso-wrap-distance-top:0;mso-wrap-distance-right:9pt;mso-wrap-distance-bottom:0;mso-position-horizontal:absolute;mso-position-horizontal-relative:text;mso-position-vertical:absolute;mso-position-vertical-relative:text;mso-height-percent:0;mso-height-relative:margin" o:gfxdata="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" strokecolor="black [3200]" strokeweight=".5pt">
                 <v:stroke endarrow="open" joinstyle="miter"/>
               </v:shape>
             </w:pict>
@@ -4694,7 +4704,7 @@
           </mc:Choice>
           <mc:Fallback>
             <w:pict>
-              <v:shape w14:anchorId="6E713D28" id="Straight Arrow Connector 15" o:spid="_x0000_s1026" type="#_x0000_t32" style="position:absolute;margin-left:89.25pt;margin-top:2.25pt;width:33pt;height:280.5pt;flip:y;z-index:251646464;visibility:visible;mso-wrap-style:square;mso-wrap-distance-left:9pt;mso-wrap-distance-top:0;mso-wrap-distance-right:9pt;mso-wrap-distance-bottom:0;mso-position-horizontal:absolute;mso-position-horizontal-relative:text;mso-position-vertical:absolute;mso-position-vertical-relative:text" o:gfxdata="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" strokecolor="black [3200]" strokeweight=".5pt">
+              <v:shape w14:anchorId="18E5E131" id="Straight Arrow Connector 15" o:spid="_x0000_s1026" type="#_x0000_t32" style="position:absolute;margin-left:89.25pt;margin-top:2.25pt;width:33pt;height:280.5pt;flip:y;z-index:251646464;visibility:visible;mso-wrap-style:square;mso-wrap-distance-left:9pt;mso-wrap-distance-top:0;mso-wrap-distance-right:9pt;mso-wrap-distance-bottom:0;mso-position-horizontal:absolute;mso-position-horizontal-relative:text;mso-position-vertical:absolute;mso-position-vertical-relative:text" o:gfxdata="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" strokecolor="black [3200]" strokeweight=".5pt">
                 <v:stroke endarrow="open" joinstyle="miter"/>
               </v:shape>
             </w:pict>
@@ -5349,7 +5359,7 @@
           </mc:Choice>
           <mc:Fallback>
             <w:pict>
-              <v:line w14:anchorId="5BEBACF4" id="Straight Connector 22" o:spid="_x0000_s1026" style="position:absolute;flip:x y;z-index:251653632;visibility:visible;mso-wrap-style:square;mso-height-percent:0;mso-wrap-distance-left:9pt;mso-wrap-distance-top:0;mso-wrap-distance-right:9pt;mso-wrap-distance-bottom:0;mso-position-horizontal:absolute;mso-position-horizontal-relative:text;mso-position-vertical:absolute;mso-position-vertical-relative:text;mso-height-percent:0;mso-height-relative:margin" from="359.25pt,-6.6pt" to="371.25pt,57.9pt" o:gfxdata="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" strokecolor="black [3200]" strokeweight=".5pt">
+              <v:line w14:anchorId="13E1006E" id="Straight Connector 22" o:spid="_x0000_s1026" style="position:absolute;flip:x y;z-index:251653632;visibility:visible;mso-wrap-style:square;mso-height-percent:0;mso-wrap-distance-left:9pt;mso-wrap-distance-top:0;mso-wrap-distance-right:9pt;mso-wrap-distance-bottom:0;mso-position-horizontal:absolute;mso-position-horizontal-relative:text;mso-position-vertical:absolute;mso-position-vertical-relative:text;mso-height-percent:0;mso-height-relative:margin" from="359.25pt,-6.6pt" to="371.25pt,57.9pt" o:gfxdata="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" strokecolor="black [3200]" strokeweight=".5pt">
                 <v:stroke joinstyle="miter"/>
               </v:line>
             </w:pict>
@@ -5453,7 +5463,7 @@
           </mc:Choice>
           <mc:Fallback>
             <w:pict>
-              <v:oval w14:anchorId="00FB59B1" id="Oval 17" o:spid="_x0000_s1026" style="position:absolute;margin-left:368.25pt;margin-top:15.1pt;width:7.5pt;height:10.45pt;z-index:251649536;visibility:visible;mso-wrap-style:square;mso-width-percent:0;mso-height-percent:0;mso-wrap-distance-left:9pt;mso-wrap-distance-top:0;mso-wrap-distance-right:9pt;mso-wrap-distance-bottom:0;mso-position-horizontal:absolute;mso-position-horizontal-relative:text;mso-position-vertical:absolute;mso-position-vertical-relative:text;mso-width-percent:0;mso-height-percent:0;mso-width-relative:margin;mso-height-relative:margin;v-text-anchor:middle" o:gfxdata="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" fillcolor="black [3200]" strokecolor="black [1600]" strokeweight="1pt">
+              <v:oval w14:anchorId="66DB482E" id="Oval 17" o:spid="_x0000_s1026" style="position:absolute;margin-left:368.25pt;margin-top:15.1pt;width:7.5pt;height:10.45pt;z-index:251649536;visibility:visible;mso-wrap-style:square;mso-width-percent:0;mso-height-percent:0;mso-wrap-distance-left:9pt;mso-wrap-distance-top:0;mso-wrap-distance-right:9pt;mso-wrap-distance-bottom:0;mso-position-horizontal:absolute;mso-position-horizontal-relative:text;mso-position-vertical:absolute;mso-position-vertical-relative:text;mso-width-percent:0;mso-height-percent:0;mso-width-relative:margin;mso-height-relative:margin;v-text-anchor:middle" o:gfxdata="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" fillcolor="black [3200]" strokecolor="black [1600]" strokeweight="1pt">
                 <v:stroke joinstyle="miter"/>
               </v:oval>
             </w:pict>
@@ -5527,7 +5537,7 @@
           </mc:Choice>
           <mc:Fallback>
             <w:pict>
-              <v:oval w14:anchorId="00F1F9B8" id="Oval 16" o:spid="_x0000_s1026" style="position:absolute;margin-left:80.25pt;margin-top:15.15pt;width:10.5pt;height:7.45pt;z-index:251647488;visibility:visible;mso-wrap-style:square;mso-wrap-distance-left:9pt;mso-wrap-distance-top:0;mso-wrap-distance-right:9pt;mso-wrap-distance-bottom:0;mso-position-horizontal:absolute;mso-position-horizontal-relative:text;mso-position-vertical:absolute;mso-position-vertical-relative:text;v-text-anchor:middle" o:gfxdata="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" fillcolor="black [3200]" strokecolor="black [1600]" strokeweight="1pt">
+              <v:oval w14:anchorId="6056EE7D" id="Oval 16" o:spid="_x0000_s1026" style="position:absolute;margin-left:80.25pt;margin-top:15.15pt;width:10.5pt;height:7.45pt;z-index:251647488;visibility:visible;mso-wrap-style:square;mso-wrap-distance-left:9pt;mso-wrap-distance-top:0;mso-wrap-distance-right:9pt;mso-wrap-distance-bottom:0;mso-position-horizontal:absolute;mso-position-horizontal-relative:text;mso-position-vertical:absolute;mso-position-vertical-relative:text;v-text-anchor:middle" o:gfxdata="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" fillcolor="black [3200]" strokecolor="black [1600]" strokeweight="1pt">
                 <v:stroke joinstyle="miter"/>
               </v:oval>
             </w:pict>
@@ -5603,7 +5613,7 @@
           </mc:Choice>
           <mc:Fallback>
             <w:pict>
-              <v:shape w14:anchorId="4727BE5D" id="Straight Arrow Connector 11" o:spid="_x0000_s1026" type="#_x0000_t32" style="position:absolute;margin-left:84.75pt;margin-top:-372.6pt;width:58.5pt;height:395.2pt;flip:y;z-index:251645440;visibility:visible;mso-wrap-style:square;mso-width-percent:0;mso-height-percent:0;mso-wrap-distance-left:9pt;mso-wrap-distance-top:0;mso-wrap-distance-right:9pt;mso-wrap-distance-bottom:0;mso-position-horizontal:absolute;mso-position-horizontal-relative:text;mso-position-vertical:absolute;mso-position-vertical-relative:text;mso-width-percent:0;mso-height-percent:0;mso-width-relative:margin;mso-height-relative:margin" o:gfxdata="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" strokecolor="black [3200]" strokeweight=".5pt">
+              <v:shape w14:anchorId="7C6A25FA" id="Straight Arrow Connector 11" o:spid="_x0000_s1026" type="#_x0000_t32" style="position:absolute;margin-left:84.75pt;margin-top:-372.6pt;width:58.5pt;height:395.2pt;flip:y;z-index:251645440;visibility:visible;mso-wrap-style:square;mso-width-percent:0;mso-height-percent:0;mso-wrap-distance-left:9pt;mso-wrap-distance-top:0;mso-wrap-distance-right:9pt;mso-wrap-distance-bottom:0;mso-position-horizontal:absolute;mso-position-horizontal-relative:text;mso-position-vertical:absolute;mso-position-vertical-relative:text;mso-width-percent:0;mso-height-percent:0;mso-width-relative:margin;mso-height-relative:margin" o:gfxdata="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" strokecolor="black [3200]" strokeweight=".5pt">
                 <v:stroke endarrow="open" joinstyle="miter"/>
               </v:shape>
             </w:pict>
@@ -6224,7 +6234,7 @@
           </mc:Choice>
           <mc:Fallback>
             <w:pict>
-              <v:shapetype w14:anchorId="1EC1B210" id="_x0000_t120" coordsize="21600,21600" o:spt="120" path="m10800,qx,10800,10800,21600,21600,10800,10800,xe">
+              <v:shapetype w14:anchorId="771DFD69" id="_x0000_t120" coordsize="21600,21600" o:spt="120" path="m10800,qx,10800,10800,21600,21600,10800,10800,xe">
                 <v:path gradientshapeok="t" o:connecttype="custom" o:connectlocs="10800,0;3163,3163;0,10800;3163,18437;10800,21600;18437,18437;21600,10800;18437,3163" textboxrect="3163,3163,18437,18437"/>
               </v:shapetype>
               <v:shape id="Flowchart: Connector 1" o:spid="_x0000_s1026" type="#_x0000_t120" style="position:absolute;margin-left:13.5pt;margin-top:22.2pt;width:15pt;height:15.75pt;flip:x;z-index:251615744;visibility:visible;mso-wrap-style:square;mso-width-percent:0;mso-height-percent:0;mso-wrap-distance-left:9pt;mso-wrap-distance-top:0;mso-wrap-distance-right:9pt;mso-wrap-distance-bottom:0;mso-position-horizontal:absolute;mso-position-horizontal-relative:text;mso-position-vertical:absolute;mso-position-vertical-relative:text;mso-width-percent:0;mso-height-percent:0;mso-width-relative:margin;mso-height-relative:margin;v-text-anchor:middle" o:gfxdata="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" fillcolor="black [3200]" strokecolor="black [1600]" strokeweight="1pt">
@@ -6414,7 +6424,7 @@
           </mc:Choice>
           <mc:Fallback>
             <w:pict>
-              <v:shape w14:anchorId="212C7536" id="Straight Arrow Connector 23" o:spid="_x0000_s1026" type="#_x0000_t32" style="position:absolute;margin-left:19.5pt;margin-top:435.5pt;width:0;height:91.5pt;z-index:251654656;visibility:visible;mso-wrap-style:square;mso-wrap-distance-left:9pt;mso-wrap-distance-top:0;mso-wrap-distance-right:9pt;mso-wrap-distance-bottom:0;mso-position-horizontal:absolute;mso-position-horizontal-relative:text;mso-position-vertical:absolute;mso-position-vertical-relative:text" o:gfxdata="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" strokecolor="black [3200]" strokeweight=".5pt">
+              <v:shape w14:anchorId="126D863A" id="Straight Arrow Connector 23" o:spid="_x0000_s1026" type="#_x0000_t32" style="position:absolute;margin-left:19.5pt;margin-top:435.5pt;width:0;height:91.5pt;z-index:251654656;visibility:visible;mso-wrap-style:square;mso-wrap-distance-left:9pt;mso-wrap-distance-top:0;mso-wrap-distance-right:9pt;mso-wrap-distance-bottom:0;mso-position-horizontal:absolute;mso-position-horizontal-relative:text;mso-position-vertical:absolute;mso-position-vertical-relative:text" o:gfxdata="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" strokecolor="black [3200]" strokeweight=".5pt">
                 <v:stroke endarrow="block" joinstyle="miter"/>
               </v:shape>
             </w:pict>
@@ -6485,7 +6495,7 @@
           </mc:Choice>
           <mc:Fallback>
             <w:pict>
-              <v:shape w14:anchorId="625664AC" id="Straight Arrow Connector 18" o:spid="_x0000_s1026" type="#_x0000_t32" style="position:absolute;margin-left:55.5pt;margin-top:395.35pt;width:103.5pt;height:0;z-index:251649536;visibility:visible;mso-wrap-style:square;mso-wrap-distance-left:9pt;mso-wrap-distance-top:0;mso-wrap-distance-right:9pt;mso-wrap-distance-bottom:0;mso-position-horizontal:absolute;mso-position-horizontal-relative:text;mso-position-vertical:absolute;mso-position-vertical-relative:text" o:gfxdata="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" strokecolor="black [3200]" strokeweight=".5pt">
+              <v:shape w14:anchorId="235883DD" id="Straight Arrow Connector 18" o:spid="_x0000_s1026" type="#_x0000_t32" style="position:absolute;margin-left:55.5pt;margin-top:395.35pt;width:103.5pt;height:0;z-index:251649536;visibility:visible;mso-wrap-style:square;mso-wrap-distance-left:9pt;mso-wrap-distance-top:0;mso-wrap-distance-right:9pt;mso-wrap-distance-bottom:0;mso-position-horizontal:absolute;mso-position-horizontal-relative:text;mso-position-vertical:absolute;mso-position-vertical-relative:text" o:gfxdata="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" strokecolor="black [3200]" strokeweight=".5pt">
                 <v:stroke endarrow="block" joinstyle="miter"/>
               </v:shape>
             </w:pict>
@@ -6556,7 +6566,7 @@
           </mc:Choice>
           <mc:Fallback>
             <w:pict>
-              <v:shape w14:anchorId="010F1C83" id="Straight Arrow Connector 13" o:spid="_x0000_s1026" type="#_x0000_t32" style="position:absolute;margin-left:20.25pt;margin-top:269.35pt;width:.75pt;height:84.75pt;flip:x;z-index:251643392;visibility:visible;mso-wrap-style:square;mso-wrap-distance-left:9pt;mso-wrap-distance-top:0;mso-wrap-distance-right:9pt;mso-wrap-distance-bottom:0;mso-position-horizontal:absolute;mso-position-horizontal-relative:text;mso-position-vertical:absolute;mso-position-vertical-relative:text" o:gfxdata="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" strokecolor="black [3200]" strokeweight=".5pt">
+              <v:shape w14:anchorId="23B2F7F0" id="Straight Arrow Connector 13" o:spid="_x0000_s1026" type="#_x0000_t32" style="position:absolute;margin-left:20.25pt;margin-top:269.35pt;width:.75pt;height:84.75pt;flip:x;z-index:251643392;visibility:visible;mso-wrap-style:square;mso-wrap-distance-left:9pt;mso-wrap-distance-top:0;mso-wrap-distance-right:9pt;mso-wrap-distance-bottom:0;mso-position-horizontal:absolute;mso-position-horizontal-relative:text;mso-position-vertical:absolute;mso-position-vertical-relative:text" o:gfxdata="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" strokecolor="black [3200]" strokeweight=".5pt">
                 <v:stroke endarrow="block" joinstyle="miter"/>
               </v:shape>
             </w:pict>
@@ -6634,7 +6644,7 @@
           </mc:Choice>
           <mc:Fallback>
             <w:pict>
-              <v:shape w14:anchorId="1B0F4723" id="Diamond 12" o:spid="_x0000_s1026" type="#_x0000_t4" style="position:absolute;margin-left:-18pt;margin-top:354.1pt;width:74.25pt;height:81.75pt;z-index:251639296;visibility:visible;mso-wrap-style:square;mso-wrap-distance-left:9pt;mso-wrap-distance-top:0;mso-wrap-distance-right:9pt;mso-wrap-distance-bottom:0;mso-position-horizontal:absolute;mso-position-horizontal-relative:text;mso-position-vertical:absolute;mso-position-vertical-relative:text;v-text-anchor:middle" o:gfxdata="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" fillcolor="white [3201]" strokecolor="black [3213]" strokeweight="1pt"/>
+              <v:shape w14:anchorId="5A0E940C" id="Diamond 12" o:spid="_x0000_s1026" type="#_x0000_t4" style="position:absolute;margin-left:-18pt;margin-top:354.1pt;width:74.25pt;height:81.75pt;z-index:251639296;visibility:visible;mso-wrap-style:square;mso-wrap-distance-left:9pt;mso-wrap-distance-top:0;mso-wrap-distance-right:9pt;mso-wrap-distance-bottom:0;mso-position-horizontal:absolute;mso-position-horizontal-relative:text;mso-position-vertical:absolute;mso-position-vertical-relative:text;v-text-anchor:middle" o:gfxdata="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" fillcolor="white [3201]" strokecolor="black [3213]" strokeweight="1pt"/>
             </w:pict>
           </mc:Fallback>
         </mc:AlternateContent>
@@ -6703,7 +6713,7 @@
           </mc:Choice>
           <mc:Fallback>
             <w:pict>
-              <v:shape w14:anchorId="224F9FA2" id="Straight Arrow Connector 5" o:spid="_x0000_s1026" type="#_x0000_t32" style="position:absolute;margin-left:21.75pt;margin-top:8.35pt;width:0;height:1in;z-index:251632128;visibility:visible;mso-wrap-style:square;mso-wrap-distance-left:9pt;mso-wrap-distance-top:0;mso-wrap-distance-right:9pt;mso-wrap-distance-bottom:0;mso-position-horizontal:absolute;mso-position-horizontal-relative:text;mso-position-vertical:absolute;mso-position-vertical-relative:text" o:gfxdata="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" strokecolor="black [3200]" strokeweight=".5pt">
+              <v:shape w14:anchorId="5902A7D5" id="Straight Arrow Connector 5" o:spid="_x0000_s1026" type="#_x0000_t32" style="position:absolute;margin-left:21.75pt;margin-top:8.35pt;width:0;height:1in;z-index:251632128;visibility:visible;mso-wrap-style:square;mso-wrap-distance-left:9pt;mso-wrap-distance-top:0;mso-wrap-distance-right:9pt;mso-wrap-distance-bottom:0;mso-position-horizontal:absolute;mso-position-horizontal-relative:text;mso-position-vertical:absolute;mso-position-vertical-relative:text" o:gfxdata="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" strokecolor="black [3200]" strokeweight=".5pt">
                 <v:stroke endarrow="block" joinstyle="miter"/>
               </v:shape>
             </w:pict>
@@ -6786,7 +6796,7 @@
           </mc:Choice>
           <mc:Fallback>
             <w:pict>
-              <v:roundrect w14:anchorId="383CE752" id="Rounded Rectangle 2" o:spid="_x0000_s1026" style="position:absolute;margin-left:-21pt;margin-top:79.6pt;width:86.25pt;height:52.5pt;z-index:251623936;visibility:visible;mso-wrap-style:square;mso-wrap-distance-left:9pt;mso-wrap-distance-top:0;mso-wrap-distance-right:9pt;mso-wrap-distance-bottom:0;mso-position-horizontal:absolute;mso-position-horizontal-relative:text;mso-position-vertical:absolute;mso-position-vertical-relative:text;v-text-anchor:middle" arcsize="10923f" o:gfxdata="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" fillcolor="white [3212]" strokecolor="black [3213]" strokeweight="1pt">
+              <v:roundrect w14:anchorId="6FAE4477" id="Rounded Rectangle 2" o:spid="_x0000_s1026" style="position:absolute;margin-left:-21pt;margin-top:79.6pt;width:86.25pt;height:52.5pt;z-index:251623936;visibility:visible;mso-wrap-style:square;mso-wrap-distance-left:9pt;mso-wrap-distance-top:0;mso-wrap-distance-right:9pt;mso-wrap-distance-bottom:0;mso-position-horizontal:absolute;mso-position-horizontal-relative:text;mso-position-vertical:absolute;mso-position-vertical-relative:text;v-text-anchor:middle" arcsize="10923f" o:gfxdata="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" fillcolor="white [3212]" strokecolor="black [3213]" strokeweight="1pt">
                 <v:stroke joinstyle="miter"/>
               </v:roundrect>
             </w:pict>
@@ -6875,7 +6885,7 @@
           </mc:Choice>
           <mc:Fallback>
             <w:pict>
-              <v:shape w14:anchorId="549A0DA7" id="Flowchart: Connector 43" o:spid="_x0000_s1026" type="#_x0000_t120" style="position:absolute;margin-left:183.75pt;margin-top:18.85pt;width:10.5pt;height:11.25pt;z-index:251678208;visibility:visible;mso-wrap-style:square;mso-width-percent:0;mso-height-percent:0;mso-wrap-distance-left:9pt;mso-wrap-distance-top:0;mso-wrap-distance-right:9pt;mso-wrap-distance-bottom:0;mso-position-horizontal:absolute;mso-position-horizontal-relative:text;mso-position-vertical:absolute;mso-position-vertical-relative:text;mso-width-percent:0;mso-height-percent:0;mso-width-relative:margin;mso-height-relative:margin;v-text-anchor:middle" o:gfxdata="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" fillcolor="black [3200]" strokecolor="black [1600]" strokeweight="1pt">
+              <v:shape w14:anchorId="056D7C5C" id="Flowchart: Connector 43" o:spid="_x0000_s1026" type="#_x0000_t120" style="position:absolute;margin-left:183.75pt;margin-top:18.85pt;width:10.5pt;height:11.25pt;z-index:251678208;visibility:visible;mso-wrap-style:square;mso-width-percent:0;mso-height-percent:0;mso-wrap-distance-left:9pt;mso-wrap-distance-top:0;mso-wrap-distance-right:9pt;mso-wrap-distance-bottom:0;mso-position-horizontal:absolute;mso-position-horizontal-relative:text;mso-position-vertical:absolute;mso-position-vertical-relative:text;mso-width-percent:0;mso-height-percent:0;mso-width-relative:margin;mso-height-relative:margin;v-text-anchor:middle" o:gfxdata="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" fillcolor="black [3200]" strokecolor="black [1600]" strokeweight="1pt">
                 <v:stroke joinstyle="miter"/>
               </v:shape>
             </w:pict>
@@ -6963,7 +6973,7 @@
           </mc:Choice>
           <mc:Fallback>
             <w:pict>
-              <v:shape w14:anchorId="4209ABCB" id="Flowchart: Connector 42" o:spid="_x0000_s1026" type="#_x0000_t120" style="position:absolute;margin-left:178.5pt;margin-top:15.1pt;width:21.75pt;height:20.25pt;z-index:251676160;visibility:visible;mso-wrap-style:square;mso-width-percent:0;mso-height-percent:0;mso-wrap-distance-left:9pt;mso-wrap-distance-top:0;mso-wrap-distance-right:9pt;mso-wrap-distance-bottom:0;mso-position-horizontal:absolute;mso-position-horizontal-relative:text;mso-position-vertical:absolute;mso-position-vertical-relative:text;mso-width-percent:0;mso-height-percent:0;mso-width-relative:margin;mso-height-relative:margin;v-text-anchor:middle" o:gfxdata="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" fillcolor="white [3212]" strokecolor="white [3212]" strokeweight="1pt">
+              <v:shape w14:anchorId="3FDC03C8" id="Flowchart: Connector 42" o:spid="_x0000_s1026" type="#_x0000_t120" style="position:absolute;margin-left:178.5pt;margin-top:15.1pt;width:21.75pt;height:20.25pt;z-index:251676160;visibility:visible;mso-wrap-style:square;mso-width-percent:0;mso-height-percent:0;mso-wrap-distance-left:9pt;mso-wrap-distance-top:0;mso-wrap-distance-right:9pt;mso-wrap-distance-bottom:0;mso-position-horizontal:absolute;mso-position-horizontal-relative:text;mso-position-vertical:absolute;mso-position-vertical-relative:text;mso-width-percent:0;mso-height-percent:0;mso-width-relative:margin;mso-height-relative:margin;v-text-anchor:middle" o:gfxdata="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" fillcolor="white [3212]" strokecolor="white [3212]" strokeweight="1pt">
                 <v:stroke joinstyle="miter"/>
               </v:shape>
             </w:pict>
@@ -7037,7 +7047,7 @@
           </mc:Choice>
           <mc:Fallback>
             <w:pict>
-              <v:shape w14:anchorId="3E8E430C" id="Flowchart: Connector 41" o:spid="_x0000_s1026" type="#_x0000_t120" style="position:absolute;margin-left:173.25pt;margin-top:8.35pt;width:31.5pt;height:33.75pt;z-index:251674112;visibility:visible;mso-wrap-style:square;mso-wrap-distance-left:9pt;mso-wrap-distance-top:0;mso-wrap-distance-right:9pt;mso-wrap-distance-bottom:0;mso-position-horizontal:absolute;mso-position-horizontal-relative:text;mso-position-vertical:absolute;mso-position-vertical-relative:text;v-text-anchor:middle" o:gfxdata="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" fillcolor="black [3200]" strokecolor="black [1600]" strokeweight="1pt">
+              <v:shape w14:anchorId="64A51042" id="Flowchart: Connector 41" o:spid="_x0000_s1026" type="#_x0000_t120" style="position:absolute;margin-left:173.25pt;margin-top:8.35pt;width:31.5pt;height:33.75pt;z-index:251674112;visibility:visible;mso-wrap-style:square;mso-wrap-distance-left:9pt;mso-wrap-distance-top:0;mso-wrap-distance-right:9pt;mso-wrap-distance-bottom:0;mso-position-horizontal:absolute;mso-position-horizontal-relative:text;mso-position-vertical:absolute;mso-position-vertical-relative:text;v-text-anchor:middle" o:gfxdata="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" fillcolor="black [3200]" strokecolor="black [1600]" strokeweight="1pt">
                 <v:stroke joinstyle="miter"/>
               </v:shape>
             </w:pict>
@@ -7211,7 +7221,7 @@
           </mc:Choice>
           <mc:Fallback>
             <w:pict>
-              <v:shape w14:anchorId="2AF9BD6F" id="Straight Arrow Connector 44" o:spid="_x0000_s1026" type="#_x0000_t32" style="position:absolute;margin-left:194.25pt;margin-top:19.2pt;width:0;height:165.75pt;flip:y;z-index:251680256;visibility:visible;mso-wrap-style:square;mso-wrap-distance-left:9pt;mso-wrap-distance-top:0;mso-wrap-distance-right:9pt;mso-wrap-distance-bottom:0;mso-position-horizontal:absolute;mso-position-horizontal-relative:text;mso-position-vertical:absolute;mso-position-vertical-relative:text" o:gfxdata="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" strokecolor="black [3200]" strokeweight=".5pt">
+              <v:shape w14:anchorId="3E319793" id="Straight Arrow Connector 44" o:spid="_x0000_s1026" type="#_x0000_t32" style="position:absolute;margin-left:194.25pt;margin-top:19.2pt;width:0;height:165.75pt;flip:y;z-index:251680256;visibility:visible;mso-wrap-style:square;mso-wrap-distance-left:9pt;mso-wrap-distance-top:0;mso-wrap-distance-right:9pt;mso-wrap-distance-bottom:0;mso-position-horizontal:absolute;mso-position-horizontal-relative:text;mso-position-vertical:absolute;mso-position-vertical-relative:text" o:gfxdata="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" strokecolor="black [3200]" strokeweight=".5pt">
                 <v:stroke endarrow="block" joinstyle="miter"/>
               </v:shape>
             </w:pict>
@@ -7396,7 +7406,7 @@
           </mc:Choice>
           <mc:Fallback>
             <w:pict>
-              <v:shape w14:anchorId="13FCE228" id="Straight Arrow Connector 54" o:spid="_x0000_s1026" type="#_x0000_t32" style="position:absolute;margin-left:244.5pt;margin-top:190.55pt;width:91.5pt;height:0;flip:x;z-index:251674112;visibility:visible;mso-wrap-style:square;mso-wrap-distance-left:9pt;mso-wrap-distance-top:0;mso-wrap-distance-right:9pt;mso-wrap-distance-bottom:0;mso-position-horizontal:absolute;mso-position-horizontal-relative:text;mso-position-vertical:absolute;mso-position-vertical-relative:text" o:gfxdata="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" strokecolor="black [3200]" strokeweight=".5pt">
+              <v:shape w14:anchorId="696AAAC0" id="Straight Arrow Connector 54" o:spid="_x0000_s1026" type="#_x0000_t32" style="position:absolute;margin-left:244.5pt;margin-top:190.55pt;width:91.5pt;height:0;flip:x;z-index:251674112;visibility:visible;mso-wrap-style:square;mso-wrap-distance-left:9pt;mso-wrap-distance-top:0;mso-wrap-distance-right:9pt;mso-wrap-distance-bottom:0;mso-position-horizontal:absolute;mso-position-horizontal-relative:text;mso-position-vertical:absolute;mso-position-vertical-relative:text" o:gfxdata="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" strokecolor="black [3200]" strokeweight=".5pt">
                 <v:stroke endarrow="block" joinstyle="miter"/>
               </v:shape>
             </w:pict>
@@ -7470,7 +7480,7 @@
           </mc:Choice>
           <mc:Fallback>
             <w:pict>
-              <v:line w14:anchorId="214E6179" id="Straight Connector 52" o:spid="_x0000_s1026" style="position:absolute;flip:x y;z-index:251672064;visibility:visible;mso-wrap-style:square;mso-width-percent:0;mso-height-percent:0;mso-wrap-distance-left:9pt;mso-wrap-distance-top:0;mso-wrap-distance-right:9pt;mso-wrap-distance-bottom:0;mso-position-horizontal:absolute;mso-position-horizontal-relative:text;mso-position-vertical:absolute;mso-position-vertical-relative:text;mso-width-percent:0;mso-height-percent:0;mso-width-relative:margin;mso-height-relative:margin" from="335.25pt,189.8pt" to="335.25pt,453.05pt" o:gfxdata="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" strokecolor="black [3200]" strokeweight=".5pt">
+              <v:line w14:anchorId="5CABAABD" id="Straight Connector 52" o:spid="_x0000_s1026" style="position:absolute;flip:x y;z-index:251672064;visibility:visible;mso-wrap-style:square;mso-width-percent:0;mso-height-percent:0;mso-wrap-distance-left:9pt;mso-wrap-distance-top:0;mso-wrap-distance-right:9pt;mso-wrap-distance-bottom:0;mso-position-horizontal:absolute;mso-position-horizontal-relative:text;mso-position-vertical:absolute;mso-position-vertical-relative:text;mso-width-percent:0;mso-height-percent:0;mso-width-relative:margin;mso-height-relative:margin" from="335.25pt,189.8pt" to="335.25pt,453.05pt" o:gfxdata="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" strokecolor="black [3200]" strokeweight=".5pt">
                 <v:stroke joinstyle="miter"/>
               </v:line>
             </w:pict>
@@ -7643,7 +7653,7 @@
           </mc:Choice>
           <mc:Fallback>
             <w:pict>
-              <v:shape w14:anchorId="0FDEAA94" id="Straight Arrow Connector 50" o:spid="_x0000_s1026" type="#_x0000_t32" style="position:absolute;margin-left:75pt;margin-top:480.8pt;width:218.25pt;height:1.5pt;flip:y;z-index:251670016;visibility:visible;mso-wrap-style:square;mso-wrap-distance-left:9pt;mso-wrap-distance-top:0;mso-wrap-distance-right:9pt;mso-wrap-distance-bottom:0;mso-position-horizontal:absolute;mso-position-horizontal-relative:text;mso-position-vertical:absolute;mso-position-vertical-relative:text" o:gfxdata="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" strokecolor="black [3200]" strokeweight=".5pt">
+              <v:shape w14:anchorId="732E529A" id="Straight Arrow Connector 50" o:spid="_x0000_s1026" type="#_x0000_t32" style="position:absolute;margin-left:75pt;margin-top:480.8pt;width:218.25pt;height:1.5pt;flip:y;z-index:251670016;visibility:visible;mso-wrap-style:square;mso-wrap-distance-left:9pt;mso-wrap-distance-top:0;mso-wrap-distance-right:9pt;mso-wrap-distance-bottom:0;mso-position-horizontal:absolute;mso-position-horizontal-relative:text;mso-position-vertical:absolute;mso-position-vertical-relative:text" o:gfxdata="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" strokecolor="black [3200]" strokeweight=".5pt">
                 <v:stroke endarrow="block" joinstyle="miter"/>
               </v:shape>
             </w:pict>
@@ -7826,7 +7836,7 @@
           </mc:Choice>
           <mc:Fallback>
             <w:pict>
-              <v:roundrect w14:anchorId="7C211656" id="Rounded Rectangle 49" o:spid="_x0000_s1026" style="position:absolute;margin-left:292.5pt;margin-top:452.3pt;width:87.75pt;height:54pt;z-index:251689472;visibility:visible;mso-wrap-style:square;mso-width-percent:0;mso-height-percent:0;mso-wrap-distance-left:9pt;mso-wrap-distance-top:0;mso-wrap-distance-right:9pt;mso-wrap-distance-bottom:0;mso-position-horizontal:absolute;mso-position-horizontal-relative:text;mso-position-vertical:absolute;mso-position-vertical-relative:text;mso-width-percent:0;mso-height-percent:0;mso-width-relative:margin;mso-height-relative:margin;v-text-anchor:middle" arcsize="10923f" o:gfxdata="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" filled="f" strokecolor="black [3213]" strokeweight="1pt">
+              <v:roundrect w14:anchorId="67E786E3" id="Rounded Rectangle 49" o:spid="_x0000_s1026" style="position:absolute;margin-left:292.5pt;margin-top:452.3pt;width:87.75pt;height:54pt;z-index:251689472;visibility:visible;mso-wrap-style:square;mso-width-percent:0;mso-height-percent:0;mso-wrap-distance-left:9pt;mso-wrap-distance-top:0;mso-wrap-distance-right:9pt;mso-wrap-distance-bottom:0;mso-position-horizontal:absolute;mso-position-horizontal-relative:text;mso-position-vertical:absolute;mso-position-vertical-relative:text;mso-width-percent:0;mso-height-percent:0;mso-width-relative:margin;mso-height-relative:margin;v-text-anchor:middle" arcsize="10923f" o:gfxdata="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" filled="f" strokecolor="black [3213]" strokeweight="1pt">
                 <v:stroke joinstyle="miter"/>
               </v:roundrect>
             </w:pict>
@@ -7910,7 +7920,7 @@
           </mc:Choice>
           <mc:Fallback>
             <w:pict>
-              <v:roundrect w14:anchorId="45AE93A3" id="Rounded Rectangle 19" o:spid="_x0000_s1026" style="position:absolute;margin-left:-27.75pt;margin-top:456.05pt;width:102pt;height:55.5pt;z-index:251655680;visibility:visible;mso-wrap-style:square;mso-width-percent:0;mso-height-percent:0;mso-wrap-distance-left:9pt;mso-wrap-distance-top:0;mso-wrap-distance-right:9pt;mso-wrap-distance-bottom:0;mso-position-horizontal:absolute;mso-position-horizontal-relative:text;mso-position-vertical:absolute;mso-position-vertical-relative:text;mso-width-percent:0;mso-height-percent:0;mso-width-relative:margin;mso-height-relative:margin;v-text-anchor:middle" arcsize="10923f" o:gfxdata="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" fillcolor="white [3201]" strokecolor="black [3213]" strokeweight="1pt">
+              <v:roundrect w14:anchorId="1E782E7E" id="Rounded Rectangle 19" o:spid="_x0000_s1026" style="position:absolute;margin-left:-27.75pt;margin-top:456.05pt;width:102pt;height:55.5pt;z-index:251655680;visibility:visible;mso-wrap-style:square;mso-width-percent:0;mso-height-percent:0;mso-wrap-distance-left:9pt;mso-wrap-distance-top:0;mso-wrap-distance-right:9pt;mso-wrap-distance-bottom:0;mso-position-horizontal:absolute;mso-position-horizontal-relative:text;mso-position-vertical:absolute;mso-position-vertical-relative:text;mso-width-percent:0;mso-height-percent:0;mso-width-relative:margin;mso-height-relative:margin;v-text-anchor:middle" arcsize="10923f" o:gfxdata="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" fillcolor="white [3201]" strokecolor="black [3213]" strokeweight="1pt">
                 <v:stroke joinstyle="miter"/>
               </v:roundrect>
             </w:pict>
@@ -8388,7 +8398,7 @@
           </mc:Choice>
           <mc:Fallback>
             <w:pict>
-              <v:shape w14:anchorId="63BC83AB" id="Straight Arrow Connector 35" o:spid="_x0000_s1026" type="#_x0000_t32" style="position:absolute;margin-left:197.25pt;margin-top:213.05pt;width:.75pt;height:78pt;flip:y;z-index:251664896;visibility:visible;mso-wrap-style:square;mso-wrap-distance-left:9pt;mso-wrap-distance-top:0;mso-wrap-distance-right:9pt;mso-wrap-distance-bottom:0;mso-position-horizontal:absolute;mso-position-horizontal-relative:text;mso-position-vertical:absolute;mso-position-vertical-relative:text" o:gfxdata="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" strokecolor="black [3200]" strokeweight=".5pt">
+              <v:shape w14:anchorId="0346EFA8" id="Straight Arrow Connector 35" o:spid="_x0000_s1026" type="#_x0000_t32" style="position:absolute;margin-left:197.25pt;margin-top:213.05pt;width:.75pt;height:78pt;flip:y;z-index:251664896;visibility:visible;mso-wrap-style:square;mso-wrap-distance-left:9pt;mso-wrap-distance-top:0;mso-wrap-distance-right:9pt;mso-wrap-distance-bottom:0;mso-position-horizontal:absolute;mso-position-horizontal-relative:text;mso-position-vertical:absolute;mso-position-vertical-relative:text" o:gfxdata="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" strokecolor="black [3200]" strokeweight=".5pt">
                 <v:stroke endarrow="block" joinstyle="miter"/>
               </v:shape>
             </w:pict>
@@ -8574,7 +8584,7 @@
           </mc:Choice>
           <mc:Fallback>
             <w:pict>
-              <v:roundrect w14:anchorId="44F8CA4D" id="Rounded Rectangle 33" o:spid="_x0000_s1026" style="position:absolute;margin-left:156pt;margin-top:161.3pt;width:87.75pt;height:52.5pt;z-index:251661824;visibility:visible;mso-wrap-style:square;mso-wrap-distance-left:9pt;mso-wrap-distance-top:0;mso-wrap-distance-right:9pt;mso-wrap-distance-bottom:0;mso-position-horizontal:absolute;mso-position-horizontal-relative:text;mso-position-vertical:absolute;mso-position-vertical-relative:text;v-text-anchor:middle" arcsize="10923f" o:gfxdata="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" fillcolor="white [3201]" strokecolor="black [3213]" strokeweight="1pt">
+              <v:roundrect w14:anchorId="470D726C" id="Rounded Rectangle 33" o:spid="_x0000_s1026" style="position:absolute;margin-left:156pt;margin-top:161.3pt;width:87.75pt;height:52.5pt;z-index:251661824;visibility:visible;mso-wrap-style:square;mso-wrap-distance-left:9pt;mso-wrap-distance-top:0;mso-wrap-distance-right:9pt;mso-wrap-distance-bottom:0;mso-position-horizontal:absolute;mso-position-horizontal-relative:text;mso-position-vertical:absolute;mso-position-vertical-relative:text;v-text-anchor:middle" arcsize="10923f" o:gfxdata="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" fillcolor="white [3201]" strokecolor="black [3213]" strokeweight="1pt">
                 <v:stroke joinstyle="miter"/>
               </v:roundrect>
             </w:pict>
@@ -8747,7 +8757,7 @@
           </mc:Choice>
           <mc:Fallback>
             <w:pict>
-              <v:shape w14:anchorId="0680BC5C" id="Straight Arrow Connector 30" o:spid="_x0000_s1026" type="#_x0000_t32" style="position:absolute;margin-left:21.75pt;margin-top:63.8pt;width:0;height:87pt;z-index:251659776;visibility:visible;mso-wrap-style:square;mso-wrap-distance-left:9pt;mso-wrap-distance-top:0;mso-wrap-distance-right:9pt;mso-wrap-distance-bottom:0;mso-position-horizontal:absolute;mso-position-horizontal-relative:text;mso-position-vertical:absolute;mso-position-vertical-relative:text" o:gfxdata="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" strokecolor="black [3200]" strokeweight=".5pt">
+              <v:shape w14:anchorId="48A09F95" id="Straight Arrow Connector 30" o:spid="_x0000_s1026" type="#_x0000_t32" style="position:absolute;margin-left:21.75pt;margin-top:63.8pt;width:0;height:87pt;z-index:251659776;visibility:visible;mso-wrap-style:square;mso-wrap-distance-left:9pt;mso-wrap-distance-top:0;mso-wrap-distance-right:9pt;mso-wrap-distance-bottom:0;mso-position-horizontal:absolute;mso-position-horizontal-relative:text;mso-position-vertical:absolute;mso-position-vertical-relative:text" o:gfxdata="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" strokecolor="black [3200]" strokeweight=".5pt">
                 <v:stroke endarrow="block" joinstyle="miter"/>
               </v:shape>
             </w:pict>
@@ -8828,7 +8838,7 @@
           </mc:Choice>
           <mc:Fallback>
             <w:pict>
-              <v:roundrect w14:anchorId="404DB107" id="Rounded Rectangle 6" o:spid="_x0000_s1026" style="position:absolute;margin-left:-21pt;margin-top:148.55pt;width:92.25pt;height:51pt;z-index:251636224;visibility:visible;mso-wrap-style:square;mso-height-percent:0;mso-wrap-distance-left:9pt;mso-wrap-distance-top:0;mso-wrap-distance-right:9pt;mso-wrap-distance-bottom:0;mso-position-horizontal:absolute;mso-position-horizontal-relative:text;mso-position-vertical:absolute;mso-position-vertical-relative:text;mso-height-percent:0;mso-height-relative:margin;v-text-anchor:middle" arcsize="10923f" o:gfxdata="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" fillcolor="white [3201]" strokecolor="black [3213]" strokeweight="1pt">
+              <v:roundrect w14:anchorId="0DFB4ADC" id="Rounded Rectangle 6" o:spid="_x0000_s1026" style="position:absolute;margin-left:-21pt;margin-top:148.55pt;width:92.25pt;height:51pt;z-index:251636224;visibility:visible;mso-wrap-style:square;mso-height-percent:0;mso-wrap-distance-left:9pt;mso-wrap-distance-top:0;mso-wrap-distance-right:9pt;mso-wrap-distance-bottom:0;mso-position-horizontal:absolute;mso-position-horizontal-relative:text;mso-position-vertical:absolute;mso-position-vertical-relative:text;mso-height-percent:0;mso-height-relative:margin;v-text-anchor:middle" arcsize="10923f" o:gfxdata="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" fillcolor="white [3201]" strokecolor="black [3213]" strokeweight="1pt">
                 <v:stroke joinstyle="miter"/>
               </v:roundrect>
             </w:pict>
@@ -9009,7 +9019,7 @@
           </mc:Choice>
           <mc:Fallback>
             <w:pict>
-              <v:roundrect w14:anchorId="7BA959AA" id="Rounded Rectangle 14" o:spid="_x0000_s1026" style="position:absolute;margin-left:157.5pt;margin-top:289.55pt;width:87pt;height:51pt;z-index:251647488;visibility:visible;mso-wrap-style:square;mso-width-percent:0;mso-height-percent:0;mso-wrap-distance-left:9pt;mso-wrap-distance-top:0;mso-wrap-distance-right:9pt;mso-wrap-distance-bottom:0;mso-position-horizontal:absolute;mso-position-horizontal-relative:text;mso-position-vertical:absolute;mso-position-vertical-relative:text;mso-width-percent:0;mso-height-percent:0;mso-width-relative:margin;mso-height-relative:margin;v-text-anchor:middle" arcsize="10923f" o:gfxdata="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" fillcolor="white [3201]" strokecolor="black [3213]" strokeweight="1pt">
+              <v:roundrect w14:anchorId="581C4904" id="Rounded Rectangle 14" o:spid="_x0000_s1026" style="position:absolute;margin-left:157.5pt;margin-top:289.55pt;width:87pt;height:51pt;z-index:251647488;visibility:visible;mso-wrap-style:square;mso-width-percent:0;mso-height-percent:0;mso-wrap-distance-left:9pt;mso-wrap-distance-top:0;mso-wrap-distance-right:9pt;mso-wrap-distance-bottom:0;mso-position-horizontal:absolute;mso-position-horizontal-relative:text;mso-position-vertical:absolute;mso-position-vertical-relative:text;mso-width-percent:0;mso-height-percent:0;mso-width-relative:margin;mso-height-relative:margin;v-text-anchor:middle" arcsize="10923f" o:gfxdata="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" fillcolor="white [3201]" strokecolor="black [3213]" strokeweight="1pt">
                 <v:stroke joinstyle="miter"/>
               </v:roundrect>
             </w:pict>
@@ -11463,7 +11473,7 @@
 </file>
 
 <file path=customXml/itemProps1.xml><?xml version="1.0" encoding="utf-8"?>
-<ds:datastoreItem xmlns:ds="http://schemas.openxmlformats.org/officeDocument/2006/customXml" ds:itemID="{1C8677E8-10D7-486A-BCC2-30071541F005}">
+<ds:datastoreItem xmlns:ds="http://schemas.openxmlformats.org/officeDocument/2006/customXml" ds:itemID="{F24DE85A-E164-4068-9653-89230929D467}">
   <ds:schemaRefs>
     <ds:schemaRef ds:uri="http://schemas.openxmlformats.org/officeDocument/2006/bibliography"/>
   </ds:schemaRefs>

</xml_diff>